<commit_message>
Added analyis of White population and conclusion to paper for Final Project
</commit_message>
<xml_diff>
--- a/Project/Docs/Townes_SOC5670_2020_Spring_FinalProject_APA-format_v00.docx
+++ b/Project/Docs/Townes_SOC5670_2020_Spring_FinalProject_APA-format_v00.docx
@@ -286,25 +286,7 @@
           <w:sz w:val="24"/>
           <w:szCs w:val="24"/>
         </w:rPr>
-        <w:t xml:space="preserve">been </w:t>
-      </w:r>
-      <w:proofErr w:type="spellStart"/>
-      <w:r>
-        <w:rPr>
-          <w:rFonts w:ascii="Times New Roman" w:hAnsi="Times New Roman" w:cs="Times New Roman"/>
-          <w:sz w:val="24"/>
-          <w:szCs w:val="24"/>
-        </w:rPr>
-        <w:t>aspatial</w:t>
-      </w:r>
-      <w:proofErr w:type="spellEnd"/>
-      <w:r>
-        <w:rPr>
-          <w:rFonts w:ascii="Times New Roman" w:hAnsi="Times New Roman" w:cs="Times New Roman"/>
-          <w:sz w:val="24"/>
-          <w:szCs w:val="24"/>
-        </w:rPr>
-        <w:t xml:space="preserve"> in nature.  </w:t>
+        <w:t xml:space="preserve">been aspatial in nature.  </w:t>
       </w:r>
       <w:r>
         <w:rPr>
@@ -791,25 +773,7 @@
           <w:sz w:val="24"/>
           <w:szCs w:val="24"/>
         </w:rPr>
-        <w:t xml:space="preserve">been </w:t>
-      </w:r>
-      <w:proofErr w:type="spellStart"/>
-      <w:r>
-        <w:rPr>
-          <w:rFonts w:ascii="Times New Roman" w:hAnsi="Times New Roman" w:cs="Times New Roman"/>
-          <w:sz w:val="24"/>
-          <w:szCs w:val="24"/>
-        </w:rPr>
-        <w:t>aspatial</w:t>
-      </w:r>
-      <w:proofErr w:type="spellEnd"/>
-      <w:r>
-        <w:rPr>
-          <w:rFonts w:ascii="Times New Roman" w:hAnsi="Times New Roman" w:cs="Times New Roman"/>
-          <w:sz w:val="24"/>
-          <w:szCs w:val="24"/>
-        </w:rPr>
-        <w:t xml:space="preserve"> in nature.  </w:t>
+        <w:t xml:space="preserve">been aspatial in nature.  </w:t>
       </w:r>
       <w:r>
         <w:rPr>
@@ -1088,18 +1052,8 @@
           <w:sz w:val="24"/>
           <w:szCs w:val="24"/>
         </w:rPr>
-        <w:t xml:space="preserve">“County of Greene,” </w:t>
-      </w:r>
-      <w:proofErr w:type="spellStart"/>
-      <w:r>
-        <w:rPr>
-          <w:rFonts w:ascii="Times New Roman" w:hAnsi="Times New Roman" w:cs="Times New Roman"/>
-          <w:sz w:val="24"/>
-          <w:szCs w:val="24"/>
-        </w:rPr>
-        <w:t>n.d.</w:t>
-      </w:r>
-      <w:proofErr w:type="spellEnd"/>
+        <w:t>“County of Greene,” n.d.</w:t>
+      </w:r>
       <w:r>
         <w:rPr>
           <w:rFonts w:ascii="Times New Roman" w:hAnsi="Times New Roman" w:cs="Times New Roman"/>
@@ -1146,18 +1100,8 @@
           <w:sz w:val="24"/>
           <w:szCs w:val="24"/>
         </w:rPr>
-        <w:t xml:space="preserve">Department of Elementary and Secondary Education, </w:t>
-      </w:r>
-      <w:proofErr w:type="spellStart"/>
-      <w:r>
-        <w:rPr>
-          <w:rFonts w:ascii="Times New Roman" w:hAnsi="Times New Roman" w:cs="Times New Roman"/>
-          <w:sz w:val="24"/>
-          <w:szCs w:val="24"/>
-        </w:rPr>
-        <w:t>n.d.</w:t>
-      </w:r>
-      <w:proofErr w:type="spellEnd"/>
+        <w:t>Department of Elementary and Secondary Education, n.d.</w:t>
+      </w:r>
       <w:r>
         <w:rPr>
           <w:rFonts w:ascii="Times New Roman" w:hAnsi="Times New Roman" w:cs="Times New Roman"/>
@@ -1779,7 +1723,6 @@
         </w:rPr>
         <w:t>literature about that focuses on race, poverty, and various social issues (</w:t>
       </w:r>
-      <w:proofErr w:type="spellStart"/>
       <w:r>
         <w:rPr>
           <w:rFonts w:ascii="Times New Roman" w:hAnsi="Times New Roman" w:cs="Times New Roman"/>
@@ -1794,34 +1737,7 @@
           <w:sz w:val="24"/>
           <w:szCs w:val="24"/>
         </w:rPr>
-        <w:t>er</w:t>
-      </w:r>
-      <w:proofErr w:type="spellEnd"/>
-      <w:r>
-        <w:rPr>
-          <w:rFonts w:ascii="Times New Roman" w:hAnsi="Times New Roman" w:cs="Times New Roman"/>
-          <w:sz w:val="24"/>
-          <w:szCs w:val="24"/>
-        </w:rPr>
-        <w:t xml:space="preserve"> &amp; </w:t>
-      </w:r>
-      <w:proofErr w:type="spellStart"/>
-      <w:r>
-        <w:rPr>
-          <w:rFonts w:ascii="Times New Roman" w:hAnsi="Times New Roman" w:cs="Times New Roman"/>
-          <w:sz w:val="24"/>
-          <w:szCs w:val="24"/>
-        </w:rPr>
-        <w:t>Gattschalk</w:t>
-      </w:r>
-      <w:proofErr w:type="spellEnd"/>
-      <w:r>
-        <w:rPr>
-          <w:rFonts w:ascii="Times New Roman" w:hAnsi="Times New Roman" w:cs="Times New Roman"/>
-          <w:sz w:val="24"/>
-          <w:szCs w:val="24"/>
-        </w:rPr>
-        <w:t>, 1987;</w:t>
+        <w:t>er &amp; Gattschalk, 1987;</w:t>
       </w:r>
       <w:r>
         <w:rPr>
@@ -1871,7 +1787,6 @@
         </w:rPr>
         <w:t xml:space="preserve">2014; </w:t>
       </w:r>
-      <w:proofErr w:type="spellStart"/>
       <w:r>
         <w:rPr>
           <w:rFonts w:ascii="Times New Roman" w:hAnsi="Times New Roman" w:cs="Times New Roman"/>
@@ -1880,7 +1795,6 @@
         </w:rPr>
         <w:t>Gebhardt</w:t>
       </w:r>
-      <w:proofErr w:type="spellEnd"/>
       <w:r>
         <w:rPr>
           <w:rFonts w:ascii="Times New Roman" w:hAnsi="Times New Roman" w:cs="Times New Roman"/>
@@ -1903,18 +1817,8 @@
           <w:sz w:val="24"/>
           <w:szCs w:val="24"/>
         </w:rPr>
-        <w:t xml:space="preserve">Madden, 2014; </w:t>
-      </w:r>
-      <w:proofErr w:type="spellStart"/>
-      <w:r>
-        <w:rPr>
-          <w:rFonts w:ascii="Times New Roman" w:hAnsi="Times New Roman" w:cs="Times New Roman"/>
-          <w:sz w:val="24"/>
-          <w:szCs w:val="24"/>
-        </w:rPr>
-        <w:t>Michner</w:t>
-      </w:r>
-      <w:proofErr w:type="spellEnd"/>
+        <w:t>Madden, 2014; Michner</w:t>
+      </w:r>
       <w:r>
         <w:rPr>
           <w:rFonts w:ascii="Times New Roman" w:hAnsi="Times New Roman" w:cs="Times New Roman"/>
@@ -1923,67 +1827,21 @@
         </w:rPr>
         <w:t xml:space="preserve">, 2016; </w:t>
       </w:r>
-      <w:proofErr w:type="spellStart"/>
-      <w:r>
-        <w:rPr>
-          <w:rFonts w:ascii="Times New Roman" w:hAnsi="Times New Roman" w:cs="Times New Roman"/>
-          <w:sz w:val="24"/>
-          <w:szCs w:val="24"/>
-        </w:rPr>
-        <w:t>Paschall</w:t>
-      </w:r>
-      <w:proofErr w:type="spellEnd"/>
-      <w:r>
-        <w:rPr>
-          <w:rFonts w:ascii="Times New Roman" w:hAnsi="Times New Roman" w:cs="Times New Roman"/>
-          <w:sz w:val="24"/>
-          <w:szCs w:val="24"/>
-        </w:rPr>
-        <w:t xml:space="preserve">, </w:t>
-      </w:r>
-      <w:proofErr w:type="spellStart"/>
-      <w:r>
-        <w:rPr>
-          <w:rFonts w:ascii="Times New Roman" w:hAnsi="Times New Roman" w:cs="Times New Roman"/>
-          <w:sz w:val="24"/>
-          <w:szCs w:val="24"/>
-        </w:rPr>
-        <w:t>Gershoff</w:t>
-      </w:r>
-      <w:proofErr w:type="spellEnd"/>
-      <w:r>
-        <w:rPr>
-          <w:rFonts w:ascii="Times New Roman" w:hAnsi="Times New Roman" w:cs="Times New Roman"/>
-          <w:sz w:val="24"/>
-          <w:szCs w:val="24"/>
-        </w:rPr>
-        <w:t>,</w:t>
-      </w:r>
-      <w:r>
-        <w:rPr>
-          <w:rFonts w:ascii="Times New Roman" w:hAnsi="Times New Roman" w:cs="Times New Roman"/>
-          <w:sz w:val="24"/>
-          <w:szCs w:val="24"/>
-        </w:rPr>
-        <w:t xml:space="preserve"> &amp; </w:t>
-      </w:r>
-      <w:proofErr w:type="spellStart"/>
-      <w:r>
-        <w:rPr>
-          <w:rFonts w:ascii="Times New Roman" w:hAnsi="Times New Roman" w:cs="Times New Roman"/>
-          <w:sz w:val="24"/>
-          <w:szCs w:val="24"/>
-        </w:rPr>
-        <w:t>Kuhfeld</w:t>
-      </w:r>
-      <w:proofErr w:type="spellEnd"/>
-      <w:r>
-        <w:rPr>
-          <w:rFonts w:ascii="Times New Roman" w:hAnsi="Times New Roman" w:cs="Times New Roman"/>
-          <w:sz w:val="24"/>
-          <w:szCs w:val="24"/>
-        </w:rPr>
-        <w:t>, 2018</w:t>
+      <w:r>
+        <w:rPr>
+          <w:rFonts w:ascii="Times New Roman" w:hAnsi="Times New Roman" w:cs="Times New Roman"/>
+          <w:sz w:val="24"/>
+          <w:szCs w:val="24"/>
+        </w:rPr>
+        <w:t>Paschall, Gershoff,</w:t>
+      </w:r>
+      <w:r>
+        <w:rPr>
+          <w:rFonts w:ascii="Times New Roman" w:hAnsi="Times New Roman" w:cs="Times New Roman"/>
+          <w:sz w:val="24"/>
+          <w:szCs w:val="24"/>
+        </w:rPr>
+        <w:t xml:space="preserve"> &amp; Kuhfeld, 2018</w:t>
       </w:r>
       <w:r>
         <w:rPr>
@@ -2154,25 +2012,7 @@
           <w:sz w:val="24"/>
           <w:szCs w:val="24"/>
         </w:rPr>
-        <w:t xml:space="preserve">.  </w:t>
-      </w:r>
-      <w:proofErr w:type="spellStart"/>
-      <w:r>
-        <w:rPr>
-          <w:rFonts w:ascii="Times New Roman" w:hAnsi="Times New Roman" w:cs="Times New Roman"/>
-          <w:sz w:val="24"/>
-          <w:szCs w:val="24"/>
-        </w:rPr>
-        <w:t>Shur</w:t>
-      </w:r>
-      <w:proofErr w:type="spellEnd"/>
-      <w:r>
-        <w:rPr>
-          <w:rFonts w:ascii="Times New Roman" w:hAnsi="Times New Roman" w:cs="Times New Roman"/>
-          <w:sz w:val="24"/>
-          <w:szCs w:val="24"/>
-        </w:rPr>
-        <w:t xml:space="preserve"> (2012) noted the </w:t>
+        <w:t xml:space="preserve">.  Shur (2012) noted the </w:t>
       </w:r>
       <w:r>
         <w:rPr>
@@ -2216,25 +2056,7 @@
           <w:sz w:val="24"/>
           <w:szCs w:val="24"/>
         </w:rPr>
-        <w:t xml:space="preserve">Harper (2007) examined a series of </w:t>
-      </w:r>
-      <w:proofErr w:type="spellStart"/>
-      <w:r>
-        <w:rPr>
-          <w:rFonts w:ascii="Times New Roman" w:hAnsi="Times New Roman" w:cs="Times New Roman"/>
-          <w:sz w:val="24"/>
-          <w:szCs w:val="24"/>
-        </w:rPr>
-        <w:t>lynchings</w:t>
-      </w:r>
-      <w:proofErr w:type="spellEnd"/>
-      <w:r>
-        <w:rPr>
-          <w:rFonts w:ascii="Times New Roman" w:hAnsi="Times New Roman" w:cs="Times New Roman"/>
-          <w:sz w:val="24"/>
-          <w:szCs w:val="24"/>
-        </w:rPr>
-        <w:t xml:space="preserve"> and subsequent expulsions of Blacks between 1894 and 1906 in Southwest Missouri</w:t>
+        <w:t>Harper (2007) examined a series of lynchings and subsequent expulsions of Blacks between 1894 and 1906 in Southwest Missouri</w:t>
       </w:r>
       <w:r>
         <w:rPr>
@@ -2298,25 +2120,7 @@
           <w:sz w:val="24"/>
           <w:szCs w:val="24"/>
         </w:rPr>
-        <w:t xml:space="preserve">but </w:t>
-      </w:r>
-      <w:proofErr w:type="gramStart"/>
-      <w:r>
-        <w:rPr>
-          <w:rFonts w:ascii="Times New Roman" w:hAnsi="Times New Roman" w:cs="Times New Roman"/>
-          <w:sz w:val="24"/>
-          <w:szCs w:val="24"/>
-        </w:rPr>
-        <w:t>was allowed to</w:t>
-      </w:r>
-      <w:proofErr w:type="gramEnd"/>
-      <w:r>
-        <w:rPr>
-          <w:rFonts w:ascii="Times New Roman" w:hAnsi="Times New Roman" w:cs="Times New Roman"/>
-          <w:sz w:val="24"/>
-          <w:szCs w:val="24"/>
-        </w:rPr>
-        <w:t xml:space="preserve"> continue practicing </w:t>
+        <w:t xml:space="preserve">but was allowed to continue practicing </w:t>
       </w:r>
       <w:r>
         <w:rPr>
@@ -2417,23 +2221,13 @@
           <w:szCs w:val="24"/>
         </w:rPr>
       </w:pPr>
-      <w:proofErr w:type="gramStart"/>
-      <w:r>
-        <w:rPr>
-          <w:rFonts w:ascii="Times New Roman" w:hAnsi="Times New Roman" w:cs="Times New Roman"/>
-          <w:sz w:val="24"/>
-          <w:szCs w:val="24"/>
-        </w:rPr>
-        <w:t>According to</w:t>
-      </w:r>
-      <w:proofErr w:type="gramEnd"/>
-      <w:r>
-        <w:rPr>
-          <w:rFonts w:ascii="Times New Roman" w:hAnsi="Times New Roman" w:cs="Times New Roman"/>
-          <w:sz w:val="24"/>
-          <w:szCs w:val="24"/>
-        </w:rPr>
-        <w:t xml:space="preserve"> Harper (2007), a</w:t>
+      <w:r>
+        <w:rPr>
+          <w:rFonts w:ascii="Times New Roman" w:hAnsi="Times New Roman" w:cs="Times New Roman"/>
+          <w:sz w:val="24"/>
+          <w:szCs w:val="24"/>
+        </w:rPr>
+        <w:t>According to Harper (2007), a</w:t>
       </w:r>
       <w:r>
         <w:rPr>
@@ -2532,25 +2326,7 @@
           <w:sz w:val="24"/>
           <w:szCs w:val="24"/>
         </w:rPr>
-        <w:t xml:space="preserve"> businesses in the main business district and purchasing homes on integrated streets (</w:t>
-      </w:r>
-      <w:proofErr w:type="spellStart"/>
-      <w:r>
-        <w:rPr>
-          <w:rFonts w:ascii="Times New Roman" w:hAnsi="Times New Roman" w:cs="Times New Roman"/>
-          <w:sz w:val="24"/>
-          <w:szCs w:val="24"/>
-        </w:rPr>
-        <w:t>Shur</w:t>
-      </w:r>
-      <w:proofErr w:type="spellEnd"/>
-      <w:r>
-        <w:rPr>
-          <w:rFonts w:ascii="Times New Roman" w:hAnsi="Times New Roman" w:cs="Times New Roman"/>
-          <w:sz w:val="24"/>
-          <w:szCs w:val="24"/>
-        </w:rPr>
-        <w:t xml:space="preserve">, 2012).  </w:t>
+        <w:t xml:space="preserve"> businesses in the main business district and purchasing homes on integrated streets (Shur, 2012).  </w:t>
       </w:r>
       <w:r>
         <w:rPr>
@@ -2638,25 +2414,7 @@
           <w:sz w:val="24"/>
           <w:szCs w:val="24"/>
         </w:rPr>
-        <w:t xml:space="preserve"> (</w:t>
-      </w:r>
-      <w:proofErr w:type="spellStart"/>
-      <w:r>
-        <w:rPr>
-          <w:rFonts w:ascii="Times New Roman" w:hAnsi="Times New Roman" w:cs="Times New Roman"/>
-          <w:sz w:val="24"/>
-          <w:szCs w:val="24"/>
-        </w:rPr>
-        <w:t>Shur</w:t>
-      </w:r>
-      <w:proofErr w:type="spellEnd"/>
-      <w:r>
-        <w:rPr>
-          <w:rFonts w:ascii="Times New Roman" w:hAnsi="Times New Roman" w:cs="Times New Roman"/>
-          <w:sz w:val="24"/>
-          <w:szCs w:val="24"/>
-        </w:rPr>
-        <w:t>, p. 119).</w:t>
+        <w:t xml:space="preserve"> (Shur, p. 119).</w:t>
       </w:r>
     </w:p>
     <w:p>
@@ -2717,7 +2475,6 @@
         </w:rPr>
         <w:t xml:space="preserve">, </w:t>
       </w:r>
-      <w:proofErr w:type="spellStart"/>
       <w:r>
         <w:rPr>
           <w:rFonts w:ascii="Times New Roman" w:hAnsi="Times New Roman" w:cs="Times New Roman"/>
@@ -2732,16 +2489,7 @@
           <w:sz w:val="24"/>
           <w:szCs w:val="24"/>
         </w:rPr>
-        <w:t>ynchings</w:t>
-      </w:r>
-      <w:proofErr w:type="spellEnd"/>
-      <w:r>
-        <w:rPr>
-          <w:rFonts w:ascii="Times New Roman" w:hAnsi="Times New Roman" w:cs="Times New Roman"/>
-          <w:sz w:val="24"/>
-          <w:szCs w:val="24"/>
-        </w:rPr>
-        <w:t xml:space="preserve"> were a tool used by many communities </w:t>
+        <w:t xml:space="preserve">ynchings were a tool used by many communities </w:t>
       </w:r>
       <w:r>
         <w:rPr>
@@ -2829,25 +2577,7 @@
           <w:sz w:val="24"/>
           <w:szCs w:val="24"/>
         </w:rPr>
-        <w:t xml:space="preserve">obs in southwest Missouri used </w:t>
-      </w:r>
-      <w:proofErr w:type="spellStart"/>
-      <w:r>
-        <w:rPr>
-          <w:rFonts w:ascii="Times New Roman" w:hAnsi="Times New Roman" w:cs="Times New Roman"/>
-          <w:sz w:val="24"/>
-          <w:szCs w:val="24"/>
-        </w:rPr>
-        <w:t>lynchings</w:t>
-      </w:r>
-      <w:proofErr w:type="spellEnd"/>
-      <w:r>
-        <w:rPr>
-          <w:rFonts w:ascii="Times New Roman" w:hAnsi="Times New Roman" w:cs="Times New Roman"/>
-          <w:sz w:val="24"/>
-          <w:szCs w:val="24"/>
-        </w:rPr>
-        <w:t xml:space="preserve"> as a method to expel Blacks from their communities (Sheppard, 2016)</w:t>
+        <w:t>obs in southwest Missouri used lynchings as a method to expel Blacks from their communities (Sheppard, 2016)</w:t>
       </w:r>
       <w:r>
         <w:rPr>
@@ -2906,25 +2636,7 @@
           <w:sz w:val="24"/>
           <w:szCs w:val="24"/>
         </w:rPr>
-        <w:t xml:space="preserve"> there were a series of </w:t>
-      </w:r>
-      <w:proofErr w:type="spellStart"/>
-      <w:r>
-        <w:rPr>
-          <w:rFonts w:ascii="Times New Roman" w:hAnsi="Times New Roman" w:cs="Times New Roman"/>
-          <w:sz w:val="24"/>
-          <w:szCs w:val="24"/>
-        </w:rPr>
-        <w:t>lynchings</w:t>
-      </w:r>
-      <w:proofErr w:type="spellEnd"/>
-      <w:r>
-        <w:rPr>
-          <w:rFonts w:ascii="Times New Roman" w:hAnsi="Times New Roman" w:cs="Times New Roman"/>
-          <w:sz w:val="24"/>
-          <w:szCs w:val="24"/>
-        </w:rPr>
-        <w:t xml:space="preserve"> in Springfield so gruesome in nature that they made national headlines (Wood, 2012, p. 90-91).</w:t>
+        <w:t xml:space="preserve"> there were a series of lynchings in Springfield so gruesome in nature that they made national headlines (Wood, 2012, p. 90-91).</w:t>
       </w:r>
       <w:r>
         <w:rPr>
@@ -2964,16 +2676,7 @@
           <w:sz w:val="24"/>
           <w:szCs w:val="24"/>
         </w:rPr>
-        <w:t xml:space="preserve"> </w:t>
-      </w:r>
-      <w:proofErr w:type="spellStart"/>
-      <w:r>
-        <w:rPr>
-          <w:rFonts w:ascii="Times New Roman" w:hAnsi="Times New Roman" w:cs="Times New Roman"/>
-          <w:sz w:val="24"/>
-          <w:szCs w:val="24"/>
-        </w:rPr>
-        <w:t>lynching</w:t>
+        <w:t xml:space="preserve"> lynching</w:t>
       </w:r>
       <w:r>
         <w:rPr>
@@ -2983,7 +2686,6 @@
         </w:rPr>
         <w:t>s</w:t>
       </w:r>
-      <w:proofErr w:type="spellEnd"/>
       <w:r>
         <w:rPr>
           <w:rFonts w:ascii="Times New Roman" w:hAnsi="Times New Roman" w:cs="Times New Roman"/>
@@ -3062,25 +2764,7 @@
           <w:sz w:val="24"/>
           <w:szCs w:val="24"/>
         </w:rPr>
-        <w:t xml:space="preserve">  Moreover, as </w:t>
-      </w:r>
-      <w:proofErr w:type="spellStart"/>
-      <w:r>
-        <w:rPr>
-          <w:rFonts w:ascii="Times New Roman" w:hAnsi="Times New Roman" w:cs="Times New Roman"/>
-          <w:sz w:val="24"/>
-          <w:szCs w:val="24"/>
-        </w:rPr>
-        <w:t>Shur</w:t>
-      </w:r>
-      <w:proofErr w:type="spellEnd"/>
-      <w:r>
-        <w:rPr>
-          <w:rFonts w:ascii="Times New Roman" w:hAnsi="Times New Roman" w:cs="Times New Roman"/>
-          <w:sz w:val="24"/>
-          <w:szCs w:val="24"/>
-        </w:rPr>
-        <w:t xml:space="preserve"> (2012) elucidated, Whites generally </w:t>
+        <w:t xml:space="preserve">  Moreover, as Shur (2012) elucidated, Whites generally </w:t>
       </w:r>
       <w:r>
         <w:rPr>
@@ -3247,38 +2931,13 @@
     <w:p>
       <w:pPr>
         <w:spacing w:after="0" w:line="480" w:lineRule="auto"/>
-        <w:ind w:left="720"/>
-        <w:rPr>
-          <w:rFonts w:ascii="Times New Roman" w:hAnsi="Times New Roman" w:cs="Times New Roman"/>
-          <w:sz w:val="24"/>
-          <w:szCs w:val="24"/>
-        </w:rPr>
-      </w:pPr>
-      <w:r>
-        <w:rPr>
-          <w:rFonts w:ascii="Times New Roman" w:hAnsi="Times New Roman" w:cs="Times New Roman"/>
-          <w:sz w:val="24"/>
-          <w:szCs w:val="24"/>
-        </w:rPr>
-        <w:t>H</w:t>
-      </w:r>
-      <w:r>
-        <w:rPr>
-          <w:rFonts w:ascii="Times New Roman" w:hAnsi="Times New Roman" w:cs="Times New Roman"/>
-          <w:sz w:val="24"/>
-          <w:szCs w:val="24"/>
-          <w:vertAlign w:val="subscript"/>
-        </w:rPr>
-        <w:t>1</w:t>
-      </w:r>
-      <w:r>
-        <w:rPr>
-          <w:rFonts w:ascii="Times New Roman" w:hAnsi="Times New Roman" w:cs="Times New Roman"/>
-          <w:sz w:val="24"/>
-          <w:szCs w:val="24"/>
-        </w:rPr>
-        <w:t>: There is a positive association between poverty ratio and the Black population ratio when controlling for certain factors including potential spatial processes.</w:t>
-      </w:r>
+        <w:ind w:firstLine="720"/>
+        <w:rPr>
+          <w:rFonts w:ascii="Times New Roman" w:hAnsi="Times New Roman" w:cs="Times New Roman"/>
+          <w:sz w:val="24"/>
+          <w:szCs w:val="24"/>
+        </w:rPr>
+      </w:pPr>
     </w:p>
     <w:p>
       <w:pPr>
@@ -3305,6 +2964,53 @@
           <w:szCs w:val="24"/>
           <w:vertAlign w:val="subscript"/>
         </w:rPr>
+        <w:t>1</w:t>
+      </w:r>
+      <w:r>
+        <w:rPr>
+          <w:rFonts w:ascii="Times New Roman" w:hAnsi="Times New Roman" w:cs="Times New Roman"/>
+          <w:sz w:val="24"/>
+          <w:szCs w:val="24"/>
+        </w:rPr>
+        <w:t>: There is a positive association between poverty ratio and the Black population ratio when controlling for certain factors including potential spatial processes.</w:t>
+      </w:r>
+    </w:p>
+    <w:p>
+      <w:pPr>
+        <w:spacing w:after="0" w:line="480" w:lineRule="auto"/>
+        <w:ind w:left="720"/>
+        <w:rPr>
+          <w:rFonts w:ascii="Times New Roman" w:hAnsi="Times New Roman" w:cs="Times New Roman"/>
+          <w:sz w:val="24"/>
+          <w:szCs w:val="24"/>
+        </w:rPr>
+      </w:pPr>
+    </w:p>
+    <w:p>
+      <w:pPr>
+        <w:spacing w:after="0" w:line="480" w:lineRule="auto"/>
+        <w:ind w:left="720"/>
+        <w:rPr>
+          <w:rFonts w:ascii="Times New Roman" w:hAnsi="Times New Roman" w:cs="Times New Roman"/>
+          <w:sz w:val="24"/>
+          <w:szCs w:val="24"/>
+        </w:rPr>
+      </w:pPr>
+      <w:r>
+        <w:rPr>
+          <w:rFonts w:ascii="Times New Roman" w:hAnsi="Times New Roman" w:cs="Times New Roman"/>
+          <w:sz w:val="24"/>
+          <w:szCs w:val="24"/>
+        </w:rPr>
+        <w:t>H</w:t>
+      </w:r>
+      <w:r>
+        <w:rPr>
+          <w:rFonts w:ascii="Times New Roman" w:hAnsi="Times New Roman" w:cs="Times New Roman"/>
+          <w:sz w:val="24"/>
+          <w:szCs w:val="24"/>
+          <w:vertAlign w:val="subscript"/>
+        </w:rPr>
         <w:t>2</w:t>
       </w:r>
       <w:r>
@@ -3313,7 +3019,76 @@
           <w:sz w:val="24"/>
           <w:szCs w:val="24"/>
         </w:rPr>
-        <w:t xml:space="preserve">: The association between poverty ratio and the Black population ratio is greater in magnitude and vectorially opposite the association between poverty ratio and the White population ratio when controlling for certain factors including potential spatial processes. </w:t>
+        <w:t xml:space="preserve">: The association between poverty ratio and the </w:t>
+      </w:r>
+      <w:r>
+        <w:rPr>
+          <w:rFonts w:ascii="Times New Roman" w:hAnsi="Times New Roman" w:cs="Times New Roman"/>
+          <w:sz w:val="24"/>
+          <w:szCs w:val="24"/>
+        </w:rPr>
+        <w:t>White</w:t>
+      </w:r>
+      <w:r>
+        <w:rPr>
+          <w:rFonts w:ascii="Times New Roman" w:hAnsi="Times New Roman" w:cs="Times New Roman"/>
+          <w:sz w:val="24"/>
+          <w:szCs w:val="24"/>
+        </w:rPr>
+        <w:t xml:space="preserve"> </w:t>
+      </w:r>
+      <w:r>
+        <w:rPr>
+          <w:rFonts w:ascii="Times New Roman" w:hAnsi="Times New Roman" w:cs="Times New Roman"/>
+          <w:sz w:val="24"/>
+          <w:szCs w:val="24"/>
+        </w:rPr>
+        <w:t xml:space="preserve">population ratio is vectorially opposite the association between poverty ratio and the </w:t>
+      </w:r>
+      <w:r>
+        <w:rPr>
+          <w:rFonts w:ascii="Times New Roman" w:hAnsi="Times New Roman" w:cs="Times New Roman"/>
+          <w:sz w:val="24"/>
+          <w:szCs w:val="24"/>
+        </w:rPr>
+        <w:t xml:space="preserve">Black </w:t>
+      </w:r>
+      <w:r>
+        <w:rPr>
+          <w:rFonts w:ascii="Times New Roman" w:hAnsi="Times New Roman" w:cs="Times New Roman"/>
+          <w:sz w:val="24"/>
+          <w:szCs w:val="24"/>
+        </w:rPr>
+        <w:t xml:space="preserve">population ratio when controlling for certain factors including potential spatial processes. </w:t>
+      </w:r>
+    </w:p>
+    <w:p>
+      <w:pPr>
+        <w:spacing w:after="0" w:line="480" w:lineRule="auto"/>
+        <w:rPr>
+          <w:rFonts w:ascii="Times New Roman" w:hAnsi="Times New Roman" w:cs="Times New Roman"/>
+          <w:sz w:val="24"/>
+          <w:szCs w:val="24"/>
+        </w:rPr>
+      </w:pPr>
+    </w:p>
+    <w:p>
+      <w:pPr>
+        <w:spacing w:after="0" w:line="480" w:lineRule="auto"/>
+        <w:rPr>
+          <w:rFonts w:ascii="Times New Roman" w:hAnsi="Times New Roman" w:cs="Times New Roman"/>
+          <w:sz w:val="24"/>
+          <w:szCs w:val="24"/>
+        </w:rPr>
+      </w:pPr>
+      <w:r>
+        <w:rPr>
+          <w:rFonts w:ascii="Times New Roman" w:hAnsi="Times New Roman" w:cs="Times New Roman"/>
+          <w:sz w:val="24"/>
+          <w:szCs w:val="24"/>
+        </w:rPr>
+        <w:tab/>
+        <w:t>Both these hypotheses reflect findings found in the literature as well as generally public perceptions about race and poverty.  If sufficient evidence is found to warrant rejecting the null hypothesis in favor of the alternative hypothesis in each case, it would suggest that race-based bias is still a problem in the Springfield, Missouri metropolitan statistical areas.</w:t>
       </w:r>
     </w:p>
     <w:p>
@@ -3480,6 +3255,7 @@
           <w:sz w:val="24"/>
           <w:szCs w:val="24"/>
         </w:rPr>
+        <w:lastRenderedPageBreak/>
         <w:t>Data Modifications</w:t>
       </w:r>
     </w:p>
@@ -3514,25 +3290,7 @@
           <w:sz w:val="24"/>
           <w:szCs w:val="24"/>
         </w:rPr>
-        <w:t xml:space="preserve"> using code that was provided by Dr. J. S. </w:t>
-      </w:r>
-      <w:proofErr w:type="spellStart"/>
-      <w:r>
-        <w:rPr>
-          <w:rFonts w:ascii="Times New Roman" w:hAnsi="Times New Roman" w:cs="Times New Roman"/>
-          <w:sz w:val="24"/>
-          <w:szCs w:val="24"/>
-        </w:rPr>
-        <w:t>Onésiemo</w:t>
-      </w:r>
-      <w:proofErr w:type="spellEnd"/>
-      <w:r>
-        <w:rPr>
-          <w:rFonts w:ascii="Times New Roman" w:hAnsi="Times New Roman" w:cs="Times New Roman"/>
-          <w:sz w:val="24"/>
-          <w:szCs w:val="24"/>
-        </w:rPr>
-        <w:t xml:space="preserve"> Sandoval</w:t>
+        <w:t xml:space="preserve"> using code that was provided by Dr. J. S. Onésiemo Sandoval</w:t>
       </w:r>
       <w:r>
         <w:rPr>
@@ -3623,16 +3381,7 @@
           <w:sz w:val="24"/>
           <w:szCs w:val="24"/>
         </w:rPr>
-        <w:t xml:space="preserve"> function to merge each of the Microsoft Excel </w:t>
-      </w:r>
-      <w:r>
-        <w:rPr>
-          <w:rFonts w:ascii="Times New Roman" w:hAnsi="Times New Roman" w:cs="Times New Roman"/>
-          <w:sz w:val="24"/>
-          <w:szCs w:val="24"/>
-        </w:rPr>
-        <w:lastRenderedPageBreak/>
-        <w:t>spreadsheets with the interval-ratio variable data to the shapefile for the Springfield, Missouri</w:t>
+        <w:t xml:space="preserve"> function to merge each of the Microsoft Excel spreadsheets with the interval-ratio variable data to the shapefile for the Springfield, Missouri</w:t>
       </w:r>
       <w:r>
         <w:rPr>
@@ -3929,7 +3678,16 @@
           <w:sz w:val="24"/>
           <w:szCs w:val="24"/>
         </w:rPr>
-        <w:t>I also used ArcMap to create a shapefile of the study area with a one square kilometer grids rather than census tracts as a point of comparison.</w:t>
+        <w:t xml:space="preserve">I also used ArcMap to create a shapefile of the study area </w:t>
+      </w:r>
+      <w:r>
+        <w:rPr>
+          <w:rFonts w:ascii="Times New Roman" w:hAnsi="Times New Roman" w:cs="Times New Roman"/>
+          <w:sz w:val="24"/>
+          <w:szCs w:val="24"/>
+        </w:rPr>
+        <w:lastRenderedPageBreak/>
+        <w:t>with a one square kilometer grids rather than census tracts as a point of comparison.</w:t>
       </w:r>
       <w:r>
         <w:rPr>
@@ -4076,16 +3834,7 @@
           <w:sz w:val="24"/>
           <w:szCs w:val="24"/>
         </w:rPr>
-        <w:lastRenderedPageBreak/>
-        <w:t xml:space="preserve">Finally, </w:t>
-      </w:r>
-      <w:r>
-        <w:rPr>
-          <w:rFonts w:ascii="Times New Roman" w:hAnsi="Times New Roman" w:cs="Times New Roman"/>
-          <w:sz w:val="24"/>
-          <w:szCs w:val="24"/>
-        </w:rPr>
-        <w:t>inspection of the census tract data revealed numerous tracts that had large geographic areas and low populations</w:t>
+        <w:t>Finally, inspection of the census tract data revealed numerous tracts that had large geographic areas and low populations</w:t>
       </w:r>
       <w:r>
         <w:rPr>
@@ -4101,15 +3850,7 @@
           <w:sz w:val="24"/>
           <w:szCs w:val="24"/>
         </w:rPr>
-        <w:t>.</w:t>
-      </w:r>
-      <w:r>
-        <w:rPr>
-          <w:rFonts w:ascii="Times New Roman" w:hAnsi="Times New Roman" w:cs="Times New Roman"/>
-          <w:sz w:val="24"/>
-          <w:szCs w:val="24"/>
-        </w:rPr>
-        <w:t xml:space="preserve">  To account for this, I created two additional variables to mea</w:t>
+        <w:t>.  To account for this, I created two additional variables to mea</w:t>
       </w:r>
       <w:r>
         <w:rPr>
@@ -4149,23 +3890,7 @@
           <w:sz w:val="24"/>
           <w:szCs w:val="24"/>
         </w:rPr>
-        <w:t xml:space="preserve"> </w:t>
-      </w:r>
-      <w:r>
-        <w:rPr>
-          <w:rFonts w:ascii="Times New Roman" w:hAnsi="Times New Roman" w:cs="Times New Roman"/>
-          <w:sz w:val="24"/>
-          <w:szCs w:val="24"/>
-        </w:rPr>
-        <w:t>population density</w:t>
-      </w:r>
-      <w:r>
-        <w:rPr>
-          <w:rFonts w:ascii="Times New Roman" w:hAnsi="Times New Roman" w:cs="Times New Roman"/>
-          <w:sz w:val="24"/>
-          <w:szCs w:val="24"/>
-        </w:rPr>
-        <w:t>.  Census tracts in which the population density was less than or equal to the mean census tract population density minus one-half the standard deviation were coded as 1 to indicate low population density.  All remaining census tract were coded as 0 to indicate high population density.</w:t>
+        <w:t xml:space="preserve"> population density.  Census tracts in which the population density was less than or equal to the mean census tract population density minus one-half the standard deviation were coded as 1 to indicate low population density.  All remaining census tract were coded as 0 to indicate high population density.</w:t>
       </w:r>
     </w:p>
     <w:p>
@@ -4220,18 +3945,96 @@
           <w:sz w:val="24"/>
           <w:szCs w:val="24"/>
         </w:rPr>
+        <w:t xml:space="preserve"> GeoDa</w:t>
+      </w:r>
+      <w:r>
+        <w:rPr>
+          <w:rFonts w:ascii="Times New Roman" w:hAnsi="Times New Roman" w:cs="Times New Roman"/>
+          <w:sz w:val="24"/>
+          <w:szCs w:val="24"/>
+        </w:rPr>
+        <w:t>, GeoDaSpace software</w:t>
+      </w:r>
+      <w:r>
+        <w:rPr>
+          <w:rFonts w:ascii="Times New Roman" w:hAnsi="Times New Roman" w:cs="Times New Roman"/>
+          <w:sz w:val="24"/>
+          <w:szCs w:val="24"/>
+        </w:rPr>
+        <w:t xml:space="preserve"> to analyze the data using poverty ratio as the dependent variable.  </w:t>
+      </w:r>
+      <w:r>
+        <w:rPr>
+          <w:rFonts w:ascii="Times New Roman" w:hAnsi="Times New Roman" w:cs="Times New Roman"/>
+          <w:sz w:val="24"/>
+          <w:szCs w:val="24"/>
+        </w:rPr>
+        <w:t>I began by exploring whether there wa</w:t>
+      </w:r>
+      <w:r>
+        <w:rPr>
+          <w:rFonts w:ascii="Times New Roman" w:hAnsi="Times New Roman" w:cs="Times New Roman"/>
+          <w:sz w:val="24"/>
+          <w:szCs w:val="24"/>
+        </w:rPr>
+        <w:t>s evidence of spatial processes associated with poverty, race, and other social indicators in the Springfield, Missouri metropolitan statistical area</w:t>
+      </w:r>
+      <w:r>
+        <w:rPr>
+          <w:rFonts w:ascii="Times New Roman" w:hAnsi="Times New Roman" w:cs="Times New Roman"/>
+          <w:sz w:val="24"/>
+          <w:szCs w:val="24"/>
+        </w:rPr>
+        <w:t>.</w:t>
+      </w:r>
+      <w:r>
+        <w:rPr>
+          <w:rFonts w:ascii="Times New Roman" w:hAnsi="Times New Roman" w:cs="Times New Roman"/>
+          <w:sz w:val="24"/>
+          <w:szCs w:val="24"/>
+        </w:rPr>
         <w:t xml:space="preserve"> </w:t>
       </w:r>
-      <w:proofErr w:type="spellStart"/>
-      <w:r>
-        <w:rPr>
-          <w:rFonts w:ascii="Times New Roman" w:hAnsi="Times New Roman" w:cs="Times New Roman"/>
-          <w:sz w:val="24"/>
-          <w:szCs w:val="24"/>
-        </w:rPr>
-        <w:t>GeoDa</w:t>
-      </w:r>
-      <w:proofErr w:type="spellEnd"/>
+      <w:r>
+        <w:rPr>
+          <w:rFonts w:ascii="Times New Roman" w:hAnsi="Times New Roman" w:cs="Times New Roman"/>
+          <w:sz w:val="24"/>
+          <w:szCs w:val="24"/>
+        </w:rPr>
+        <w:t xml:space="preserve"> </w:t>
+      </w:r>
+      <w:r>
+        <w:rPr>
+          <w:rFonts w:ascii="Times New Roman" w:hAnsi="Times New Roman" w:cs="Times New Roman"/>
+          <w:sz w:val="24"/>
+          <w:szCs w:val="24"/>
+        </w:rPr>
+        <w:t>I used ArcMap to create thematic maps</w:t>
+      </w:r>
+      <w:r>
+        <w:rPr>
+          <w:rFonts w:ascii="Times New Roman" w:hAnsi="Times New Roman" w:cs="Times New Roman"/>
+          <w:sz w:val="24"/>
+          <w:szCs w:val="24"/>
+        </w:rPr>
+        <w:t xml:space="preserve"> of </w:t>
+      </w:r>
+      <w:r>
+        <w:rPr>
+          <w:rFonts w:ascii="Times New Roman" w:hAnsi="Times New Roman" w:cs="Times New Roman"/>
+          <w:sz w:val="24"/>
+          <w:szCs w:val="24"/>
+        </w:rPr>
+        <w:t>poverty</w:t>
+      </w:r>
+      <w:r>
+        <w:rPr>
+          <w:rFonts w:ascii="Times New Roman" w:hAnsi="Times New Roman" w:cs="Times New Roman"/>
+          <w:sz w:val="24"/>
+          <w:szCs w:val="24"/>
+        </w:rPr>
+        <w:t xml:space="preserve"> ratio</w:t>
+      </w:r>
       <w:r>
         <w:rPr>
           <w:rFonts w:ascii="Times New Roman" w:hAnsi="Times New Roman" w:cs="Times New Roman"/>
@@ -4240,112 +4043,6 @@
         </w:rPr>
         <w:t xml:space="preserve">, </w:t>
       </w:r>
-      <w:proofErr w:type="spellStart"/>
-      <w:r>
-        <w:rPr>
-          <w:rFonts w:ascii="Times New Roman" w:hAnsi="Times New Roman" w:cs="Times New Roman"/>
-          <w:sz w:val="24"/>
-          <w:szCs w:val="24"/>
-        </w:rPr>
-        <w:t>GeoDaSpace</w:t>
-      </w:r>
-      <w:proofErr w:type="spellEnd"/>
-      <w:r>
-        <w:rPr>
-          <w:rFonts w:ascii="Times New Roman" w:hAnsi="Times New Roman" w:cs="Times New Roman"/>
-          <w:sz w:val="24"/>
-          <w:szCs w:val="24"/>
-        </w:rPr>
-        <w:t xml:space="preserve"> software</w:t>
-      </w:r>
-      <w:r>
-        <w:rPr>
-          <w:rFonts w:ascii="Times New Roman" w:hAnsi="Times New Roman" w:cs="Times New Roman"/>
-          <w:sz w:val="24"/>
-          <w:szCs w:val="24"/>
-        </w:rPr>
-        <w:t xml:space="preserve"> to analyze the data using poverty ratio as the dependent variable.  </w:t>
-      </w:r>
-      <w:r>
-        <w:rPr>
-          <w:rFonts w:ascii="Times New Roman" w:hAnsi="Times New Roman" w:cs="Times New Roman"/>
-          <w:sz w:val="24"/>
-          <w:szCs w:val="24"/>
-        </w:rPr>
-        <w:t>I began by exploring whether there wa</w:t>
-      </w:r>
-      <w:r>
-        <w:rPr>
-          <w:rFonts w:ascii="Times New Roman" w:hAnsi="Times New Roman" w:cs="Times New Roman"/>
-          <w:sz w:val="24"/>
-          <w:szCs w:val="24"/>
-        </w:rPr>
-        <w:t>s evidence of spatial processes associated with poverty, race, and other social indicators in the Springfield, Missouri metropolitan statistical area</w:t>
-      </w:r>
-      <w:r>
-        <w:rPr>
-          <w:rFonts w:ascii="Times New Roman" w:hAnsi="Times New Roman" w:cs="Times New Roman"/>
-          <w:sz w:val="24"/>
-          <w:szCs w:val="24"/>
-        </w:rPr>
-        <w:t>.</w:t>
-      </w:r>
-      <w:r>
-        <w:rPr>
-          <w:rFonts w:ascii="Times New Roman" w:hAnsi="Times New Roman" w:cs="Times New Roman"/>
-          <w:sz w:val="24"/>
-          <w:szCs w:val="24"/>
-        </w:rPr>
-        <w:t xml:space="preserve"> </w:t>
-      </w:r>
-      <w:r>
-        <w:rPr>
-          <w:rFonts w:ascii="Times New Roman" w:hAnsi="Times New Roman" w:cs="Times New Roman"/>
-          <w:sz w:val="24"/>
-          <w:szCs w:val="24"/>
-        </w:rPr>
-        <w:t xml:space="preserve"> </w:t>
-      </w:r>
-      <w:r>
-        <w:rPr>
-          <w:rFonts w:ascii="Times New Roman" w:hAnsi="Times New Roman" w:cs="Times New Roman"/>
-          <w:sz w:val="24"/>
-          <w:szCs w:val="24"/>
-        </w:rPr>
-        <w:t>I used ArcMap to create thematic maps</w:t>
-      </w:r>
-      <w:r>
-        <w:rPr>
-          <w:rFonts w:ascii="Times New Roman" w:hAnsi="Times New Roman" w:cs="Times New Roman"/>
-          <w:sz w:val="24"/>
-          <w:szCs w:val="24"/>
-        </w:rPr>
-        <w:t xml:space="preserve"> of </w:t>
-      </w:r>
-      <w:r>
-        <w:rPr>
-          <w:rFonts w:ascii="Times New Roman" w:hAnsi="Times New Roman" w:cs="Times New Roman"/>
-          <w:sz w:val="24"/>
-          <w:szCs w:val="24"/>
-        </w:rPr>
-        <w:t>poverty</w:t>
-      </w:r>
-      <w:r>
-        <w:rPr>
-          <w:rFonts w:ascii="Times New Roman" w:hAnsi="Times New Roman" w:cs="Times New Roman"/>
-          <w:sz w:val="24"/>
-          <w:szCs w:val="24"/>
-        </w:rPr>
-        <w:t xml:space="preserve"> ratio</w:t>
-      </w:r>
-      <w:r>
-        <w:rPr>
-          <w:rFonts w:ascii="Times New Roman" w:hAnsi="Times New Roman" w:cs="Times New Roman"/>
-          <w:sz w:val="24"/>
-          <w:szCs w:val="24"/>
-        </w:rPr>
-        <w:t xml:space="preserve">, </w:t>
-      </w:r>
       <w:r>
         <w:rPr>
           <w:rFonts w:ascii="Times New Roman" w:hAnsi="Times New Roman" w:cs="Times New Roman"/>
@@ -4432,7 +4129,16 @@
           <w:sz w:val="24"/>
           <w:szCs w:val="24"/>
         </w:rPr>
-        <w:t xml:space="preserve"> that spatial processes are at play.  Traditional statistical inference methods assume variables are randomly distributed throughout space.  However, the thematic maps appear to show nonrandom distributions of racial populations and poverty </w:t>
+        <w:t xml:space="preserve"> that spatial processes are at play.  Traditional statistical inference methods assume variables are randomly distributed throughout space.  However, the thematic </w:t>
+      </w:r>
+      <w:r>
+        <w:rPr>
+          <w:rFonts w:ascii="Times New Roman" w:hAnsi="Times New Roman" w:cs="Times New Roman"/>
+          <w:sz w:val="24"/>
+          <w:szCs w:val="24"/>
+        </w:rPr>
+        <w:lastRenderedPageBreak/>
+        <w:t xml:space="preserve">maps appear to show nonrandom distributions of racial populations and poverty </w:t>
       </w:r>
       <w:r>
         <w:rPr>
@@ -4630,26 +4336,7 @@
           <w:sz w:val="24"/>
           <w:szCs w:val="24"/>
         </w:rPr>
-        <w:lastRenderedPageBreak/>
-        <w:t xml:space="preserve">I used </w:t>
-      </w:r>
-      <w:proofErr w:type="spellStart"/>
-      <w:r>
-        <w:rPr>
-          <w:rFonts w:ascii="Times New Roman" w:hAnsi="Times New Roman" w:cs="Times New Roman"/>
-          <w:sz w:val="24"/>
-          <w:szCs w:val="24"/>
-        </w:rPr>
-        <w:t>GeoDa</w:t>
-      </w:r>
-      <w:proofErr w:type="spellEnd"/>
-      <w:r>
-        <w:rPr>
-          <w:rFonts w:ascii="Times New Roman" w:hAnsi="Times New Roman" w:cs="Times New Roman"/>
-          <w:sz w:val="24"/>
-          <w:szCs w:val="24"/>
-        </w:rPr>
-        <w:t xml:space="preserve"> to analyze the </w:t>
+        <w:t xml:space="preserve">I used GeoDa to analyze the </w:t>
       </w:r>
       <w:r>
         <w:rPr>
@@ -5010,25 +4697,8 @@
           <w:sz w:val="24"/>
           <w:szCs w:val="24"/>
         </w:rPr>
-        <w:t xml:space="preserve">I also used </w:t>
-      </w:r>
-      <w:proofErr w:type="spellStart"/>
-      <w:r>
-        <w:rPr>
-          <w:rFonts w:ascii="Times New Roman" w:hAnsi="Times New Roman" w:cs="Times New Roman"/>
-          <w:sz w:val="24"/>
-          <w:szCs w:val="24"/>
-        </w:rPr>
-        <w:t>GeoDa</w:t>
-      </w:r>
-      <w:proofErr w:type="spellEnd"/>
-      <w:r>
-        <w:rPr>
-          <w:rFonts w:ascii="Times New Roman" w:hAnsi="Times New Roman" w:cs="Times New Roman"/>
-          <w:sz w:val="24"/>
-          <w:szCs w:val="24"/>
-        </w:rPr>
-        <w:t xml:space="preserve"> to examine </w:t>
+        <w:lastRenderedPageBreak/>
+        <w:t xml:space="preserve">I also used GeoDa to examine </w:t>
       </w:r>
       <w:r>
         <w:rPr>
@@ -5191,16 +4861,7 @@
           <w:sz w:val="24"/>
           <w:szCs w:val="24"/>
         </w:rPr>
-        <w:t xml:space="preserve">lly significant at the </w:t>
-      </w:r>
-      <w:r>
-        <w:rPr>
-          <w:rFonts w:ascii="Times New Roman" w:hAnsi="Times New Roman" w:cs="Times New Roman"/>
-          <w:sz w:val="24"/>
-          <w:szCs w:val="24"/>
-        </w:rPr>
-        <w:lastRenderedPageBreak/>
-        <w:t>0.01</w:t>
+        <w:t>lly significant at the 0.01</w:t>
       </w:r>
       <w:r>
         <w:rPr>
@@ -5583,51 +5244,24 @@
           <w:sz w:val="24"/>
           <w:szCs w:val="24"/>
         </w:rPr>
-        <w:t xml:space="preserve"> various regression analyses </w:t>
-      </w:r>
-      <w:r>
-        <w:rPr>
-          <w:rFonts w:ascii="Times New Roman" w:hAnsi="Times New Roman" w:cs="Times New Roman"/>
-          <w:sz w:val="24"/>
-          <w:szCs w:val="24"/>
-        </w:rPr>
-        <w:t xml:space="preserve">using </w:t>
-      </w:r>
-      <w:proofErr w:type="spellStart"/>
-      <w:r>
-        <w:rPr>
-          <w:rFonts w:ascii="Times New Roman" w:hAnsi="Times New Roman" w:cs="Times New Roman"/>
-          <w:sz w:val="24"/>
-          <w:szCs w:val="24"/>
-        </w:rPr>
-        <w:t>GeoDa</w:t>
-      </w:r>
-      <w:proofErr w:type="spellEnd"/>
-      <w:r>
-        <w:rPr>
-          <w:rFonts w:ascii="Times New Roman" w:hAnsi="Times New Roman" w:cs="Times New Roman"/>
-          <w:sz w:val="24"/>
-          <w:szCs w:val="24"/>
-        </w:rPr>
-        <w:t xml:space="preserve"> and </w:t>
-      </w:r>
-      <w:proofErr w:type="spellStart"/>
-      <w:r>
-        <w:rPr>
-          <w:rFonts w:ascii="Times New Roman" w:hAnsi="Times New Roman" w:cs="Times New Roman"/>
-          <w:sz w:val="24"/>
-          <w:szCs w:val="24"/>
-        </w:rPr>
-        <w:t>GeoDaSpace</w:t>
-      </w:r>
-      <w:proofErr w:type="spellEnd"/>
-      <w:r>
-        <w:rPr>
-          <w:rFonts w:ascii="Times New Roman" w:hAnsi="Times New Roman" w:cs="Times New Roman"/>
-          <w:sz w:val="24"/>
-          <w:szCs w:val="24"/>
-        </w:rPr>
         <w:t xml:space="preserve"> </w:t>
+      </w:r>
+      <w:r>
+        <w:rPr>
+          <w:rFonts w:ascii="Times New Roman" w:hAnsi="Times New Roman" w:cs="Times New Roman"/>
+          <w:sz w:val="24"/>
+          <w:szCs w:val="24"/>
+        </w:rPr>
+        <w:lastRenderedPageBreak/>
+        <w:t xml:space="preserve">various regression analyses </w:t>
+      </w:r>
+      <w:r>
+        <w:rPr>
+          <w:rFonts w:ascii="Times New Roman" w:hAnsi="Times New Roman" w:cs="Times New Roman"/>
+          <w:sz w:val="24"/>
+          <w:szCs w:val="24"/>
+        </w:rPr>
+        <w:t xml:space="preserve">using GeoDa and GeoDaSpace </w:t>
       </w:r>
       <w:r>
         <w:rPr>
@@ -5703,14 +5337,6 @@
           <w:szCs w:val="24"/>
         </w:rPr>
         <w:br/>
-      </w:r>
-      <w:r>
-        <w:rPr>
-          <w:rFonts w:ascii="Times New Roman" w:hAnsi="Times New Roman" w:cs="Times New Roman"/>
-          <w:sz w:val="24"/>
-          <w:szCs w:val="24"/>
-        </w:rPr>
-        <w:lastRenderedPageBreak/>
         <w:t xml:space="preserve">(p ≤ 0.001).  The Moran’s I value for the residuals indicated statistically significant low to mild level of spatial autocorrelation (p </w:t>
       </w:r>
       <w:r>
@@ -5845,39 +5471,16 @@
           <w:sz w:val="24"/>
           <w:szCs w:val="24"/>
         </w:rPr>
-        <w:t xml:space="preserve">  The spatial lag models produced greater improvement in AIC values </w:t>
-      </w:r>
-      <w:r>
-        <w:rPr>
-          <w:rFonts w:ascii="Times New Roman" w:hAnsi="Times New Roman" w:cs="Times New Roman"/>
-          <w:sz w:val="24"/>
-          <w:szCs w:val="24"/>
-        </w:rPr>
-        <w:t xml:space="preserve">than the spatial error models </w:t>
-      </w:r>
-      <w:r>
-        <w:rPr>
-          <w:rFonts w:ascii="Times New Roman" w:hAnsi="Times New Roman" w:cs="Times New Roman"/>
-          <w:sz w:val="24"/>
-          <w:szCs w:val="24"/>
-        </w:rPr>
-        <w:t xml:space="preserve">in each </w:t>
-      </w:r>
-      <w:r>
-        <w:rPr>
-          <w:rFonts w:ascii="Times New Roman" w:hAnsi="Times New Roman" w:cs="Times New Roman"/>
-          <w:sz w:val="24"/>
-          <w:szCs w:val="24"/>
-        </w:rPr>
-        <w:t>case</w:t>
-      </w:r>
-      <w:r>
-        <w:rPr>
-          <w:rFonts w:ascii="Times New Roman" w:hAnsi="Times New Roman" w:cs="Times New Roman"/>
-          <w:sz w:val="24"/>
-          <w:szCs w:val="24"/>
-        </w:rPr>
-        <w:t xml:space="preserve"> except when the education attainment index and population density were the independent variables.</w:t>
+        <w:t xml:space="preserve">  The spatial lag models produced greater </w:t>
+      </w:r>
+      <w:r>
+        <w:rPr>
+          <w:rFonts w:ascii="Times New Roman" w:hAnsi="Times New Roman" w:cs="Times New Roman"/>
+          <w:sz w:val="24"/>
+          <w:szCs w:val="24"/>
+        </w:rPr>
+        <w:lastRenderedPageBreak/>
+        <w:t>improvement in AIC values than the spatial error models in each case except when the education attainment index and population density were the independent variables.</w:t>
       </w:r>
     </w:p>
     <w:p>
@@ -5920,16 +5523,7 @@
           <w:sz w:val="24"/>
           <w:szCs w:val="24"/>
         </w:rPr>
-        <w:t xml:space="preserve">produced a multicollinearity condition number significantly greater than 30, which has a rule of </w:t>
-      </w:r>
-      <w:r>
-        <w:rPr>
-          <w:rFonts w:ascii="Times New Roman" w:hAnsi="Times New Roman" w:cs="Times New Roman"/>
-          <w:sz w:val="24"/>
-          <w:szCs w:val="24"/>
-        </w:rPr>
-        <w:lastRenderedPageBreak/>
-        <w:t>thumb is indicative of</w:t>
+        <w:t>produced a multicollinearity condition number significantly greater than 30, which has a rule of thumb is indicative of</w:t>
       </w:r>
       <w:r>
         <w:rPr>
@@ -5947,23 +5541,13 @@
         </w:rPr>
         <w:t xml:space="preserve"> (</w:t>
       </w:r>
-      <w:proofErr w:type="spellStart"/>
-      <w:r>
-        <w:rPr>
-          <w:rFonts w:ascii="Times New Roman" w:hAnsi="Times New Roman" w:cs="Times New Roman"/>
-          <w:sz w:val="24"/>
-          <w:szCs w:val="24"/>
-        </w:rPr>
-        <w:t>Anselin</w:t>
-      </w:r>
-      <w:proofErr w:type="spellEnd"/>
-      <w:r>
-        <w:rPr>
-          <w:rFonts w:ascii="Times New Roman" w:hAnsi="Times New Roman" w:cs="Times New Roman"/>
-          <w:sz w:val="24"/>
-          <w:szCs w:val="24"/>
-        </w:rPr>
-        <w:t xml:space="preserve">, 2005, p. 194; </w:t>
+      <w:r>
+        <w:rPr>
+          <w:rFonts w:ascii="Times New Roman" w:hAnsi="Times New Roman" w:cs="Times New Roman"/>
+          <w:sz w:val="24"/>
+          <w:szCs w:val="24"/>
+        </w:rPr>
+        <w:t xml:space="preserve">Anselin, 2005, p. 194; </w:t>
       </w:r>
       <w:r>
         <w:rPr>
@@ -6113,15 +5697,7 @@
           <w:sz w:val="24"/>
           <w:szCs w:val="24"/>
         </w:rPr>
-        <w:t xml:space="preserve"> </w:t>
-      </w:r>
-      <w:r>
-        <w:rPr>
-          <w:rFonts w:ascii="Times New Roman" w:hAnsi="Times New Roman" w:cs="Times New Roman"/>
-          <w:sz w:val="24"/>
-          <w:szCs w:val="24"/>
-        </w:rPr>
-        <w:t>The education attainment index was not statistically significant in any of the models.</w:t>
+        <w:t xml:space="preserve"> The education attainment index was not statistically significant in any of the models.</w:t>
       </w:r>
     </w:p>
     <w:p>
@@ -6140,6 +5716,7 @@
           <w:sz w:val="24"/>
           <w:szCs w:val="24"/>
         </w:rPr>
+        <w:lastRenderedPageBreak/>
         <w:t>I p</w:t>
       </w:r>
       <w:r>
@@ -6212,16 +5789,7 @@
           <w:sz w:val="24"/>
           <w:szCs w:val="24"/>
         </w:rPr>
-        <w:t xml:space="preserve">The Black population ratio was significant only in the models that used the dichotomous population density variable.  </w:t>
-      </w:r>
-      <w:r>
-        <w:rPr>
-          <w:rFonts w:ascii="Times New Roman" w:hAnsi="Times New Roman" w:cs="Times New Roman"/>
-          <w:sz w:val="24"/>
-          <w:szCs w:val="24"/>
-        </w:rPr>
-        <w:lastRenderedPageBreak/>
-        <w:t>Multicollinearity was reduced to its lowest levels in these two models.  However, the population density was not statistically significant</w:t>
+        <w:t>The Black population ratio was significant only in the models that used the dichotomous population density variable.  Multicollinearity was reduced to its lowest levels in these two models.  However, the population density was not statistically significant</w:t>
       </w:r>
       <w:r>
         <w:rPr>
@@ -6307,7 +5875,16 @@
           <w:sz w:val="24"/>
           <w:szCs w:val="24"/>
         </w:rPr>
-        <w:t xml:space="preserve"> (Table 13).  I prepared a spatial lag, spatial error, and spatial lag and error regression using a queen method first order contingency weight matrix.  In all cases the population density was no longer statistically significant.  The spatial lag and spatial error variables were statistically significant in their respective models and the Moran’s I of the residuals was reduced to very low levels that were not statistically significant.  The spatial lag model improved the AIC the greatest amount compared to the OLS modified models and the OLS baseline model.</w:t>
+        <w:t xml:space="preserve"> (Table 13).  I prepared a spatial lag, spatial error, and spatial lag and error regression using a queen method first order contingency weight matrix.  In all cases the population density was no longer </w:t>
+      </w:r>
+      <w:r>
+        <w:rPr>
+          <w:rFonts w:ascii="Times New Roman" w:hAnsi="Times New Roman" w:cs="Times New Roman"/>
+          <w:sz w:val="24"/>
+          <w:szCs w:val="24"/>
+        </w:rPr>
+        <w:lastRenderedPageBreak/>
+        <w:t>statistically significant.  The spatial lag and spatial error variables were statistically significant in their respective models and the Moran’s I of the residuals was reduced to very low levels that were not statistically significant.  The spatial lag model improved the AIC the greatest amount compared to the OLS modified models and the OLS baseline model.</w:t>
       </w:r>
       <w:r>
         <w:rPr>
@@ -6356,6 +5933,419 @@
           <w:szCs w:val="24"/>
         </w:rPr>
         <w:t>In the spatial lag and spatial error model, the spatial error variable was not statistically significant.</w:t>
+      </w:r>
+    </w:p>
+    <w:p>
+      <w:pPr>
+        <w:spacing w:after="0" w:line="480" w:lineRule="auto"/>
+        <w:ind w:firstLine="720"/>
+        <w:rPr>
+          <w:rFonts w:ascii="Times New Roman" w:hAnsi="Times New Roman" w:cs="Times New Roman"/>
+          <w:sz w:val="24"/>
+          <w:szCs w:val="24"/>
+        </w:rPr>
+      </w:pPr>
+      <w:r>
+        <w:rPr>
+          <w:rFonts w:ascii="Times New Roman" w:hAnsi="Times New Roman" w:cs="Times New Roman"/>
+          <w:sz w:val="24"/>
+          <w:szCs w:val="24"/>
+        </w:rPr>
+        <w:t>I performed a final set of spatial regressions on the modified model replacing the Black population ratio with the White population ratio (Table 14).  I calculated a second OLS baseline and OLS modified model regression as well as</w:t>
+      </w:r>
+      <w:r>
+        <w:rPr>
+          <w:rFonts w:ascii="Times New Roman" w:hAnsi="Times New Roman" w:cs="Times New Roman"/>
+          <w:sz w:val="24"/>
+          <w:szCs w:val="24"/>
+        </w:rPr>
+        <w:t xml:space="preserve"> a spatial lag, spatial error, and spatial lag and error regression using a queen method first order contingency weight matrix.  </w:t>
+      </w:r>
+      <w:r>
+        <w:rPr>
+          <w:rFonts w:ascii="Times New Roman" w:hAnsi="Times New Roman" w:cs="Times New Roman"/>
+          <w:sz w:val="24"/>
+          <w:szCs w:val="24"/>
+        </w:rPr>
+        <w:t>I</w:t>
+      </w:r>
+      <w:r>
+        <w:rPr>
+          <w:rFonts w:ascii="Times New Roman" w:hAnsi="Times New Roman" w:cs="Times New Roman"/>
+          <w:sz w:val="24"/>
+          <w:szCs w:val="24"/>
+        </w:rPr>
+        <w:t xml:space="preserve">n the OLS modified model regression (OLS Modified Model 13), </w:t>
+      </w:r>
+      <w:r>
+        <w:rPr>
+          <w:rFonts w:ascii="Times New Roman" w:hAnsi="Times New Roman" w:cs="Times New Roman"/>
+          <w:sz w:val="24"/>
+          <w:szCs w:val="24"/>
+        </w:rPr>
+        <w:t xml:space="preserve">all variables were statistically significant, multicollinearity was low, and the Moran’s I of the residuals indicated a mild level of statistically significant spatial autocorrelation.  </w:t>
+      </w:r>
+      <w:r>
+        <w:rPr>
+          <w:rFonts w:ascii="Times New Roman" w:hAnsi="Times New Roman" w:cs="Times New Roman"/>
+          <w:sz w:val="24"/>
+          <w:szCs w:val="24"/>
+        </w:rPr>
+        <w:t xml:space="preserve">In </w:t>
+      </w:r>
+      <w:r>
+        <w:rPr>
+          <w:rFonts w:ascii="Times New Roman" w:hAnsi="Times New Roman" w:cs="Times New Roman"/>
+          <w:sz w:val="24"/>
+          <w:szCs w:val="24"/>
+        </w:rPr>
+        <w:t xml:space="preserve">the spatial lag model (Spatial Lag Modified Model 2), the lag variable was statistically significant and spatial autocorrelation was removed.  However, the coefficient for the White population ratio variable was no longer statistically significant.  In the </w:t>
+      </w:r>
+      <w:r>
+        <w:rPr>
+          <w:rFonts w:ascii="Times New Roman" w:hAnsi="Times New Roman" w:cs="Times New Roman"/>
+          <w:sz w:val="24"/>
+          <w:szCs w:val="24"/>
+        </w:rPr>
+        <w:t>spatial error</w:t>
+      </w:r>
+      <w:r>
+        <w:rPr>
+          <w:rFonts w:ascii="Times New Roman" w:hAnsi="Times New Roman" w:cs="Times New Roman"/>
+          <w:sz w:val="24"/>
+          <w:szCs w:val="24"/>
+        </w:rPr>
+        <w:t xml:space="preserve"> model (Spatial Error Model 2), the error</w:t>
+      </w:r>
+      <w:r>
+        <w:rPr>
+          <w:rFonts w:ascii="Times New Roman" w:hAnsi="Times New Roman" w:cs="Times New Roman"/>
+          <w:sz w:val="24"/>
+          <w:szCs w:val="24"/>
+        </w:rPr>
+        <w:t xml:space="preserve"> variable w</w:t>
+      </w:r>
+      <w:r>
+        <w:rPr>
+          <w:rFonts w:ascii="Times New Roman" w:hAnsi="Times New Roman" w:cs="Times New Roman"/>
+          <w:sz w:val="24"/>
+          <w:szCs w:val="24"/>
+        </w:rPr>
+        <w:t>as</w:t>
+      </w:r>
+      <w:r>
+        <w:rPr>
+          <w:rFonts w:ascii="Times New Roman" w:hAnsi="Times New Roman" w:cs="Times New Roman"/>
+          <w:sz w:val="24"/>
+          <w:szCs w:val="24"/>
+        </w:rPr>
+        <w:t xml:space="preserve"> </w:t>
+      </w:r>
+      <w:r>
+        <w:rPr>
+          <w:rFonts w:ascii="Times New Roman" w:hAnsi="Times New Roman" w:cs="Times New Roman"/>
+          <w:sz w:val="24"/>
+          <w:szCs w:val="24"/>
+        </w:rPr>
+        <w:t xml:space="preserve">also </w:t>
+      </w:r>
+      <w:r>
+        <w:rPr>
+          <w:rFonts w:ascii="Times New Roman" w:hAnsi="Times New Roman" w:cs="Times New Roman"/>
+          <w:sz w:val="24"/>
+          <w:szCs w:val="24"/>
+        </w:rPr>
+        <w:t xml:space="preserve">statistically significant and the Moran’s I of the residuals was reduced to </w:t>
+      </w:r>
+      <w:r>
+        <w:rPr>
+          <w:rFonts w:ascii="Times New Roman" w:hAnsi="Times New Roman" w:cs="Times New Roman"/>
+          <w:sz w:val="24"/>
+          <w:szCs w:val="24"/>
+        </w:rPr>
+        <w:t xml:space="preserve">a </w:t>
+      </w:r>
+      <w:r>
+        <w:rPr>
+          <w:rFonts w:ascii="Times New Roman" w:hAnsi="Times New Roman" w:cs="Times New Roman"/>
+          <w:sz w:val="24"/>
+          <w:szCs w:val="24"/>
+        </w:rPr>
+        <w:t>very low level that w</w:t>
+      </w:r>
+      <w:r>
+        <w:rPr>
+          <w:rFonts w:ascii="Times New Roman" w:hAnsi="Times New Roman" w:cs="Times New Roman"/>
+          <w:sz w:val="24"/>
+          <w:szCs w:val="24"/>
+        </w:rPr>
+        <w:t>as</w:t>
+      </w:r>
+      <w:r>
+        <w:rPr>
+          <w:rFonts w:ascii="Times New Roman" w:hAnsi="Times New Roman" w:cs="Times New Roman"/>
+          <w:sz w:val="24"/>
+          <w:szCs w:val="24"/>
+        </w:rPr>
+        <w:t xml:space="preserve"> not statistically significant.  </w:t>
+      </w:r>
+      <w:r>
+        <w:rPr>
+          <w:rFonts w:ascii="Times New Roman" w:hAnsi="Times New Roman" w:cs="Times New Roman"/>
+          <w:sz w:val="24"/>
+          <w:szCs w:val="24"/>
+        </w:rPr>
+        <w:t xml:space="preserve">But </w:t>
+      </w:r>
+      <w:r>
+        <w:rPr>
+          <w:rFonts w:ascii="Times New Roman" w:hAnsi="Times New Roman" w:cs="Times New Roman"/>
+          <w:sz w:val="24"/>
+          <w:szCs w:val="24"/>
+        </w:rPr>
+        <w:t xml:space="preserve">the coefficient for the White population ratio variable was </w:t>
+      </w:r>
+      <w:r>
+        <w:rPr>
+          <w:rFonts w:ascii="Times New Roman" w:hAnsi="Times New Roman" w:cs="Times New Roman"/>
+          <w:sz w:val="24"/>
+          <w:szCs w:val="24"/>
+        </w:rPr>
+        <w:t xml:space="preserve">once again </w:t>
+      </w:r>
+      <w:r>
+        <w:rPr>
+          <w:rFonts w:ascii="Times New Roman" w:hAnsi="Times New Roman" w:cs="Times New Roman"/>
+          <w:sz w:val="24"/>
+          <w:szCs w:val="24"/>
+        </w:rPr>
+        <w:t xml:space="preserve">no longer statistically significant.  </w:t>
+      </w:r>
+      <w:r>
+        <w:rPr>
+          <w:rFonts w:ascii="Times New Roman" w:hAnsi="Times New Roman" w:cs="Times New Roman"/>
+          <w:sz w:val="24"/>
+          <w:szCs w:val="24"/>
+        </w:rPr>
+        <w:t xml:space="preserve">The spatial lag model improved the AIC the greatest amount compared to the OLS modified models and the OLS baseline model.  In the spatial lag and spatial error model, the </w:t>
+      </w:r>
+      <w:r>
+        <w:rPr>
+          <w:rFonts w:ascii="Times New Roman" w:hAnsi="Times New Roman" w:cs="Times New Roman"/>
+          <w:sz w:val="24"/>
+          <w:szCs w:val="24"/>
+        </w:rPr>
+        <w:t xml:space="preserve">neither the spatial lag nor the </w:t>
+      </w:r>
+      <w:r>
+        <w:rPr>
+          <w:rFonts w:ascii="Times New Roman" w:hAnsi="Times New Roman" w:cs="Times New Roman"/>
+          <w:sz w:val="24"/>
+          <w:szCs w:val="24"/>
+        </w:rPr>
+        <w:t>spatial error variable was not statistically significant.</w:t>
+      </w:r>
+    </w:p>
+    <w:p>
+      <w:pPr>
+        <w:spacing w:after="0" w:line="480" w:lineRule="auto"/>
+        <w:ind w:firstLine="720"/>
+        <w:rPr>
+          <w:rFonts w:ascii="Times New Roman" w:hAnsi="Times New Roman" w:cs="Times New Roman"/>
+          <w:sz w:val="24"/>
+          <w:szCs w:val="24"/>
+        </w:rPr>
+      </w:pPr>
+      <w:r>
+        <w:rPr>
+          <w:rFonts w:ascii="Times New Roman" w:hAnsi="Times New Roman" w:cs="Times New Roman"/>
+          <w:sz w:val="24"/>
+          <w:szCs w:val="24"/>
+        </w:rPr>
+        <w:lastRenderedPageBreak/>
+        <w:t xml:space="preserve">The results of the analysis provide some insight into the question of </w:t>
+      </w:r>
+      <w:r>
+        <w:rPr>
+          <w:rFonts w:ascii="Times New Roman" w:hAnsi="Times New Roman" w:cs="Times New Roman"/>
+          <w:sz w:val="24"/>
+          <w:szCs w:val="24"/>
+        </w:rPr>
+        <w:t>whether there is a statistically significant association between poverty and race in the Springfield, Missouri metropolitan statistical area (MSA) when controlling for certain factors including potential spatial processes.</w:t>
+      </w:r>
+      <w:r>
+        <w:rPr>
+          <w:rFonts w:ascii="Times New Roman" w:hAnsi="Times New Roman" w:cs="Times New Roman"/>
+          <w:sz w:val="24"/>
+          <w:szCs w:val="24"/>
+        </w:rPr>
+        <w:t xml:space="preserve">  Based on the results of the Spatial Lag Modified Model 1 (Table 13), there is a statistically significant association between the poverty ratio and the Black population ratio when controlling for the education attainment index, population density, and spatial autocorrelation.  This model was a significant improvement over the OLS baseline and the OLS Modified Model 11 (Table 13).  However, the value of the coefficient for the Black population ratio variable was small suggesting that the association is slight and may not be theoretic</w:t>
+      </w:r>
+      <w:r>
+        <w:rPr>
+          <w:rFonts w:ascii="Times New Roman" w:hAnsi="Times New Roman" w:cs="Times New Roman"/>
+          <w:sz w:val="24"/>
+          <w:szCs w:val="24"/>
+        </w:rPr>
+        <w:t>ally significant.  T</w:t>
+      </w:r>
+      <w:r>
+        <w:rPr>
+          <w:rFonts w:ascii="Times New Roman" w:hAnsi="Times New Roman" w:cs="Times New Roman"/>
+          <w:sz w:val="24"/>
+          <w:szCs w:val="24"/>
+        </w:rPr>
+        <w:t>he coefficient</w:t>
+      </w:r>
+      <w:r>
+        <w:rPr>
+          <w:rFonts w:ascii="Times New Roman" w:hAnsi="Times New Roman" w:cs="Times New Roman"/>
+          <w:sz w:val="24"/>
+          <w:szCs w:val="24"/>
+        </w:rPr>
+        <w:t xml:space="preserve"> for the education attainment index </w:t>
+      </w:r>
+      <w:r>
+        <w:rPr>
+          <w:rFonts w:ascii="Times New Roman" w:hAnsi="Times New Roman" w:cs="Times New Roman"/>
+          <w:sz w:val="24"/>
+          <w:szCs w:val="24"/>
+        </w:rPr>
+        <w:t>was</w:t>
+      </w:r>
+      <w:r>
+        <w:rPr>
+          <w:rFonts w:ascii="Times New Roman" w:hAnsi="Times New Roman" w:cs="Times New Roman"/>
+          <w:sz w:val="24"/>
+          <w:szCs w:val="24"/>
+        </w:rPr>
+        <w:t xml:space="preserve"> statistically significant but </w:t>
+      </w:r>
+      <w:r>
+        <w:rPr>
+          <w:rFonts w:ascii="Times New Roman" w:hAnsi="Times New Roman" w:cs="Times New Roman"/>
+          <w:sz w:val="24"/>
+          <w:szCs w:val="24"/>
+        </w:rPr>
+        <w:t xml:space="preserve">much </w:t>
+      </w:r>
+      <w:r>
+        <w:rPr>
+          <w:rFonts w:ascii="Times New Roman" w:hAnsi="Times New Roman" w:cs="Times New Roman"/>
+          <w:sz w:val="24"/>
+          <w:szCs w:val="24"/>
+        </w:rPr>
+        <w:t>smaller in magnitude than that for the Black population rati</w:t>
+      </w:r>
+      <w:r>
+        <w:rPr>
+          <w:rFonts w:ascii="Times New Roman" w:hAnsi="Times New Roman" w:cs="Times New Roman"/>
+          <w:sz w:val="24"/>
+          <w:szCs w:val="24"/>
+        </w:rPr>
+        <w:t>o variable.  It</w:t>
+      </w:r>
+      <w:r>
+        <w:rPr>
+          <w:rFonts w:ascii="Times New Roman" w:hAnsi="Times New Roman" w:cs="Times New Roman"/>
+          <w:sz w:val="24"/>
+          <w:szCs w:val="24"/>
+        </w:rPr>
+        <w:t xml:space="preserve"> indicated a</w:t>
+      </w:r>
+      <w:r>
+        <w:rPr>
+          <w:rFonts w:ascii="Times New Roman" w:hAnsi="Times New Roman" w:cs="Times New Roman"/>
+          <w:sz w:val="24"/>
+          <w:szCs w:val="24"/>
+        </w:rPr>
+        <w:t xml:space="preserve"> negative associa</w:t>
+      </w:r>
+      <w:r>
+        <w:rPr>
+          <w:rFonts w:ascii="Times New Roman" w:hAnsi="Times New Roman" w:cs="Times New Roman"/>
+          <w:sz w:val="24"/>
+          <w:szCs w:val="24"/>
+        </w:rPr>
+        <w:t>tion with poverty ratio, which is what one would expect.</w:t>
+      </w:r>
+    </w:p>
+    <w:p>
+      <w:pPr>
+        <w:spacing w:after="0" w:line="480" w:lineRule="auto"/>
+        <w:ind w:firstLine="720"/>
+        <w:rPr>
+          <w:rFonts w:ascii="Times New Roman" w:hAnsi="Times New Roman" w:cs="Times New Roman"/>
+          <w:sz w:val="24"/>
+          <w:szCs w:val="24"/>
+        </w:rPr>
+      </w:pPr>
+      <w:r>
+        <w:rPr>
+          <w:rFonts w:ascii="Times New Roman" w:hAnsi="Times New Roman" w:cs="Times New Roman"/>
+          <w:sz w:val="24"/>
+          <w:szCs w:val="24"/>
+        </w:rPr>
+        <w:t>The simple spatial lag and simple spatial error models suggested that the association between poverty ratio and the White population ratio was vectorially opposite of any association between poverty ratio and the Black population ratio (Table 6; Table 7).  However, t</w:t>
+      </w:r>
+      <w:r>
+        <w:rPr>
+          <w:rFonts w:ascii="Times New Roman" w:hAnsi="Times New Roman" w:cs="Times New Roman"/>
+          <w:sz w:val="24"/>
+          <w:szCs w:val="24"/>
+        </w:rPr>
+        <w:t xml:space="preserve">he results of the Spatial Lag Modified Model 2 (Table 14) suggest that there is no statistically significant association between poverty ratio and the White population ratio when controlling for the </w:t>
+      </w:r>
+      <w:r>
+        <w:rPr>
+          <w:rFonts w:ascii="Times New Roman" w:hAnsi="Times New Roman" w:cs="Times New Roman"/>
+          <w:sz w:val="24"/>
+          <w:szCs w:val="24"/>
+        </w:rPr>
+        <w:t>education attainment index,</w:t>
+      </w:r>
+      <w:r>
+        <w:rPr>
+          <w:rFonts w:ascii="Times New Roman" w:hAnsi="Times New Roman" w:cs="Times New Roman"/>
+          <w:sz w:val="24"/>
+          <w:szCs w:val="24"/>
+        </w:rPr>
+        <w:t xml:space="preserve"> the population density</w:t>
+      </w:r>
+      <w:r>
+        <w:rPr>
+          <w:rFonts w:ascii="Times New Roman" w:hAnsi="Times New Roman" w:cs="Times New Roman"/>
+          <w:sz w:val="24"/>
+          <w:szCs w:val="24"/>
+        </w:rPr>
+        <w:t>, and spatial autocorrelation</w:t>
+      </w:r>
+      <w:r>
+        <w:rPr>
+          <w:rFonts w:ascii="Times New Roman" w:hAnsi="Times New Roman" w:cs="Times New Roman"/>
+          <w:sz w:val="24"/>
+          <w:szCs w:val="24"/>
+        </w:rPr>
+        <w:t>.</w:t>
+      </w:r>
+    </w:p>
+    <w:p>
+      <w:pPr>
+        <w:spacing w:after="0" w:line="480" w:lineRule="auto"/>
+        <w:ind w:firstLine="720"/>
+        <w:rPr>
+          <w:rFonts w:ascii="Times New Roman" w:hAnsi="Times New Roman" w:cs="Times New Roman"/>
+          <w:sz w:val="24"/>
+          <w:szCs w:val="24"/>
+        </w:rPr>
+      </w:pPr>
+      <w:r>
+        <w:rPr>
+          <w:rFonts w:ascii="Times New Roman" w:hAnsi="Times New Roman" w:cs="Times New Roman"/>
+          <w:sz w:val="24"/>
+          <w:szCs w:val="24"/>
+        </w:rPr>
+        <w:t>There are several limitations of the analysis presented in this paper.  First, the analysis assumed that the relationship between poverty, race, education attainment, and population density were the same across the study area.  This assumption may not hold if there is local variation in the data.  Second, the analysis only examined data for one point in time.  There could be a temporal aspect to associations among the variables.</w:t>
       </w:r>
     </w:p>
     <w:p>
@@ -6428,7 +6418,31 @@
           <w:sz w:val="24"/>
           <w:szCs w:val="24"/>
         </w:rPr>
-        <w:t xml:space="preserve">analysis has demonstrated that spatial processes are likely present in </w:t>
+        <w:t>analysis</w:t>
+      </w:r>
+      <w:r>
+        <w:rPr>
+          <w:rFonts w:ascii="Times New Roman" w:hAnsi="Times New Roman" w:cs="Times New Roman"/>
+          <w:sz w:val="24"/>
+          <w:szCs w:val="24"/>
+        </w:rPr>
+        <w:t xml:space="preserve"> </w:t>
+      </w:r>
+      <w:r>
+        <w:rPr>
+          <w:rFonts w:ascii="Times New Roman" w:hAnsi="Times New Roman" w:cs="Times New Roman"/>
+          <w:sz w:val="24"/>
+          <w:szCs w:val="24"/>
+        </w:rPr>
+        <w:t>suggests that any spatial processes that may be</w:t>
+      </w:r>
+      <w:r>
+        <w:rPr>
+          <w:rFonts w:ascii="Times New Roman" w:hAnsi="Times New Roman" w:cs="Times New Roman"/>
+          <w:sz w:val="24"/>
+          <w:szCs w:val="24"/>
+        </w:rPr>
+        <w:t xml:space="preserve"> present in </w:t>
       </w:r>
       <w:r>
         <w:rPr>
@@ -6444,72 +6458,287 @@
           <w:sz w:val="24"/>
           <w:szCs w:val="24"/>
         </w:rPr>
-        <w:t xml:space="preserve">dynamics between race, poverty, and other social indicators in the Springfield, Missouri metropolitan statistical area.  A natural next step is to examine whether </w:t>
-      </w:r>
-      <w:r>
-        <w:rPr>
-          <w:rFonts w:ascii="Times New Roman" w:hAnsi="Times New Roman" w:cs="Times New Roman"/>
-          <w:sz w:val="24"/>
-          <w:szCs w:val="24"/>
-        </w:rPr>
-        <w:t xml:space="preserve">there </w:t>
-      </w:r>
-      <w:r>
-        <w:rPr>
-          <w:rFonts w:ascii="Times New Roman" w:hAnsi="Times New Roman" w:cs="Times New Roman"/>
-          <w:sz w:val="24"/>
-          <w:szCs w:val="24"/>
-        </w:rPr>
-        <w:t xml:space="preserve">are </w:t>
-      </w:r>
-      <w:r>
-        <w:rPr>
-          <w:rFonts w:ascii="Times New Roman" w:hAnsi="Times New Roman" w:cs="Times New Roman"/>
-          <w:sz w:val="24"/>
-          <w:szCs w:val="24"/>
-        </w:rPr>
-        <w:t xml:space="preserve">statistically significant associations between poverty, race, and </w:t>
-      </w:r>
-      <w:r>
-        <w:rPr>
-          <w:rFonts w:ascii="Times New Roman" w:hAnsi="Times New Roman" w:cs="Times New Roman"/>
-          <w:sz w:val="24"/>
-          <w:szCs w:val="24"/>
-        </w:rPr>
-        <w:t xml:space="preserve">various </w:t>
-      </w:r>
-      <w:r>
-        <w:rPr>
-          <w:rFonts w:ascii="Times New Roman" w:hAnsi="Times New Roman" w:cs="Times New Roman"/>
-          <w:sz w:val="24"/>
-          <w:szCs w:val="24"/>
-        </w:rPr>
-        <w:t xml:space="preserve">other social indicators when </w:t>
-      </w:r>
-      <w:r>
-        <w:rPr>
-          <w:rFonts w:ascii="Times New Roman" w:hAnsi="Times New Roman" w:cs="Times New Roman"/>
-          <w:sz w:val="24"/>
-          <w:szCs w:val="24"/>
-        </w:rPr>
-        <w:t xml:space="preserve">accounting for </w:t>
-      </w:r>
-      <w:r>
-        <w:rPr>
-          <w:rFonts w:ascii="Times New Roman" w:hAnsi="Times New Roman" w:cs="Times New Roman"/>
-          <w:sz w:val="24"/>
-          <w:szCs w:val="24"/>
-        </w:rPr>
-        <w:t>spatial</w:t>
-      </w:r>
-      <w:r>
-        <w:rPr>
-          <w:rFonts w:ascii="Times New Roman" w:hAnsi="Times New Roman" w:cs="Times New Roman"/>
-          <w:sz w:val="24"/>
-          <w:szCs w:val="24"/>
-        </w:rPr>
-        <w:t xml:space="preserve"> autocorrelation in the analysis.</w:t>
-      </w:r>
+        <w:t xml:space="preserve">dynamics between poverty, race, and </w:t>
+      </w:r>
+      <w:r>
+        <w:rPr>
+          <w:rFonts w:ascii="Times New Roman" w:hAnsi="Times New Roman" w:cs="Times New Roman"/>
+          <w:sz w:val="24"/>
+          <w:szCs w:val="24"/>
+        </w:rPr>
+        <w:t xml:space="preserve">education attainment </w:t>
+      </w:r>
+      <w:r>
+        <w:rPr>
+          <w:rFonts w:ascii="Times New Roman" w:hAnsi="Times New Roman" w:cs="Times New Roman"/>
+          <w:sz w:val="24"/>
+          <w:szCs w:val="24"/>
+        </w:rPr>
+        <w:t xml:space="preserve">in </w:t>
+      </w:r>
+      <w:r>
+        <w:rPr>
+          <w:rFonts w:ascii="Times New Roman" w:hAnsi="Times New Roman" w:cs="Times New Roman"/>
+          <w:sz w:val="24"/>
+          <w:szCs w:val="24"/>
+        </w:rPr>
+        <w:t>the Springfield, Missouri metropolitan statistical area</w:t>
+      </w:r>
+      <w:r>
+        <w:rPr>
+          <w:rFonts w:ascii="Times New Roman" w:hAnsi="Times New Roman" w:cs="Times New Roman"/>
+          <w:sz w:val="24"/>
+          <w:szCs w:val="24"/>
+        </w:rPr>
+        <w:t xml:space="preserve"> are probably mild</w:t>
+      </w:r>
+      <w:r>
+        <w:rPr>
+          <w:rFonts w:ascii="Times New Roman" w:hAnsi="Times New Roman" w:cs="Times New Roman"/>
+          <w:sz w:val="24"/>
+          <w:szCs w:val="24"/>
+        </w:rPr>
+        <w:t xml:space="preserve">.  </w:t>
+      </w:r>
+      <w:r>
+        <w:rPr>
+          <w:rFonts w:ascii="Times New Roman" w:hAnsi="Times New Roman" w:cs="Times New Roman"/>
+          <w:sz w:val="24"/>
+          <w:szCs w:val="24"/>
+        </w:rPr>
+        <w:t xml:space="preserve">When controlling for education attainment, population density, and spatial autocorrelation, the associations between poverty and race appear theoretically insignificant.  </w:t>
+      </w:r>
+      <w:r>
+        <w:rPr>
+          <w:rFonts w:ascii="Times New Roman" w:hAnsi="Times New Roman" w:cs="Times New Roman"/>
+          <w:sz w:val="24"/>
+          <w:szCs w:val="24"/>
+        </w:rPr>
+        <w:t>It appears that race-based bias may not be a significant influence on poverty in the Springfield, Missouri area.</w:t>
+      </w:r>
+    </w:p>
+    <w:p>
+      <w:pPr>
+        <w:spacing w:after="0" w:line="480" w:lineRule="auto"/>
+        <w:rPr>
+          <w:rFonts w:ascii="Times New Roman" w:hAnsi="Times New Roman" w:cs="Times New Roman"/>
+          <w:sz w:val="24"/>
+          <w:szCs w:val="24"/>
+        </w:rPr>
+      </w:pPr>
+      <w:r>
+        <w:rPr>
+          <w:rFonts w:ascii="Times New Roman" w:hAnsi="Times New Roman" w:cs="Times New Roman"/>
+          <w:sz w:val="24"/>
+          <w:szCs w:val="24"/>
+        </w:rPr>
+        <w:tab/>
+        <w:t>If these results hold up, they raise several intriguing questions.  First, was there truly any association between poverty and race in previous decades</w:t>
+      </w:r>
+      <w:r>
+        <w:rPr>
+          <w:rFonts w:ascii="Times New Roman" w:hAnsi="Times New Roman" w:cs="Times New Roman"/>
+          <w:sz w:val="24"/>
+          <w:szCs w:val="24"/>
+        </w:rPr>
+        <w:t xml:space="preserve"> when controlling for education attainment, population density, and spatial autocorrelation</w:t>
+      </w:r>
+      <w:r>
+        <w:rPr>
+          <w:rFonts w:ascii="Times New Roman" w:hAnsi="Times New Roman" w:cs="Times New Roman"/>
+          <w:sz w:val="24"/>
+          <w:szCs w:val="24"/>
+        </w:rPr>
+        <w:t xml:space="preserve">?  </w:t>
+      </w:r>
+      <w:r>
+        <w:rPr>
+          <w:rFonts w:ascii="Times New Roman" w:hAnsi="Times New Roman" w:cs="Times New Roman"/>
+          <w:sz w:val="24"/>
+          <w:szCs w:val="24"/>
+        </w:rPr>
+        <w:t xml:space="preserve">Assuming </w:t>
+      </w:r>
+      <w:r>
+        <w:rPr>
+          <w:rFonts w:ascii="Times New Roman" w:hAnsi="Times New Roman" w:cs="Times New Roman"/>
+          <w:sz w:val="24"/>
+          <w:szCs w:val="24"/>
+        </w:rPr>
+        <w:t xml:space="preserve">there is </w:t>
+      </w:r>
+      <w:r>
+        <w:rPr>
+          <w:rFonts w:ascii="Times New Roman" w:hAnsi="Times New Roman" w:cs="Times New Roman"/>
+          <w:sz w:val="24"/>
+          <w:szCs w:val="24"/>
+        </w:rPr>
+        <w:t xml:space="preserve">presently is </w:t>
+      </w:r>
+      <w:r>
+        <w:rPr>
+          <w:rFonts w:ascii="Times New Roman" w:hAnsi="Times New Roman" w:cs="Times New Roman"/>
+          <w:sz w:val="24"/>
+          <w:szCs w:val="24"/>
+        </w:rPr>
+        <w:t>no significant association between poverty and race in Springfield, Missouri MSA</w:t>
+      </w:r>
+      <w:r>
+        <w:rPr>
+          <w:rFonts w:ascii="Times New Roman" w:hAnsi="Times New Roman" w:cs="Times New Roman"/>
+          <w:sz w:val="24"/>
+          <w:szCs w:val="24"/>
+        </w:rPr>
+        <w:t xml:space="preserve"> when controlling for these factors</w:t>
+      </w:r>
+      <w:r>
+        <w:rPr>
+          <w:rFonts w:ascii="Times New Roman" w:hAnsi="Times New Roman" w:cs="Times New Roman"/>
+          <w:sz w:val="24"/>
+          <w:szCs w:val="24"/>
+        </w:rPr>
+        <w:t xml:space="preserve">, what has enabled the region to accomplish this </w:t>
+      </w:r>
+      <w:r>
+        <w:rPr>
+          <w:rFonts w:ascii="Times New Roman" w:hAnsi="Times New Roman" w:cs="Times New Roman"/>
+          <w:sz w:val="24"/>
+          <w:szCs w:val="24"/>
+        </w:rPr>
+        <w:t>outcome given the historical context of slavery and race relations in the region?</w:t>
+      </w:r>
+      <w:r>
+        <w:rPr>
+          <w:rFonts w:ascii="Times New Roman" w:hAnsi="Times New Roman" w:cs="Times New Roman"/>
+          <w:sz w:val="24"/>
+          <w:szCs w:val="24"/>
+        </w:rPr>
+        <w:t xml:space="preserve">  One theory is that the issue of race is not a significant factor </w:t>
+      </w:r>
+      <w:r>
+        <w:rPr>
+          <w:rFonts w:ascii="Times New Roman" w:hAnsi="Times New Roman" w:cs="Times New Roman"/>
+          <w:sz w:val="24"/>
+          <w:szCs w:val="24"/>
+        </w:rPr>
+        <w:t xml:space="preserve">in social interactions </w:t>
+      </w:r>
+      <w:r>
+        <w:rPr>
+          <w:rFonts w:ascii="Times New Roman" w:hAnsi="Times New Roman" w:cs="Times New Roman"/>
+          <w:sz w:val="24"/>
+          <w:szCs w:val="24"/>
+        </w:rPr>
+        <w:t>because one race</w:t>
+      </w:r>
+      <w:r>
+        <w:rPr>
+          <w:rFonts w:ascii="Times New Roman" w:hAnsi="Times New Roman" w:cs="Times New Roman"/>
+          <w:sz w:val="24"/>
+          <w:szCs w:val="24"/>
+        </w:rPr>
+        <w:t xml:space="preserve"> (Whites) </w:t>
+      </w:r>
+      <w:r>
+        <w:rPr>
+          <w:rFonts w:ascii="Times New Roman" w:hAnsi="Times New Roman" w:cs="Times New Roman"/>
+          <w:sz w:val="24"/>
+          <w:szCs w:val="24"/>
+        </w:rPr>
+        <w:t>constitutes such a large portion of the population that as a group it isn’t threatened by the presence of other races</w:t>
+      </w:r>
+      <w:r>
+        <w:rPr>
+          <w:rFonts w:ascii="Times New Roman" w:hAnsi="Times New Roman" w:cs="Times New Roman"/>
+          <w:sz w:val="24"/>
+          <w:szCs w:val="24"/>
+        </w:rPr>
+        <w:t xml:space="preserve"> that make up small portions of the population</w:t>
+      </w:r>
+      <w:r>
+        <w:rPr>
+          <w:rFonts w:ascii="Times New Roman" w:hAnsi="Times New Roman" w:cs="Times New Roman"/>
+          <w:sz w:val="24"/>
+          <w:szCs w:val="24"/>
+        </w:rPr>
+        <w:t xml:space="preserve">.  Another possibility is that there is not much variability in the economic opportunities in the region.  Absent </w:t>
+      </w:r>
+      <w:r>
+        <w:rPr>
+          <w:rFonts w:ascii="Times New Roman" w:hAnsi="Times New Roman" w:cs="Times New Roman"/>
+          <w:i/>
+          <w:sz w:val="24"/>
+          <w:szCs w:val="24"/>
+        </w:rPr>
+        <w:t>de juris</w:t>
+      </w:r>
+      <w:r>
+        <w:rPr>
+          <w:rFonts w:ascii="Times New Roman" w:hAnsi="Times New Roman" w:cs="Times New Roman"/>
+          <w:sz w:val="24"/>
+          <w:szCs w:val="24"/>
+        </w:rPr>
+        <w:t xml:space="preserve"> racial discrimination, any </w:t>
+      </w:r>
+      <w:r>
+        <w:rPr>
+          <w:rFonts w:ascii="Times New Roman" w:hAnsi="Times New Roman" w:cs="Times New Roman"/>
+          <w:i/>
+          <w:sz w:val="24"/>
+          <w:szCs w:val="24"/>
+        </w:rPr>
+        <w:t>de facto</w:t>
+      </w:r>
+      <w:r>
+        <w:rPr>
+          <w:rFonts w:ascii="Times New Roman" w:hAnsi="Times New Roman" w:cs="Times New Roman"/>
+          <w:sz w:val="24"/>
+          <w:szCs w:val="24"/>
+        </w:rPr>
+        <w:t xml:space="preserve"> racial discrimination present simply </w:t>
+      </w:r>
+      <w:r>
+        <w:rPr>
+          <w:rFonts w:ascii="Times New Roman" w:hAnsi="Times New Roman" w:cs="Times New Roman"/>
+          <w:sz w:val="24"/>
+          <w:szCs w:val="24"/>
+        </w:rPr>
+        <w:t>has no means of having</w:t>
+      </w:r>
+      <w:r>
+        <w:rPr>
+          <w:rFonts w:ascii="Times New Roman" w:hAnsi="Times New Roman" w:cs="Times New Roman"/>
+          <w:sz w:val="24"/>
+          <w:szCs w:val="24"/>
+        </w:rPr>
+        <w:t xml:space="preserve"> an economic impact.</w:t>
+      </w:r>
+      <w:r>
+        <w:rPr>
+          <w:rFonts w:ascii="Times New Roman" w:hAnsi="Times New Roman" w:cs="Times New Roman"/>
+          <w:sz w:val="24"/>
+          <w:szCs w:val="24"/>
+        </w:rPr>
+        <w:t xml:space="preserve">  Alternatively, a more optimistic theory is that attitudes about race have genuinely change in the region.</w:t>
+      </w:r>
+      <w:r>
+        <w:rPr>
+          <w:rFonts w:ascii="Times New Roman" w:hAnsi="Times New Roman" w:cs="Times New Roman"/>
+          <w:sz w:val="24"/>
+          <w:szCs w:val="24"/>
+        </w:rPr>
+        <w:t xml:space="preserve">  These questions and theories would make for interesting and insightful future research.</w:t>
+      </w:r>
+    </w:p>
+    <w:p>
+      <w:pPr>
+        <w:spacing w:after="0" w:line="480" w:lineRule="auto"/>
+        <w:rPr>
+          <w:rFonts w:ascii="Times New Roman" w:hAnsi="Times New Roman" w:cs="Times New Roman"/>
+          <w:sz w:val="24"/>
+          <w:szCs w:val="24"/>
+        </w:rPr>
+      </w:pPr>
       <w:r>
         <w:rPr>
           <w:rFonts w:ascii="Times New Roman" w:hAnsi="Times New Roman" w:cs="Times New Roman"/>
@@ -6549,41 +6778,13 @@
           <w:szCs w:val="24"/>
         </w:rPr>
       </w:pPr>
-      <w:proofErr w:type="spellStart"/>
-      <w:r>
-        <w:rPr>
-          <w:rFonts w:ascii="Times New Roman" w:hAnsi="Times New Roman" w:cs="Times New Roman"/>
-          <w:sz w:val="24"/>
-          <w:szCs w:val="24"/>
-        </w:rPr>
-        <w:t>Anselin</w:t>
-      </w:r>
-      <w:proofErr w:type="spellEnd"/>
-      <w:r>
-        <w:rPr>
-          <w:rFonts w:ascii="Times New Roman" w:hAnsi="Times New Roman" w:cs="Times New Roman"/>
-          <w:sz w:val="24"/>
-          <w:szCs w:val="24"/>
-        </w:rPr>
-        <w:t xml:space="preserve">, L. (2005). Exploring spatial data with </w:t>
-      </w:r>
-      <w:proofErr w:type="spellStart"/>
-      <w:r>
-        <w:rPr>
-          <w:rFonts w:ascii="Times New Roman" w:hAnsi="Times New Roman" w:cs="Times New Roman"/>
-          <w:sz w:val="24"/>
-          <w:szCs w:val="24"/>
-        </w:rPr>
-        <w:t>GeoDa</w:t>
-      </w:r>
-      <w:proofErr w:type="spellEnd"/>
-      <w:r>
-        <w:rPr>
-          <w:rFonts w:ascii="Times New Roman" w:hAnsi="Times New Roman" w:cs="Times New Roman"/>
-          <w:sz w:val="24"/>
-          <w:szCs w:val="24"/>
-        </w:rPr>
-        <w:t xml:space="preserve"> workbook. Urbana, IL: Spatial Analysis Laboratory, Department of Geography, University of Illinois at Urbana-Champaign / Center for Spatially Integrated Social Science. Retrieved April 25, 2020 from </w:t>
+      <w:r>
+        <w:rPr>
+          <w:rFonts w:ascii="Times New Roman" w:hAnsi="Times New Roman" w:cs="Times New Roman"/>
+          <w:sz w:val="24"/>
+          <w:szCs w:val="24"/>
+        </w:rPr>
+        <w:t xml:space="preserve">Anselin, L. (2005). Exploring spatial data with GeoDa workbook. Urbana, IL: Spatial Analysis Laboratory, Department of Geography, University of Illinois at Urbana-Champaign / Center for Spatially Integrated Social Science. Retrieved April 25, 2020 from </w:t>
       </w:r>
       <w:r>
         <w:rPr>
@@ -6722,25 +6923,7 @@
           <w:sz w:val="24"/>
           <w:szCs w:val="24"/>
         </w:rPr>
-        <w:t>. (</w:t>
-      </w:r>
-      <w:proofErr w:type="spellStart"/>
-      <w:r>
-        <w:rPr>
-          <w:rFonts w:ascii="Times New Roman" w:hAnsi="Times New Roman" w:cs="Times New Roman"/>
-          <w:sz w:val="24"/>
-          <w:szCs w:val="24"/>
-        </w:rPr>
-        <w:t>n.d.</w:t>
-      </w:r>
-      <w:proofErr w:type="spellEnd"/>
-      <w:r>
-        <w:rPr>
-          <w:rFonts w:ascii="Times New Roman" w:hAnsi="Times New Roman" w:cs="Times New Roman"/>
-          <w:sz w:val="24"/>
-          <w:szCs w:val="24"/>
-        </w:rPr>
-        <w:t xml:space="preserve">). Greene County website. Retrieved March 15, 2020 from </w:t>
+        <w:t xml:space="preserve">. (n.d.). Greene County website. Retrieved March 15, 2020 from </w:t>
       </w:r>
       <w:r>
         <w:rPr>
@@ -6761,41 +6944,13 @@
           <w:szCs w:val="24"/>
         </w:rPr>
       </w:pPr>
-      <w:proofErr w:type="spellStart"/>
-      <w:r>
-        <w:rPr>
-          <w:rFonts w:ascii="Times New Roman" w:hAnsi="Times New Roman" w:cs="Times New Roman"/>
-          <w:sz w:val="24"/>
-          <w:szCs w:val="24"/>
-        </w:rPr>
-        <w:t>Danziger</w:t>
-      </w:r>
-      <w:proofErr w:type="spellEnd"/>
-      <w:r>
-        <w:rPr>
-          <w:rFonts w:ascii="Times New Roman" w:hAnsi="Times New Roman" w:cs="Times New Roman"/>
-          <w:sz w:val="24"/>
-          <w:szCs w:val="24"/>
-        </w:rPr>
-        <w:t xml:space="preserve">, S., &amp; </w:t>
-      </w:r>
-      <w:proofErr w:type="spellStart"/>
-      <w:r>
-        <w:rPr>
-          <w:rFonts w:ascii="Times New Roman" w:hAnsi="Times New Roman" w:cs="Times New Roman"/>
-          <w:sz w:val="24"/>
-          <w:szCs w:val="24"/>
-        </w:rPr>
-        <w:t>Gattschalk</w:t>
-      </w:r>
-      <w:proofErr w:type="spellEnd"/>
-      <w:r>
-        <w:rPr>
-          <w:rFonts w:ascii="Times New Roman" w:hAnsi="Times New Roman" w:cs="Times New Roman"/>
-          <w:sz w:val="24"/>
-          <w:szCs w:val="24"/>
-        </w:rPr>
-        <w:t xml:space="preserve">, P. (1987). </w:t>
+      <w:r>
+        <w:rPr>
+          <w:rFonts w:ascii="Times New Roman" w:hAnsi="Times New Roman" w:cs="Times New Roman"/>
+          <w:sz w:val="24"/>
+          <w:szCs w:val="24"/>
+        </w:rPr>
+        <w:t xml:space="preserve">Danziger, S., &amp; Gattschalk, P. (1987). </w:t>
       </w:r>
       <w:r>
         <w:rPr>
@@ -6899,27 +7054,7 @@
           <w:sz w:val="24"/>
           <w:szCs w:val="24"/>
         </w:rPr>
-        <w:t xml:space="preserve">Intentionally diverse: Raising Awareness in the Life360 Church Network of the </w:t>
-      </w:r>
-      <w:proofErr w:type="spellStart"/>
-      <w:r>
-        <w:rPr>
-          <w:rFonts w:ascii="Times New Roman" w:hAnsi="Times New Roman" w:cs="Times New Roman"/>
-          <w:i/>
-          <w:sz w:val="24"/>
-          <w:szCs w:val="24"/>
-        </w:rPr>
-        <w:t>Mutliethnic</w:t>
-      </w:r>
-      <w:proofErr w:type="spellEnd"/>
-      <w:r>
-        <w:rPr>
-          <w:rFonts w:ascii="Times New Roman" w:hAnsi="Times New Roman" w:cs="Times New Roman"/>
-          <w:i/>
-          <w:sz w:val="24"/>
-          <w:szCs w:val="24"/>
-        </w:rPr>
-        <w:t xml:space="preserve"> community in the Springfield, Missouri metropolitan area</w:t>
+        <w:t>Intentionally diverse: Raising Awareness in the Life360 Church Network of the Mutliethnic community in the Springfield, Missouri metropolitan area</w:t>
       </w:r>
       <w:r>
         <w:rPr>
@@ -6986,61 +7121,7 @@
           <w:sz w:val="24"/>
           <w:szCs w:val="24"/>
         </w:rPr>
-        <w:t xml:space="preserve">Gaskin, D., Thorpe, R., </w:t>
-      </w:r>
-      <w:proofErr w:type="spellStart"/>
-      <w:r>
-        <w:rPr>
-          <w:rFonts w:ascii="Times New Roman" w:hAnsi="Times New Roman" w:cs="Times New Roman"/>
-          <w:sz w:val="24"/>
-          <w:szCs w:val="24"/>
-        </w:rPr>
-        <w:t>McGinty</w:t>
-      </w:r>
-      <w:proofErr w:type="spellEnd"/>
-      <w:r>
-        <w:rPr>
-          <w:rFonts w:ascii="Times New Roman" w:hAnsi="Times New Roman" w:cs="Times New Roman"/>
-          <w:sz w:val="24"/>
-          <w:szCs w:val="24"/>
-        </w:rPr>
-        <w:t xml:space="preserve">, E. E., Bower, K., Rohde, C., Young, J. H., </w:t>
-      </w:r>
-      <w:proofErr w:type="spellStart"/>
-      <w:r>
-        <w:rPr>
-          <w:rFonts w:ascii="Times New Roman" w:hAnsi="Times New Roman" w:cs="Times New Roman"/>
-          <w:sz w:val="24"/>
-          <w:szCs w:val="24"/>
-        </w:rPr>
-        <w:t>LaVeist</w:t>
-      </w:r>
-      <w:proofErr w:type="spellEnd"/>
-      <w:r>
-        <w:rPr>
-          <w:rFonts w:ascii="Times New Roman" w:hAnsi="Times New Roman" w:cs="Times New Roman"/>
-          <w:sz w:val="24"/>
-          <w:szCs w:val="24"/>
-        </w:rPr>
-        <w:t xml:space="preserve">, T., &amp; </w:t>
-      </w:r>
-      <w:proofErr w:type="spellStart"/>
-      <w:r>
-        <w:rPr>
-          <w:rFonts w:ascii="Times New Roman" w:hAnsi="Times New Roman" w:cs="Times New Roman"/>
-          <w:sz w:val="24"/>
-          <w:szCs w:val="24"/>
-        </w:rPr>
-        <w:t>Dubay</w:t>
-      </w:r>
-      <w:proofErr w:type="spellEnd"/>
-      <w:r>
-        <w:rPr>
-          <w:rFonts w:ascii="Times New Roman" w:hAnsi="Times New Roman" w:cs="Times New Roman"/>
-          <w:sz w:val="24"/>
-          <w:szCs w:val="24"/>
-        </w:rPr>
-        <w:t xml:space="preserve">, L. </w:t>
+        <w:t xml:space="preserve">Gaskin, D., Thorpe, R., McGinty, E. E., Bower, K., Rohde, C., Young, J. H., LaVeist, T., &amp; Dubay, L. </w:t>
       </w:r>
       <w:r>
         <w:rPr>
@@ -7075,23 +7156,13 @@
         </w:rPr>
         <w:t xml:space="preserve"> </w:t>
       </w:r>
-      <w:proofErr w:type="spellStart"/>
-      <w:r>
-        <w:rPr>
-          <w:rFonts w:ascii="Times New Roman" w:hAnsi="Times New Roman" w:cs="Times New Roman"/>
-          <w:sz w:val="24"/>
-          <w:szCs w:val="24"/>
-        </w:rPr>
-        <w:t>doi</w:t>
-      </w:r>
-      <w:proofErr w:type="spellEnd"/>
-      <w:r>
-        <w:rPr>
-          <w:rFonts w:ascii="Times New Roman" w:hAnsi="Times New Roman" w:cs="Times New Roman"/>
-          <w:sz w:val="24"/>
-          <w:szCs w:val="24"/>
-        </w:rPr>
-        <w:t>: 10.2105/AJPH.2013.301420</w:t>
+      <w:r>
+        <w:rPr>
+          <w:rFonts w:ascii="Times New Roman" w:hAnsi="Times New Roman" w:cs="Times New Roman"/>
+          <w:sz w:val="24"/>
+          <w:szCs w:val="24"/>
+        </w:rPr>
+        <w:t>doi: 10.2105/AJPH.2013.301420</w:t>
       </w:r>
     </w:p>
     <w:p>
@@ -7104,7 +7175,6 @@
           <w:szCs w:val="24"/>
         </w:rPr>
       </w:pPr>
-      <w:proofErr w:type="spellStart"/>
       <w:r>
         <w:rPr>
           <w:rFonts w:ascii="Times New Roman" w:hAnsi="Times New Roman" w:cs="Times New Roman"/>
@@ -7112,16 +7182,7 @@
           <w:szCs w:val="24"/>
         </w:rPr>
         <w:lastRenderedPageBreak/>
-        <w:t>Gebhardt</w:t>
-      </w:r>
-      <w:proofErr w:type="spellEnd"/>
-      <w:r>
-        <w:rPr>
-          <w:rFonts w:ascii="Times New Roman" w:hAnsi="Times New Roman" w:cs="Times New Roman"/>
-          <w:sz w:val="24"/>
-          <w:szCs w:val="24"/>
-        </w:rPr>
-        <w:t>, M.</w:t>
+        <w:t>Gebhardt, M.</w:t>
       </w:r>
       <w:r>
         <w:rPr>
@@ -7477,25 +7538,7 @@
           <w:sz w:val="24"/>
           <w:szCs w:val="24"/>
         </w:rPr>
-        <w:t xml:space="preserve">Matthews, S. A. (2006). </w:t>
-      </w:r>
-      <w:proofErr w:type="spellStart"/>
-      <w:r>
-        <w:rPr>
-          <w:rFonts w:ascii="Times New Roman" w:hAnsi="Times New Roman" w:cs="Times New Roman"/>
-          <w:sz w:val="24"/>
-          <w:szCs w:val="24"/>
-        </w:rPr>
-        <w:t>GeoDa</w:t>
-      </w:r>
-      <w:proofErr w:type="spellEnd"/>
-      <w:r>
-        <w:rPr>
-          <w:rFonts w:ascii="Times New Roman" w:hAnsi="Times New Roman" w:cs="Times New Roman"/>
-          <w:sz w:val="24"/>
-          <w:szCs w:val="24"/>
-        </w:rPr>
-        <w:t xml:space="preserve"> and Spatial Regression Modeling [Lecture]. Center for Spatially Integrated Social Science, Population Research Institute, </w:t>
+        <w:t xml:space="preserve">Matthews, S. A. (2006). GeoDa and Spatial Regression Modeling [Lecture]. Center for Spatially Integrated Social Science, Population Research Institute, </w:t>
       </w:r>
       <w:r>
         <w:rPr>
@@ -7598,25 +7641,7 @@
           <w:sz w:val="24"/>
           <w:szCs w:val="24"/>
         </w:rPr>
-        <w:t>Missouri Department of Elementary and Secondary Education [MDESE]. (</w:t>
-      </w:r>
-      <w:proofErr w:type="spellStart"/>
-      <w:r>
-        <w:rPr>
-          <w:rFonts w:ascii="Times New Roman" w:hAnsi="Times New Roman" w:cs="Times New Roman"/>
-          <w:sz w:val="24"/>
-          <w:szCs w:val="24"/>
-        </w:rPr>
-        <w:t>n.d.</w:t>
-      </w:r>
-      <w:proofErr w:type="spellEnd"/>
-      <w:r>
-        <w:rPr>
-          <w:rFonts w:ascii="Times New Roman" w:hAnsi="Times New Roman" w:cs="Times New Roman"/>
-          <w:sz w:val="24"/>
-          <w:szCs w:val="24"/>
-        </w:rPr>
-        <w:t xml:space="preserve">). </w:t>
+        <w:t xml:space="preserve">Missouri Department of Elementary and Secondary Education [MDESE]. (n.d.). </w:t>
       </w:r>
       <w:r>
         <w:rPr>
@@ -7654,49 +7679,21 @@
           <w:szCs w:val="24"/>
         </w:rPr>
       </w:pPr>
-      <w:proofErr w:type="spellStart"/>
-      <w:r>
-        <w:rPr>
-          <w:rFonts w:ascii="Times New Roman" w:hAnsi="Times New Roman" w:cs="Times New Roman"/>
-          <w:sz w:val="24"/>
-          <w:szCs w:val="24"/>
-        </w:rPr>
-        <w:t>Paschall</w:t>
-      </w:r>
-      <w:proofErr w:type="spellEnd"/>
-      <w:r>
-        <w:rPr>
-          <w:rFonts w:ascii="Times New Roman" w:hAnsi="Times New Roman" w:cs="Times New Roman"/>
-          <w:sz w:val="24"/>
-          <w:szCs w:val="24"/>
-        </w:rPr>
-        <w:t>, K.,</w:t>
-      </w:r>
-      <w:r>
-        <w:rPr>
-          <w:rFonts w:ascii="Times New Roman" w:hAnsi="Times New Roman" w:cs="Times New Roman"/>
-          <w:sz w:val="24"/>
-          <w:szCs w:val="24"/>
-        </w:rPr>
-        <w:t xml:space="preserve"> </w:t>
-      </w:r>
-      <w:proofErr w:type="spellStart"/>
-      <w:r>
-        <w:rPr>
-          <w:rFonts w:ascii="Times New Roman" w:hAnsi="Times New Roman" w:cs="Times New Roman"/>
-          <w:sz w:val="24"/>
-          <w:szCs w:val="24"/>
-        </w:rPr>
-        <w:t>Gershoff</w:t>
-      </w:r>
-      <w:proofErr w:type="spellEnd"/>
-      <w:r>
-        <w:rPr>
-          <w:rFonts w:ascii="Times New Roman" w:hAnsi="Times New Roman" w:cs="Times New Roman"/>
-          <w:sz w:val="24"/>
-          <w:szCs w:val="24"/>
-        </w:rPr>
-        <w:t>, E</w:t>
+      <w:r>
+        <w:rPr>
+          <w:rFonts w:ascii="Times New Roman" w:hAnsi="Times New Roman" w:cs="Times New Roman"/>
+          <w:sz w:val="24"/>
+          <w:szCs w:val="24"/>
+        </w:rPr>
+        <w:t>Paschall, K.,</w:t>
+      </w:r>
+      <w:r>
+        <w:rPr>
+          <w:rFonts w:ascii="Times New Roman" w:hAnsi="Times New Roman" w:cs="Times New Roman"/>
+          <w:sz w:val="24"/>
+          <w:szCs w:val="24"/>
+        </w:rPr>
+        <w:t xml:space="preserve"> Gershoff, E</w:t>
       </w:r>
       <w:r>
         <w:rPr>
@@ -7712,25 +7709,7 @@
           <w:sz w:val="24"/>
           <w:szCs w:val="24"/>
         </w:rPr>
-        <w:t xml:space="preserve"> </w:t>
-      </w:r>
-      <w:proofErr w:type="spellStart"/>
-      <w:r>
-        <w:rPr>
-          <w:rFonts w:ascii="Times New Roman" w:hAnsi="Times New Roman" w:cs="Times New Roman"/>
-          <w:sz w:val="24"/>
-          <w:szCs w:val="24"/>
-        </w:rPr>
-        <w:t>Kuhfeld</w:t>
-      </w:r>
-      <w:proofErr w:type="spellEnd"/>
-      <w:r>
-        <w:rPr>
-          <w:rFonts w:ascii="Times New Roman" w:hAnsi="Times New Roman" w:cs="Times New Roman"/>
-          <w:sz w:val="24"/>
-          <w:szCs w:val="24"/>
-        </w:rPr>
-        <w:t>, M</w:t>
+        <w:t xml:space="preserve"> Kuhfeld, M</w:t>
       </w:r>
       <w:r>
         <w:rPr>
@@ -7905,23 +7884,13 @@
           <w:szCs w:val="24"/>
         </w:rPr>
       </w:pPr>
-      <w:proofErr w:type="spellStart"/>
-      <w:r>
-        <w:rPr>
-          <w:rFonts w:ascii="Times New Roman" w:hAnsi="Times New Roman" w:cs="Times New Roman"/>
-          <w:sz w:val="24"/>
-          <w:szCs w:val="24"/>
-        </w:rPr>
-        <w:t>Shur</w:t>
-      </w:r>
-      <w:proofErr w:type="spellEnd"/>
-      <w:r>
-        <w:rPr>
-          <w:rFonts w:ascii="Times New Roman" w:hAnsi="Times New Roman" w:cs="Times New Roman"/>
-          <w:sz w:val="24"/>
-          <w:szCs w:val="24"/>
-        </w:rPr>
-        <w:t xml:space="preserve">, R. L. (2012). </w:t>
+      <w:r>
+        <w:rPr>
+          <w:rFonts w:ascii="Times New Roman" w:hAnsi="Times New Roman" w:cs="Times New Roman"/>
+          <w:sz w:val="24"/>
+          <w:szCs w:val="24"/>
+        </w:rPr>
+        <w:t xml:space="preserve">Shur, R. L. (2012). </w:t>
       </w:r>
       <w:r>
         <w:rPr>
@@ -8050,81 +8019,112 @@
           <w:sz w:val="24"/>
           <w:szCs w:val="24"/>
         </w:rPr>
+        <w:t xml:space="preserve"> Shouse, R</w:t>
+      </w:r>
+      <w:r>
+        <w:rPr>
+          <w:rFonts w:ascii="Times New Roman" w:hAnsi="Times New Roman" w:cs="Times New Roman"/>
+          <w:sz w:val="24"/>
+          <w:szCs w:val="24"/>
+        </w:rPr>
+        <w:t>.</w:t>
+      </w:r>
+      <w:r>
+        <w:rPr>
+          <w:rFonts w:ascii="Times New Roman" w:hAnsi="Times New Roman" w:cs="Times New Roman"/>
+          <w:sz w:val="24"/>
+          <w:szCs w:val="24"/>
+        </w:rPr>
+        <w:t xml:space="preserve"> L</w:t>
+      </w:r>
+      <w:r>
+        <w:rPr>
+          <w:rFonts w:ascii="Times New Roman" w:hAnsi="Times New Roman" w:cs="Times New Roman"/>
+          <w:sz w:val="24"/>
+          <w:szCs w:val="24"/>
+        </w:rPr>
+        <w:t>., &amp;</w:t>
+      </w:r>
+      <w:r>
+        <w:rPr>
+          <w:rFonts w:ascii="Times New Roman" w:hAnsi="Times New Roman" w:cs="Times New Roman"/>
+          <w:sz w:val="24"/>
+          <w:szCs w:val="24"/>
+        </w:rPr>
+        <w:t xml:space="preserve"> Sullivan, P</w:t>
+      </w:r>
+      <w:r>
+        <w:rPr>
+          <w:rFonts w:ascii="Times New Roman" w:hAnsi="Times New Roman" w:cs="Times New Roman"/>
+          <w:sz w:val="24"/>
+          <w:szCs w:val="24"/>
+        </w:rPr>
+        <w:t>.</w:t>
+      </w:r>
+      <w:r>
+        <w:rPr>
+          <w:rFonts w:ascii="Times New Roman" w:hAnsi="Times New Roman" w:cs="Times New Roman"/>
+          <w:sz w:val="24"/>
+          <w:szCs w:val="24"/>
+        </w:rPr>
+        <w:t xml:space="preserve"> S</w:t>
+      </w:r>
+      <w:r>
+        <w:rPr>
+          <w:rFonts w:ascii="Times New Roman" w:hAnsi="Times New Roman" w:cs="Times New Roman"/>
+          <w:sz w:val="24"/>
+          <w:szCs w:val="24"/>
+        </w:rPr>
+        <w:t>. (2014).</w:t>
+      </w:r>
+      <w:r>
+        <w:rPr>
+          <w:rFonts w:ascii="Times New Roman" w:hAnsi="Times New Roman" w:cs="Times New Roman"/>
+          <w:sz w:val="24"/>
+          <w:szCs w:val="24"/>
+        </w:rPr>
         <w:t xml:space="preserve"> </w:t>
       </w:r>
-      <w:proofErr w:type="spellStart"/>
-      <w:r>
-        <w:rPr>
-          <w:rFonts w:ascii="Times New Roman" w:hAnsi="Times New Roman" w:cs="Times New Roman"/>
-          <w:sz w:val="24"/>
-          <w:szCs w:val="24"/>
-        </w:rPr>
-        <w:t>Shouse</w:t>
-      </w:r>
-      <w:proofErr w:type="spellEnd"/>
-      <w:r>
-        <w:rPr>
-          <w:rFonts w:ascii="Times New Roman" w:hAnsi="Times New Roman" w:cs="Times New Roman"/>
-          <w:sz w:val="24"/>
-          <w:szCs w:val="24"/>
-        </w:rPr>
-        <w:t>, R</w:t>
-      </w:r>
-      <w:r>
-        <w:rPr>
-          <w:rFonts w:ascii="Times New Roman" w:hAnsi="Times New Roman" w:cs="Times New Roman"/>
-          <w:sz w:val="24"/>
-          <w:szCs w:val="24"/>
-        </w:rPr>
-        <w:t>.</w:t>
-      </w:r>
-      <w:r>
-        <w:rPr>
-          <w:rFonts w:ascii="Times New Roman" w:hAnsi="Times New Roman" w:cs="Times New Roman"/>
-          <w:sz w:val="24"/>
-          <w:szCs w:val="24"/>
-        </w:rPr>
-        <w:t xml:space="preserve"> L</w:t>
-      </w:r>
-      <w:r>
-        <w:rPr>
-          <w:rFonts w:ascii="Times New Roman" w:hAnsi="Times New Roman" w:cs="Times New Roman"/>
-          <w:sz w:val="24"/>
-          <w:szCs w:val="24"/>
-        </w:rPr>
-        <w:t>., &amp;</w:t>
-      </w:r>
-      <w:r>
-        <w:rPr>
-          <w:rFonts w:ascii="Times New Roman" w:hAnsi="Times New Roman" w:cs="Times New Roman"/>
-          <w:sz w:val="24"/>
-          <w:szCs w:val="24"/>
-        </w:rPr>
-        <w:t xml:space="preserve"> Sullivan, P</w:t>
-      </w:r>
-      <w:r>
-        <w:rPr>
-          <w:rFonts w:ascii="Times New Roman" w:hAnsi="Times New Roman" w:cs="Times New Roman"/>
-          <w:sz w:val="24"/>
-          <w:szCs w:val="24"/>
-        </w:rPr>
-        <w:t>.</w:t>
-      </w:r>
-      <w:r>
-        <w:rPr>
-          <w:rFonts w:ascii="Times New Roman" w:hAnsi="Times New Roman" w:cs="Times New Roman"/>
-          <w:sz w:val="24"/>
-          <w:szCs w:val="24"/>
-        </w:rPr>
-        <w:t xml:space="preserve"> S</w:t>
-      </w:r>
-      <w:r>
-        <w:rPr>
-          <w:rFonts w:ascii="Times New Roman" w:hAnsi="Times New Roman" w:cs="Times New Roman"/>
-          <w:sz w:val="24"/>
-          <w:szCs w:val="24"/>
-        </w:rPr>
-        <w:t>. (2014).</w:t>
+      <w:r>
+        <w:rPr>
+          <w:rFonts w:ascii="Times New Roman" w:hAnsi="Times New Roman" w:cs="Times New Roman"/>
+          <w:sz w:val="24"/>
+          <w:szCs w:val="24"/>
+        </w:rPr>
+        <w:t>Connecting Race and Place: A County-Level Analysis of White, Black, and Hispanic HIV Prevalence, Poverty, and Level of Urbanization</w:t>
+      </w:r>
+      <w:r>
+        <w:rPr>
+          <w:rFonts w:ascii="Times New Roman" w:hAnsi="Times New Roman" w:cs="Times New Roman"/>
+          <w:sz w:val="24"/>
+          <w:szCs w:val="24"/>
+        </w:rPr>
+        <w:t xml:space="preserve">. </w:t>
+      </w:r>
+      <w:r>
+        <w:rPr>
+          <w:rFonts w:ascii="Times New Roman" w:hAnsi="Times New Roman" w:cs="Times New Roman"/>
+          <w:i/>
+          <w:sz w:val="24"/>
+          <w:szCs w:val="24"/>
+        </w:rPr>
+        <w:t>American Journal of Public Health, 104(7)</w:t>
+      </w:r>
+      <w:r>
+        <w:rPr>
+          <w:rFonts w:ascii="Times New Roman" w:hAnsi="Times New Roman" w:cs="Times New Roman"/>
+          <w:sz w:val="24"/>
+          <w:szCs w:val="24"/>
+        </w:rPr>
+        <w:t xml:space="preserve">, </w:t>
+      </w:r>
+      <w:r>
+        <w:rPr>
+          <w:rFonts w:ascii="Times New Roman" w:hAnsi="Times New Roman" w:cs="Times New Roman"/>
+          <w:sz w:val="24"/>
+          <w:szCs w:val="24"/>
+        </w:rPr>
+        <w:t>77-84.</w:t>
       </w:r>
       <w:r>
         <w:rPr>
@@ -8140,66 +8140,7 @@
           <w:sz w:val="24"/>
           <w:szCs w:val="24"/>
         </w:rPr>
-        <w:t>Connecting Race and Place: A County-Level Analysis of White, Black, and Hispanic HIV Prevalence, Poverty, and Level of Urbanization</w:t>
-      </w:r>
-      <w:r>
-        <w:rPr>
-          <w:rFonts w:ascii="Times New Roman" w:hAnsi="Times New Roman" w:cs="Times New Roman"/>
-          <w:sz w:val="24"/>
-          <w:szCs w:val="24"/>
-        </w:rPr>
-        <w:t xml:space="preserve">. </w:t>
-      </w:r>
-      <w:r>
-        <w:rPr>
-          <w:rFonts w:ascii="Times New Roman" w:hAnsi="Times New Roman" w:cs="Times New Roman"/>
-          <w:i/>
-          <w:sz w:val="24"/>
-          <w:szCs w:val="24"/>
-        </w:rPr>
-        <w:t>American Journal of Public Health, 104(7)</w:t>
-      </w:r>
-      <w:r>
-        <w:rPr>
-          <w:rFonts w:ascii="Times New Roman" w:hAnsi="Times New Roman" w:cs="Times New Roman"/>
-          <w:sz w:val="24"/>
-          <w:szCs w:val="24"/>
-        </w:rPr>
-        <w:t xml:space="preserve">, </w:t>
-      </w:r>
-      <w:r>
-        <w:rPr>
-          <w:rFonts w:ascii="Times New Roman" w:hAnsi="Times New Roman" w:cs="Times New Roman"/>
-          <w:sz w:val="24"/>
-          <w:szCs w:val="24"/>
-        </w:rPr>
-        <w:t>77-84.</w:t>
-      </w:r>
-      <w:r>
-        <w:rPr>
-          <w:rFonts w:ascii="Times New Roman" w:hAnsi="Times New Roman" w:cs="Times New Roman"/>
-          <w:sz w:val="24"/>
-          <w:szCs w:val="24"/>
-        </w:rPr>
-        <w:t xml:space="preserve"> </w:t>
-      </w:r>
-      <w:proofErr w:type="spellStart"/>
-      <w:r>
-        <w:rPr>
-          <w:rFonts w:ascii="Times New Roman" w:hAnsi="Times New Roman" w:cs="Times New Roman"/>
-          <w:sz w:val="24"/>
-          <w:szCs w:val="24"/>
-        </w:rPr>
-        <w:t>doi</w:t>
-      </w:r>
-      <w:proofErr w:type="spellEnd"/>
-      <w:r>
-        <w:rPr>
-          <w:rFonts w:ascii="Times New Roman" w:hAnsi="Times New Roman" w:cs="Times New Roman"/>
-          <w:sz w:val="24"/>
-          <w:szCs w:val="24"/>
-        </w:rPr>
-        <w:t>: 10.2105/AJPH.2014.301997</w:t>
+        <w:t>doi: 10.2105/AJPH.2014.301997</w:t>
       </w:r>
     </w:p>
     <w:p>
@@ -8394,6 +8335,9 @@
         </w:rPr>
       </w:pPr>
       <w:r>
+        <w:rPr>
+          <w:noProof/>
+        </w:rPr>
         <w:lastRenderedPageBreak/>
         <w:drawing>
           <wp:inline distT="0" distB="0" distL="0" distR="0">
@@ -8460,6 +8404,9 @@
         </w:rPr>
       </w:pPr>
       <w:r>
+        <w:rPr>
+          <w:noProof/>
+        </w:rPr>
         <w:lastRenderedPageBreak/>
         <w:drawing>
           <wp:inline distT="0" distB="0" distL="0" distR="0">
@@ -8536,6 +8483,9 @@
         </w:rPr>
       </w:pPr>
       <w:r>
+        <w:rPr>
+          <w:noProof/>
+        </w:rPr>
         <w:lastRenderedPageBreak/>
         <w:drawing>
           <wp:inline distT="0" distB="0" distL="0" distR="0">
@@ -8607,6 +8557,9 @@
         </w:rPr>
       </w:pPr>
       <w:r>
+        <w:rPr>
+          <w:noProof/>
+        </w:rPr>
         <w:drawing>
           <wp:inline distT="0" distB="0" distL="0" distR="0">
             <wp:extent cx="4792980" cy="2863850"/>
@@ -8684,6 +8637,9 @@
         </w:rPr>
       </w:pPr>
       <w:r>
+        <w:rPr>
+          <w:noProof/>
+        </w:rPr>
         <w:lastRenderedPageBreak/>
         <w:drawing>
           <wp:inline distT="0" distB="0" distL="0" distR="0">
@@ -8761,6 +8717,9 @@
         </w:rPr>
       </w:pPr>
       <w:r>
+        <w:rPr>
+          <w:noProof/>
+        </w:rPr>
         <w:lastRenderedPageBreak/>
         <w:drawing>
           <wp:inline distT="0" distB="0" distL="0" distR="0">
@@ -8838,6 +8797,9 @@
         </w:rPr>
       </w:pPr>
       <w:r>
+        <w:rPr>
+          <w:noProof/>
+        </w:rPr>
         <w:lastRenderedPageBreak/>
         <w:drawing>
           <wp:inline distT="0" distB="0" distL="0" distR="0">
@@ -8915,6 +8877,9 @@
         </w:rPr>
       </w:pPr>
       <w:r>
+        <w:rPr>
+          <w:noProof/>
+        </w:rPr>
         <w:lastRenderedPageBreak/>
         <w:drawing>
           <wp:inline distT="0" distB="0" distL="0" distR="0">
@@ -8992,6 +8957,9 @@
         </w:rPr>
       </w:pPr>
       <w:r>
+        <w:rPr>
+          <w:noProof/>
+        </w:rPr>
         <w:lastRenderedPageBreak/>
         <w:drawing>
           <wp:inline distT="0" distB="0" distL="0" distR="0">
@@ -9069,6 +9037,9 @@
         </w:rPr>
       </w:pPr>
       <w:r>
+        <w:rPr>
+          <w:noProof/>
+        </w:rPr>
         <w:lastRenderedPageBreak/>
         <w:drawing>
           <wp:inline distT="0" distB="0" distL="0" distR="0">
@@ -9146,6 +9117,9 @@
         </w:rPr>
       </w:pPr>
       <w:r>
+        <w:rPr>
+          <w:noProof/>
+        </w:rPr>
         <w:lastRenderedPageBreak/>
         <w:drawing>
           <wp:inline distT="0" distB="0" distL="0" distR="0">
@@ -9223,6 +9197,9 @@
         </w:rPr>
       </w:pPr>
       <w:r>
+        <w:rPr>
+          <w:noProof/>
+        </w:rPr>
         <w:lastRenderedPageBreak/>
         <w:drawing>
           <wp:inline distT="0" distB="0" distL="0" distR="0">
@@ -9293,6 +9270,83 @@
     </w:p>
     <w:p>
       <w:pPr>
+        <w:rPr>
+          <w:rFonts w:ascii="Times New Roman" w:hAnsi="Times New Roman" w:cs="Times New Roman"/>
+          <w:sz w:val="24"/>
+          <w:szCs w:val="24"/>
+        </w:rPr>
+      </w:pPr>
+      <w:r>
+        <w:lastRenderedPageBreak/>
+        <w:drawing>
+          <wp:inline distT="0" distB="0" distL="0" distR="0">
+            <wp:extent cx="5943600" cy="4178491"/>
+            <wp:effectExtent l="0" t="0" r="0" b="0"/>
+            <wp:docPr id="2" name="Picture 2"/>
+            <wp:cNvGraphicFramePr>
+              <a:graphicFrameLocks xmlns:a="http://schemas.openxmlformats.org/drawingml/2006/main" noChangeAspect="1"/>
+            </wp:cNvGraphicFramePr>
+            <a:graphic xmlns:a="http://schemas.openxmlformats.org/drawingml/2006/main">
+              <a:graphicData uri="http://schemas.openxmlformats.org/drawingml/2006/picture">
+                <pic:pic xmlns:pic="http://schemas.openxmlformats.org/drawingml/2006/picture">
+                  <pic:nvPicPr>
+                    <pic:cNvPr id="0" name="Picture 7"/>
+                    <pic:cNvPicPr>
+                      <a:picLocks noChangeAspect="1" noChangeArrowheads="1"/>
+                    </pic:cNvPicPr>
+                  </pic:nvPicPr>
+                  <pic:blipFill>
+                    <a:blip r:embed="rId19">
+                      <a:extLst>
+                        <a:ext uri="{28A0092B-C50C-407E-A947-70E740481C1C}">
+                          <a14:useLocalDpi xmlns:a14="http://schemas.microsoft.com/office/drawing/2010/main" val="0"/>
+                        </a:ext>
+                      </a:extLst>
+                    </a:blip>
+                    <a:srcRect/>
+                    <a:stretch>
+                      <a:fillRect/>
+                    </a:stretch>
+                  </pic:blipFill>
+                  <pic:spPr bwMode="auto">
+                    <a:xfrm>
+                      <a:off x="0" y="0"/>
+                      <a:ext cx="5943600" cy="4178491"/>
+                    </a:xfrm>
+                    <a:prstGeom prst="rect">
+                      <a:avLst/>
+                    </a:prstGeom>
+                    <a:noFill/>
+                    <a:ln>
+                      <a:noFill/>
+                    </a:ln>
+                  </pic:spPr>
+                </pic:pic>
+              </a:graphicData>
+            </a:graphic>
+          </wp:inline>
+        </w:drawing>
+      </w:r>
+    </w:p>
+    <w:p>
+      <w:pPr>
+        <w:rPr>
+          <w:rFonts w:ascii="Times New Roman" w:hAnsi="Times New Roman" w:cs="Times New Roman"/>
+          <w:sz w:val="24"/>
+          <w:szCs w:val="24"/>
+        </w:rPr>
+      </w:pPr>
+      <w:r>
+        <w:rPr>
+          <w:rFonts w:ascii="Times New Roman" w:hAnsi="Times New Roman" w:cs="Times New Roman"/>
+          <w:sz w:val="24"/>
+          <w:szCs w:val="24"/>
+        </w:rPr>
+        <w:br w:type="page"/>
+      </w:r>
+    </w:p>
+    <w:p>
+      <w:pPr>
         <w:spacing w:after="0" w:line="480" w:lineRule="auto"/>
         <w:rPr>
           <w:rFonts w:ascii="Times New Roman" w:hAnsi="Times New Roman" w:cs="Times New Roman"/>
@@ -9323,7 +9377,7 @@
                     </pic:cNvPicPr>
                   </pic:nvPicPr>
                   <pic:blipFill>
-                    <a:blip r:embed="rId19">
+                    <a:blip r:embed="rId20">
                       <a:extLst>
                         <a:ext uri="{28A0092B-C50C-407E-A947-70E740481C1C}">
                           <a14:useLocalDpi xmlns:a14="http://schemas.microsoft.com/office/drawing/2010/main" val="0"/>
@@ -9407,8 +9461,8 @@
             <v:path o:extrusionok="f" gradientshapeok="t" o:connecttype="rect"/>
             <o:lock v:ext="edit" aspectratio="t"/>
           </v:shapetype>
-          <v:shape id="_x0000_i1050" type="#_x0000_t75" style="width:467.6pt;height:605.25pt">
-            <v:imagedata r:id="rId20" o:title="map_sprfd_mo_msa_tot_01"/>
+          <v:shape id="_x0000_i1025" type="#_x0000_t75" style="width:467.6pt;height:605.25pt">
+            <v:imagedata r:id="rId21" o:title="map_sprfd_mo_msa_tot_01"/>
           </v:shape>
         </w:pict>
       </w:r>
@@ -9454,8 +9508,8 @@
         </w:rPr>
         <w:lastRenderedPageBreak/>
         <w:pict>
-          <v:shape id="_x0000_i1053" type="#_x0000_t75" style="width:467.6pt;height:605.25pt">
-            <v:imagedata r:id="rId21" o:title="map_sprfd_mo_msa_pblk_01"/>
+          <v:shape id="_x0000_i1026" type="#_x0000_t75" style="width:467.6pt;height:605.25pt">
+            <v:imagedata r:id="rId22" o:title="map_sprfd_mo_msa_pblk_01"/>
           </v:shape>
         </w:pict>
       </w:r>
@@ -9501,8 +9555,8 @@
         </w:rPr>
         <w:lastRenderedPageBreak/>
         <w:pict>
-          <v:shape id="_x0000_i1054" type="#_x0000_t75" style="width:467.6pt;height:605.25pt">
-            <v:imagedata r:id="rId22" o:title="map_sprfd_mo_msa_pwht_01"/>
+          <v:shape id="_x0000_i1027" type="#_x0000_t75" style="width:467.6pt;height:605.25pt">
+            <v:imagedata r:id="rId23" o:title="map_sprfd_mo_msa_pwht_01"/>
           </v:shape>
         </w:pict>
       </w:r>
@@ -9554,25 +9608,7 @@
           <w:sz w:val="24"/>
           <w:szCs w:val="24"/>
         </w:rPr>
-        <w:t xml:space="preserve"> of the population is White for the </w:t>
-      </w:r>
-      <w:proofErr w:type="gramStart"/>
-      <w:r>
-        <w:rPr>
-          <w:rFonts w:ascii="Times New Roman" w:hAnsi="Times New Roman" w:cs="Times New Roman"/>
-          <w:sz w:val="24"/>
-          <w:szCs w:val="24"/>
-        </w:rPr>
-        <w:t>vast majority</w:t>
-      </w:r>
-      <w:proofErr w:type="gramEnd"/>
-      <w:r>
-        <w:rPr>
-          <w:rFonts w:ascii="Times New Roman" w:hAnsi="Times New Roman" w:cs="Times New Roman"/>
-          <w:sz w:val="24"/>
-          <w:szCs w:val="24"/>
-        </w:rPr>
-        <w:t xml:space="preserve"> of</w:t>
+        <w:t xml:space="preserve"> of the population is White for the vast majority of</w:t>
       </w:r>
       <w:r>
         <w:rPr>
@@ -9598,8 +9634,8 @@
         </w:rPr>
         <w:lastRenderedPageBreak/>
         <w:pict>
-          <v:shape id="_x0000_i1055" type="#_x0000_t75" style="width:467.6pt;height:605.25pt">
-            <v:imagedata r:id="rId23" o:title="map_sprfd_mo_msa_pov_01"/>
+          <v:shape id="_x0000_i1028" type="#_x0000_t75" style="width:467.6pt;height:605.25pt">
+            <v:imagedata r:id="rId24" o:title="map_sprfd_mo_msa_pov_01"/>
           </v:shape>
         </w:pict>
       </w:r>
@@ -9678,7 +9714,7 @@
                     </pic:cNvPicPr>
                   </pic:nvPicPr>
                   <pic:blipFill>
-                    <a:blip r:embed="rId24">
+                    <a:blip r:embed="rId25">
                       <a:extLst>
                         <a:ext uri="{28A0092B-C50C-407E-A947-70E740481C1C}">
                           <a14:useLocalDpi xmlns:a14="http://schemas.microsoft.com/office/drawing/2010/main" val="0"/>
@@ -9840,7 +9876,7 @@
                 <v:stroke joinstyle="miter"/>
                 <v:path gradientshapeok="t" o:connecttype="rect"/>
               </v:shapetype>
-              <v:shape id="Text Box 58" o:spid="_x0000_s1026" type="#_x0000_t202" style="position:absolute;left:0;text-align:left;margin-left:219.9pt;margin-top:251.6pt;width:59.35pt;height:12.65pt;z-index:251631104;visibility:visible;mso-wrap-style:square;mso-width-percent:0;mso-height-percent:0;mso-wrap-distance-left:9pt;mso-wrap-distance-top:0;mso-wrap-distance-right:9pt;mso-wrap-distance-bottom:0;mso-position-horizontal:absolute;mso-position-horizontal-relative:text;mso-position-vertical:absolute;mso-position-vertical-relative:text;mso-width-percent:0;mso-height-percent:0;mso-width-relative:margin;mso-height-relative:margin;v-text-anchor:middle" o:gfxdata="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" fillcolor="window" stroked="f" strokeweight=".5pt">
+              <v:shape id="Text Box 58" o:spid="_x0000_s1026" type="#_x0000_t202" style="position:absolute;left:0;text-align:left;margin-left:219.9pt;margin-top:251.6pt;width:59.35pt;height:12.65pt;z-index:251631104;visibility:visible;mso-wrap-style:square;mso-width-percent:0;mso-height-percent:0;mso-wrap-distance-left:9pt;mso-wrap-distance-top:0;mso-wrap-distance-right:9pt;mso-wrap-distance-bottom:0;mso-position-horizontal:absolute;mso-position-horizontal-relative:text;mso-position-vertical:absolute;mso-position-vertical-relative:text;mso-width-percent:0;mso-height-percent:0;mso-width-relative:margin;mso-height-relative:margin;v-text-anchor:middle" o:gfxdata="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" fillcolor="window" stroked="f" strokeweight=".5pt">
                 <v:textbox inset="0,0,0,0">
                   <w:txbxContent>
                     <w:p>
@@ -9921,14 +9957,7 @@
                                 <w:b/>
                                 <w:sz w:val="20"/>
                               </w:rPr>
-                              <w:t xml:space="preserve">Lagged </w:t>
-                            </w:r>
-                            <w:r>
-                              <w:rPr>
-                                <w:b/>
-                                <w:sz w:val="20"/>
-                              </w:rPr>
-                              <w:t>Poverty Ratio</w:t>
+                              <w:t>Lagged Poverty Ratio</w:t>
                             </w:r>
                           </w:p>
                         </w:txbxContent>
@@ -9953,7 +9982,7 @@
           </mc:Choice>
           <mc:Fallback>
             <w:pict>
-              <v:shape w14:anchorId="05AB01E5" id="Text Box 59" o:spid="_x0000_s1027" type="#_x0000_t202" style="position:absolute;left:0;text-align:left;margin-left:68.8pt;margin-top:118.65pt;width:94.95pt;height:12.65pt;rotation:-90;z-index:251635200;visibility:visible;mso-wrap-style:square;mso-width-percent:0;mso-height-percent:0;mso-wrap-distance-left:9pt;mso-wrap-distance-top:0;mso-wrap-distance-right:9pt;mso-wrap-distance-bottom:0;mso-position-horizontal:absolute;mso-position-horizontal-relative:text;mso-position-vertical:absolute;mso-position-vertical-relative:text;mso-width-percent:0;mso-height-percent:0;mso-width-relative:margin;mso-height-relative:margin;v-text-anchor:middle" o:gfxdata="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" fillcolor="window" stroked="f" strokeweight=".5pt">
+              <v:shape w14:anchorId="05AB01E5" id="Text Box 59" o:spid="_x0000_s1027" type="#_x0000_t202" style="position:absolute;left:0;text-align:left;margin-left:68.8pt;margin-top:118.65pt;width:94.95pt;height:12.65pt;rotation:-90;z-index:251635200;visibility:visible;mso-wrap-style:square;mso-width-percent:0;mso-height-percent:0;mso-wrap-distance-left:9pt;mso-wrap-distance-top:0;mso-wrap-distance-right:9pt;mso-wrap-distance-bottom:0;mso-position-horizontal:absolute;mso-position-horizontal-relative:text;mso-position-vertical:absolute;mso-position-vertical-relative:text;mso-width-percent:0;mso-height-percent:0;mso-width-relative:margin;mso-height-relative:margin;v-text-anchor:middle" o:gfxdata="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" fillcolor="window" stroked="f" strokeweight=".5pt">
                 <v:textbox inset="0,0,0,0">
                   <w:txbxContent>
                     <w:p>
@@ -9968,14 +9997,7 @@
                           <w:b/>
                           <w:sz w:val="20"/>
                         </w:rPr>
-                        <w:t xml:space="preserve">Lagged </w:t>
-                      </w:r>
-                      <w:r>
-                        <w:rPr>
-                          <w:b/>
-                          <w:sz w:val="20"/>
-                        </w:rPr>
-                        <w:t>Poverty Ratio</w:t>
+                        <w:t>Lagged Poverty Ratio</w:t>
                       </w:r>
                     </w:p>
                   </w:txbxContent>
@@ -10007,7 +10029,7 @@
                     </pic:cNvPicPr>
                   </pic:nvPicPr>
                   <pic:blipFill rotWithShape="1">
-                    <a:blip r:embed="rId25">
+                    <a:blip r:embed="rId26">
                       <a:extLst>
                         <a:ext uri="{28A0092B-C50C-407E-A947-70E740481C1C}">
                           <a14:useLocalDpi xmlns:a14="http://schemas.microsoft.com/office/drawing/2010/main" val="0"/>
@@ -10158,7 +10180,7 @@
           </mc:Choice>
           <mc:Fallback>
             <w:pict>
-              <v:shape w14:anchorId="05AB01E5" id="Text Box 57" o:spid="_x0000_s1028" type="#_x0000_t202" style="position:absolute;margin-left:405.9pt;margin-top:184.8pt;width:49.85pt;height:11.85pt;z-index:251624960;visibility:visible;mso-wrap-style:square;mso-width-percent:0;mso-height-percent:0;mso-wrap-distance-left:9pt;mso-wrap-distance-top:0;mso-wrap-distance-right:9pt;mso-wrap-distance-bottom:0;mso-position-horizontal:absolute;mso-position-horizontal-relative:text;mso-position-vertical:absolute;mso-position-vertical-relative:text;mso-width-percent:0;mso-height-percent:0;mso-width-relative:margin;mso-height-relative:margin;v-text-anchor:middle" o:gfxdata="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" fillcolor="window" stroked="f" strokeweight=".5pt">
+              <v:shape w14:anchorId="05AB01E5" id="Text Box 57" o:spid="_x0000_s1028" type="#_x0000_t202" style="position:absolute;margin-left:405.9pt;margin-top:184.8pt;width:49.85pt;height:11.85pt;z-index:251624960;visibility:visible;mso-wrap-style:square;mso-width-percent:0;mso-height-percent:0;mso-wrap-distance-left:9pt;mso-wrap-distance-top:0;mso-wrap-distance-right:9pt;mso-wrap-distance-bottom:0;mso-position-horizontal:absolute;mso-position-horizontal-relative:text;mso-position-vertical:absolute;mso-position-vertical-relative:text;mso-width-percent:0;mso-height-percent:0;mso-width-relative:margin;mso-height-relative:margin;v-text-anchor:middle" o:gfxdata="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" fillcolor="window" stroked="f" strokeweight=".5pt">
                 <v:textbox inset="0,0,0,0">
                   <w:txbxContent>
                     <w:p>
@@ -10260,7 +10282,7 @@
           </mc:Choice>
           <mc:Fallback>
             <w:pict>
-              <v:shape id="Text Box 56" o:spid="_x0000_s1029" type="#_x0000_t202" style="position:absolute;margin-left:172.45pt;margin-top:178.45pt;width:49.85pt;height:11.85pt;z-index:251621888;visibility:visible;mso-wrap-style:square;mso-width-percent:0;mso-height-percent:0;mso-wrap-distance-left:9pt;mso-wrap-distance-top:0;mso-wrap-distance-right:9pt;mso-wrap-distance-bottom:0;mso-position-horizontal:absolute;mso-position-horizontal-relative:text;mso-position-vertical:absolute;mso-position-vertical-relative:text;mso-width-percent:0;mso-height-percent:0;mso-width-relative:margin;mso-height-relative:margin;v-text-anchor:middle" o:gfxdata="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" fillcolor="white [3201]" stroked="f" strokeweight=".5pt">
+              <v:shape id="Text Box 56" o:spid="_x0000_s1029" type="#_x0000_t202" style="position:absolute;margin-left:172.45pt;margin-top:178.45pt;width:49.85pt;height:11.85pt;z-index:251621888;visibility:visible;mso-wrap-style:square;mso-width-percent:0;mso-height-percent:0;mso-wrap-distance-left:9pt;mso-wrap-distance-top:0;mso-wrap-distance-right:9pt;mso-wrap-distance-bottom:0;mso-position-horizontal:absolute;mso-position-horizontal-relative:text;mso-position-vertical:absolute;mso-position-vertical-relative:text;mso-width-percent:0;mso-height-percent:0;mso-width-relative:margin;mso-height-relative:margin;v-text-anchor:middle" o:gfxdata="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" fillcolor="white [3201]" stroked="f" strokeweight=".5pt">
                 <v:textbox inset="0,0,0,0">
                   <w:txbxContent>
                     <w:p>
@@ -10305,7 +10327,7 @@
                     </pic:cNvPicPr>
                   </pic:nvPicPr>
                   <pic:blipFill rotWithShape="1">
-                    <a:blip r:embed="rId26" cstate="print">
+                    <a:blip r:embed="rId27" cstate="print">
                       <a:extLst>
                         <a:ext uri="{28A0092B-C50C-407E-A947-70E740481C1C}">
                           <a14:useLocalDpi xmlns:a14="http://schemas.microsoft.com/office/drawing/2010/main" val="0"/>
@@ -10369,7 +10391,7 @@
                     </pic:cNvPicPr>
                   </pic:nvPicPr>
                   <pic:blipFill rotWithShape="1">
-                    <a:blip r:embed="rId27" cstate="print">
+                    <a:blip r:embed="rId28" cstate="print">
                       <a:extLst>
                         <a:ext uri="{28A0092B-C50C-407E-A947-70E740481C1C}">
                           <a14:useLocalDpi xmlns:a14="http://schemas.microsoft.com/office/drawing/2010/main" val="0"/>
@@ -10582,7 +10604,7 @@
           </mc:Choice>
           <mc:Fallback>
             <w:pict>
-              <v:shape w14:anchorId="7CE1B0F8" id="Text Box 63" o:spid="_x0000_s1030" type="#_x0000_t202" style="position:absolute;left:0;text-align:left;margin-left:18.75pt;margin-top:117.1pt;width:199.4pt;height:14.25pt;rotation:-90;z-index:251655680;visibility:visible;mso-wrap-style:square;mso-width-percent:0;mso-height-percent:0;mso-wrap-distance-left:9pt;mso-wrap-distance-top:0;mso-wrap-distance-right:9pt;mso-wrap-distance-bottom:0;mso-position-horizontal:absolute;mso-position-horizontal-relative:text;mso-position-vertical:absolute;mso-position-vertical-relative:text;mso-width-percent:0;mso-height-percent:0;mso-width-relative:margin;mso-height-relative:margin;v-text-anchor:middle" o:gfxdata="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" fillcolor="window" stroked="f" strokeweight=".5pt">
+              <v:shape w14:anchorId="7CE1B0F8" id="Text Box 63" o:spid="_x0000_s1030" type="#_x0000_t202" style="position:absolute;left:0;text-align:left;margin-left:18.75pt;margin-top:117.1pt;width:199.4pt;height:14.25pt;rotation:-90;z-index:251655680;visibility:visible;mso-wrap-style:square;mso-width-percent:0;mso-height-percent:0;mso-wrap-distance-left:9pt;mso-wrap-distance-top:0;mso-wrap-distance-right:9pt;mso-wrap-distance-bottom:0;mso-position-horizontal:absolute;mso-position-horizontal-relative:text;mso-position-vertical:absolute;mso-position-vertical-relative:text;mso-width-percent:0;mso-height-percent:0;mso-width-relative:margin;mso-height-relative:margin;v-text-anchor:middle" o:gfxdata="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" fillcolor="window" stroked="f" strokeweight=".5pt">
                 <v:textbox inset="0,0,0,0">
                   <w:txbxContent>
                     <w:p>
@@ -10697,7 +10719,7 @@
           </mc:Choice>
           <mc:Fallback>
             <w:pict>
-              <v:shape w14:anchorId="668F4FBC" id="Text Box 62" o:spid="_x0000_s1031" type="#_x0000_t202" style="position:absolute;left:0;text-align:left;margin-left:183.55pt;margin-top:246.85pt;width:131.35pt;height:16.6pt;z-index:251653632;visibility:visible;mso-wrap-style:square;mso-width-percent:0;mso-height-percent:0;mso-wrap-distance-left:9pt;mso-wrap-distance-top:0;mso-wrap-distance-right:9pt;mso-wrap-distance-bottom:0;mso-position-horizontal:absolute;mso-position-horizontal-relative:text;mso-position-vertical:absolute;mso-position-vertical-relative:text;mso-width-percent:0;mso-height-percent:0;mso-width-relative:margin;mso-height-relative:margin;v-text-anchor:middle" o:gfxdata="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" fillcolor="window" stroked="f" strokeweight=".5pt">
+              <v:shape w14:anchorId="668F4FBC" id="Text Box 62" o:spid="_x0000_s1031" type="#_x0000_t202" style="position:absolute;left:0;text-align:left;margin-left:183.55pt;margin-top:246.85pt;width:131.35pt;height:16.6pt;z-index:251653632;visibility:visible;mso-wrap-style:square;mso-width-percent:0;mso-height-percent:0;mso-wrap-distance-left:9pt;mso-wrap-distance-top:0;mso-wrap-distance-right:9pt;mso-wrap-distance-bottom:0;mso-position-horizontal:absolute;mso-position-horizontal-relative:text;mso-position-vertical:absolute;mso-position-vertical-relative:text;mso-width-percent:0;mso-height-percent:0;mso-width-relative:margin;mso-height-relative:margin;v-text-anchor:middle" o:gfxdata="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" fillcolor="window" stroked="f" strokeweight=".5pt">
                 <v:textbox inset="0,0,0,0">
                   <w:txbxContent>
                     <w:p>
@@ -10745,7 +10767,7 @@
                     </pic:cNvPicPr>
                   </pic:nvPicPr>
                   <pic:blipFill rotWithShape="1">
-                    <a:blip r:embed="rId28">
+                    <a:blip r:embed="rId29">
                       <a:extLst>
                         <a:ext uri="{28A0092B-C50C-407E-A947-70E740481C1C}">
                           <a14:useLocalDpi xmlns:a14="http://schemas.microsoft.com/office/drawing/2010/main" val="0"/>
@@ -10862,31 +10884,7 @@
                               <w:rPr>
                                 <w:sz w:val="16"/>
                               </w:rPr>
-                              <w:t>E</w:t>
-                            </w:r>
-                            <w:r>
-                              <w:rPr>
-                                <w:sz w:val="16"/>
-                              </w:rPr>
-                              <w:t>duc.</w:t>
-                            </w:r>
-                            <w:r>
-                              <w:rPr>
-                                <w:sz w:val="16"/>
-                              </w:rPr>
-                              <w:t xml:space="preserve"> Attain</w:t>
-                            </w:r>
-                            <w:r>
-                              <w:rPr>
-                                <w:sz w:val="16"/>
-                              </w:rPr>
-                              <w:t>.</w:t>
-                            </w:r>
-                            <w:r>
-                              <w:rPr>
-                                <w:sz w:val="16"/>
-                              </w:rPr>
-                              <w:t xml:space="preserve"> Index</w:t>
+                              <w:t>Educ. Attain. Index</w:t>
                             </w:r>
                           </w:p>
                         </w:txbxContent>
@@ -10911,7 +10909,7 @@
           </mc:Choice>
           <mc:Fallback>
             <w:pict>
-              <v:shape w14:anchorId="668F4FBC" id="Text Box 61" o:spid="_x0000_s1032" type="#_x0000_t202" style="position:absolute;margin-left:399.55pt;margin-top:193.75pt;width:68.85pt;height:11.05pt;z-index:251649536;visibility:visible;mso-wrap-style:square;mso-width-percent:0;mso-height-percent:0;mso-wrap-distance-left:9pt;mso-wrap-distance-top:0;mso-wrap-distance-right:9pt;mso-wrap-distance-bottom:0;mso-position-horizontal:absolute;mso-position-horizontal-relative:text;mso-position-vertical:absolute;mso-position-vertical-relative:text;mso-width-percent:0;mso-height-percent:0;mso-width-relative:margin;mso-height-relative:margin;v-text-anchor:middle" o:gfxdata="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" fillcolor="window" stroked="f" strokeweight=".5pt">
+              <v:shape w14:anchorId="668F4FBC" id="Text Box 61" o:spid="_x0000_s1032" type="#_x0000_t202" style="position:absolute;margin-left:399.55pt;margin-top:193.75pt;width:68.85pt;height:11.05pt;z-index:251649536;visibility:visible;mso-wrap-style:square;mso-width-percent:0;mso-height-percent:0;mso-wrap-distance-left:9pt;mso-wrap-distance-top:0;mso-wrap-distance-right:9pt;mso-wrap-distance-bottom:0;mso-position-horizontal:absolute;mso-position-horizontal-relative:text;mso-position-vertical:absolute;mso-position-vertical-relative:text;mso-width-percent:0;mso-height-percent:0;mso-width-relative:margin;mso-height-relative:margin;v-text-anchor:middle" o:gfxdata="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" fillcolor="window" stroked="f" strokeweight=".5pt">
                 <v:textbox inset="0,0,0,0">
                   <w:txbxContent>
                     <w:p>
@@ -10924,31 +10922,7 @@
                         <w:rPr>
                           <w:sz w:val="16"/>
                         </w:rPr>
-                        <w:t>E</w:t>
-                      </w:r>
-                      <w:r>
-                        <w:rPr>
-                          <w:sz w:val="16"/>
-                        </w:rPr>
-                        <w:t>duc.</w:t>
-                      </w:r>
-                      <w:r>
-                        <w:rPr>
-                          <w:sz w:val="16"/>
-                        </w:rPr>
-                        <w:t xml:space="preserve"> Attain</w:t>
-                      </w:r>
-                      <w:r>
-                        <w:rPr>
-                          <w:sz w:val="16"/>
-                        </w:rPr>
-                        <w:t>.</w:t>
-                      </w:r>
-                      <w:r>
-                        <w:rPr>
-                          <w:sz w:val="16"/>
-                        </w:rPr>
-                        <w:t xml:space="preserve"> Index</w:t>
+                        <w:t>Educ. Attain. Index</w:t>
                       </w:r>
                     </w:p>
                   </w:txbxContent>
@@ -11037,7 +11011,7 @@
           </mc:Choice>
           <mc:Fallback>
             <w:pict>
-              <v:shape w14:anchorId="05AB01E5" id="Text Box 60" o:spid="_x0000_s1033" type="#_x0000_t202" style="position:absolute;margin-left:170.05pt;margin-top:185.05pt;width:77.55pt;height:9.5pt;z-index:251643392;visibility:visible;mso-wrap-style:square;mso-width-percent:0;mso-height-percent:0;mso-wrap-distance-left:9pt;mso-wrap-distance-top:0;mso-wrap-distance-right:9pt;mso-wrap-distance-bottom:0;mso-position-horizontal:absolute;mso-position-horizontal-relative:text;mso-position-vertical:absolute;mso-position-vertical-relative:text;mso-width-percent:0;mso-height-percent:0;mso-width-relative:margin;mso-height-relative:margin;v-text-anchor:middle" o:gfxdata="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" fillcolor="window" stroked="f" strokeweight=".5pt">
+              <v:shape w14:anchorId="05AB01E5" id="Text Box 60" o:spid="_x0000_s1033" type="#_x0000_t202" style="position:absolute;margin-left:170.05pt;margin-top:185.05pt;width:77.55pt;height:9.5pt;z-index:251643392;visibility:visible;mso-wrap-style:square;mso-width-percent:0;mso-height-percent:0;mso-wrap-distance-left:9pt;mso-wrap-distance-top:0;mso-wrap-distance-right:9pt;mso-wrap-distance-bottom:0;mso-position-horizontal:absolute;mso-position-horizontal-relative:text;mso-position-vertical:absolute;mso-position-vertical-relative:text;mso-width-percent:0;mso-height-percent:0;mso-width-relative:margin;mso-height-relative:margin;v-text-anchor:middle" o:gfxdata="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" fillcolor="window" stroked="f" strokeweight=".5pt">
                 <v:textbox inset="0,0,0,0">
                   <w:txbxContent>
                     <w:p>
@@ -11090,7 +11064,7 @@
                     </pic:cNvPicPr>
                   </pic:nvPicPr>
                   <pic:blipFill rotWithShape="1">
-                    <a:blip r:embed="rId29" cstate="print">
+                    <a:blip r:embed="rId30" cstate="print">
                       <a:extLst>
                         <a:ext uri="{28A0092B-C50C-407E-A947-70E740481C1C}">
                           <a14:useLocalDpi xmlns:a14="http://schemas.microsoft.com/office/drawing/2010/main" val="0"/>
@@ -11146,7 +11120,7 @@
                     </pic:cNvPicPr>
                   </pic:nvPicPr>
                   <pic:blipFill rotWithShape="1">
-                    <a:blip r:embed="rId30" cstate="print">
+                    <a:blip r:embed="rId31" cstate="print">
                       <a:extLst>
                         <a:ext uri="{28A0092B-C50C-407E-A947-70E740481C1C}">
                           <a14:useLocalDpi xmlns:a14="http://schemas.microsoft.com/office/drawing/2010/main" val="0"/>
@@ -11381,7 +11355,7 @@
           </mc:Choice>
           <mc:Fallback>
             <w:pict>
-              <v:shape w14:anchorId="7FC32804" id="Text Box 68" o:spid="_x0000_s1034" type="#_x0000_t202" style="position:absolute;left:0;text-align:left;margin-left:16.6pt;margin-top:117.95pt;width:197.8pt;height:19pt;rotation:-90;z-index:251683840;visibility:visible;mso-wrap-style:square;mso-width-percent:0;mso-height-percent:0;mso-wrap-distance-left:9pt;mso-wrap-distance-top:0;mso-wrap-distance-right:9pt;mso-wrap-distance-bottom:0;mso-position-horizontal:absolute;mso-position-horizontal-relative:text;mso-position-vertical:absolute;mso-position-vertical-relative:text;mso-width-percent:0;mso-height-percent:0;mso-width-relative:margin;mso-height-relative:margin;v-text-anchor:middle" o:gfxdata="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" fillcolor="window" stroked="f" strokeweight=".5pt">
+              <v:shape w14:anchorId="7FC32804" id="Text Box 68" o:spid="_x0000_s1034" type="#_x0000_t202" style="position:absolute;left:0;text-align:left;margin-left:16.6pt;margin-top:117.95pt;width:197.8pt;height:19pt;rotation:-90;z-index:251683840;visibility:visible;mso-wrap-style:square;mso-width-percent:0;mso-height-percent:0;mso-wrap-distance-left:9pt;mso-wrap-distance-top:0;mso-wrap-distance-right:9pt;mso-wrap-distance-bottom:0;mso-position-horizontal:absolute;mso-position-horizontal-relative:text;mso-position-vertical:absolute;mso-position-vertical-relative:text;mso-width-percent:0;mso-height-percent:0;mso-width-relative:margin;mso-height-relative:margin;v-text-anchor:middle" o:gfxdata="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" fillcolor="window" stroked="f" strokeweight=".5pt">
                 <v:textbox inset="0,0,0,0">
                   <w:txbxContent>
                     <w:p>
@@ -11498,7 +11472,7 @@
           </mc:Choice>
           <mc:Fallback>
             <w:pict>
-              <v:shape w14:anchorId="5097E775" id="Text Box 67" o:spid="_x0000_s1035" type="#_x0000_t202" style="position:absolute;left:0;text-align:left;margin-left:184.3pt;margin-top:254.75pt;width:133.7pt;height:19pt;z-index:251662848;visibility:visible;mso-wrap-style:square;mso-width-percent:0;mso-height-percent:0;mso-wrap-distance-left:9pt;mso-wrap-distance-top:0;mso-wrap-distance-right:9pt;mso-wrap-distance-bottom:0;mso-position-horizontal:absolute;mso-position-horizontal-relative:text;mso-position-vertical:absolute;mso-position-vertical-relative:text;mso-width-percent:0;mso-height-percent:0;mso-width-relative:margin;mso-height-relative:margin;v-text-anchor:middle" o:gfxdata="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" fillcolor="window" stroked="f" strokeweight=".5pt">
+              <v:shape w14:anchorId="5097E775" id="Text Box 67" o:spid="_x0000_s1035" type="#_x0000_t202" style="position:absolute;left:0;text-align:left;margin-left:184.3pt;margin-top:254.75pt;width:133.7pt;height:19pt;z-index:251662848;visibility:visible;mso-wrap-style:square;mso-width-percent:0;mso-height-percent:0;mso-wrap-distance-left:9pt;mso-wrap-distance-top:0;mso-wrap-distance-right:9pt;mso-wrap-distance-bottom:0;mso-position-horizontal:absolute;mso-position-horizontal-relative:text;mso-position-vertical:absolute;mso-position-vertical-relative:text;mso-width-percent:0;mso-height-percent:0;mso-width-relative:margin;mso-height-relative:margin;v-text-anchor:middle" o:gfxdata="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" fillcolor="window" stroked="f" strokeweight=".5pt">
                 <v:textbox inset="0,0,0,0">
                   <w:txbxContent>
                     <w:p>
@@ -11547,7 +11521,7 @@
                     </pic:cNvPicPr>
                   </pic:nvPicPr>
                   <pic:blipFill rotWithShape="1">
-                    <a:blip r:embed="rId31">
+                    <a:blip r:embed="rId32">
                       <a:extLst>
                         <a:ext uri="{28A0092B-C50C-407E-A947-70E740481C1C}">
                           <a14:useLocalDpi xmlns:a14="http://schemas.microsoft.com/office/drawing/2010/main" val="0"/>
@@ -11712,7 +11686,7 @@
           </mc:Choice>
           <mc:Fallback>
             <w:pict>
-              <v:shape w14:anchorId="5097E775" id="Text Box 65" o:spid="_x0000_s1036" type="#_x0000_t202" style="position:absolute;margin-left:400.35pt;margin-top:181.85pt;width:68.05pt;height:25.3pt;z-index:251660800;visibility:visible;mso-wrap-style:square;mso-width-percent:0;mso-height-percent:0;mso-wrap-distance-left:9pt;mso-wrap-distance-top:0;mso-wrap-distance-right:9pt;mso-wrap-distance-bottom:0;mso-position-horizontal:absolute;mso-position-horizontal-relative:text;mso-position-vertical:absolute;mso-position-vertical-relative:text;mso-width-percent:0;mso-height-percent:0;mso-width-relative:margin;mso-height-relative:margin;v-text-anchor:middle" o:gfxdata="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" fillcolor="window" stroked="f" strokeweight=".5pt">
+              <v:shape w14:anchorId="5097E775" id="Text Box 65" o:spid="_x0000_s1036" type="#_x0000_t202" style="position:absolute;margin-left:400.35pt;margin-top:181.85pt;width:68.05pt;height:25.3pt;z-index:251660800;visibility:visible;mso-wrap-style:square;mso-width-percent:0;mso-height-percent:0;mso-wrap-distance-left:9pt;mso-wrap-distance-top:0;mso-wrap-distance-right:9pt;mso-wrap-distance-bottom:0;mso-position-horizontal:absolute;mso-position-horizontal-relative:text;mso-position-vertical:absolute;mso-position-vertical-relative:text;mso-width-percent:0;mso-height-percent:0;mso-width-relative:margin;mso-height-relative:margin;v-text-anchor:middle" o:gfxdata="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" fillcolor="window" stroked="f" strokeweight=".5pt">
                 <v:textbox inset="0,0,0,0">
                   <w:txbxContent>
                     <w:p>
@@ -11844,7 +11818,7 @@
           </mc:Choice>
           <mc:Fallback>
             <w:pict>
-              <v:shape w14:anchorId="0053554C" id="Text Box 64" o:spid="_x0000_s1037" type="#_x0000_t202" style="position:absolute;margin-left:169.3pt;margin-top:174pt;width:68.05pt;height:25.3pt;z-index:251658752;visibility:visible;mso-wrap-style:square;mso-width-percent:0;mso-height-percent:0;mso-wrap-distance-left:9pt;mso-wrap-distance-top:0;mso-wrap-distance-right:9pt;mso-wrap-distance-bottom:0;mso-position-horizontal:absolute;mso-position-horizontal-relative:text;mso-position-vertical:absolute;mso-position-vertical-relative:text;mso-width-percent:0;mso-height-percent:0;mso-width-relative:margin;mso-height-relative:margin;v-text-anchor:middle" o:gfxdata="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" fillcolor="window" stroked="f" strokeweight=".5pt">
+              <v:shape w14:anchorId="0053554C" id="Text Box 64" o:spid="_x0000_s1037" type="#_x0000_t202" style="position:absolute;margin-left:169.3pt;margin-top:174pt;width:68.05pt;height:25.3pt;z-index:251658752;visibility:visible;mso-wrap-style:square;mso-width-percent:0;mso-height-percent:0;mso-wrap-distance-left:9pt;mso-wrap-distance-top:0;mso-wrap-distance-right:9pt;mso-wrap-distance-bottom:0;mso-position-horizontal:absolute;mso-position-horizontal-relative:text;mso-position-vertical:absolute;mso-position-vertical-relative:text;mso-width-percent:0;mso-height-percent:0;mso-width-relative:margin;mso-height-relative:margin;v-text-anchor:middle" o:gfxdata="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" fillcolor="window" stroked="f" strokeweight=".5pt">
                 <v:textbox inset="0,0,0,0">
                   <w:txbxContent>
                     <w:p>
@@ -11904,7 +11878,7 @@
                     </pic:cNvPicPr>
                   </pic:nvPicPr>
                   <pic:blipFill rotWithShape="1">
-                    <a:blip r:embed="rId32" cstate="print">
+                    <a:blip r:embed="rId33" cstate="print">
                       <a:extLst>
                         <a:ext uri="{28A0092B-C50C-407E-A947-70E740481C1C}">
                           <a14:useLocalDpi xmlns:a14="http://schemas.microsoft.com/office/drawing/2010/main" val="0"/>
@@ -11968,7 +11942,7 @@
                     </pic:cNvPicPr>
                   </pic:nvPicPr>
                   <pic:blipFill rotWithShape="1">
-                    <a:blip r:embed="rId33" cstate="print">
+                    <a:blip r:embed="rId34" cstate="print">
                       <a:extLst>
                         <a:ext uri="{28A0092B-C50C-407E-A947-70E740481C1C}">
                           <a14:useLocalDpi xmlns:a14="http://schemas.microsoft.com/office/drawing/2010/main" val="0"/>
@@ -12188,7 +12162,7 @@
           </mc:Choice>
           <mc:Fallback>
             <w:pict>
-              <v:shape w14:anchorId="5344A399" id="Text Box 76" o:spid="_x0000_s1038" type="#_x0000_t202" style="position:absolute;left:0;text-align:left;margin-left:49.05pt;margin-top:117.1pt;width:133.7pt;height:19pt;rotation:-90;z-index:251700224;visibility:visible;mso-wrap-style:square;mso-width-percent:0;mso-height-percent:0;mso-wrap-distance-left:9pt;mso-wrap-distance-top:0;mso-wrap-distance-right:9pt;mso-wrap-distance-bottom:0;mso-position-horizontal:absolute;mso-position-horizontal-relative:text;mso-position-vertical:absolute;mso-position-vertical-relative:text;mso-width-percent:0;mso-height-percent:0;mso-width-relative:margin;mso-height-relative:margin;v-text-anchor:middle" o:gfxdata="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" fillcolor="window" stroked="f" strokeweight=".5pt">
+              <v:shape w14:anchorId="5344A399" id="Text Box 76" o:spid="_x0000_s1038" type="#_x0000_t202" style="position:absolute;left:0;text-align:left;margin-left:49.05pt;margin-top:117.1pt;width:133.7pt;height:19pt;rotation:-90;z-index:251700224;visibility:visible;mso-wrap-style:square;mso-width-percent:0;mso-height-percent:0;mso-wrap-distance-left:9pt;mso-wrap-distance-top:0;mso-wrap-distance-right:9pt;mso-wrap-distance-bottom:0;mso-position-horizontal:absolute;mso-position-horizontal-relative:text;mso-position-vertical:absolute;mso-position-vertical-relative:text;mso-width-percent:0;mso-height-percent:0;mso-width-relative:margin;mso-height-relative:margin;v-text-anchor:middle" o:gfxdata="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" fillcolor="window" stroked="f" strokeweight=".5pt">
                 <v:textbox inset="0,0,0,0">
                   <w:txbxContent>
                     <w:p>
@@ -12298,7 +12272,7 @@
           </mc:Choice>
           <mc:Fallback>
             <w:pict>
-              <v:shape w14:anchorId="2025581F" id="Text Box 73" o:spid="_x0000_s1039" type="#_x0000_t202" style="position:absolute;left:0;text-align:left;margin-left:184.35pt;margin-top:255.75pt;width:133.7pt;height:19pt;z-index:251681280;visibility:visible;mso-wrap-style:square;mso-width-percent:0;mso-height-percent:0;mso-wrap-distance-left:9pt;mso-wrap-distance-top:0;mso-wrap-distance-right:9pt;mso-wrap-distance-bottom:0;mso-position-horizontal:absolute;mso-position-horizontal-relative:text;mso-position-vertical:absolute;mso-position-vertical-relative:text;mso-width-percent:0;mso-height-percent:0;mso-width-relative:margin;mso-height-relative:margin;v-text-anchor:middle" o:gfxdata="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" fillcolor="window" stroked="f" strokeweight=".5pt">
+              <v:shape w14:anchorId="2025581F" id="Text Box 73" o:spid="_x0000_s1039" type="#_x0000_t202" style="position:absolute;left:0;text-align:left;margin-left:184.35pt;margin-top:255.75pt;width:133.7pt;height:19pt;z-index:251681280;visibility:visible;mso-wrap-style:square;mso-width-percent:0;mso-height-percent:0;mso-wrap-distance-left:9pt;mso-wrap-distance-top:0;mso-wrap-distance-right:9pt;mso-wrap-distance-bottom:0;mso-position-horizontal:absolute;mso-position-horizontal-relative:text;mso-position-vertical:absolute;mso-position-vertical-relative:text;mso-width-percent:0;mso-height-percent:0;mso-width-relative:margin;mso-height-relative:margin;v-text-anchor:middle" o:gfxdata="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" fillcolor="window" stroked="f" strokeweight=".5pt">
                 <v:textbox inset="0,0,0,0">
                   <w:txbxContent>
                     <w:p>
@@ -12347,7 +12321,7 @@
                     </pic:cNvPicPr>
                   </pic:nvPicPr>
                   <pic:blipFill rotWithShape="1">
-                    <a:blip r:embed="rId34">
+                    <a:blip r:embed="rId35">
                       <a:extLst>
                         <a:ext uri="{28A0092B-C50C-407E-A947-70E740481C1C}">
                           <a14:useLocalDpi xmlns:a14="http://schemas.microsoft.com/office/drawing/2010/main" val="0"/>
@@ -12521,7 +12495,7 @@
           </mc:Choice>
           <mc:Fallback>
             <w:pict>
-              <v:shape w14:anchorId="467ABF64" id="Text Box 69" o:spid="_x0000_s1040" type="#_x0000_t202" style="position:absolute;margin-left:168.6pt;margin-top:173.15pt;width:60.9pt;height:26.9pt;z-index:251668992;visibility:visible;mso-wrap-style:square;mso-width-percent:0;mso-height-percent:0;mso-wrap-distance-left:9pt;mso-wrap-distance-top:0;mso-wrap-distance-right:9pt;mso-wrap-distance-bottom:0;mso-position-horizontal:absolute;mso-position-horizontal-relative:text;mso-position-vertical:absolute;mso-position-vertical-relative:text;mso-width-percent:0;mso-height-percent:0;mso-width-relative:margin;mso-height-relative:margin;v-text-anchor:middle" o:gfxdata="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" fillcolor="window" stroked="f" strokeweight=".5pt">
+              <v:shape w14:anchorId="467ABF64" id="Text Box 69" o:spid="_x0000_s1040" type="#_x0000_t202" style="position:absolute;margin-left:168.6pt;margin-top:173.15pt;width:60.9pt;height:26.9pt;z-index:251668992;visibility:visible;mso-wrap-style:square;mso-width-percent:0;mso-height-percent:0;mso-wrap-distance-left:9pt;mso-wrap-distance-top:0;mso-wrap-distance-right:9pt;mso-wrap-distance-bottom:0;mso-position-horizontal:absolute;mso-position-horizontal-relative:text;mso-position-vertical:absolute;mso-position-vertical-relative:text;mso-width-percent:0;mso-height-percent:0;mso-width-relative:margin;mso-height-relative:margin;v-text-anchor:middle" o:gfxdata="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" fillcolor="window" stroked="f" strokeweight=".5pt">
                 <v:textbox inset="0,0,0,0">
                   <w:txbxContent>
                     <w:p>
@@ -12628,13 +12602,7 @@
                               <w:rPr>
                                 <w:sz w:val="16"/>
                               </w:rPr>
-                              <w:t>Poverty</w:t>
-                            </w:r>
-                            <w:r>
-                              <w:rPr>
-                                <w:sz w:val="16"/>
-                              </w:rPr>
-                              <w:t xml:space="preserve"> Ratio</w:t>
+                              <w:t>Poverty Ratio</w:t>
                             </w:r>
                           </w:p>
                         </w:txbxContent>
@@ -12659,7 +12627,7 @@
           </mc:Choice>
           <mc:Fallback>
             <w:pict>
-              <v:shape w14:anchorId="59A24352" id="Text Box 70" o:spid="_x0000_s1041" type="#_x0000_t202" style="position:absolute;margin-left:402.75pt;margin-top:181.9pt;width:60.9pt;height:26.9pt;z-index:251673088;visibility:visible;mso-wrap-style:square;mso-width-percent:0;mso-height-percent:0;mso-wrap-distance-left:9pt;mso-wrap-distance-top:0;mso-wrap-distance-right:9pt;mso-wrap-distance-bottom:0;mso-position-horizontal:absolute;mso-position-horizontal-relative:text;mso-position-vertical:absolute;mso-position-vertical-relative:text;mso-width-percent:0;mso-height-percent:0;mso-width-relative:margin;mso-height-relative:margin;v-text-anchor:middle" o:gfxdata="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" fillcolor="window" stroked="f" strokeweight=".5pt">
+              <v:shape w14:anchorId="59A24352" id="Text Box 70" o:spid="_x0000_s1041" type="#_x0000_t202" style="position:absolute;margin-left:402.75pt;margin-top:181.9pt;width:60.9pt;height:26.9pt;z-index:251673088;visibility:visible;mso-wrap-style:square;mso-width-percent:0;mso-height-percent:0;mso-wrap-distance-left:9pt;mso-wrap-distance-top:0;mso-wrap-distance-right:9pt;mso-wrap-distance-bottom:0;mso-position-horizontal:absolute;mso-position-horizontal-relative:text;mso-position-vertical:absolute;mso-position-vertical-relative:text;mso-width-percent:0;mso-height-percent:0;mso-width-relative:margin;mso-height-relative:margin;v-text-anchor:middle" o:gfxdata="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" fillcolor="window" stroked="f" strokeweight=".5pt">
                 <v:textbox inset="0,0,0,0">
                   <w:txbxContent>
                     <w:p>
@@ -12687,13 +12655,7 @@
                         <w:rPr>
                           <w:sz w:val="16"/>
                         </w:rPr>
-                        <w:t>Poverty</w:t>
-                      </w:r>
-                      <w:r>
-                        <w:rPr>
-                          <w:sz w:val="16"/>
-                        </w:rPr>
-                        <w:t xml:space="preserve"> Ratio</w:t>
+                        <w:t>Poverty Ratio</w:t>
                       </w:r>
                     </w:p>
                   </w:txbxContent>
@@ -12725,7 +12687,7 @@
                     </pic:cNvPicPr>
                   </pic:nvPicPr>
                   <pic:blipFill rotWithShape="1">
-                    <a:blip r:embed="rId35" cstate="print">
+                    <a:blip r:embed="rId36" cstate="print">
                       <a:extLst>
                         <a:ext uri="{28A0092B-C50C-407E-A947-70E740481C1C}">
                           <a14:useLocalDpi xmlns:a14="http://schemas.microsoft.com/office/drawing/2010/main" val="0"/>
@@ -12789,7 +12751,7 @@
                     </pic:cNvPicPr>
                   </pic:nvPicPr>
                   <pic:blipFill rotWithShape="1">
-                    <a:blip r:embed="rId36" cstate="print">
+                    <a:blip r:embed="rId37" cstate="print">
                       <a:extLst>
                         <a:ext uri="{28A0092B-C50C-407E-A947-70E740481C1C}">
                           <a14:useLocalDpi xmlns:a14="http://schemas.microsoft.com/office/drawing/2010/main" val="0"/>
@@ -12984,7 +12946,7 @@
           </mc:Choice>
           <mc:Fallback>
             <w:pict>
-              <v:shape w14:anchorId="2025581F" id="Text Box 75" o:spid="_x0000_s1042" type="#_x0000_t202" style="position:absolute;left:0;text-align:left;margin-left:49.05pt;margin-top:114.75pt;width:133.7pt;height:19pt;rotation:-90;z-index:251685376;visibility:visible;mso-wrap-style:square;mso-width-percent:0;mso-height-percent:0;mso-wrap-distance-left:9pt;mso-wrap-distance-top:0;mso-wrap-distance-right:9pt;mso-wrap-distance-bottom:0;mso-position-horizontal:absolute;mso-position-horizontal-relative:text;mso-position-vertical:absolute;mso-position-vertical-relative:text;mso-width-percent:0;mso-height-percent:0;mso-width-relative:margin;mso-height-relative:margin;v-text-anchor:middle" o:gfxdata="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" fillcolor="window" stroked="f" strokeweight=".5pt">
+              <v:shape w14:anchorId="2025581F" id="Text Box 75" o:spid="_x0000_s1042" type="#_x0000_t202" style="position:absolute;left:0;text-align:left;margin-left:49.05pt;margin-top:114.75pt;width:133.7pt;height:19pt;rotation:-90;z-index:251685376;visibility:visible;mso-wrap-style:square;mso-width-percent:0;mso-height-percent:0;mso-wrap-distance-left:9pt;mso-wrap-distance-top:0;mso-wrap-distance-right:9pt;mso-wrap-distance-bottom:0;mso-position-horizontal:absolute;mso-position-horizontal-relative:text;mso-position-vertical:absolute;mso-position-vertical-relative:text;mso-width-percent:0;mso-height-percent:0;mso-width-relative:margin;mso-height-relative:margin;v-text-anchor:middle" o:gfxdata="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" fillcolor="window" stroked="f" strokeweight=".5pt">
                 <v:textbox inset="0,0,0,0">
                   <w:txbxContent>
                     <w:p>
@@ -13143,7 +13105,7 @@
                     </pic:cNvPicPr>
                   </pic:nvPicPr>
                   <pic:blipFill rotWithShape="1">
-                    <a:blip r:embed="rId37">
+                    <a:blip r:embed="rId38">
                       <a:extLst>
                         <a:ext uri="{28A0092B-C50C-407E-A947-70E740481C1C}">
                           <a14:useLocalDpi xmlns:a14="http://schemas.microsoft.com/office/drawing/2010/main" val="0"/>
@@ -13269,13 +13231,7 @@
                               <w:rPr>
                                 <w:sz w:val="16"/>
                               </w:rPr>
-                              <w:t xml:space="preserve">White </w:t>
-                            </w:r>
-                            <w:r>
-                              <w:rPr>
-                                <w:sz w:val="16"/>
-                              </w:rPr>
-                              <w:t>Pop. Ratio,</w:t>
+                              <w:t>White Pop. Ratio,</w:t>
                             </w:r>
                           </w:p>
                           <w:p>
@@ -13289,13 +13245,7 @@
                               <w:rPr>
                                 <w:sz w:val="16"/>
                               </w:rPr>
-                              <w:t>Poverty</w:t>
-                            </w:r>
-                            <w:r>
-                              <w:rPr>
-                                <w:sz w:val="16"/>
-                              </w:rPr>
-                              <w:t xml:space="preserve"> Ratio</w:t>
+                              <w:t>Poverty Ratio</w:t>
                             </w:r>
                           </w:p>
                         </w:txbxContent>
@@ -13320,7 +13270,7 @@
           </mc:Choice>
           <mc:Fallback>
             <w:pict>
-              <v:shape w14:anchorId="59A24352" id="Text Box 72" o:spid="_x0000_s1044" type="#_x0000_t202" style="position:absolute;margin-left:397.95pt;margin-top:182.6pt;width:60.9pt;height:26.9pt;z-index:251679232;visibility:visible;mso-wrap-style:square;mso-width-percent:0;mso-height-percent:0;mso-wrap-distance-left:9pt;mso-wrap-distance-top:0;mso-wrap-distance-right:9pt;mso-wrap-distance-bottom:0;mso-position-horizontal:absolute;mso-position-horizontal-relative:text;mso-position-vertical:absolute;mso-position-vertical-relative:text;mso-width-percent:0;mso-height-percent:0;mso-width-relative:margin;mso-height-relative:margin;v-text-anchor:middle" o:gfxdata="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" fillcolor="window" stroked="f" strokeweight=".5pt">
+              <v:shape w14:anchorId="59A24352" id="Text Box 72" o:spid="_x0000_s1044" type="#_x0000_t202" style="position:absolute;margin-left:397.95pt;margin-top:182.6pt;width:60.9pt;height:26.9pt;z-index:251679232;visibility:visible;mso-wrap-style:square;mso-width-percent:0;mso-height-percent:0;mso-wrap-distance-left:9pt;mso-wrap-distance-top:0;mso-wrap-distance-right:9pt;mso-wrap-distance-bottom:0;mso-position-horizontal:absolute;mso-position-horizontal-relative:text;mso-position-vertical:absolute;mso-position-vertical-relative:text;mso-width-percent:0;mso-height-percent:0;mso-width-relative:margin;mso-height-relative:margin;v-text-anchor:middle" o:gfxdata="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" fillcolor="window" stroked="f" strokeweight=".5pt">
                 <v:textbox inset="0,0,0,0">
                   <w:txbxContent>
                     <w:p>
@@ -13334,13 +13284,7 @@
                         <w:rPr>
                           <w:sz w:val="16"/>
                         </w:rPr>
-                        <w:t xml:space="preserve">White </w:t>
-                      </w:r>
-                      <w:r>
-                        <w:rPr>
-                          <w:sz w:val="16"/>
-                        </w:rPr>
-                        <w:t>Pop. Ratio,</w:t>
+                        <w:t>White Pop. Ratio,</w:t>
                       </w:r>
                     </w:p>
                     <w:p>
@@ -13354,13 +13298,7 @@
                         <w:rPr>
                           <w:sz w:val="16"/>
                         </w:rPr>
-                        <w:t>Poverty</w:t>
-                      </w:r>
-                      <w:r>
-                        <w:rPr>
-                          <w:sz w:val="16"/>
-                        </w:rPr>
-                        <w:t xml:space="preserve"> Ratio</w:t>
+                        <w:t>Poverty Ratio</w:t>
                       </w:r>
                     </w:p>
                   </w:txbxContent>
@@ -13425,13 +13363,7 @@
                               <w:rPr>
                                 <w:sz w:val="16"/>
                               </w:rPr>
-                              <w:t>White</w:t>
-                            </w:r>
-                            <w:r>
-                              <w:rPr>
-                                <w:sz w:val="16"/>
-                              </w:rPr>
-                              <w:t xml:space="preserve"> Pop. Ratio,</w:t>
+                              <w:t>White Pop. Ratio,</w:t>
                             </w:r>
                           </w:p>
                           <w:p>
@@ -13445,13 +13377,7 @@
                               <w:rPr>
                                 <w:sz w:val="16"/>
                               </w:rPr>
-                              <w:t>Poverty</w:t>
-                            </w:r>
-                            <w:r>
-                              <w:rPr>
-                                <w:sz w:val="16"/>
-                              </w:rPr>
-                              <w:t xml:space="preserve"> Ratio</w:t>
+                              <w:t>Poverty Ratio</w:t>
                             </w:r>
                           </w:p>
                         </w:txbxContent>
@@ -13476,7 +13402,7 @@
           </mc:Choice>
           <mc:Fallback>
             <w:pict>
-              <v:shape w14:anchorId="59A24352" id="Text Box 71" o:spid="_x0000_s1045" type="#_x0000_t202" style="position:absolute;margin-left:167.9pt;margin-top:174.7pt;width:60.9pt;height:26.9pt;z-index:251677184;visibility:visible;mso-wrap-style:square;mso-width-percent:0;mso-height-percent:0;mso-wrap-distance-left:9pt;mso-wrap-distance-top:0;mso-wrap-distance-right:9pt;mso-wrap-distance-bottom:0;mso-position-horizontal:absolute;mso-position-horizontal-relative:text;mso-position-vertical:absolute;mso-position-vertical-relative:text;mso-width-percent:0;mso-height-percent:0;mso-width-relative:margin;mso-height-relative:margin;v-text-anchor:middle" o:gfxdata="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" fillcolor="window" stroked="f" strokeweight=".5pt">
+              <v:shape w14:anchorId="59A24352" id="Text Box 71" o:spid="_x0000_s1045" type="#_x0000_t202" style="position:absolute;margin-left:167.9pt;margin-top:174.7pt;width:60.9pt;height:26.9pt;z-index:251677184;visibility:visible;mso-wrap-style:square;mso-width-percent:0;mso-height-percent:0;mso-wrap-distance-left:9pt;mso-wrap-distance-top:0;mso-wrap-distance-right:9pt;mso-wrap-distance-bottom:0;mso-position-horizontal:absolute;mso-position-horizontal-relative:text;mso-position-vertical:absolute;mso-position-vertical-relative:text;mso-width-percent:0;mso-height-percent:0;mso-width-relative:margin;mso-height-relative:margin;v-text-anchor:middle" o:gfxdata="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" fillcolor="window" stroked="f" strokeweight=".5pt">
                 <v:textbox inset="0,0,0,0">
                   <w:txbxContent>
                     <w:p>
@@ -13490,13 +13416,7 @@
                         <w:rPr>
                           <w:sz w:val="16"/>
                         </w:rPr>
-                        <w:t>White</w:t>
-                      </w:r>
-                      <w:r>
-                        <w:rPr>
-                          <w:sz w:val="16"/>
-                        </w:rPr>
-                        <w:t xml:space="preserve"> Pop. Ratio,</w:t>
+                        <w:t>White Pop. Ratio,</w:t>
                       </w:r>
                     </w:p>
                     <w:p>
@@ -13510,13 +13430,7 @@
                         <w:rPr>
                           <w:sz w:val="16"/>
                         </w:rPr>
-                        <w:t>Poverty</w:t>
-                      </w:r>
-                      <w:r>
-                        <w:rPr>
-                          <w:sz w:val="16"/>
-                        </w:rPr>
-                        <w:t xml:space="preserve"> Ratio</w:t>
+                        <w:t>Poverty Ratio</w:t>
                       </w:r>
                     </w:p>
                   </w:txbxContent>
@@ -13548,7 +13462,7 @@
                     </pic:cNvPicPr>
                   </pic:nvPicPr>
                   <pic:blipFill rotWithShape="1">
-                    <a:blip r:embed="rId38" cstate="print">
+                    <a:blip r:embed="rId39" cstate="print">
                       <a:extLst>
                         <a:ext uri="{28A0092B-C50C-407E-A947-70E740481C1C}">
                           <a14:useLocalDpi xmlns:a14="http://schemas.microsoft.com/office/drawing/2010/main" val="0"/>
@@ -13604,7 +13518,7 @@
                     </pic:cNvPicPr>
                   </pic:nvPicPr>
                   <pic:blipFill rotWithShape="1">
-                    <a:blip r:embed="rId39" cstate="print">
+                    <a:blip r:embed="rId40" cstate="print">
                       <a:extLst>
                         <a:ext uri="{28A0092B-C50C-407E-A947-70E740481C1C}">
                           <a14:useLocalDpi xmlns:a14="http://schemas.microsoft.com/office/drawing/2010/main" val="0"/>
@@ -13729,8 +13643,8 @@
         </w:rPr>
         <w:lastRenderedPageBreak/>
         <w:pict>
-          <v:shape id="_x0000_i1056" type="#_x0000_t75" style="width:467.6pt;height:605.25pt">
-            <v:imagedata r:id="rId40" o:title="map_sprfd_mo_msa_grid_pblk_03"/>
+          <v:shape id="_x0000_i1029" type="#_x0000_t75" style="width:467.6pt;height:605.25pt">
+            <v:imagedata r:id="rId41" o:title="map_sprfd_mo_msa_grid_pblk_03"/>
           </v:shape>
         </w:pict>
       </w:r>
@@ -13800,8 +13714,8 @@
         </w:rPr>
         <w:lastRenderedPageBreak/>
         <w:pict>
-          <v:shape id="_x0000_i1057" type="#_x0000_t75" style="width:467.6pt;height:605.25pt">
-            <v:imagedata r:id="rId41" o:title="map_sprfd_mo_msa_grid_pwht_03"/>
+          <v:shape id="_x0000_i1030" type="#_x0000_t75" style="width:467.6pt;height:605.25pt">
+            <v:imagedata r:id="rId42" o:title="map_sprfd_mo_msa_grid_pwht_03"/>
           </v:shape>
         </w:pict>
       </w:r>
@@ -13849,25 +13763,7 @@
           <w:sz w:val="24"/>
           <w:szCs w:val="24"/>
         </w:rPr>
-        <w:t xml:space="preserve">the population was White for the </w:t>
-      </w:r>
-      <w:proofErr w:type="gramStart"/>
-      <w:r>
-        <w:rPr>
-          <w:rFonts w:ascii="Times New Roman" w:hAnsi="Times New Roman" w:cs="Times New Roman"/>
-          <w:sz w:val="24"/>
-          <w:szCs w:val="24"/>
-        </w:rPr>
-        <w:t>vast majority</w:t>
-      </w:r>
-      <w:proofErr w:type="gramEnd"/>
-      <w:r>
-        <w:rPr>
-          <w:rFonts w:ascii="Times New Roman" w:hAnsi="Times New Roman" w:cs="Times New Roman"/>
-          <w:sz w:val="24"/>
-          <w:szCs w:val="24"/>
-        </w:rPr>
-        <w:t xml:space="preserve"> of</w:t>
+        <w:t>the population was White for the vast majority of</w:t>
       </w:r>
       <w:r>
         <w:rPr>
@@ -13950,14 +13846,7 @@
                                 <w:b/>
                                 <w:sz w:val="20"/>
                               </w:rPr>
-                              <w:t xml:space="preserve">Lagged </w:t>
-                            </w:r>
-                            <w:r>
-                              <w:rPr>
-                                <w:b/>
-                                <w:sz w:val="20"/>
-                              </w:rPr>
-                              <w:t>Black Population Ratio</w:t>
+                              <w:t>Lagged Black Population Ratio</w:t>
                             </w:r>
                           </w:p>
                         </w:txbxContent>
@@ -13982,7 +13871,7 @@
           </mc:Choice>
           <mc:Fallback>
             <w:pict>
-              <v:shape w14:anchorId="0FBDFC60" id="Text Box 79" o:spid="_x0000_s1046" type="#_x0000_t202" style="position:absolute;margin-left:41.1pt;margin-top:117.6pt;width:133.7pt;height:19pt;rotation:-90;z-index:251694592;visibility:visible;mso-wrap-style:square;mso-width-percent:0;mso-height-percent:0;mso-wrap-distance-left:9pt;mso-wrap-distance-top:0;mso-wrap-distance-right:9pt;mso-wrap-distance-bottom:0;mso-position-horizontal:absolute;mso-position-horizontal-relative:text;mso-position-vertical:absolute;mso-position-vertical-relative:text;mso-width-percent:0;mso-height-percent:0;mso-width-relative:margin;mso-height-relative:margin;v-text-anchor:middle" o:gfxdata="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" fillcolor="window" stroked="f" strokeweight=".5pt">
+              <v:shape w14:anchorId="0FBDFC60" id="Text Box 79" o:spid="_x0000_s1046" type="#_x0000_t202" style="position:absolute;margin-left:41.1pt;margin-top:117.6pt;width:133.7pt;height:19pt;rotation:-90;z-index:251694592;visibility:visible;mso-wrap-style:square;mso-width-percent:0;mso-height-percent:0;mso-wrap-distance-left:9pt;mso-wrap-distance-top:0;mso-wrap-distance-right:9pt;mso-wrap-distance-bottom:0;mso-position-horizontal:absolute;mso-position-horizontal-relative:text;mso-position-vertical:absolute;mso-position-vertical-relative:text;mso-width-percent:0;mso-height-percent:0;mso-width-relative:margin;mso-height-relative:margin;v-text-anchor:middle" o:gfxdata="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" fillcolor="window" stroked="f" strokeweight=".5pt">
                 <v:textbox inset="0,0,0,0">
                   <w:txbxContent>
                     <w:p>
@@ -13999,14 +13888,7 @@
                           <w:b/>
                           <w:sz w:val="20"/>
                         </w:rPr>
-                        <w:t xml:space="preserve">Lagged </w:t>
-                      </w:r>
-                      <w:r>
-                        <w:rPr>
-                          <w:b/>
-                          <w:sz w:val="20"/>
-                        </w:rPr>
-                        <w:t>Black Population Ratio</w:t>
+                        <w:t>Lagged Black Population Ratio</w:t>
                       </w:r>
                     </w:p>
                   </w:txbxContent>
@@ -14074,14 +13956,7 @@
                                 <w:b/>
                                 <w:sz w:val="20"/>
                               </w:rPr>
-                              <w:t xml:space="preserve">Black </w:t>
-                            </w:r>
-                            <w:r>
-                              <w:rPr>
-                                <w:b/>
-                                <w:sz w:val="20"/>
-                              </w:rPr>
-                              <w:t>Population Ratio</w:t>
+                              <w:t>Black Population Ratio</w:t>
                             </w:r>
                           </w:p>
                         </w:txbxContent>
@@ -14106,7 +13981,7 @@
           </mc:Choice>
           <mc:Fallback>
             <w:pict>
-              <v:shape w14:anchorId="202B88C9" id="Text Box 77" o:spid="_x0000_s1047" type="#_x0000_t202" style="position:absolute;margin-left:176.4pt;margin-top:250.05pt;width:133.7pt;height:19pt;z-index:251690496;visibility:visible;mso-wrap-style:square;mso-width-percent:0;mso-height-percent:0;mso-wrap-distance-left:9pt;mso-wrap-distance-top:0;mso-wrap-distance-right:9pt;mso-wrap-distance-bottom:0;mso-position-horizontal:absolute;mso-position-horizontal-relative:text;mso-position-vertical:absolute;mso-position-vertical-relative:text;mso-width-percent:0;mso-height-percent:0;mso-width-relative:margin;mso-height-relative:margin;v-text-anchor:middle" o:gfxdata="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" fillcolor="window" stroked="f" strokeweight=".5pt">
+              <v:shape w14:anchorId="202B88C9" id="Text Box 77" o:spid="_x0000_s1047" type="#_x0000_t202" style="position:absolute;margin-left:176.4pt;margin-top:250.05pt;width:133.7pt;height:19pt;z-index:251690496;visibility:visible;mso-wrap-style:square;mso-width-percent:0;mso-height-percent:0;mso-wrap-distance-left:9pt;mso-wrap-distance-top:0;mso-wrap-distance-right:9pt;mso-wrap-distance-bottom:0;mso-position-horizontal:absolute;mso-position-horizontal-relative:text;mso-position-vertical:absolute;mso-position-vertical-relative:text;mso-width-percent:0;mso-height-percent:0;mso-width-relative:margin;mso-height-relative:margin;v-text-anchor:middle" o:gfxdata="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" fillcolor="window" stroked="f" strokeweight=".5pt">
                 <v:textbox inset="0,0,0,0">
                   <w:txbxContent>
                     <w:p>
@@ -14123,14 +13998,7 @@
                           <w:b/>
                           <w:sz w:val="20"/>
                         </w:rPr>
-                        <w:t xml:space="preserve">Black </w:t>
-                      </w:r>
-                      <w:r>
-                        <w:rPr>
-                          <w:b/>
-                          <w:sz w:val="20"/>
-                        </w:rPr>
-                        <w:t>Population Ratio</w:t>
+                        <w:t>Black Population Ratio</w:t>
                       </w:r>
                     </w:p>
                   </w:txbxContent>
@@ -14162,7 +14030,7 @@
                     </pic:cNvPicPr>
                   </pic:nvPicPr>
                   <pic:blipFill>
-                    <a:blip r:embed="rId42">
+                    <a:blip r:embed="rId43">
                       <a:extLst>
                         <a:ext uri="{28A0092B-C50C-407E-A947-70E740481C1C}">
                           <a14:useLocalDpi xmlns:a14="http://schemas.microsoft.com/office/drawing/2010/main" val="0"/>
@@ -14305,21 +14173,7 @@
                                 <w:b/>
                                 <w:sz w:val="20"/>
                               </w:rPr>
-                              <w:t xml:space="preserve">Lagged </w:t>
-                            </w:r>
-                            <w:r>
-                              <w:rPr>
-                                <w:b/>
-                                <w:sz w:val="20"/>
-                              </w:rPr>
-                              <w:t>White</w:t>
-                            </w:r>
-                            <w:r>
-                              <w:rPr>
-                                <w:b/>
-                                <w:sz w:val="20"/>
-                              </w:rPr>
-                              <w:t xml:space="preserve"> Population Ratio</w:t>
+                              <w:t>Lagged White Population Ratio</w:t>
                             </w:r>
                           </w:p>
                         </w:txbxContent>
@@ -14344,7 +14198,7 @@
           </mc:Choice>
           <mc:Fallback>
             <w:pict>
-              <v:shape w14:anchorId="7BA909B6" id="Text Box 80" o:spid="_x0000_s1048" type="#_x0000_t202" style="position:absolute;margin-left:43.5pt;margin-top:114.8pt;width:133.7pt;height:19pt;rotation:-90;z-index:251695616;visibility:visible;mso-wrap-style:square;mso-width-percent:0;mso-height-percent:0;mso-wrap-distance-left:9pt;mso-wrap-distance-top:0;mso-wrap-distance-right:9pt;mso-wrap-distance-bottom:0;mso-position-horizontal:absolute;mso-position-horizontal-relative:text;mso-position-vertical:absolute;mso-position-vertical-relative:text;mso-width-percent:0;mso-height-percent:0;mso-width-relative:margin;mso-height-relative:margin;v-text-anchor:middle" o:gfxdata="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" fillcolor="window" stroked="f" strokeweight=".5pt">
+              <v:shape w14:anchorId="7BA909B6" id="Text Box 80" o:spid="_x0000_s1048" type="#_x0000_t202" style="position:absolute;margin-left:43.5pt;margin-top:114.8pt;width:133.7pt;height:19pt;rotation:-90;z-index:251695616;visibility:visible;mso-wrap-style:square;mso-width-percent:0;mso-height-percent:0;mso-wrap-distance-left:9pt;mso-wrap-distance-top:0;mso-wrap-distance-right:9pt;mso-wrap-distance-bottom:0;mso-position-horizontal:absolute;mso-position-horizontal-relative:text;mso-position-vertical:absolute;mso-position-vertical-relative:text;mso-width-percent:0;mso-height-percent:0;mso-width-relative:margin;mso-height-relative:margin;v-text-anchor:middle" o:gfxdata="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" fillcolor="window" stroked="f" strokeweight=".5pt">
                 <v:textbox inset="0,0,0,0">
                   <w:txbxContent>
                     <w:p>
@@ -14361,21 +14215,7 @@
                           <w:b/>
                           <w:sz w:val="20"/>
                         </w:rPr>
-                        <w:t xml:space="preserve">Lagged </w:t>
-                      </w:r>
-                      <w:r>
-                        <w:rPr>
-                          <w:b/>
-                          <w:sz w:val="20"/>
-                        </w:rPr>
-                        <w:t>White</w:t>
-                      </w:r>
-                      <w:r>
-                        <w:rPr>
-                          <w:b/>
-                          <w:sz w:val="20"/>
-                        </w:rPr>
-                        <w:t xml:space="preserve"> Population Ratio</w:t>
+                        <w:t>Lagged White Population Ratio</w:t>
                       </w:r>
                     </w:p>
                   </w:txbxContent>
@@ -14468,7 +14308,7 @@
           </mc:Choice>
           <mc:Fallback>
             <w:pict>
-              <v:shape w14:anchorId="202B88C9" id="Text Box 78" o:spid="_x0000_s1049" type="#_x0000_t202" style="position:absolute;margin-left:176.4pt;margin-top:249.55pt;width:133.7pt;height:19pt;z-index:251692544;visibility:visible;mso-wrap-style:square;mso-width-percent:0;mso-height-percent:0;mso-wrap-distance-left:9pt;mso-wrap-distance-top:0;mso-wrap-distance-right:9pt;mso-wrap-distance-bottom:0;mso-position-horizontal:absolute;mso-position-horizontal-relative:text;mso-position-vertical:absolute;mso-position-vertical-relative:text;mso-width-percent:0;mso-height-percent:0;mso-width-relative:margin;mso-height-relative:margin;v-text-anchor:middle" o:gfxdata="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" fillcolor="window" stroked="f" strokeweight=".5pt">
+              <v:shape w14:anchorId="202B88C9" id="Text Box 78" o:spid="_x0000_s1049" type="#_x0000_t202" style="position:absolute;margin-left:176.4pt;margin-top:249.55pt;width:133.7pt;height:19pt;z-index:251692544;visibility:visible;mso-wrap-style:square;mso-width-percent:0;mso-height-percent:0;mso-wrap-distance-left:9pt;mso-wrap-distance-top:0;mso-wrap-distance-right:9pt;mso-wrap-distance-bottom:0;mso-position-horizontal:absolute;mso-position-horizontal-relative:text;mso-position-vertical:absolute;mso-position-vertical-relative:text;mso-width-percent:0;mso-height-percent:0;mso-width-relative:margin;mso-height-relative:margin;v-text-anchor:middle" o:gfxdata="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" fillcolor="window" stroked="f" strokeweight=".5pt">
                 <v:textbox inset="0,0,0,0">
                   <w:txbxContent>
                     <w:p>
@@ -14517,7 +14357,7 @@
                     </pic:cNvPicPr>
                   </pic:nvPicPr>
                   <pic:blipFill>
-                    <a:blip r:embed="rId43">
+                    <a:blip r:embed="rId44">
                       <a:extLst>
                         <a:ext uri="{28A0092B-C50C-407E-A947-70E740481C1C}">
                           <a14:useLocalDpi xmlns:a14="http://schemas.microsoft.com/office/drawing/2010/main" val="0"/>
@@ -14627,8 +14467,8 @@
       </w:r>
     </w:p>
     <w:sectPr>
-      <w:headerReference w:type="default" r:id="rId44"/>
-      <w:headerReference w:type="first" r:id="rId45"/>
+      <w:headerReference w:type="default" r:id="rId45"/>
+      <w:headerReference w:type="first" r:id="rId46"/>
       <w:pgSz w:w="12240" w:h="15840" w:code="1"/>
       <w:pgMar w:top="1440" w:right="1440" w:bottom="1440" w:left="1440" w:header="720" w:footer="720" w:gutter="0"/>
       <w:cols w:space="720"/>

</xml_diff>

<commit_message>
Reviewed and edited draft of paper for Final Project
</commit_message>
<xml_diff>
--- a/Project/Docs/Townes_SOC5670_2020_Spring_FinalProject_APA-format_v00.docx
+++ b/Project/Docs/Townes_SOC5670_2020_Spring_FinalProject_APA-format_v00.docx
@@ -302,25 +302,7 @@
           <w:sz w:val="24"/>
           <w:szCs w:val="24"/>
         </w:rPr>
-        <w:t xml:space="preserve">been </w:t>
-      </w:r>
-      <w:proofErr w:type="spellStart"/>
-      <w:r>
-        <w:rPr>
-          <w:rFonts w:ascii="Times New Roman" w:hAnsi="Times New Roman" w:cs="Times New Roman"/>
-          <w:sz w:val="24"/>
-          <w:szCs w:val="24"/>
-        </w:rPr>
-        <w:t>aspatial</w:t>
-      </w:r>
-      <w:proofErr w:type="spellEnd"/>
-      <w:r>
-        <w:rPr>
-          <w:rFonts w:ascii="Times New Roman" w:hAnsi="Times New Roman" w:cs="Times New Roman"/>
-          <w:sz w:val="24"/>
-          <w:szCs w:val="24"/>
-        </w:rPr>
-        <w:t xml:space="preserve"> in nature.  </w:t>
+        <w:t xml:space="preserve">been aspatial in nature.  </w:t>
       </w:r>
       <w:r>
         <w:rPr>
@@ -504,7 +486,23 @@
           <w:sz w:val="24"/>
           <w:szCs w:val="24"/>
         </w:rPr>
-        <w:t xml:space="preserve">  It indicated that there was no association between poverty ratio and the White population ratio when controlling the same factors.</w:t>
+        <w:t xml:space="preserve">  It indicated that there was no association between poverty ratio and the White population ratio when controlling </w:t>
+      </w:r>
+      <w:r>
+        <w:rPr>
+          <w:rFonts w:ascii="Times New Roman" w:hAnsi="Times New Roman" w:cs="Times New Roman"/>
+          <w:sz w:val="24"/>
+          <w:szCs w:val="24"/>
+        </w:rPr>
+        <w:t xml:space="preserve">for </w:t>
+      </w:r>
+      <w:r>
+        <w:rPr>
+          <w:rFonts w:ascii="Times New Roman" w:hAnsi="Times New Roman" w:cs="Times New Roman"/>
+          <w:sz w:val="24"/>
+          <w:szCs w:val="24"/>
+        </w:rPr>
+        <w:t>the same factors.</w:t>
       </w:r>
     </w:p>
     <w:p>
@@ -751,7 +749,23 @@
           <w:sz w:val="24"/>
           <w:szCs w:val="24"/>
         </w:rPr>
-        <w:t xml:space="preserve">race, and other social issues.  </w:t>
+        <w:t xml:space="preserve">race, and other </w:t>
+      </w:r>
+      <w:r>
+        <w:rPr>
+          <w:rFonts w:ascii="Times New Roman" w:hAnsi="Times New Roman" w:cs="Times New Roman"/>
+          <w:sz w:val="24"/>
+          <w:szCs w:val="24"/>
+        </w:rPr>
+        <w:t xml:space="preserve">various </w:t>
+      </w:r>
+      <w:r>
+        <w:rPr>
+          <w:rFonts w:ascii="Times New Roman" w:hAnsi="Times New Roman" w:cs="Times New Roman"/>
+          <w:sz w:val="24"/>
+          <w:szCs w:val="24"/>
+        </w:rPr>
+        <w:t xml:space="preserve">social issues.  </w:t>
       </w:r>
       <w:r>
         <w:rPr>
@@ -831,25 +845,7 @@
           <w:sz w:val="24"/>
           <w:szCs w:val="24"/>
         </w:rPr>
-        <w:t xml:space="preserve">been </w:t>
-      </w:r>
-      <w:proofErr w:type="spellStart"/>
-      <w:r>
-        <w:rPr>
-          <w:rFonts w:ascii="Times New Roman" w:hAnsi="Times New Roman" w:cs="Times New Roman"/>
-          <w:sz w:val="24"/>
-          <w:szCs w:val="24"/>
-        </w:rPr>
-        <w:t>aspatial</w:t>
-      </w:r>
-      <w:proofErr w:type="spellEnd"/>
-      <w:r>
-        <w:rPr>
-          <w:rFonts w:ascii="Times New Roman" w:hAnsi="Times New Roman" w:cs="Times New Roman"/>
-          <w:sz w:val="24"/>
-          <w:szCs w:val="24"/>
-        </w:rPr>
-        <w:t xml:space="preserve"> in nature.  </w:t>
+        <w:t xml:space="preserve">been aspatial in nature.  </w:t>
       </w:r>
       <w:r>
         <w:rPr>
@@ -913,15 +909,7 @@
           <w:sz w:val="24"/>
           <w:szCs w:val="24"/>
         </w:rPr>
-        <w:t xml:space="preserve">poverty, </w:t>
-      </w:r>
-      <w:r>
-        <w:rPr>
-          <w:rFonts w:ascii="Times New Roman" w:hAnsi="Times New Roman" w:cs="Times New Roman"/>
-          <w:sz w:val="24"/>
-          <w:szCs w:val="24"/>
-        </w:rPr>
-        <w:t>race,</w:t>
+        <w:t>poverty and</w:t>
       </w:r>
       <w:r>
         <w:rPr>
@@ -937,7 +925,7 @@
           <w:sz w:val="24"/>
           <w:szCs w:val="24"/>
         </w:rPr>
-        <w:t>and other social indicators</w:t>
+        <w:t>race</w:t>
       </w:r>
       <w:r>
         <w:rPr>
@@ -1072,7 +1060,15 @@
           <w:sz w:val="24"/>
           <w:szCs w:val="24"/>
         </w:rPr>
-        <w:t xml:space="preserve">race and poverty </w:t>
+        <w:t xml:space="preserve">poverty and </w:t>
+      </w:r>
+      <w:r>
+        <w:rPr>
+          <w:rFonts w:ascii="Times New Roman" w:hAnsi="Times New Roman" w:cs="Times New Roman"/>
+          <w:sz w:val="24"/>
+          <w:szCs w:val="24"/>
+        </w:rPr>
+        <w:t xml:space="preserve">race </w:t>
       </w:r>
       <w:r>
         <w:rPr>
@@ -1128,18 +1124,8 @@
           <w:sz w:val="24"/>
           <w:szCs w:val="24"/>
         </w:rPr>
-        <w:t xml:space="preserve">“County of Greene,” </w:t>
-      </w:r>
-      <w:proofErr w:type="spellStart"/>
-      <w:r>
-        <w:rPr>
-          <w:rFonts w:ascii="Times New Roman" w:hAnsi="Times New Roman" w:cs="Times New Roman"/>
-          <w:sz w:val="24"/>
-          <w:szCs w:val="24"/>
-        </w:rPr>
-        <w:t>n.d.</w:t>
-      </w:r>
-      <w:proofErr w:type="spellEnd"/>
+        <w:t>“County of Greene,” n.d.</w:t>
+      </w:r>
       <w:r>
         <w:rPr>
           <w:rFonts w:ascii="Times New Roman" w:hAnsi="Times New Roman" w:cs="Times New Roman"/>
@@ -1186,18 +1172,8 @@
           <w:sz w:val="24"/>
           <w:szCs w:val="24"/>
         </w:rPr>
-        <w:t xml:space="preserve">Department of Elementary and Secondary Education, </w:t>
-      </w:r>
-      <w:proofErr w:type="spellStart"/>
-      <w:r>
-        <w:rPr>
-          <w:rFonts w:ascii="Times New Roman" w:hAnsi="Times New Roman" w:cs="Times New Roman"/>
-          <w:sz w:val="24"/>
-          <w:szCs w:val="24"/>
-        </w:rPr>
-        <w:t>n.d.</w:t>
-      </w:r>
-      <w:proofErr w:type="spellEnd"/>
+        <w:t>Department of Elementary and Secondary Education, n.d.</w:t>
+      </w:r>
       <w:r>
         <w:rPr>
           <w:rFonts w:ascii="Times New Roman" w:hAnsi="Times New Roman" w:cs="Times New Roman"/>
@@ -1293,15 +1269,23 @@
           <w:sz w:val="24"/>
           <w:szCs w:val="24"/>
         </w:rPr>
-        <w:t xml:space="preserve"> race and </w:t>
-      </w:r>
-      <w:r>
-        <w:rPr>
-          <w:rFonts w:ascii="Times New Roman" w:hAnsi="Times New Roman" w:cs="Times New Roman"/>
-          <w:sz w:val="24"/>
-          <w:szCs w:val="24"/>
-        </w:rPr>
-        <w:t xml:space="preserve">poverty in the Springfield, Missouri area will help expand our overall understanding of these social issues. </w:t>
+        <w:t xml:space="preserve"> poverty and </w:t>
+      </w:r>
+      <w:r>
+        <w:rPr>
+          <w:rFonts w:ascii="Times New Roman" w:hAnsi="Times New Roman" w:cs="Times New Roman"/>
+          <w:sz w:val="24"/>
+          <w:szCs w:val="24"/>
+        </w:rPr>
+        <w:t xml:space="preserve">race </w:t>
+      </w:r>
+      <w:r>
+        <w:rPr>
+          <w:rFonts w:ascii="Times New Roman" w:hAnsi="Times New Roman" w:cs="Times New Roman"/>
+          <w:sz w:val="24"/>
+          <w:szCs w:val="24"/>
+        </w:rPr>
+        <w:t xml:space="preserve">in the Springfield, Missouri area will help expand our overall understanding of these social issues. </w:t>
       </w:r>
     </w:p>
     <w:p>
@@ -1487,7 +1471,23 @@
           <w:sz w:val="24"/>
           <w:szCs w:val="24"/>
         </w:rPr>
-        <w:t xml:space="preserve"> variations of the social issue</w:t>
+        <w:t xml:space="preserve"> variations </w:t>
+      </w:r>
+      <w:r>
+        <w:rPr>
+          <w:rFonts w:ascii="Times New Roman" w:hAnsi="Times New Roman" w:cs="Times New Roman"/>
+          <w:sz w:val="24"/>
+          <w:szCs w:val="24"/>
+        </w:rPr>
+        <w:t>in</w:t>
+      </w:r>
+      <w:r>
+        <w:rPr>
+          <w:rFonts w:ascii="Times New Roman" w:hAnsi="Times New Roman" w:cs="Times New Roman"/>
+          <w:sz w:val="24"/>
+          <w:szCs w:val="24"/>
+        </w:rPr>
+        <w:t xml:space="preserve"> social issue</w:t>
       </w:r>
       <w:r>
         <w:rPr>
@@ -1698,7 +1698,23 @@
           <w:sz w:val="24"/>
           <w:szCs w:val="24"/>
         </w:rPr>
-        <w:t>This study seeks take spatial processes into consideration in the analysis of poverty and race</w:t>
+        <w:t>This study seeks</w:t>
+      </w:r>
+      <w:r>
+        <w:rPr>
+          <w:rFonts w:ascii="Times New Roman" w:hAnsi="Times New Roman" w:cs="Times New Roman"/>
+          <w:sz w:val="24"/>
+          <w:szCs w:val="24"/>
+        </w:rPr>
+        <w:t xml:space="preserve"> to</w:t>
+      </w:r>
+      <w:r>
+        <w:rPr>
+          <w:rFonts w:ascii="Times New Roman" w:hAnsi="Times New Roman" w:cs="Times New Roman"/>
+          <w:sz w:val="24"/>
+          <w:szCs w:val="24"/>
+        </w:rPr>
+        <w:t xml:space="preserve"> take spatial processes into consideration in the analysis of poverty and race</w:t>
       </w:r>
       <w:r>
         <w:rPr>
@@ -1817,9 +1833,8 @@
           <w:sz w:val="24"/>
           <w:szCs w:val="24"/>
         </w:rPr>
-        <w:t>literature about that focuses on race, poverty, and various social issues (</w:t>
-      </w:r>
-      <w:proofErr w:type="spellStart"/>
+        <w:t>literature that focuses on race, poverty, and various social issues (</w:t>
+      </w:r>
       <w:r>
         <w:rPr>
           <w:rFonts w:ascii="Times New Roman" w:hAnsi="Times New Roman" w:cs="Times New Roman"/>
@@ -1834,34 +1849,7 @@
           <w:sz w:val="24"/>
           <w:szCs w:val="24"/>
         </w:rPr>
-        <w:t>er</w:t>
-      </w:r>
-      <w:proofErr w:type="spellEnd"/>
-      <w:r>
-        <w:rPr>
-          <w:rFonts w:ascii="Times New Roman" w:hAnsi="Times New Roman" w:cs="Times New Roman"/>
-          <w:sz w:val="24"/>
-          <w:szCs w:val="24"/>
-        </w:rPr>
-        <w:t xml:space="preserve"> &amp; </w:t>
-      </w:r>
-      <w:proofErr w:type="spellStart"/>
-      <w:r>
-        <w:rPr>
-          <w:rFonts w:ascii="Times New Roman" w:hAnsi="Times New Roman" w:cs="Times New Roman"/>
-          <w:sz w:val="24"/>
-          <w:szCs w:val="24"/>
-        </w:rPr>
-        <w:t>Gattschalk</w:t>
-      </w:r>
-      <w:proofErr w:type="spellEnd"/>
-      <w:r>
-        <w:rPr>
-          <w:rFonts w:ascii="Times New Roman" w:hAnsi="Times New Roman" w:cs="Times New Roman"/>
-          <w:sz w:val="24"/>
-          <w:szCs w:val="24"/>
-        </w:rPr>
-        <w:t>, 1987;</w:t>
+        <w:t>er &amp; Gattschalk, 1987;</w:t>
       </w:r>
       <w:r>
         <w:rPr>
@@ -1911,7 +1899,6 @@
         </w:rPr>
         <w:t xml:space="preserve">2014; </w:t>
       </w:r>
-      <w:proofErr w:type="spellStart"/>
       <w:r>
         <w:rPr>
           <w:rFonts w:ascii="Times New Roman" w:hAnsi="Times New Roman" w:cs="Times New Roman"/>
@@ -1920,7 +1907,6 @@
         </w:rPr>
         <w:t>Gebhardt</w:t>
       </w:r>
-      <w:proofErr w:type="spellEnd"/>
       <w:r>
         <w:rPr>
           <w:rFonts w:ascii="Times New Roman" w:hAnsi="Times New Roman" w:cs="Times New Roman"/>
@@ -1943,18 +1929,8 @@
           <w:sz w:val="24"/>
           <w:szCs w:val="24"/>
         </w:rPr>
-        <w:t xml:space="preserve">Madden, 2014; </w:t>
-      </w:r>
-      <w:proofErr w:type="spellStart"/>
-      <w:r>
-        <w:rPr>
-          <w:rFonts w:ascii="Times New Roman" w:hAnsi="Times New Roman" w:cs="Times New Roman"/>
-          <w:sz w:val="24"/>
-          <w:szCs w:val="24"/>
-        </w:rPr>
-        <w:t>Michner</w:t>
-      </w:r>
-      <w:proofErr w:type="spellEnd"/>
+        <w:t>Madden, 2014; Michner</w:t>
+      </w:r>
       <w:r>
         <w:rPr>
           <w:rFonts w:ascii="Times New Roman" w:hAnsi="Times New Roman" w:cs="Times New Roman"/>
@@ -1963,67 +1939,21 @@
         </w:rPr>
         <w:t xml:space="preserve">, 2016; </w:t>
       </w:r>
-      <w:proofErr w:type="spellStart"/>
-      <w:r>
-        <w:rPr>
-          <w:rFonts w:ascii="Times New Roman" w:hAnsi="Times New Roman" w:cs="Times New Roman"/>
-          <w:sz w:val="24"/>
-          <w:szCs w:val="24"/>
-        </w:rPr>
-        <w:t>Paschall</w:t>
-      </w:r>
-      <w:proofErr w:type="spellEnd"/>
-      <w:r>
-        <w:rPr>
-          <w:rFonts w:ascii="Times New Roman" w:hAnsi="Times New Roman" w:cs="Times New Roman"/>
-          <w:sz w:val="24"/>
-          <w:szCs w:val="24"/>
-        </w:rPr>
-        <w:t xml:space="preserve">, </w:t>
-      </w:r>
-      <w:proofErr w:type="spellStart"/>
-      <w:r>
-        <w:rPr>
-          <w:rFonts w:ascii="Times New Roman" w:hAnsi="Times New Roman" w:cs="Times New Roman"/>
-          <w:sz w:val="24"/>
-          <w:szCs w:val="24"/>
-        </w:rPr>
-        <w:t>Gershoff</w:t>
-      </w:r>
-      <w:proofErr w:type="spellEnd"/>
-      <w:r>
-        <w:rPr>
-          <w:rFonts w:ascii="Times New Roman" w:hAnsi="Times New Roman" w:cs="Times New Roman"/>
-          <w:sz w:val="24"/>
-          <w:szCs w:val="24"/>
-        </w:rPr>
-        <w:t>,</w:t>
-      </w:r>
-      <w:r>
-        <w:rPr>
-          <w:rFonts w:ascii="Times New Roman" w:hAnsi="Times New Roman" w:cs="Times New Roman"/>
-          <w:sz w:val="24"/>
-          <w:szCs w:val="24"/>
-        </w:rPr>
-        <w:t xml:space="preserve"> &amp; </w:t>
-      </w:r>
-      <w:proofErr w:type="spellStart"/>
-      <w:r>
-        <w:rPr>
-          <w:rFonts w:ascii="Times New Roman" w:hAnsi="Times New Roman" w:cs="Times New Roman"/>
-          <w:sz w:val="24"/>
-          <w:szCs w:val="24"/>
-        </w:rPr>
-        <w:t>Kuhfeld</w:t>
-      </w:r>
-      <w:proofErr w:type="spellEnd"/>
-      <w:r>
-        <w:rPr>
-          <w:rFonts w:ascii="Times New Roman" w:hAnsi="Times New Roman" w:cs="Times New Roman"/>
-          <w:sz w:val="24"/>
-          <w:szCs w:val="24"/>
-        </w:rPr>
-        <w:t>, 2018</w:t>
+      <w:r>
+        <w:rPr>
+          <w:rFonts w:ascii="Times New Roman" w:hAnsi="Times New Roman" w:cs="Times New Roman"/>
+          <w:sz w:val="24"/>
+          <w:szCs w:val="24"/>
+        </w:rPr>
+        <w:t>Paschall, Gershoff,</w:t>
+      </w:r>
+      <w:r>
+        <w:rPr>
+          <w:rFonts w:ascii="Times New Roman" w:hAnsi="Times New Roman" w:cs="Times New Roman"/>
+          <w:sz w:val="24"/>
+          <w:szCs w:val="24"/>
+        </w:rPr>
+        <w:t xml:space="preserve"> &amp; Kuhfeld, 2018</w:t>
       </w:r>
       <w:r>
         <w:rPr>
@@ -2153,7 +2083,154 @@
           <w:sz w:val="24"/>
           <w:szCs w:val="24"/>
         </w:rPr>
-        <w:t xml:space="preserve">) argued that Black people are over-represented among the poor. </w:t>
+        <w:t xml:space="preserve">) argued that Black people are over-represented among the poor.  </w:t>
+      </w:r>
+      <w:r>
+        <w:rPr>
+          <w:rFonts w:ascii="Times New Roman" w:hAnsi="Times New Roman" w:cs="Times New Roman"/>
+          <w:sz w:val="24"/>
+          <w:szCs w:val="24"/>
+        </w:rPr>
+        <w:t xml:space="preserve">Caliendo (2018) </w:t>
+      </w:r>
+      <w:r>
+        <w:rPr>
+          <w:rFonts w:ascii="Times New Roman" w:hAnsi="Times New Roman" w:cs="Times New Roman"/>
+          <w:sz w:val="24"/>
+          <w:szCs w:val="24"/>
+        </w:rPr>
+        <w:t>echoed</w:t>
+      </w:r>
+      <w:r>
+        <w:rPr>
+          <w:rFonts w:ascii="Times New Roman" w:hAnsi="Times New Roman" w:cs="Times New Roman"/>
+          <w:sz w:val="24"/>
+          <w:szCs w:val="24"/>
+        </w:rPr>
+        <w:t xml:space="preserve"> this finding arguing</w:t>
+      </w:r>
+      <w:r>
+        <w:rPr>
+          <w:rFonts w:ascii="Times New Roman" w:hAnsi="Times New Roman" w:cs="Times New Roman"/>
+          <w:sz w:val="24"/>
+          <w:szCs w:val="24"/>
+        </w:rPr>
+        <w:t xml:space="preserve"> that poverty was disproportionately experienced by Blacks </w:t>
+      </w:r>
+      <w:r>
+        <w:rPr>
+          <w:rFonts w:ascii="Times New Roman" w:hAnsi="Times New Roman" w:cs="Times New Roman"/>
+          <w:sz w:val="24"/>
+          <w:szCs w:val="24"/>
+        </w:rPr>
+        <w:lastRenderedPageBreak/>
+        <w:t>and Latinx p</w:t>
+      </w:r>
+      <w:r>
+        <w:rPr>
+          <w:rFonts w:ascii="Times New Roman" w:hAnsi="Times New Roman" w:cs="Times New Roman"/>
+          <w:sz w:val="24"/>
+          <w:szCs w:val="24"/>
+        </w:rPr>
+        <w:t>eople</w:t>
+      </w:r>
+      <w:r>
+        <w:rPr>
+          <w:rFonts w:ascii="Times New Roman" w:hAnsi="Times New Roman" w:cs="Times New Roman"/>
+          <w:sz w:val="24"/>
+          <w:szCs w:val="24"/>
+        </w:rPr>
+        <w:t xml:space="preserve">.  </w:t>
+      </w:r>
+      <w:r>
+        <w:rPr>
+          <w:rFonts w:ascii="Times New Roman" w:hAnsi="Times New Roman" w:cs="Times New Roman"/>
+          <w:sz w:val="24"/>
+          <w:szCs w:val="24"/>
+        </w:rPr>
+        <w:t>He stated</w:t>
+      </w:r>
+      <w:r>
+        <w:rPr>
+          <w:rFonts w:ascii="Times New Roman" w:hAnsi="Times New Roman" w:cs="Times New Roman"/>
+          <w:sz w:val="24"/>
+          <w:szCs w:val="24"/>
+        </w:rPr>
+        <w:t xml:space="preserve"> that “America’s poorest and most economically vulnerable citizens are still distinctly black (African American) and brown (Latino and Hispanic)” (Caliendo, p. </w:t>
+      </w:r>
+      <w:r>
+        <w:rPr>
+          <w:rFonts w:ascii="Times New Roman" w:hAnsi="Times New Roman" w:cs="Times New Roman"/>
+          <w:sz w:val="24"/>
+          <w:szCs w:val="24"/>
+        </w:rPr>
+        <w:t>6</w:t>
+      </w:r>
+      <w:r>
+        <w:rPr>
+          <w:rFonts w:ascii="Times New Roman" w:hAnsi="Times New Roman" w:cs="Times New Roman"/>
+          <w:sz w:val="24"/>
+          <w:szCs w:val="24"/>
+        </w:rPr>
+        <w:t>)</w:t>
+      </w:r>
+      <w:r>
+        <w:rPr>
+          <w:rFonts w:ascii="Times New Roman" w:hAnsi="Times New Roman" w:cs="Times New Roman"/>
+          <w:sz w:val="24"/>
+          <w:szCs w:val="24"/>
+        </w:rPr>
+        <w:t>.  Caliendo further argued</w:t>
+      </w:r>
+      <w:r>
+        <w:rPr>
+          <w:rFonts w:ascii="Times New Roman" w:hAnsi="Times New Roman" w:cs="Times New Roman"/>
+          <w:sz w:val="24"/>
+          <w:szCs w:val="24"/>
+        </w:rPr>
+        <w:t xml:space="preserve"> that cultural factors and behavioral choices</w:t>
+      </w:r>
+      <w:r>
+        <w:rPr>
+          <w:rFonts w:ascii="Times New Roman" w:hAnsi="Times New Roman" w:cs="Times New Roman"/>
+          <w:sz w:val="24"/>
+          <w:szCs w:val="24"/>
+        </w:rPr>
+        <w:t xml:space="preserve"> do not determine poverty in America</w:t>
+      </w:r>
+      <w:r>
+        <w:rPr>
+          <w:rFonts w:ascii="Times New Roman" w:hAnsi="Times New Roman" w:cs="Times New Roman"/>
+          <w:sz w:val="24"/>
+          <w:szCs w:val="24"/>
+        </w:rPr>
+        <w:t>.  He went</w:t>
+      </w:r>
+      <w:r>
+        <w:rPr>
+          <w:rFonts w:ascii="Times New Roman" w:hAnsi="Times New Roman" w:cs="Times New Roman"/>
+          <w:sz w:val="24"/>
+          <w:szCs w:val="24"/>
+        </w:rPr>
+        <w:t xml:space="preserve"> on to say that historical structural racism is persistent and remains the root cause of inequality.</w:t>
+      </w:r>
+    </w:p>
+    <w:p>
+      <w:pPr>
+        <w:spacing w:after="0" w:line="480" w:lineRule="auto"/>
+        <w:rPr>
+          <w:rFonts w:ascii="Times New Roman" w:hAnsi="Times New Roman" w:cs="Times New Roman"/>
+          <w:sz w:val="24"/>
+          <w:szCs w:val="24"/>
+        </w:rPr>
+      </w:pPr>
+      <w:r>
+        <w:rPr>
+          <w:rFonts w:ascii="Times New Roman" w:hAnsi="Times New Roman" w:cs="Times New Roman"/>
+          <w:sz w:val="24"/>
+          <w:szCs w:val="24"/>
+        </w:rPr>
+        <w:tab/>
       </w:r>
       <w:r>
         <w:rPr>
@@ -2169,179 +2246,6 @@
           <w:sz w:val="24"/>
           <w:szCs w:val="24"/>
         </w:rPr>
-        <w:t xml:space="preserve">Caliendo (2018) </w:t>
-      </w:r>
-      <w:r>
-        <w:rPr>
-          <w:rFonts w:ascii="Times New Roman" w:hAnsi="Times New Roman" w:cs="Times New Roman"/>
-          <w:sz w:val="24"/>
-          <w:szCs w:val="24"/>
-        </w:rPr>
-        <w:t>echoed</w:t>
-      </w:r>
-      <w:r>
-        <w:rPr>
-          <w:rFonts w:ascii="Times New Roman" w:hAnsi="Times New Roman" w:cs="Times New Roman"/>
-          <w:sz w:val="24"/>
-          <w:szCs w:val="24"/>
-        </w:rPr>
-        <w:t xml:space="preserve"> this finding arguing</w:t>
-      </w:r>
-      <w:r>
-        <w:rPr>
-          <w:rFonts w:ascii="Times New Roman" w:hAnsi="Times New Roman" w:cs="Times New Roman"/>
-          <w:sz w:val="24"/>
-          <w:szCs w:val="24"/>
-        </w:rPr>
-        <w:t xml:space="preserve"> that poverty was disproportionately experienced by Blacks </w:t>
-      </w:r>
-      <w:r>
-        <w:rPr>
-          <w:rFonts w:ascii="Times New Roman" w:hAnsi="Times New Roman" w:cs="Times New Roman"/>
-          <w:sz w:val="24"/>
-          <w:szCs w:val="24"/>
-        </w:rPr>
-        <w:lastRenderedPageBreak/>
-        <w:t xml:space="preserve">and </w:t>
-      </w:r>
-      <w:proofErr w:type="spellStart"/>
-      <w:r>
-        <w:rPr>
-          <w:rFonts w:ascii="Times New Roman" w:hAnsi="Times New Roman" w:cs="Times New Roman"/>
-          <w:sz w:val="24"/>
-          <w:szCs w:val="24"/>
-        </w:rPr>
-        <w:t>Latinx</w:t>
-      </w:r>
-      <w:proofErr w:type="spellEnd"/>
-      <w:r>
-        <w:rPr>
-          <w:rFonts w:ascii="Times New Roman" w:hAnsi="Times New Roman" w:cs="Times New Roman"/>
-          <w:sz w:val="24"/>
-          <w:szCs w:val="24"/>
-        </w:rPr>
-        <w:t xml:space="preserve"> p</w:t>
-      </w:r>
-      <w:r>
-        <w:rPr>
-          <w:rFonts w:ascii="Times New Roman" w:hAnsi="Times New Roman" w:cs="Times New Roman"/>
-          <w:sz w:val="24"/>
-          <w:szCs w:val="24"/>
-        </w:rPr>
-        <w:t>eople</w:t>
-      </w:r>
-      <w:r>
-        <w:rPr>
-          <w:rFonts w:ascii="Times New Roman" w:hAnsi="Times New Roman" w:cs="Times New Roman"/>
-          <w:sz w:val="24"/>
-          <w:szCs w:val="24"/>
-        </w:rPr>
-        <w:t xml:space="preserve">.  </w:t>
-      </w:r>
-      <w:r>
-        <w:rPr>
-          <w:rFonts w:ascii="Times New Roman" w:hAnsi="Times New Roman" w:cs="Times New Roman"/>
-          <w:sz w:val="24"/>
-          <w:szCs w:val="24"/>
-        </w:rPr>
-        <w:t>He stated</w:t>
-      </w:r>
-      <w:r>
-        <w:rPr>
-          <w:rFonts w:ascii="Times New Roman" w:hAnsi="Times New Roman" w:cs="Times New Roman"/>
-          <w:sz w:val="24"/>
-          <w:szCs w:val="24"/>
-        </w:rPr>
-        <w:t xml:space="preserve"> that “America’s poorest and most economically vulnerable citizens are still distinctly black (African American) and brown (Latino and Hispanic)” (Caliendo, p. </w:t>
-      </w:r>
-      <w:r>
-        <w:rPr>
-          <w:rFonts w:ascii="Times New Roman" w:hAnsi="Times New Roman" w:cs="Times New Roman"/>
-          <w:sz w:val="24"/>
-          <w:szCs w:val="24"/>
-        </w:rPr>
-        <w:t>6</w:t>
-      </w:r>
-      <w:r>
-        <w:rPr>
-          <w:rFonts w:ascii="Times New Roman" w:hAnsi="Times New Roman" w:cs="Times New Roman"/>
-          <w:sz w:val="24"/>
-          <w:szCs w:val="24"/>
-        </w:rPr>
-        <w:t>)</w:t>
-      </w:r>
-      <w:r>
-        <w:rPr>
-          <w:rFonts w:ascii="Times New Roman" w:hAnsi="Times New Roman" w:cs="Times New Roman"/>
-          <w:sz w:val="24"/>
-          <w:szCs w:val="24"/>
-        </w:rPr>
-        <w:t>.  Caliendo further argued</w:t>
-      </w:r>
-      <w:r>
-        <w:rPr>
-          <w:rFonts w:ascii="Times New Roman" w:hAnsi="Times New Roman" w:cs="Times New Roman"/>
-          <w:sz w:val="24"/>
-          <w:szCs w:val="24"/>
-        </w:rPr>
-        <w:t xml:space="preserve"> that cultural factors and behavioral choices</w:t>
-      </w:r>
-      <w:r>
-        <w:rPr>
-          <w:rFonts w:ascii="Times New Roman" w:hAnsi="Times New Roman" w:cs="Times New Roman"/>
-          <w:sz w:val="24"/>
-          <w:szCs w:val="24"/>
-        </w:rPr>
-        <w:t xml:space="preserve"> do not determine poverty in America</w:t>
-      </w:r>
-      <w:r>
-        <w:rPr>
-          <w:rFonts w:ascii="Times New Roman" w:hAnsi="Times New Roman" w:cs="Times New Roman"/>
-          <w:sz w:val="24"/>
-          <w:szCs w:val="24"/>
-        </w:rPr>
-        <w:t>.  He went</w:t>
-      </w:r>
-      <w:r>
-        <w:rPr>
-          <w:rFonts w:ascii="Times New Roman" w:hAnsi="Times New Roman" w:cs="Times New Roman"/>
-          <w:sz w:val="24"/>
-          <w:szCs w:val="24"/>
-        </w:rPr>
-        <w:t xml:space="preserve"> on to say that historical structural racism is persistent and remains the root cause of inequality.</w:t>
-      </w:r>
-    </w:p>
-    <w:p>
-      <w:pPr>
-        <w:spacing w:after="0" w:line="480" w:lineRule="auto"/>
-        <w:rPr>
-          <w:rFonts w:ascii="Times New Roman" w:hAnsi="Times New Roman" w:cs="Times New Roman"/>
-          <w:sz w:val="24"/>
-          <w:szCs w:val="24"/>
-        </w:rPr>
-      </w:pPr>
-      <w:r>
-        <w:rPr>
-          <w:rFonts w:ascii="Times New Roman" w:hAnsi="Times New Roman" w:cs="Times New Roman"/>
-          <w:sz w:val="24"/>
-          <w:szCs w:val="24"/>
-        </w:rPr>
-        <w:tab/>
-      </w:r>
-      <w:r>
-        <w:rPr>
-          <w:rFonts w:ascii="Times New Roman" w:hAnsi="Times New Roman" w:cs="Times New Roman"/>
-          <w:sz w:val="24"/>
-          <w:szCs w:val="24"/>
-        </w:rPr>
-        <w:t xml:space="preserve"> </w:t>
-      </w:r>
-      <w:r>
-        <w:rPr>
-          <w:rFonts w:ascii="Times New Roman" w:hAnsi="Times New Roman" w:cs="Times New Roman"/>
-          <w:sz w:val="24"/>
-          <w:szCs w:val="24"/>
-        </w:rPr>
         <w:t>The literature about race,</w:t>
       </w:r>
       <w:r>
@@ -2406,25 +2310,7 @@
           <w:sz w:val="24"/>
           <w:szCs w:val="24"/>
         </w:rPr>
-        <w:t xml:space="preserve">.  </w:t>
-      </w:r>
-      <w:proofErr w:type="spellStart"/>
-      <w:r>
-        <w:rPr>
-          <w:rFonts w:ascii="Times New Roman" w:hAnsi="Times New Roman" w:cs="Times New Roman"/>
-          <w:sz w:val="24"/>
-          <w:szCs w:val="24"/>
-        </w:rPr>
-        <w:t>Shur</w:t>
-      </w:r>
-      <w:proofErr w:type="spellEnd"/>
-      <w:r>
-        <w:rPr>
-          <w:rFonts w:ascii="Times New Roman" w:hAnsi="Times New Roman" w:cs="Times New Roman"/>
-          <w:sz w:val="24"/>
-          <w:szCs w:val="24"/>
-        </w:rPr>
-        <w:t xml:space="preserve"> (2012) noted the </w:t>
+        <w:t xml:space="preserve">.  Shur (2012) noted the </w:t>
       </w:r>
       <w:r>
         <w:rPr>
@@ -2459,25 +2345,7 @@
           <w:sz w:val="24"/>
           <w:szCs w:val="24"/>
         </w:rPr>
-        <w:t xml:space="preserve">Harper (2007) examined a series of </w:t>
-      </w:r>
-      <w:proofErr w:type="spellStart"/>
-      <w:r>
-        <w:rPr>
-          <w:rFonts w:ascii="Times New Roman" w:hAnsi="Times New Roman" w:cs="Times New Roman"/>
-          <w:sz w:val="24"/>
-          <w:szCs w:val="24"/>
-        </w:rPr>
-        <w:t>lynchings</w:t>
-      </w:r>
-      <w:proofErr w:type="spellEnd"/>
-      <w:r>
-        <w:rPr>
-          <w:rFonts w:ascii="Times New Roman" w:hAnsi="Times New Roman" w:cs="Times New Roman"/>
-          <w:sz w:val="24"/>
-          <w:szCs w:val="24"/>
-        </w:rPr>
-        <w:t xml:space="preserve"> and subsequent expulsions of Blacks between 1894 and 1906 in Southwest Missouri</w:t>
+        <w:t>Harper (2007) examined a series of lynchings and subsequent expulsions of Blacks between 1894 and 1906 in Southwest Missouri</w:t>
       </w:r>
       <w:r>
         <w:rPr>
@@ -2541,25 +2409,7 @@
           <w:sz w:val="24"/>
           <w:szCs w:val="24"/>
         </w:rPr>
-        <w:t xml:space="preserve">but </w:t>
-      </w:r>
-      <w:proofErr w:type="gramStart"/>
-      <w:r>
-        <w:rPr>
-          <w:rFonts w:ascii="Times New Roman" w:hAnsi="Times New Roman" w:cs="Times New Roman"/>
-          <w:sz w:val="24"/>
-          <w:szCs w:val="24"/>
-        </w:rPr>
-        <w:t>was allowed to</w:t>
-      </w:r>
-      <w:proofErr w:type="gramEnd"/>
-      <w:r>
-        <w:rPr>
-          <w:rFonts w:ascii="Times New Roman" w:hAnsi="Times New Roman" w:cs="Times New Roman"/>
-          <w:sz w:val="24"/>
-          <w:szCs w:val="24"/>
-        </w:rPr>
-        <w:t xml:space="preserve"> continue practicing </w:t>
+        <w:t xml:space="preserve">but was allowed to continue practicing </w:t>
       </w:r>
       <w:r>
         <w:rPr>
@@ -2591,7 +2441,15 @@
           <w:sz w:val="24"/>
           <w:szCs w:val="24"/>
         </w:rPr>
-        <w:t xml:space="preserve">As such, Blacks didn’t become a significant economic factor in the region.  This </w:t>
+        <w:t xml:space="preserve">However, </w:t>
+      </w:r>
+      <w:r>
+        <w:rPr>
+          <w:rFonts w:ascii="Times New Roman" w:hAnsi="Times New Roman" w:cs="Times New Roman"/>
+          <w:sz w:val="24"/>
+          <w:szCs w:val="24"/>
+        </w:rPr>
+        <w:t xml:space="preserve">Blacks didn’t become a significant economic factor in the region.  This </w:t>
       </w:r>
       <w:r>
         <w:rPr>
@@ -2660,31 +2518,37 @@
           <w:szCs w:val="24"/>
         </w:rPr>
       </w:pPr>
-      <w:proofErr w:type="gramStart"/>
-      <w:r>
-        <w:rPr>
-          <w:rFonts w:ascii="Times New Roman" w:hAnsi="Times New Roman" w:cs="Times New Roman"/>
-          <w:sz w:val="24"/>
-          <w:szCs w:val="24"/>
-        </w:rPr>
-        <w:t>According to</w:t>
-      </w:r>
-      <w:proofErr w:type="gramEnd"/>
-      <w:r>
-        <w:rPr>
-          <w:rFonts w:ascii="Times New Roman" w:hAnsi="Times New Roman" w:cs="Times New Roman"/>
-          <w:sz w:val="24"/>
-          <w:szCs w:val="24"/>
-        </w:rPr>
-        <w:t xml:space="preserve"> Harper (2007), a</w:t>
-      </w:r>
-      <w:r>
-        <w:rPr>
-          <w:rFonts w:ascii="Times New Roman" w:hAnsi="Times New Roman" w:cs="Times New Roman"/>
-          <w:sz w:val="24"/>
-          <w:szCs w:val="24"/>
-        </w:rPr>
-        <w:t xml:space="preserve"> significant portion of the population in southwest Missouri was sympathetic to the Union and abolitionism.  There was considerable violent Confederate guerrilla activity in the region. </w:t>
+      <w:r>
+        <w:rPr>
+          <w:rFonts w:ascii="Times New Roman" w:hAnsi="Times New Roman" w:cs="Times New Roman"/>
+          <w:sz w:val="24"/>
+          <w:szCs w:val="24"/>
+        </w:rPr>
+        <w:t>According to Harper (2007), a</w:t>
+      </w:r>
+      <w:r>
+        <w:rPr>
+          <w:rFonts w:ascii="Times New Roman" w:hAnsi="Times New Roman" w:cs="Times New Roman"/>
+          <w:sz w:val="24"/>
+          <w:szCs w:val="24"/>
+        </w:rPr>
+        <w:t xml:space="preserve"> significant portion of the population in southwest Missouri was sympathetic to the Union and abolitionism.  There was </w:t>
+      </w:r>
+      <w:r>
+        <w:rPr>
+          <w:rFonts w:ascii="Times New Roman" w:hAnsi="Times New Roman" w:cs="Times New Roman"/>
+          <w:sz w:val="24"/>
+          <w:szCs w:val="24"/>
+        </w:rPr>
+        <w:t xml:space="preserve">also </w:t>
+      </w:r>
+      <w:r>
+        <w:rPr>
+          <w:rFonts w:ascii="Times New Roman" w:hAnsi="Times New Roman" w:cs="Times New Roman"/>
+          <w:sz w:val="24"/>
+          <w:szCs w:val="24"/>
+        </w:rPr>
+        <w:t xml:space="preserve">considerable violent Confederate guerrilla activity in the region. </w:t>
       </w:r>
       <w:r>
         <w:rPr>
@@ -2708,7 +2572,31 @@
           <w:sz w:val="24"/>
           <w:szCs w:val="24"/>
         </w:rPr>
-        <w:t xml:space="preserve">other regions </w:t>
+        <w:t xml:space="preserve">other regions migrated to the </w:t>
+      </w:r>
+      <w:r>
+        <w:rPr>
+          <w:rFonts w:ascii="Times New Roman" w:hAnsi="Times New Roman" w:cs="Times New Roman"/>
+          <w:sz w:val="24"/>
+          <w:szCs w:val="24"/>
+        </w:rPr>
+        <w:t>area</w:t>
+      </w:r>
+      <w:r>
+        <w:rPr>
+          <w:rFonts w:ascii="Times New Roman" w:hAnsi="Times New Roman" w:cs="Times New Roman"/>
+          <w:sz w:val="24"/>
+          <w:szCs w:val="24"/>
+        </w:rPr>
+        <w:t xml:space="preserve"> as did former Confederates.  </w:t>
+      </w:r>
+      <w:r>
+        <w:rPr>
+          <w:rFonts w:ascii="Times New Roman" w:hAnsi="Times New Roman" w:cs="Times New Roman"/>
+          <w:sz w:val="24"/>
+          <w:szCs w:val="24"/>
+        </w:rPr>
+        <w:t xml:space="preserve">This set the stage for heightened </w:t>
       </w:r>
       <w:r>
         <w:rPr>
@@ -2717,31 +2605,7 @@
           <w:szCs w:val="24"/>
         </w:rPr>
         <w:lastRenderedPageBreak/>
-        <w:t xml:space="preserve">migrated to the </w:t>
-      </w:r>
-      <w:r>
-        <w:rPr>
-          <w:rFonts w:ascii="Times New Roman" w:hAnsi="Times New Roman" w:cs="Times New Roman"/>
-          <w:sz w:val="24"/>
-          <w:szCs w:val="24"/>
-        </w:rPr>
-        <w:t>area</w:t>
-      </w:r>
-      <w:r>
-        <w:rPr>
-          <w:rFonts w:ascii="Times New Roman" w:hAnsi="Times New Roman" w:cs="Times New Roman"/>
-          <w:sz w:val="24"/>
-          <w:szCs w:val="24"/>
-        </w:rPr>
-        <w:t xml:space="preserve"> as did former Confederates.  </w:t>
-      </w:r>
-      <w:r>
-        <w:rPr>
-          <w:rFonts w:ascii="Times New Roman" w:hAnsi="Times New Roman" w:cs="Times New Roman"/>
-          <w:sz w:val="24"/>
-          <w:szCs w:val="24"/>
-        </w:rPr>
-        <w:t>This set the stage for heightened racial tensions.</w:t>
+        <w:t>racial tensions.</w:t>
       </w:r>
       <w:r>
         <w:rPr>
@@ -2784,25 +2648,7 @@
           <w:sz w:val="24"/>
           <w:szCs w:val="24"/>
         </w:rPr>
-        <w:t xml:space="preserve"> businesses in the main business district and purchasing homes on integrated streets (</w:t>
-      </w:r>
-      <w:proofErr w:type="spellStart"/>
-      <w:r>
-        <w:rPr>
-          <w:rFonts w:ascii="Times New Roman" w:hAnsi="Times New Roman" w:cs="Times New Roman"/>
-          <w:sz w:val="24"/>
-          <w:szCs w:val="24"/>
-        </w:rPr>
-        <w:t>Shur</w:t>
-      </w:r>
-      <w:proofErr w:type="spellEnd"/>
-      <w:r>
-        <w:rPr>
-          <w:rFonts w:ascii="Times New Roman" w:hAnsi="Times New Roman" w:cs="Times New Roman"/>
-          <w:sz w:val="24"/>
-          <w:szCs w:val="24"/>
-        </w:rPr>
-        <w:t xml:space="preserve">, 2012).  </w:t>
+        <w:t xml:space="preserve"> businesses in the main business district and purchasing homes on integrated streets (Shur, 2012).  </w:t>
       </w:r>
       <w:r>
         <w:rPr>
@@ -2890,25 +2736,7 @@
           <w:sz w:val="24"/>
           <w:szCs w:val="24"/>
         </w:rPr>
-        <w:t xml:space="preserve"> (</w:t>
-      </w:r>
-      <w:proofErr w:type="spellStart"/>
-      <w:r>
-        <w:rPr>
-          <w:rFonts w:ascii="Times New Roman" w:hAnsi="Times New Roman" w:cs="Times New Roman"/>
-          <w:sz w:val="24"/>
-          <w:szCs w:val="24"/>
-        </w:rPr>
-        <w:t>Shur</w:t>
-      </w:r>
-      <w:proofErr w:type="spellEnd"/>
-      <w:r>
-        <w:rPr>
-          <w:rFonts w:ascii="Times New Roman" w:hAnsi="Times New Roman" w:cs="Times New Roman"/>
-          <w:sz w:val="24"/>
-          <w:szCs w:val="24"/>
-        </w:rPr>
-        <w:t>, p. 119).</w:t>
+        <w:t xml:space="preserve"> (Shur, p. 119).</w:t>
       </w:r>
     </w:p>
     <w:p>
@@ -2968,7 +2796,6 @@
         </w:rPr>
         <w:t xml:space="preserve">, </w:t>
       </w:r>
-      <w:proofErr w:type="spellStart"/>
       <w:r>
         <w:rPr>
           <w:rFonts w:ascii="Times New Roman" w:hAnsi="Times New Roman" w:cs="Times New Roman"/>
@@ -2983,16 +2810,7 @@
           <w:sz w:val="24"/>
           <w:szCs w:val="24"/>
         </w:rPr>
-        <w:t>ynchings</w:t>
-      </w:r>
-      <w:proofErr w:type="spellEnd"/>
-      <w:r>
-        <w:rPr>
-          <w:rFonts w:ascii="Times New Roman" w:hAnsi="Times New Roman" w:cs="Times New Roman"/>
-          <w:sz w:val="24"/>
-          <w:szCs w:val="24"/>
-        </w:rPr>
-        <w:t xml:space="preserve"> were a tool used by many communities </w:t>
+        <w:t xml:space="preserve">ynchings were a tool used by many communities </w:t>
       </w:r>
       <w:r>
         <w:rPr>
@@ -3080,25 +2898,7 @@
           <w:sz w:val="24"/>
           <w:szCs w:val="24"/>
         </w:rPr>
-        <w:t xml:space="preserve">obs in southwest Missouri used </w:t>
-      </w:r>
-      <w:proofErr w:type="spellStart"/>
-      <w:r>
-        <w:rPr>
-          <w:rFonts w:ascii="Times New Roman" w:hAnsi="Times New Roman" w:cs="Times New Roman"/>
-          <w:sz w:val="24"/>
-          <w:szCs w:val="24"/>
-        </w:rPr>
-        <w:t>lynchings</w:t>
-      </w:r>
-      <w:proofErr w:type="spellEnd"/>
-      <w:r>
-        <w:rPr>
-          <w:rFonts w:ascii="Times New Roman" w:hAnsi="Times New Roman" w:cs="Times New Roman"/>
-          <w:sz w:val="24"/>
-          <w:szCs w:val="24"/>
-        </w:rPr>
-        <w:t xml:space="preserve"> as a method to expel Blacks from their communities (Sheppard, 2016)</w:t>
+        <w:t>obs in southwest Missouri used lynchings as a method to expel Blacks from their communities (Sheppard, 2016)</w:t>
       </w:r>
       <w:r>
         <w:rPr>
@@ -3157,25 +2957,7 @@
           <w:sz w:val="24"/>
           <w:szCs w:val="24"/>
         </w:rPr>
-        <w:t xml:space="preserve"> there were a series of </w:t>
-      </w:r>
-      <w:proofErr w:type="spellStart"/>
-      <w:r>
-        <w:rPr>
-          <w:rFonts w:ascii="Times New Roman" w:hAnsi="Times New Roman" w:cs="Times New Roman"/>
-          <w:sz w:val="24"/>
-          <w:szCs w:val="24"/>
-        </w:rPr>
-        <w:t>lynchings</w:t>
-      </w:r>
-      <w:proofErr w:type="spellEnd"/>
-      <w:r>
-        <w:rPr>
-          <w:rFonts w:ascii="Times New Roman" w:hAnsi="Times New Roman" w:cs="Times New Roman"/>
-          <w:sz w:val="24"/>
-          <w:szCs w:val="24"/>
-        </w:rPr>
-        <w:t xml:space="preserve"> in Springfield so gruesome in nature that they made national headlines (Wood, 2012, p. 90-91).</w:t>
+        <w:t xml:space="preserve"> there were a series of lynchings in Springfield so gruesome in nature that they made national headlines (Wood, 2012, p. 90-91).</w:t>
       </w:r>
       <w:r>
         <w:rPr>
@@ -3215,16 +2997,7 @@
           <w:sz w:val="24"/>
           <w:szCs w:val="24"/>
         </w:rPr>
-        <w:t xml:space="preserve"> </w:t>
-      </w:r>
-      <w:proofErr w:type="spellStart"/>
-      <w:r>
-        <w:rPr>
-          <w:rFonts w:ascii="Times New Roman" w:hAnsi="Times New Roman" w:cs="Times New Roman"/>
-          <w:sz w:val="24"/>
-          <w:szCs w:val="24"/>
-        </w:rPr>
-        <w:t>lynching</w:t>
+        <w:t xml:space="preserve"> lynching</w:t>
       </w:r>
       <w:r>
         <w:rPr>
@@ -3234,7 +3007,6 @@
         </w:rPr>
         <w:t>s</w:t>
       </w:r>
-      <w:proofErr w:type="spellEnd"/>
       <w:r>
         <w:rPr>
           <w:rFonts w:ascii="Times New Roman" w:hAnsi="Times New Roman" w:cs="Times New Roman"/>
@@ -3313,25 +3085,7 @@
           <w:sz w:val="24"/>
           <w:szCs w:val="24"/>
         </w:rPr>
-        <w:t xml:space="preserve">  Moreover, as </w:t>
-      </w:r>
-      <w:proofErr w:type="spellStart"/>
-      <w:r>
-        <w:rPr>
-          <w:rFonts w:ascii="Times New Roman" w:hAnsi="Times New Roman" w:cs="Times New Roman"/>
-          <w:sz w:val="24"/>
-          <w:szCs w:val="24"/>
-        </w:rPr>
-        <w:t>Shur</w:t>
-      </w:r>
-      <w:proofErr w:type="spellEnd"/>
-      <w:r>
-        <w:rPr>
-          <w:rFonts w:ascii="Times New Roman" w:hAnsi="Times New Roman" w:cs="Times New Roman"/>
-          <w:sz w:val="24"/>
-          <w:szCs w:val="24"/>
-        </w:rPr>
-        <w:t xml:space="preserve"> (2012) elucidated, Whites generally </w:t>
+        <w:t xml:space="preserve">  Moreover, as Shur (2012) elucidated, Whites generally </w:t>
       </w:r>
       <w:r>
         <w:rPr>
@@ -3900,25 +3654,7 @@
           <w:sz w:val="24"/>
           <w:szCs w:val="24"/>
         </w:rPr>
-        <w:t xml:space="preserve"> using code that was provided by Dr. J. S. </w:t>
-      </w:r>
-      <w:proofErr w:type="spellStart"/>
-      <w:r>
-        <w:rPr>
-          <w:rFonts w:ascii="Times New Roman" w:hAnsi="Times New Roman" w:cs="Times New Roman"/>
-          <w:sz w:val="24"/>
-          <w:szCs w:val="24"/>
-        </w:rPr>
-        <w:t>Onésiemo</w:t>
-      </w:r>
-      <w:proofErr w:type="spellEnd"/>
-      <w:r>
-        <w:rPr>
-          <w:rFonts w:ascii="Times New Roman" w:hAnsi="Times New Roman" w:cs="Times New Roman"/>
-          <w:sz w:val="24"/>
-          <w:szCs w:val="24"/>
-        </w:rPr>
-        <w:t xml:space="preserve"> Sandoval</w:t>
+        <w:t xml:space="preserve"> using code that was provided by Dr. J. S. Onésiemo Sandoval</w:t>
       </w:r>
       <w:r>
         <w:rPr>
@@ -4256,7 +3992,23 @@
           <w:sz w:val="24"/>
           <w:szCs w:val="24"/>
         </w:rPr>
-        <w:t>repeat the entire data preparation process.  I projected the final shapefile to the North American Datum (NAD) 1983 Universal Transverse Mercator (UTM) zone 15</w:t>
+        <w:t>repeat the entire data preparation process.  I projected the final shapefile</w:t>
+      </w:r>
+      <w:r>
+        <w:rPr>
+          <w:rFonts w:ascii="Times New Roman" w:hAnsi="Times New Roman" w:cs="Times New Roman"/>
+          <w:sz w:val="24"/>
+          <w:szCs w:val="24"/>
+        </w:rPr>
+        <w:t>s</w:t>
+      </w:r>
+      <w:r>
+        <w:rPr>
+          <w:rFonts w:ascii="Times New Roman" w:hAnsi="Times New Roman" w:cs="Times New Roman"/>
+          <w:sz w:val="24"/>
+          <w:szCs w:val="24"/>
+        </w:rPr>
+        <w:t xml:space="preserve"> to the North American Datum (NAD) 1983 Universal Transverse Mercator (UTM) zone 15</w:t>
       </w:r>
       <w:r>
         <w:rPr>
@@ -4291,7 +4043,23 @@
           <w:sz w:val="24"/>
           <w:szCs w:val="24"/>
         </w:rPr>
-        <w:t xml:space="preserve">Because administrative boundaries (e.g., census tracts) change over time and generally don’t align with social boundaries, </w:t>
+        <w:t>Because administrative boundaries (e.g., census tracts) change over time and generally do</w:t>
+      </w:r>
+      <w:r>
+        <w:rPr>
+          <w:rFonts w:ascii="Times New Roman" w:hAnsi="Times New Roman" w:cs="Times New Roman"/>
+          <w:sz w:val="24"/>
+          <w:szCs w:val="24"/>
+        </w:rPr>
+        <w:t xml:space="preserve"> no</w:t>
+      </w:r>
+      <w:r>
+        <w:rPr>
+          <w:rFonts w:ascii="Times New Roman" w:hAnsi="Times New Roman" w:cs="Times New Roman"/>
+          <w:sz w:val="24"/>
+          <w:szCs w:val="24"/>
+        </w:rPr>
+        <w:t xml:space="preserve">t align with social boundaries, </w:t>
       </w:r>
       <w:r>
         <w:rPr>
@@ -4454,7 +4222,23 @@
           <w:sz w:val="24"/>
           <w:szCs w:val="24"/>
         </w:rPr>
-        <w:t>.  To account for this, I created two additional variables to mea</w:t>
+        <w:t xml:space="preserve">.  To account for this, I </w:t>
+      </w:r>
+      <w:r>
+        <w:rPr>
+          <w:rFonts w:ascii="Times New Roman" w:hAnsi="Times New Roman" w:cs="Times New Roman"/>
+          <w:sz w:val="24"/>
+          <w:szCs w:val="24"/>
+        </w:rPr>
+        <w:t xml:space="preserve">used ArcMap to </w:t>
+      </w:r>
+      <w:r>
+        <w:rPr>
+          <w:rFonts w:ascii="Times New Roman" w:hAnsi="Times New Roman" w:cs="Times New Roman"/>
+          <w:sz w:val="24"/>
+          <w:szCs w:val="24"/>
+        </w:rPr>
+        <w:t>create two additional variables to mea</w:t>
       </w:r>
       <w:r>
         <w:rPr>
@@ -4569,18 +4353,128 @@
           <w:sz w:val="24"/>
           <w:szCs w:val="24"/>
         </w:rPr>
+        <w:t xml:space="preserve"> GeoDa</w:t>
+      </w:r>
+      <w:r>
+        <w:rPr>
+          <w:rFonts w:ascii="Times New Roman" w:hAnsi="Times New Roman" w:cs="Times New Roman"/>
+          <w:sz w:val="24"/>
+          <w:szCs w:val="24"/>
+        </w:rPr>
+        <w:t xml:space="preserve">, </w:t>
+      </w:r>
+      <w:r>
+        <w:rPr>
+          <w:rFonts w:ascii="Times New Roman" w:hAnsi="Times New Roman" w:cs="Times New Roman"/>
+          <w:sz w:val="24"/>
+          <w:szCs w:val="24"/>
+        </w:rPr>
+        <w:t xml:space="preserve">and </w:t>
+      </w:r>
+      <w:r>
+        <w:rPr>
+          <w:rFonts w:ascii="Times New Roman" w:hAnsi="Times New Roman" w:cs="Times New Roman"/>
+          <w:sz w:val="24"/>
+          <w:szCs w:val="24"/>
+        </w:rPr>
+        <w:t>GeoDaSpace software</w:t>
+      </w:r>
+      <w:r>
+        <w:rPr>
+          <w:rFonts w:ascii="Times New Roman" w:hAnsi="Times New Roman" w:cs="Times New Roman"/>
+          <w:sz w:val="24"/>
+          <w:szCs w:val="24"/>
+        </w:rPr>
+        <w:t xml:space="preserve"> to analyze the data using poverty ratio as the dependent variable.  </w:t>
+      </w:r>
+      <w:r>
+        <w:rPr>
+          <w:rFonts w:ascii="Times New Roman" w:hAnsi="Times New Roman" w:cs="Times New Roman"/>
+          <w:sz w:val="24"/>
+          <w:szCs w:val="24"/>
+        </w:rPr>
+        <w:t>I began by exploring whether there wa</w:t>
+      </w:r>
+      <w:r>
+        <w:rPr>
+          <w:rFonts w:ascii="Times New Roman" w:hAnsi="Times New Roman" w:cs="Times New Roman"/>
+          <w:sz w:val="24"/>
+          <w:szCs w:val="24"/>
+        </w:rPr>
+        <w:t xml:space="preserve">s evidence of spatial processes associated with poverty, race, and </w:t>
+      </w:r>
+      <w:r>
+        <w:rPr>
+          <w:rFonts w:ascii="Times New Roman" w:hAnsi="Times New Roman" w:cs="Times New Roman"/>
+          <w:sz w:val="24"/>
+          <w:szCs w:val="24"/>
+        </w:rPr>
+        <w:t>varios</w:t>
+      </w:r>
+      <w:r>
+        <w:rPr>
+          <w:rFonts w:ascii="Times New Roman" w:hAnsi="Times New Roman" w:cs="Times New Roman"/>
+          <w:sz w:val="24"/>
+          <w:szCs w:val="24"/>
+        </w:rPr>
+        <w:t xml:space="preserve"> social indicators in the Springfield, Missouri metropolitan statistical area</w:t>
+      </w:r>
+      <w:r>
+        <w:rPr>
+          <w:rFonts w:ascii="Times New Roman" w:hAnsi="Times New Roman" w:cs="Times New Roman"/>
+          <w:sz w:val="24"/>
+          <w:szCs w:val="24"/>
+        </w:rPr>
+        <w:t>.</w:t>
+      </w:r>
+      <w:r>
+        <w:rPr>
+          <w:rFonts w:ascii="Times New Roman" w:hAnsi="Times New Roman" w:cs="Times New Roman"/>
+          <w:sz w:val="24"/>
+          <w:szCs w:val="24"/>
+        </w:rPr>
         <w:t xml:space="preserve"> </w:t>
       </w:r>
-      <w:proofErr w:type="spellStart"/>
-      <w:r>
-        <w:rPr>
-          <w:rFonts w:ascii="Times New Roman" w:hAnsi="Times New Roman" w:cs="Times New Roman"/>
-          <w:sz w:val="24"/>
-          <w:szCs w:val="24"/>
-        </w:rPr>
-        <w:t>GeoDa</w:t>
-      </w:r>
-      <w:proofErr w:type="spellEnd"/>
+      <w:r>
+        <w:rPr>
+          <w:rFonts w:ascii="Times New Roman" w:hAnsi="Times New Roman" w:cs="Times New Roman"/>
+          <w:sz w:val="24"/>
+          <w:szCs w:val="24"/>
+        </w:rPr>
+        <w:t xml:space="preserve"> </w:t>
+      </w:r>
+      <w:r>
+        <w:rPr>
+          <w:rFonts w:ascii="Times New Roman" w:hAnsi="Times New Roman" w:cs="Times New Roman"/>
+          <w:sz w:val="24"/>
+          <w:szCs w:val="24"/>
+        </w:rPr>
+        <w:t>I used ArcMap to create thematic maps</w:t>
+      </w:r>
+      <w:r>
+        <w:rPr>
+          <w:rFonts w:ascii="Times New Roman" w:hAnsi="Times New Roman" w:cs="Times New Roman"/>
+          <w:sz w:val="24"/>
+          <w:szCs w:val="24"/>
+        </w:rPr>
+        <w:t xml:space="preserve"> of </w:t>
+      </w:r>
+      <w:r>
+        <w:rPr>
+          <w:rFonts w:ascii="Times New Roman" w:hAnsi="Times New Roman" w:cs="Times New Roman"/>
+          <w:sz w:val="24"/>
+          <w:szCs w:val="24"/>
+        </w:rPr>
+        <w:t>poverty</w:t>
+      </w:r>
+      <w:r>
+        <w:rPr>
+          <w:rFonts w:ascii="Times New Roman" w:hAnsi="Times New Roman" w:cs="Times New Roman"/>
+          <w:sz w:val="24"/>
+          <w:szCs w:val="24"/>
+        </w:rPr>
+        <w:t xml:space="preserve"> ratio</w:t>
+      </w:r>
       <w:r>
         <w:rPr>
           <w:rFonts w:ascii="Times New Roman" w:hAnsi="Times New Roman" w:cs="Times New Roman"/>
@@ -4589,55 +4483,117 @@
         </w:rPr>
         <w:t xml:space="preserve">, </w:t>
       </w:r>
-      <w:proofErr w:type="spellStart"/>
-      <w:r>
-        <w:rPr>
-          <w:rFonts w:ascii="Times New Roman" w:hAnsi="Times New Roman" w:cs="Times New Roman"/>
-          <w:sz w:val="24"/>
-          <w:szCs w:val="24"/>
-        </w:rPr>
-        <w:t>GeoDaSpace</w:t>
-      </w:r>
-      <w:proofErr w:type="spellEnd"/>
-      <w:r>
-        <w:rPr>
-          <w:rFonts w:ascii="Times New Roman" w:hAnsi="Times New Roman" w:cs="Times New Roman"/>
-          <w:sz w:val="24"/>
-          <w:szCs w:val="24"/>
-        </w:rPr>
-        <w:t xml:space="preserve"> software</w:t>
-      </w:r>
-      <w:r>
-        <w:rPr>
-          <w:rFonts w:ascii="Times New Roman" w:hAnsi="Times New Roman" w:cs="Times New Roman"/>
-          <w:sz w:val="24"/>
-          <w:szCs w:val="24"/>
-        </w:rPr>
-        <w:t xml:space="preserve"> to analyze the data using poverty ratio as the dependent variable.  </w:t>
-      </w:r>
-      <w:r>
-        <w:rPr>
-          <w:rFonts w:ascii="Times New Roman" w:hAnsi="Times New Roman" w:cs="Times New Roman"/>
-          <w:sz w:val="24"/>
-          <w:szCs w:val="24"/>
-        </w:rPr>
-        <w:t>I began by exploring whether there wa</w:t>
-      </w:r>
-      <w:r>
-        <w:rPr>
-          <w:rFonts w:ascii="Times New Roman" w:hAnsi="Times New Roman" w:cs="Times New Roman"/>
-          <w:sz w:val="24"/>
-          <w:szCs w:val="24"/>
-        </w:rPr>
-        <w:t>s evidence of spatial processes associated with poverty, race, and other social indicators in the Springfield, Missouri metropolitan statistical area</w:t>
-      </w:r>
-      <w:r>
-        <w:rPr>
-          <w:rFonts w:ascii="Times New Roman" w:hAnsi="Times New Roman" w:cs="Times New Roman"/>
-          <w:sz w:val="24"/>
-          <w:szCs w:val="24"/>
-        </w:rPr>
-        <w:t>.</w:t>
+      <w:r>
+        <w:rPr>
+          <w:rFonts w:ascii="Times New Roman" w:hAnsi="Times New Roman" w:cs="Times New Roman"/>
+          <w:sz w:val="24"/>
+          <w:szCs w:val="24"/>
+        </w:rPr>
+        <w:t>the</w:t>
+      </w:r>
+      <w:r>
+        <w:rPr>
+          <w:rFonts w:ascii="Times New Roman" w:hAnsi="Times New Roman" w:cs="Times New Roman"/>
+          <w:sz w:val="24"/>
+          <w:szCs w:val="24"/>
+        </w:rPr>
+        <w:t xml:space="preserve"> total population,</w:t>
+      </w:r>
+      <w:r>
+        <w:rPr>
+          <w:rFonts w:ascii="Times New Roman" w:hAnsi="Times New Roman" w:cs="Times New Roman"/>
+          <w:sz w:val="24"/>
+          <w:szCs w:val="24"/>
+        </w:rPr>
+        <w:t xml:space="preserve"> percent Black population, </w:t>
+      </w:r>
+      <w:r>
+        <w:rPr>
+          <w:rFonts w:ascii="Times New Roman" w:hAnsi="Times New Roman" w:cs="Times New Roman"/>
+          <w:sz w:val="24"/>
+          <w:szCs w:val="24"/>
+        </w:rPr>
+        <w:t xml:space="preserve">and </w:t>
+      </w:r>
+      <w:r>
+        <w:rPr>
+          <w:rFonts w:ascii="Times New Roman" w:hAnsi="Times New Roman" w:cs="Times New Roman"/>
+          <w:sz w:val="24"/>
+          <w:szCs w:val="24"/>
+        </w:rPr>
+        <w:t xml:space="preserve">percent White population </w:t>
+      </w:r>
+      <w:r>
+        <w:rPr>
+          <w:rFonts w:ascii="Times New Roman" w:hAnsi="Times New Roman" w:cs="Times New Roman"/>
+          <w:sz w:val="24"/>
+          <w:szCs w:val="24"/>
+        </w:rPr>
+        <w:t>(Figure 2</w:t>
+      </w:r>
+      <w:r>
+        <w:rPr>
+          <w:rFonts w:ascii="Times New Roman" w:hAnsi="Times New Roman" w:cs="Times New Roman"/>
+          <w:sz w:val="24"/>
+          <w:szCs w:val="24"/>
+        </w:rPr>
+        <w:t xml:space="preserve"> through </w:t>
+      </w:r>
+      <w:r>
+        <w:rPr>
+          <w:rFonts w:ascii="Times New Roman" w:hAnsi="Times New Roman" w:cs="Times New Roman"/>
+          <w:sz w:val="24"/>
+          <w:szCs w:val="24"/>
+        </w:rPr>
+        <w:t xml:space="preserve">Figure </w:t>
+      </w:r>
+      <w:r>
+        <w:rPr>
+          <w:rFonts w:ascii="Times New Roman" w:hAnsi="Times New Roman" w:cs="Times New Roman"/>
+          <w:sz w:val="24"/>
+          <w:szCs w:val="24"/>
+        </w:rPr>
+        <w:t>5</w:t>
+      </w:r>
+      <w:r>
+        <w:rPr>
+          <w:rFonts w:ascii="Times New Roman" w:hAnsi="Times New Roman" w:cs="Times New Roman"/>
+          <w:sz w:val="24"/>
+          <w:szCs w:val="24"/>
+        </w:rPr>
+        <w:t xml:space="preserve">).  </w:t>
+      </w:r>
+      <w:r>
+        <w:rPr>
+          <w:rFonts w:ascii="Times New Roman" w:hAnsi="Times New Roman" w:cs="Times New Roman"/>
+          <w:sz w:val="24"/>
+          <w:szCs w:val="24"/>
+        </w:rPr>
+        <w:t>The maps suggest</w:t>
+      </w:r>
+      <w:r>
+        <w:rPr>
+          <w:rFonts w:ascii="Times New Roman" w:hAnsi="Times New Roman" w:cs="Times New Roman"/>
+          <w:sz w:val="24"/>
+          <w:szCs w:val="24"/>
+        </w:rPr>
+        <w:t>ed</w:t>
+      </w:r>
+      <w:r>
+        <w:rPr>
+          <w:rFonts w:ascii="Times New Roman" w:hAnsi="Times New Roman" w:cs="Times New Roman"/>
+          <w:sz w:val="24"/>
+          <w:szCs w:val="24"/>
+        </w:rPr>
+        <w:t xml:space="preserve"> that spatial processes are at play.  Traditional statistical inference methods assume variables are randomly distributed throughout space.  However, the thematic maps appear to show nonrandom distributions of racial populations and poverty</w:t>
+      </w:r>
+      <w:r>
+        <w:rPr>
+          <w:rFonts w:ascii="Times New Roman" w:hAnsi="Times New Roman" w:cs="Times New Roman"/>
+          <w:sz w:val="24"/>
+          <w:szCs w:val="24"/>
+        </w:rPr>
+        <w:t xml:space="preserve"> ratio</w:t>
       </w:r>
       <w:r>
         <w:rPr>
@@ -4646,142 +4602,6 @@
           <w:szCs w:val="24"/>
         </w:rPr>
         <w:t xml:space="preserve"> </w:t>
-      </w:r>
-      <w:r>
-        <w:rPr>
-          <w:rFonts w:ascii="Times New Roman" w:hAnsi="Times New Roman" w:cs="Times New Roman"/>
-          <w:sz w:val="24"/>
-          <w:szCs w:val="24"/>
-        </w:rPr>
-        <w:t xml:space="preserve"> </w:t>
-      </w:r>
-      <w:r>
-        <w:rPr>
-          <w:rFonts w:ascii="Times New Roman" w:hAnsi="Times New Roman" w:cs="Times New Roman"/>
-          <w:sz w:val="24"/>
-          <w:szCs w:val="24"/>
-        </w:rPr>
-        <w:t>I used ArcMap to create thematic maps</w:t>
-      </w:r>
-      <w:r>
-        <w:rPr>
-          <w:rFonts w:ascii="Times New Roman" w:hAnsi="Times New Roman" w:cs="Times New Roman"/>
-          <w:sz w:val="24"/>
-          <w:szCs w:val="24"/>
-        </w:rPr>
-        <w:t xml:space="preserve"> of </w:t>
-      </w:r>
-      <w:r>
-        <w:rPr>
-          <w:rFonts w:ascii="Times New Roman" w:hAnsi="Times New Roman" w:cs="Times New Roman"/>
-          <w:sz w:val="24"/>
-          <w:szCs w:val="24"/>
-        </w:rPr>
-        <w:t>poverty</w:t>
-      </w:r>
-      <w:r>
-        <w:rPr>
-          <w:rFonts w:ascii="Times New Roman" w:hAnsi="Times New Roman" w:cs="Times New Roman"/>
-          <w:sz w:val="24"/>
-          <w:szCs w:val="24"/>
-        </w:rPr>
-        <w:t xml:space="preserve"> ratio</w:t>
-      </w:r>
-      <w:r>
-        <w:rPr>
-          <w:rFonts w:ascii="Times New Roman" w:hAnsi="Times New Roman" w:cs="Times New Roman"/>
-          <w:sz w:val="24"/>
-          <w:szCs w:val="24"/>
-        </w:rPr>
-        <w:t xml:space="preserve">, </w:t>
-      </w:r>
-      <w:r>
-        <w:rPr>
-          <w:rFonts w:ascii="Times New Roman" w:hAnsi="Times New Roman" w:cs="Times New Roman"/>
-          <w:sz w:val="24"/>
-          <w:szCs w:val="24"/>
-        </w:rPr>
-        <w:t>the</w:t>
-      </w:r>
-      <w:r>
-        <w:rPr>
-          <w:rFonts w:ascii="Times New Roman" w:hAnsi="Times New Roman" w:cs="Times New Roman"/>
-          <w:sz w:val="24"/>
-          <w:szCs w:val="24"/>
-        </w:rPr>
-        <w:t xml:space="preserve"> total population,</w:t>
-      </w:r>
-      <w:r>
-        <w:rPr>
-          <w:rFonts w:ascii="Times New Roman" w:hAnsi="Times New Roman" w:cs="Times New Roman"/>
-          <w:sz w:val="24"/>
-          <w:szCs w:val="24"/>
-        </w:rPr>
-        <w:t xml:space="preserve"> percent Black population, </w:t>
-      </w:r>
-      <w:r>
-        <w:rPr>
-          <w:rFonts w:ascii="Times New Roman" w:hAnsi="Times New Roman" w:cs="Times New Roman"/>
-          <w:sz w:val="24"/>
-          <w:szCs w:val="24"/>
-        </w:rPr>
-        <w:t xml:space="preserve">and </w:t>
-      </w:r>
-      <w:r>
-        <w:rPr>
-          <w:rFonts w:ascii="Times New Roman" w:hAnsi="Times New Roman" w:cs="Times New Roman"/>
-          <w:sz w:val="24"/>
-          <w:szCs w:val="24"/>
-        </w:rPr>
-        <w:t xml:space="preserve">percent White population </w:t>
-      </w:r>
-      <w:r>
-        <w:rPr>
-          <w:rFonts w:ascii="Times New Roman" w:hAnsi="Times New Roman" w:cs="Times New Roman"/>
-          <w:sz w:val="24"/>
-          <w:szCs w:val="24"/>
-        </w:rPr>
-        <w:t>(Figures 2</w:t>
-      </w:r>
-      <w:r>
-        <w:rPr>
-          <w:rFonts w:ascii="Times New Roman" w:hAnsi="Times New Roman" w:cs="Times New Roman"/>
-          <w:sz w:val="24"/>
-          <w:szCs w:val="24"/>
-        </w:rPr>
-        <w:t xml:space="preserve"> through 5</w:t>
-      </w:r>
-      <w:r>
-        <w:rPr>
-          <w:rFonts w:ascii="Times New Roman" w:hAnsi="Times New Roman" w:cs="Times New Roman"/>
-          <w:sz w:val="24"/>
-          <w:szCs w:val="24"/>
-        </w:rPr>
-        <w:t xml:space="preserve">).  </w:t>
-      </w:r>
-      <w:r>
-        <w:rPr>
-          <w:rFonts w:ascii="Times New Roman" w:hAnsi="Times New Roman" w:cs="Times New Roman"/>
-          <w:sz w:val="24"/>
-          <w:szCs w:val="24"/>
-        </w:rPr>
-        <w:t>The maps suggest</w:t>
-      </w:r>
-      <w:r>
-        <w:rPr>
-          <w:rFonts w:ascii="Times New Roman" w:hAnsi="Times New Roman" w:cs="Times New Roman"/>
-          <w:sz w:val="24"/>
-          <w:szCs w:val="24"/>
-        </w:rPr>
-        <w:t>ed</w:t>
-      </w:r>
-      <w:r>
-        <w:rPr>
-          <w:rFonts w:ascii="Times New Roman" w:hAnsi="Times New Roman" w:cs="Times New Roman"/>
-          <w:sz w:val="24"/>
-          <w:szCs w:val="24"/>
-        </w:rPr>
-        <w:t xml:space="preserve"> that spatial processes are at play.  Traditional statistical inference methods assume variables are randomly distributed throughout space.  However, the thematic maps appear to show nonrandom distributions of racial populations and poverty </w:t>
       </w:r>
       <w:r>
         <w:rPr>
@@ -4872,7 +4692,23 @@
           <w:sz w:val="24"/>
           <w:szCs w:val="24"/>
         </w:rPr>
-        <w:t xml:space="preserve"> standard deviation for poverty,</w:t>
+        <w:t xml:space="preserve"> standard deviation for poverty</w:t>
+      </w:r>
+      <w:r>
+        <w:rPr>
+          <w:rFonts w:ascii="Times New Roman" w:hAnsi="Times New Roman" w:cs="Times New Roman"/>
+          <w:sz w:val="24"/>
+          <w:szCs w:val="24"/>
+        </w:rPr>
+        <w:t xml:space="preserve"> ratio</w:t>
+      </w:r>
+      <w:r>
+        <w:rPr>
+          <w:rFonts w:ascii="Times New Roman" w:hAnsi="Times New Roman" w:cs="Times New Roman"/>
+          <w:sz w:val="24"/>
+          <w:szCs w:val="24"/>
+        </w:rPr>
+        <w:t>,</w:t>
       </w:r>
       <w:r>
         <w:rPr>
@@ -4960,7 +4796,23 @@
           <w:sz w:val="24"/>
           <w:szCs w:val="24"/>
         </w:rPr>
-        <w:t>standard deviational ellipse for poverty fully encompasses that for the Black population.</w:t>
+        <w:t>standard deviational ellipse for poverty</w:t>
+      </w:r>
+      <w:r>
+        <w:rPr>
+          <w:rFonts w:ascii="Times New Roman" w:hAnsi="Times New Roman" w:cs="Times New Roman"/>
+          <w:sz w:val="24"/>
+          <w:szCs w:val="24"/>
+        </w:rPr>
+        <w:t xml:space="preserve"> ratio</w:t>
+      </w:r>
+      <w:r>
+        <w:rPr>
+          <w:rFonts w:ascii="Times New Roman" w:hAnsi="Times New Roman" w:cs="Times New Roman"/>
+          <w:sz w:val="24"/>
+          <w:szCs w:val="24"/>
+        </w:rPr>
+        <w:t xml:space="preserve"> fully encompasses that for the Black population.</w:t>
       </w:r>
     </w:p>
     <w:p>
@@ -4979,25 +4831,7 @@
           <w:sz w:val="24"/>
           <w:szCs w:val="24"/>
         </w:rPr>
-        <w:t xml:space="preserve">I used </w:t>
-      </w:r>
-      <w:proofErr w:type="spellStart"/>
-      <w:r>
-        <w:rPr>
-          <w:rFonts w:ascii="Times New Roman" w:hAnsi="Times New Roman" w:cs="Times New Roman"/>
-          <w:sz w:val="24"/>
-          <w:szCs w:val="24"/>
-        </w:rPr>
-        <w:t>GeoDa</w:t>
-      </w:r>
-      <w:proofErr w:type="spellEnd"/>
-      <w:r>
-        <w:rPr>
-          <w:rFonts w:ascii="Times New Roman" w:hAnsi="Times New Roman" w:cs="Times New Roman"/>
-          <w:sz w:val="24"/>
-          <w:szCs w:val="24"/>
-        </w:rPr>
-        <w:t xml:space="preserve"> to analyze the </w:t>
+        <w:t xml:space="preserve">I used GeoDa to analyze the </w:t>
       </w:r>
       <w:r>
         <w:rPr>
@@ -5236,7 +5070,23 @@
           <w:szCs w:val="24"/>
         </w:rPr>
         <w:lastRenderedPageBreak/>
-        <w:t xml:space="preserve">I calculated bivariate Moran’s I statistics for poverty, which I planned to use as the dependent variable, and the percent Black and percent White populations, which I planned to use as two of several independent variables </w:t>
+        <w:t>I calculated bivariate Moran’s I statistics for poverty</w:t>
+      </w:r>
+      <w:r>
+        <w:rPr>
+          <w:rFonts w:ascii="Times New Roman" w:hAnsi="Times New Roman" w:cs="Times New Roman"/>
+          <w:sz w:val="24"/>
+          <w:szCs w:val="24"/>
+        </w:rPr>
+        <w:t xml:space="preserve"> ratio</w:t>
+      </w:r>
+      <w:r>
+        <w:rPr>
+          <w:rFonts w:ascii="Times New Roman" w:hAnsi="Times New Roman" w:cs="Times New Roman"/>
+          <w:sz w:val="24"/>
+          <w:szCs w:val="24"/>
+        </w:rPr>
+        <w:t xml:space="preserve">, which I planned to use as the dependent variable, and the percent Black and percent White populations, which I planned to use as two of several independent variables </w:t>
       </w:r>
       <w:r>
         <w:rPr>
@@ -5292,7 +5142,39 @@
           <w:sz w:val="24"/>
           <w:szCs w:val="24"/>
         </w:rPr>
-        <w:t xml:space="preserve"> as did the education attainment index and poverty</w:t>
+        <w:t xml:space="preserve"> as did </w:t>
+      </w:r>
+      <w:r>
+        <w:rPr>
+          <w:rFonts w:ascii="Times New Roman" w:hAnsi="Times New Roman" w:cs="Times New Roman"/>
+          <w:sz w:val="24"/>
+          <w:szCs w:val="24"/>
+        </w:rPr>
+        <w:t>poverty ratio</w:t>
+      </w:r>
+      <w:r>
+        <w:rPr>
+          <w:rFonts w:ascii="Times New Roman" w:hAnsi="Times New Roman" w:cs="Times New Roman"/>
+          <w:sz w:val="24"/>
+          <w:szCs w:val="24"/>
+        </w:rPr>
+        <w:t xml:space="preserve"> </w:t>
+      </w:r>
+      <w:r>
+        <w:rPr>
+          <w:rFonts w:ascii="Times New Roman" w:hAnsi="Times New Roman" w:cs="Times New Roman"/>
+          <w:sz w:val="24"/>
+          <w:szCs w:val="24"/>
+        </w:rPr>
+        <w:t xml:space="preserve">and </w:t>
+      </w:r>
+      <w:r>
+        <w:rPr>
+          <w:rFonts w:ascii="Times New Roman" w:hAnsi="Times New Roman" w:cs="Times New Roman"/>
+          <w:sz w:val="24"/>
+          <w:szCs w:val="24"/>
+        </w:rPr>
+        <w:t>the education attainment index</w:t>
       </w:r>
       <w:r>
         <w:rPr>
@@ -5308,7 +5190,23 @@
           <w:sz w:val="24"/>
           <w:szCs w:val="24"/>
         </w:rPr>
-        <w:t xml:space="preserve">Poverty and no health insurance status exhibited a moderate level of </w:t>
+        <w:t>Poverty</w:t>
+      </w:r>
+      <w:r>
+        <w:rPr>
+          <w:rFonts w:ascii="Times New Roman" w:hAnsi="Times New Roman" w:cs="Times New Roman"/>
+          <w:sz w:val="24"/>
+          <w:szCs w:val="24"/>
+        </w:rPr>
+        <w:t xml:space="preserve"> ratio</w:t>
+      </w:r>
+      <w:r>
+        <w:rPr>
+          <w:rFonts w:ascii="Times New Roman" w:hAnsi="Times New Roman" w:cs="Times New Roman"/>
+          <w:sz w:val="24"/>
+          <w:szCs w:val="24"/>
+        </w:rPr>
+        <w:t xml:space="preserve"> and no health insurance status exhibited a moderate level of </w:t>
       </w:r>
       <w:r>
         <w:rPr>
@@ -5359,25 +5257,7 @@
           <w:sz w:val="24"/>
           <w:szCs w:val="24"/>
         </w:rPr>
-        <w:t xml:space="preserve">I also used </w:t>
-      </w:r>
-      <w:proofErr w:type="spellStart"/>
-      <w:r>
-        <w:rPr>
-          <w:rFonts w:ascii="Times New Roman" w:hAnsi="Times New Roman" w:cs="Times New Roman"/>
-          <w:sz w:val="24"/>
-          <w:szCs w:val="24"/>
-        </w:rPr>
-        <w:t>GeoDa</w:t>
-      </w:r>
-      <w:proofErr w:type="spellEnd"/>
-      <w:r>
-        <w:rPr>
-          <w:rFonts w:ascii="Times New Roman" w:hAnsi="Times New Roman" w:cs="Times New Roman"/>
-          <w:sz w:val="24"/>
-          <w:szCs w:val="24"/>
-        </w:rPr>
-        <w:t xml:space="preserve"> to examine </w:t>
+        <w:t xml:space="preserve">I also used GeoDa to examine </w:t>
       </w:r>
       <w:r>
         <w:rPr>
@@ -5524,7 +5404,55 @@
           <w:sz w:val="24"/>
           <w:szCs w:val="24"/>
         </w:rPr>
-        <w:t>Based on these initial results, I created bivariate LISA maps for the percent Black population with poverty and the percent White population with poverty (Figures 10 and 11).</w:t>
+        <w:t>Based on these initial results, I created bivariate LISA maps for the percent Black population with poverty</w:t>
+      </w:r>
+      <w:r>
+        <w:rPr>
+          <w:rFonts w:ascii="Times New Roman" w:hAnsi="Times New Roman" w:cs="Times New Roman"/>
+          <w:sz w:val="24"/>
+          <w:szCs w:val="24"/>
+        </w:rPr>
+        <w:t xml:space="preserve"> ratio</w:t>
+      </w:r>
+      <w:r>
+        <w:rPr>
+          <w:rFonts w:ascii="Times New Roman" w:hAnsi="Times New Roman" w:cs="Times New Roman"/>
+          <w:sz w:val="24"/>
+          <w:szCs w:val="24"/>
+        </w:rPr>
+        <w:t xml:space="preserve"> and the percent White population with poverty </w:t>
+      </w:r>
+      <w:r>
+        <w:rPr>
+          <w:rFonts w:ascii="Times New Roman" w:hAnsi="Times New Roman" w:cs="Times New Roman"/>
+          <w:sz w:val="24"/>
+          <w:szCs w:val="24"/>
+        </w:rPr>
+        <w:t xml:space="preserve">ratio </w:t>
+      </w:r>
+      <w:r>
+        <w:rPr>
+          <w:rFonts w:ascii="Times New Roman" w:hAnsi="Times New Roman" w:cs="Times New Roman"/>
+          <w:sz w:val="24"/>
+          <w:szCs w:val="24"/>
+        </w:rPr>
+        <w:t xml:space="preserve">(Figure 10 and </w:t>
+      </w:r>
+      <w:r>
+        <w:rPr>
+          <w:rFonts w:ascii="Times New Roman" w:hAnsi="Times New Roman" w:cs="Times New Roman"/>
+          <w:sz w:val="24"/>
+          <w:szCs w:val="24"/>
+        </w:rPr>
+        <w:t xml:space="preserve">Figure </w:t>
+      </w:r>
+      <w:r>
+        <w:rPr>
+          <w:rFonts w:ascii="Times New Roman" w:hAnsi="Times New Roman" w:cs="Times New Roman"/>
+          <w:sz w:val="24"/>
+          <w:szCs w:val="24"/>
+        </w:rPr>
+        <w:t>11).</w:t>
       </w:r>
       <w:r>
         <w:rPr>
@@ -5556,6 +5484,14 @@
           <w:sz w:val="24"/>
           <w:szCs w:val="24"/>
         </w:rPr>
+        <w:t xml:space="preserve"> ratio</w:t>
+      </w:r>
+      <w:r>
+        <w:rPr>
+          <w:rFonts w:ascii="Times New Roman" w:hAnsi="Times New Roman" w:cs="Times New Roman"/>
+          <w:sz w:val="24"/>
+          <w:szCs w:val="24"/>
+        </w:rPr>
         <w:t xml:space="preserve"> but negative spatial autocorrelation for </w:t>
       </w:r>
       <w:r>
@@ -5572,7 +5508,23 @@
           <w:sz w:val="24"/>
           <w:szCs w:val="24"/>
         </w:rPr>
-        <w:t>poverty.</w:t>
+        <w:t>poverty</w:t>
+      </w:r>
+      <w:r>
+        <w:rPr>
+          <w:rFonts w:ascii="Times New Roman" w:hAnsi="Times New Roman" w:cs="Times New Roman"/>
+          <w:sz w:val="24"/>
+          <w:szCs w:val="24"/>
+        </w:rPr>
+        <w:t xml:space="preserve"> ratio</w:t>
+      </w:r>
+      <w:r>
+        <w:rPr>
+          <w:rFonts w:ascii="Times New Roman" w:hAnsi="Times New Roman" w:cs="Times New Roman"/>
+          <w:sz w:val="24"/>
+          <w:szCs w:val="24"/>
+        </w:rPr>
+        <w:t>.</w:t>
       </w:r>
     </w:p>
     <w:p>
@@ -5599,7 +5551,55 @@
           <w:sz w:val="24"/>
           <w:szCs w:val="24"/>
         </w:rPr>
-        <w:t>examined the percent Black and percent White population based on grid polygons (Figures 12 and 13)</w:t>
+        <w:t xml:space="preserve">examined the percent Black </w:t>
+      </w:r>
+      <w:r>
+        <w:rPr>
+          <w:rFonts w:ascii="Times New Roman" w:hAnsi="Times New Roman" w:cs="Times New Roman"/>
+          <w:sz w:val="24"/>
+          <w:szCs w:val="24"/>
+        </w:rPr>
+        <w:t xml:space="preserve">population </w:t>
+      </w:r>
+      <w:r>
+        <w:rPr>
+          <w:rFonts w:ascii="Times New Roman" w:hAnsi="Times New Roman" w:cs="Times New Roman"/>
+          <w:sz w:val="24"/>
+          <w:szCs w:val="24"/>
+        </w:rPr>
+        <w:t>and percent White population</w:t>
+      </w:r>
+      <w:r>
+        <w:rPr>
+          <w:rFonts w:ascii="Times New Roman" w:hAnsi="Times New Roman" w:cs="Times New Roman"/>
+          <w:sz w:val="24"/>
+          <w:szCs w:val="24"/>
+        </w:rPr>
+        <w:t xml:space="preserve"> based on grid polygons (Figure</w:t>
+      </w:r>
+      <w:r>
+        <w:rPr>
+          <w:rFonts w:ascii="Times New Roman" w:hAnsi="Times New Roman" w:cs="Times New Roman"/>
+          <w:sz w:val="24"/>
+          <w:szCs w:val="24"/>
+        </w:rPr>
+        <w:t xml:space="preserve"> 12 and </w:t>
+      </w:r>
+      <w:r>
+        <w:rPr>
+          <w:rFonts w:ascii="Times New Roman" w:hAnsi="Times New Roman" w:cs="Times New Roman"/>
+          <w:sz w:val="24"/>
+          <w:szCs w:val="24"/>
+        </w:rPr>
+        <w:t xml:space="preserve">Figure </w:t>
+      </w:r>
+      <w:r>
+        <w:rPr>
+          <w:rFonts w:ascii="Times New Roman" w:hAnsi="Times New Roman" w:cs="Times New Roman"/>
+          <w:sz w:val="24"/>
+          <w:szCs w:val="24"/>
+        </w:rPr>
+        <w:t>13)</w:t>
       </w:r>
       <w:r>
         <w:rPr>
@@ -5703,7 +5703,7 @@
           <w:sz w:val="24"/>
           <w:szCs w:val="24"/>
         </w:rPr>
-        <w:t xml:space="preserve">se results </w:t>
+        <w:t xml:space="preserve">se </w:t>
       </w:r>
       <w:r>
         <w:rPr>
@@ -5712,7 +5712,7 @@
           <w:szCs w:val="24"/>
         </w:rPr>
         <w:lastRenderedPageBreak/>
-        <w:t>with</w:t>
+        <w:t>results with</w:t>
       </w:r>
       <w:r>
         <w:rPr>
@@ -5884,6 +5884,22 @@
           <w:sz w:val="24"/>
           <w:szCs w:val="24"/>
         </w:rPr>
+        <w:t>other</w:t>
+      </w:r>
+      <w:r>
+        <w:rPr>
+          <w:rFonts w:ascii="Times New Roman" w:hAnsi="Times New Roman" w:cs="Times New Roman"/>
+          <w:sz w:val="24"/>
+          <w:szCs w:val="24"/>
+        </w:rPr>
+        <w:t xml:space="preserve"> </w:t>
+      </w:r>
+      <w:r>
+        <w:rPr>
+          <w:rFonts w:ascii="Times New Roman" w:hAnsi="Times New Roman" w:cs="Times New Roman"/>
+          <w:sz w:val="24"/>
+          <w:szCs w:val="24"/>
+        </w:rPr>
         <w:t xml:space="preserve">various </w:t>
       </w:r>
       <w:r>
@@ -5892,7 +5908,7 @@
           <w:sz w:val="24"/>
           <w:szCs w:val="24"/>
         </w:rPr>
-        <w:t xml:space="preserve">other social indicators in the Springfield, Missouri metropolitan statistical area.  </w:t>
+        <w:t xml:space="preserve">social indicators in the Springfield, Missouri metropolitan statistical area.  </w:t>
       </w:r>
       <w:r>
         <w:rPr>
@@ -5940,43 +5956,7 @@
           <w:sz w:val="24"/>
           <w:szCs w:val="24"/>
         </w:rPr>
-        <w:t xml:space="preserve">using </w:t>
-      </w:r>
-      <w:proofErr w:type="spellStart"/>
-      <w:r>
-        <w:rPr>
-          <w:rFonts w:ascii="Times New Roman" w:hAnsi="Times New Roman" w:cs="Times New Roman"/>
-          <w:sz w:val="24"/>
-          <w:szCs w:val="24"/>
-        </w:rPr>
-        <w:t>GeoDa</w:t>
-      </w:r>
-      <w:proofErr w:type="spellEnd"/>
-      <w:r>
-        <w:rPr>
-          <w:rFonts w:ascii="Times New Roman" w:hAnsi="Times New Roman" w:cs="Times New Roman"/>
-          <w:sz w:val="24"/>
-          <w:szCs w:val="24"/>
-        </w:rPr>
-        <w:t xml:space="preserve"> and </w:t>
-      </w:r>
-      <w:proofErr w:type="spellStart"/>
-      <w:r>
-        <w:rPr>
-          <w:rFonts w:ascii="Times New Roman" w:hAnsi="Times New Roman" w:cs="Times New Roman"/>
-          <w:sz w:val="24"/>
-          <w:szCs w:val="24"/>
-        </w:rPr>
-        <w:t>GeoDaSpace</w:t>
-      </w:r>
-      <w:proofErr w:type="spellEnd"/>
-      <w:r>
-        <w:rPr>
-          <w:rFonts w:ascii="Times New Roman" w:hAnsi="Times New Roman" w:cs="Times New Roman"/>
-          <w:sz w:val="24"/>
-          <w:szCs w:val="24"/>
-        </w:rPr>
-        <w:t xml:space="preserve"> </w:t>
+        <w:t xml:space="preserve">using GeoDa and GeoDaSpace </w:t>
       </w:r>
       <w:r>
         <w:rPr>
@@ -5992,7 +5972,23 @@
           <w:sz w:val="24"/>
           <w:szCs w:val="24"/>
         </w:rPr>
-        <w:t>examine whether there are statistically significant associations between poverty, race, and various other social indicators when accounting for spatial autocorrelation in the analysis.</w:t>
+        <w:t xml:space="preserve">examine whether there are statistically significant associations between poverty, race, and </w:t>
+      </w:r>
+      <w:r>
+        <w:rPr>
+          <w:rFonts w:ascii="Times New Roman" w:hAnsi="Times New Roman" w:cs="Times New Roman"/>
+          <w:sz w:val="24"/>
+          <w:szCs w:val="24"/>
+        </w:rPr>
+        <w:t>certain</w:t>
+      </w:r>
+      <w:r>
+        <w:rPr>
+          <w:rFonts w:ascii="Times New Roman" w:hAnsi="Times New Roman" w:cs="Times New Roman"/>
+          <w:sz w:val="24"/>
+          <w:szCs w:val="24"/>
+        </w:rPr>
+        <w:t xml:space="preserve"> social indicators when accounting for spatial autocorrelation in the analysis.</w:t>
       </w:r>
       <w:r>
         <w:rPr>
@@ -6052,7 +6048,23 @@
           <w:szCs w:val="24"/>
         </w:rPr>
         <w:br/>
-        <w:t xml:space="preserve">(p ≤ 0.001).  The Moran’s I value for the residuals indicated statistically significant low to mild level of spatial autocorrelation (p </w:t>
+        <w:t xml:space="preserve">(p ≤ 0.001).  The Moran’s I value for the residuals indicated </w:t>
+      </w:r>
+      <w:r>
+        <w:rPr>
+          <w:rFonts w:ascii="Times New Roman" w:hAnsi="Times New Roman" w:cs="Times New Roman"/>
+          <w:sz w:val="24"/>
+          <w:szCs w:val="24"/>
+        </w:rPr>
+        <w:t xml:space="preserve">a </w:t>
+      </w:r>
+      <w:r>
+        <w:rPr>
+          <w:rFonts w:ascii="Times New Roman" w:hAnsi="Times New Roman" w:cs="Times New Roman"/>
+          <w:sz w:val="24"/>
+          <w:szCs w:val="24"/>
+        </w:rPr>
+        <w:t xml:space="preserve">statistically significant low to mild level of spatial autocorrelation (p </w:t>
       </w:r>
       <w:r>
         <w:rPr>
@@ -6187,7 +6199,23 @@
           <w:sz w:val="24"/>
           <w:szCs w:val="24"/>
         </w:rPr>
-        <w:t xml:space="preserve"> value.  The models with median household income and population density demonstrated the greatest improvement in AIC value but the coefficients in each case were very small.</w:t>
+        <w:t xml:space="preserve"> value.  </w:t>
+      </w:r>
+      <w:r>
+        <w:rPr>
+          <w:rFonts w:ascii="Times New Roman" w:hAnsi="Times New Roman" w:cs="Times New Roman"/>
+          <w:sz w:val="24"/>
+          <w:szCs w:val="24"/>
+        </w:rPr>
+        <w:t>Again, t</w:t>
+      </w:r>
+      <w:r>
+        <w:rPr>
+          <w:rFonts w:ascii="Times New Roman" w:hAnsi="Times New Roman" w:cs="Times New Roman"/>
+          <w:sz w:val="24"/>
+          <w:szCs w:val="24"/>
+        </w:rPr>
+        <w:t>he models with median household income and population density demonstrated the greatest improvement in AIC value but the coefficients in each case were very small.</w:t>
       </w:r>
       <w:r>
         <w:rPr>
@@ -6222,7 +6250,55 @@
           <w:sz w:val="24"/>
           <w:szCs w:val="24"/>
         </w:rPr>
-        <w:t xml:space="preserve"> although the AIC for each model significant improved compared to the baseline regression</w:t>
+        <w:t xml:space="preserve"> although the AIC for each model </w:t>
+      </w:r>
+      <w:r>
+        <w:rPr>
+          <w:rFonts w:ascii="Times New Roman" w:hAnsi="Times New Roman" w:cs="Times New Roman"/>
+          <w:sz w:val="24"/>
+          <w:szCs w:val="24"/>
+        </w:rPr>
+        <w:t xml:space="preserve">was </w:t>
+      </w:r>
+      <w:r>
+        <w:rPr>
+          <w:rFonts w:ascii="Times New Roman" w:hAnsi="Times New Roman" w:cs="Times New Roman"/>
+          <w:sz w:val="24"/>
+          <w:szCs w:val="24"/>
+        </w:rPr>
+        <w:t>significant</w:t>
+      </w:r>
+      <w:r>
+        <w:rPr>
+          <w:rFonts w:ascii="Times New Roman" w:hAnsi="Times New Roman" w:cs="Times New Roman"/>
+          <w:sz w:val="24"/>
+          <w:szCs w:val="24"/>
+        </w:rPr>
+        <w:t>ly</w:t>
+      </w:r>
+      <w:r>
+        <w:rPr>
+          <w:rFonts w:ascii="Times New Roman" w:hAnsi="Times New Roman" w:cs="Times New Roman"/>
+          <w:sz w:val="24"/>
+          <w:szCs w:val="24"/>
+        </w:rPr>
+        <w:t xml:space="preserve"> improved compared to the </w:t>
+      </w:r>
+      <w:r>
+        <w:rPr>
+          <w:rFonts w:ascii="Times New Roman" w:hAnsi="Times New Roman" w:cs="Times New Roman"/>
+          <w:sz w:val="24"/>
+          <w:szCs w:val="24"/>
+        </w:rPr>
+        <w:t xml:space="preserve">OLS </w:t>
+      </w:r>
+      <w:r>
+        <w:rPr>
+          <w:rFonts w:ascii="Times New Roman" w:hAnsi="Times New Roman" w:cs="Times New Roman"/>
+          <w:sz w:val="24"/>
+          <w:szCs w:val="24"/>
+        </w:rPr>
+        <w:t>baseline regression</w:t>
       </w:r>
       <w:r>
         <w:rPr>
@@ -6238,7 +6314,23 @@
           <w:sz w:val="24"/>
           <w:szCs w:val="24"/>
         </w:rPr>
-        <w:t>produced a multicollinearity condition number significantly greater than 30, which has a rule of thumb is indicative of</w:t>
+        <w:t>produced a multicollinearity condition number signif</w:t>
+      </w:r>
+      <w:r>
+        <w:rPr>
+          <w:rFonts w:ascii="Times New Roman" w:hAnsi="Times New Roman" w:cs="Times New Roman"/>
+          <w:sz w:val="24"/>
+          <w:szCs w:val="24"/>
+        </w:rPr>
+        <w:t xml:space="preserve">icantly greater than 30, which </w:t>
+      </w:r>
+      <w:r>
+        <w:rPr>
+          <w:rFonts w:ascii="Times New Roman" w:hAnsi="Times New Roman" w:cs="Times New Roman"/>
+          <w:sz w:val="24"/>
+          <w:szCs w:val="24"/>
+        </w:rPr>
+        <w:t>as a rule of thumb is indicative of</w:t>
       </w:r>
       <w:r>
         <w:rPr>
@@ -6256,23 +6348,13 @@
         </w:rPr>
         <w:t xml:space="preserve"> (</w:t>
       </w:r>
-      <w:proofErr w:type="spellStart"/>
-      <w:r>
-        <w:rPr>
-          <w:rFonts w:ascii="Times New Roman" w:hAnsi="Times New Roman" w:cs="Times New Roman"/>
-          <w:sz w:val="24"/>
-          <w:szCs w:val="24"/>
-        </w:rPr>
-        <w:t>Anselin</w:t>
-      </w:r>
-      <w:proofErr w:type="spellEnd"/>
-      <w:r>
-        <w:rPr>
-          <w:rFonts w:ascii="Times New Roman" w:hAnsi="Times New Roman" w:cs="Times New Roman"/>
-          <w:sz w:val="24"/>
-          <w:szCs w:val="24"/>
-        </w:rPr>
-        <w:t xml:space="preserve">, 2005, p. 194; </w:t>
+      <w:r>
+        <w:rPr>
+          <w:rFonts w:ascii="Times New Roman" w:hAnsi="Times New Roman" w:cs="Times New Roman"/>
+          <w:sz w:val="24"/>
+          <w:szCs w:val="24"/>
+        </w:rPr>
+        <w:t xml:space="preserve">Anselin, 2005, p. 194; </w:t>
       </w:r>
       <w:r>
         <w:rPr>
@@ -6288,7 +6370,23 @@
           <w:sz w:val="24"/>
           <w:szCs w:val="24"/>
         </w:rPr>
-        <w:t>.  The spatial lag and spatial error variables were not significant.</w:t>
+        <w:t>.  The spatial lag and spatial error variables were not significant</w:t>
+      </w:r>
+      <w:r>
+        <w:rPr>
+          <w:rFonts w:ascii="Times New Roman" w:hAnsi="Times New Roman" w:cs="Times New Roman"/>
+          <w:sz w:val="24"/>
+          <w:szCs w:val="24"/>
+        </w:rPr>
+        <w:t xml:space="preserve"> in their respective models</w:t>
+      </w:r>
+      <w:r>
+        <w:rPr>
+          <w:rFonts w:ascii="Times New Roman" w:hAnsi="Times New Roman" w:cs="Times New Roman"/>
+          <w:sz w:val="24"/>
+          <w:szCs w:val="24"/>
+        </w:rPr>
+        <w:t>.</w:t>
       </w:r>
     </w:p>
     <w:p>
@@ -6334,6 +6432,7 @@
           <w:sz w:val="24"/>
           <w:szCs w:val="24"/>
         </w:rPr>
+        <w:lastRenderedPageBreak/>
         <w:t>I performed another two sets of two</w:t>
       </w:r>
       <w:r>
@@ -6366,16 +6465,23 @@
           <w:sz w:val="24"/>
           <w:szCs w:val="24"/>
         </w:rPr>
-        <w:t xml:space="preserve">.  In one case set I used the population density ratio </w:t>
-      </w:r>
-      <w:r>
-        <w:rPr>
-          <w:rFonts w:ascii="Times New Roman" w:hAnsi="Times New Roman" w:cs="Times New Roman"/>
-          <w:sz w:val="24"/>
-          <w:szCs w:val="24"/>
-        </w:rPr>
-        <w:lastRenderedPageBreak/>
-        <w:t xml:space="preserve">variable.  In the second case set, I replaced the population density ratio variable with the dichotomous population density variable.  In each case set, </w:t>
+        <w:t>.  In one set I used the population density rat</w:t>
+      </w:r>
+      <w:r>
+        <w:rPr>
+          <w:rFonts w:ascii="Times New Roman" w:hAnsi="Times New Roman" w:cs="Times New Roman"/>
+          <w:sz w:val="24"/>
+          <w:szCs w:val="24"/>
+        </w:rPr>
+        <w:t>io variable.  In the second</w:t>
+      </w:r>
+      <w:r>
+        <w:rPr>
+          <w:rFonts w:ascii="Times New Roman" w:hAnsi="Times New Roman" w:cs="Times New Roman"/>
+          <w:sz w:val="24"/>
+          <w:szCs w:val="24"/>
+        </w:rPr>
+        <w:t xml:space="preserve"> set, I replaced the population density ratio variable with the dichotomous population density variable.  In each set, </w:t>
       </w:r>
       <w:r>
         <w:rPr>
@@ -6482,7 +6588,31 @@
           <w:sz w:val="24"/>
           <w:szCs w:val="24"/>
         </w:rPr>
-        <w:t xml:space="preserve">).  In one case set I used the population density ratio variable.  In the second case set, I </w:t>
+        <w:t>).  In one</w:t>
+      </w:r>
+      <w:r>
+        <w:rPr>
+          <w:rFonts w:ascii="Times New Roman" w:hAnsi="Times New Roman" w:cs="Times New Roman"/>
+          <w:sz w:val="24"/>
+          <w:szCs w:val="24"/>
+        </w:rPr>
+        <w:t xml:space="preserve"> set I used the population density rati</w:t>
+      </w:r>
+      <w:r>
+        <w:rPr>
+          <w:rFonts w:ascii="Times New Roman" w:hAnsi="Times New Roman" w:cs="Times New Roman"/>
+          <w:sz w:val="24"/>
+          <w:szCs w:val="24"/>
+        </w:rPr>
+        <w:t xml:space="preserve">o variable.  In the second </w:t>
+      </w:r>
+      <w:r>
+        <w:rPr>
+          <w:rFonts w:ascii="Times New Roman" w:hAnsi="Times New Roman" w:cs="Times New Roman"/>
+          <w:sz w:val="24"/>
+          <w:szCs w:val="24"/>
+        </w:rPr>
+        <w:t xml:space="preserve">set, I </w:t>
       </w:r>
       <w:r>
         <w:rPr>
@@ -6498,7 +6628,23 @@
           <w:sz w:val="24"/>
           <w:szCs w:val="24"/>
         </w:rPr>
-        <w:t xml:space="preserve">replaced the population density ratio variable with the dichotomous population density variable.  In each case set, </w:t>
+        <w:t>replaced the population density ratio variable with the dichotomous population</w:t>
+      </w:r>
+      <w:r>
+        <w:rPr>
+          <w:rFonts w:ascii="Times New Roman" w:hAnsi="Times New Roman" w:cs="Times New Roman"/>
+          <w:sz w:val="24"/>
+          <w:szCs w:val="24"/>
+        </w:rPr>
+        <w:t xml:space="preserve"> density variable.  In each</w:t>
+      </w:r>
+      <w:r>
+        <w:rPr>
+          <w:rFonts w:ascii="Times New Roman" w:hAnsi="Times New Roman" w:cs="Times New Roman"/>
+          <w:sz w:val="24"/>
+          <w:szCs w:val="24"/>
+        </w:rPr>
+        <w:t xml:space="preserve"> set, </w:t>
       </w:r>
       <w:r>
         <w:rPr>
@@ -6557,7 +6703,31 @@
           <w:sz w:val="24"/>
           <w:szCs w:val="24"/>
         </w:rPr>
-        <w:t xml:space="preserve">n one case set I used the population density ratio variable.  In the second case set, I replaced the population density ratio variable with the dichotomous population density variable.  In each case set, I determined the Moran’s I value for the residuals based on a queen method first </w:t>
+        <w:t>n one</w:t>
+      </w:r>
+      <w:r>
+        <w:rPr>
+          <w:rFonts w:ascii="Times New Roman" w:hAnsi="Times New Roman" w:cs="Times New Roman"/>
+          <w:sz w:val="24"/>
+          <w:szCs w:val="24"/>
+        </w:rPr>
+        <w:t xml:space="preserve"> set I used the population density ratio variable.  I</w:t>
+      </w:r>
+      <w:r>
+        <w:rPr>
+          <w:rFonts w:ascii="Times New Roman" w:hAnsi="Times New Roman" w:cs="Times New Roman"/>
+          <w:sz w:val="24"/>
+          <w:szCs w:val="24"/>
+        </w:rPr>
+        <w:t>n the second</w:t>
+      </w:r>
+      <w:r>
+        <w:rPr>
+          <w:rFonts w:ascii="Times New Roman" w:hAnsi="Times New Roman" w:cs="Times New Roman"/>
+          <w:sz w:val="24"/>
+          <w:szCs w:val="24"/>
+        </w:rPr>
+        <w:t xml:space="preserve"> set, I replaced the </w:t>
       </w:r>
       <w:r>
         <w:rPr>
@@ -6566,7 +6736,23 @@
           <w:szCs w:val="24"/>
         </w:rPr>
         <w:lastRenderedPageBreak/>
-        <w:t xml:space="preserve">order contingency weight matrix and a max-min distance band weight matrix.  </w:t>
+        <w:t>population density ratio variable with the dichotomous population</w:t>
+      </w:r>
+      <w:r>
+        <w:rPr>
+          <w:rFonts w:ascii="Times New Roman" w:hAnsi="Times New Roman" w:cs="Times New Roman"/>
+          <w:sz w:val="24"/>
+          <w:szCs w:val="24"/>
+        </w:rPr>
+        <w:t xml:space="preserve"> density variable.  In each</w:t>
+      </w:r>
+      <w:r>
+        <w:rPr>
+          <w:rFonts w:ascii="Times New Roman" w:hAnsi="Times New Roman" w:cs="Times New Roman"/>
+          <w:sz w:val="24"/>
+          <w:szCs w:val="24"/>
+        </w:rPr>
+        <w:t xml:space="preserve"> set, I determined the Moran’s I value for the residuals based on a queen method first order contingency weight matrix and a max-min distance band weight matrix.  </w:t>
       </w:r>
       <w:r>
         <w:rPr>
@@ -6665,7 +6851,15 @@
           <w:sz w:val="24"/>
           <w:szCs w:val="24"/>
         </w:rPr>
-        <w:t>In the spatial lag and spatial error model, the spatial error variable was not statistically significant.</w:t>
+        <w:t xml:space="preserve">In the spatial lag and </w:t>
+      </w:r>
+      <w:r>
+        <w:rPr>
+          <w:rFonts w:ascii="Times New Roman" w:hAnsi="Times New Roman" w:cs="Times New Roman"/>
+          <w:sz w:val="24"/>
+          <w:szCs w:val="24"/>
+        </w:rPr>
+        <w:t>error model, the spatial error variable was not statistically significant.</w:t>
       </w:r>
     </w:p>
     <w:p>
@@ -6716,7 +6910,7 @@
           <w:sz w:val="24"/>
           <w:szCs w:val="24"/>
         </w:rPr>
-        <w:t xml:space="preserve">the spatial lag model (Spatial Lag Modified Model 2), the lag variable was statistically significant and spatial autocorrelation was removed.  However, the </w:t>
+        <w:t xml:space="preserve">the spatial lag model (Spatial Lag Modified Model 2), the </w:t>
       </w:r>
       <w:r>
         <w:rPr>
@@ -6725,7 +6919,7 @@
           <w:szCs w:val="24"/>
         </w:rPr>
         <w:lastRenderedPageBreak/>
-        <w:t xml:space="preserve">coefficient for the White population ratio variable was no longer statistically significant.  In the </w:t>
+        <w:t xml:space="preserve">lag variable was statistically significant and spatial autocorrelation was removed.  However, the coefficient for the White population ratio variable was no longer statistically significant.  In the </w:t>
       </w:r>
       <w:r>
         <w:rPr>
@@ -6853,7 +7047,23 @@
           <w:sz w:val="24"/>
           <w:szCs w:val="24"/>
         </w:rPr>
-        <w:t xml:space="preserve">The spatial lag model improved the AIC the greatest amount compared to the OLS modified models and the OLS baseline model.  In the spatial lag and spatial error model, the </w:t>
+        <w:t>The spatial lag model improved the AIC the greatest amount compared to the OLS modified models and the OLS baseline model</w:t>
+      </w:r>
+      <w:r>
+        <w:rPr>
+          <w:rFonts w:ascii="Times New Roman" w:hAnsi="Times New Roman" w:cs="Times New Roman"/>
+          <w:sz w:val="24"/>
+          <w:szCs w:val="24"/>
+        </w:rPr>
+        <w:t>.  In the spatial lag and</w:t>
+      </w:r>
+      <w:r>
+        <w:rPr>
+          <w:rFonts w:ascii="Times New Roman" w:hAnsi="Times New Roman" w:cs="Times New Roman"/>
+          <w:sz w:val="24"/>
+          <w:szCs w:val="24"/>
+        </w:rPr>
+        <w:t xml:space="preserve"> error model, </w:t>
       </w:r>
       <w:r>
         <w:rPr>
@@ -6869,7 +7079,15 @@
           <w:sz w:val="24"/>
           <w:szCs w:val="24"/>
         </w:rPr>
-        <w:t>spatial error variable was not statistically significant.</w:t>
+        <w:t>spatial error variable was</w:t>
+      </w:r>
+      <w:r>
+        <w:rPr>
+          <w:rFonts w:ascii="Times New Roman" w:hAnsi="Times New Roman" w:cs="Times New Roman"/>
+          <w:sz w:val="24"/>
+          <w:szCs w:val="24"/>
+        </w:rPr>
+        <w:t xml:space="preserve"> statistically significant.</w:t>
       </w:r>
     </w:p>
     <w:p>
@@ -7011,7 +7229,7 @@
           <w:sz w:val="24"/>
           <w:szCs w:val="24"/>
         </w:rPr>
-        <w:t xml:space="preserve">he results of the Spatial Lag Modified Model 2 (Table 14) suggest that there is no statistically significant </w:t>
+        <w:t xml:space="preserve">he results of </w:t>
       </w:r>
       <w:r>
         <w:rPr>
@@ -7020,7 +7238,7 @@
           <w:szCs w:val="24"/>
         </w:rPr>
         <w:lastRenderedPageBreak/>
-        <w:t xml:space="preserve">association between poverty ratio and the White population ratio when controlling for the </w:t>
+        <w:t xml:space="preserve">the Spatial Lag Modified Model 2 (Table 14) suggest that there is no statistically significant association between poverty ratio and the White population ratio when controlling for the </w:t>
       </w:r>
       <w:r>
         <w:rPr>
@@ -7143,7 +7361,7 @@
           <w:sz w:val="24"/>
           <w:szCs w:val="24"/>
         </w:rPr>
-        <w:t xml:space="preserve">This exploratory </w:t>
+        <w:t xml:space="preserve">This </w:t>
       </w:r>
       <w:r>
         <w:rPr>
@@ -7199,7 +7417,15 @@
           <w:sz w:val="24"/>
           <w:szCs w:val="24"/>
         </w:rPr>
-        <w:t>dynamics between poverty, race, and education attainment in the Springfield, Missouri metropolitan statistical area are probably mild</w:t>
+        <w:t xml:space="preserve">dynamics between poverty, race, and education attainment in the Springfield, Missouri metropolitan statistical area are </w:t>
+      </w:r>
+      <w:r>
+        <w:rPr>
+          <w:rFonts w:ascii="Times New Roman" w:hAnsi="Times New Roman" w:cs="Times New Roman"/>
+          <w:sz w:val="24"/>
+          <w:szCs w:val="24"/>
+        </w:rPr>
+        <w:t>slight</w:t>
       </w:r>
       <w:r>
         <w:rPr>
@@ -7282,7 +7508,7 @@
           <w:sz w:val="24"/>
           <w:szCs w:val="24"/>
         </w:rPr>
-        <w:t xml:space="preserve">presently is </w:t>
+        <w:t xml:space="preserve">presently </w:t>
       </w:r>
       <w:r>
         <w:rPr>
@@ -7322,7 +7548,16 @@
           <w:sz w:val="24"/>
           <w:szCs w:val="24"/>
         </w:rPr>
-        <w:t xml:space="preserve">  One theory is that the issue of race is not a significant factor </w:t>
+        <w:t xml:space="preserve">  One theory is that the issue of race is not a </w:t>
+      </w:r>
+      <w:r>
+        <w:rPr>
+          <w:rFonts w:ascii="Times New Roman" w:hAnsi="Times New Roman" w:cs="Times New Roman"/>
+          <w:sz w:val="24"/>
+          <w:szCs w:val="24"/>
+        </w:rPr>
+        <w:lastRenderedPageBreak/>
+        <w:t xml:space="preserve">significant factor </w:t>
       </w:r>
       <w:r>
         <w:rPr>
@@ -7354,16 +7589,7 @@
           <w:sz w:val="24"/>
           <w:szCs w:val="24"/>
         </w:rPr>
-        <w:t xml:space="preserve">constitutes such a large portion </w:t>
-      </w:r>
-      <w:r>
-        <w:rPr>
-          <w:rFonts w:ascii="Times New Roman" w:hAnsi="Times New Roman" w:cs="Times New Roman"/>
-          <w:sz w:val="24"/>
-          <w:szCs w:val="24"/>
-        </w:rPr>
-        <w:lastRenderedPageBreak/>
-        <w:t>of the population that as a group it isn’t threatened by the presence of other races</w:t>
+        <w:t>constitutes such a large portion of the population that as a group it isn’t threatened by the presence of other races</w:t>
       </w:r>
       <w:r>
         <w:rPr>
@@ -7388,7 +7614,16 @@
           <w:sz w:val="24"/>
           <w:szCs w:val="24"/>
         </w:rPr>
-        <w:t>de juris</w:t>
+        <w:t>de jur</w:t>
+      </w:r>
+      <w:r>
+        <w:rPr>
+          <w:rFonts w:ascii="Times New Roman" w:hAnsi="Times New Roman" w:cs="Times New Roman"/>
+          <w:i/>
+          <w:sz w:val="24"/>
+          <w:szCs w:val="24"/>
+        </w:rPr>
+        <w:t>e</w:t>
       </w:r>
       <w:r>
         <w:rPr>
@@ -7437,15 +7672,79 @@
           <w:sz w:val="24"/>
           <w:szCs w:val="24"/>
         </w:rPr>
-        <w:t xml:space="preserve">  Alternatively, a more optimistic theory is that attitudes about race have genuinely change in the region.</w:t>
-      </w:r>
-      <w:r>
-        <w:rPr>
-          <w:rFonts w:ascii="Times New Roman" w:hAnsi="Times New Roman" w:cs="Times New Roman"/>
-          <w:sz w:val="24"/>
-          <w:szCs w:val="24"/>
-        </w:rPr>
-        <w:t xml:space="preserve">  These questions and theories would make for interesting and insightful future research.</w:t>
+        <w:t xml:space="preserve">  Alternatively, a more optimistic theory is that attitudes about race have genuinely change</w:t>
+      </w:r>
+      <w:r>
+        <w:rPr>
+          <w:rFonts w:ascii="Times New Roman" w:hAnsi="Times New Roman" w:cs="Times New Roman"/>
+          <w:sz w:val="24"/>
+          <w:szCs w:val="24"/>
+        </w:rPr>
+        <w:t>d for the better</w:t>
+      </w:r>
+      <w:r>
+        <w:rPr>
+          <w:rFonts w:ascii="Times New Roman" w:hAnsi="Times New Roman" w:cs="Times New Roman"/>
+          <w:sz w:val="24"/>
+          <w:szCs w:val="24"/>
+        </w:rPr>
+        <w:t xml:space="preserve"> in the region.</w:t>
+      </w:r>
+      <w:r>
+        <w:rPr>
+          <w:rFonts w:ascii="Times New Roman" w:hAnsi="Times New Roman" w:cs="Times New Roman"/>
+          <w:sz w:val="24"/>
+          <w:szCs w:val="24"/>
+        </w:rPr>
+        <w:t xml:space="preserve">  These questions and theories </w:t>
+      </w:r>
+      <w:r>
+        <w:rPr>
+          <w:rFonts w:ascii="Times New Roman" w:hAnsi="Times New Roman" w:cs="Times New Roman"/>
+          <w:sz w:val="24"/>
+          <w:szCs w:val="24"/>
+        </w:rPr>
+        <w:t xml:space="preserve">are potential areas for </w:t>
+      </w:r>
+      <w:r>
+        <w:rPr>
+          <w:rFonts w:ascii="Times New Roman" w:hAnsi="Times New Roman" w:cs="Times New Roman"/>
+          <w:sz w:val="24"/>
+          <w:szCs w:val="24"/>
+        </w:rPr>
+        <w:t>future research</w:t>
+      </w:r>
+      <w:r>
+        <w:rPr>
+          <w:rFonts w:ascii="Times New Roman" w:hAnsi="Times New Roman" w:cs="Times New Roman"/>
+          <w:sz w:val="24"/>
+          <w:szCs w:val="24"/>
+        </w:rPr>
+        <w:t xml:space="preserve"> </w:t>
+      </w:r>
+      <w:r>
+        <w:rPr>
+          <w:rFonts w:ascii="Times New Roman" w:hAnsi="Times New Roman" w:cs="Times New Roman"/>
+          <w:sz w:val="24"/>
+          <w:szCs w:val="24"/>
+        </w:rPr>
+        <w:t xml:space="preserve">that may prove both </w:t>
+      </w:r>
+      <w:r>
+        <w:rPr>
+          <w:rFonts w:ascii="Times New Roman" w:hAnsi="Times New Roman" w:cs="Times New Roman"/>
+          <w:sz w:val="24"/>
+          <w:szCs w:val="24"/>
+        </w:rPr>
+        <w:t>interesting and insightful</w:t>
+      </w:r>
+      <w:r>
+        <w:rPr>
+          <w:rFonts w:ascii="Times New Roman" w:hAnsi="Times New Roman" w:cs="Times New Roman"/>
+          <w:sz w:val="24"/>
+          <w:szCs w:val="24"/>
+        </w:rPr>
+        <w:t>.</w:t>
       </w:r>
     </w:p>
     <w:p>
@@ -7496,41 +7795,13 @@
           <w:szCs w:val="24"/>
         </w:rPr>
       </w:pPr>
-      <w:proofErr w:type="spellStart"/>
-      <w:r>
-        <w:rPr>
-          <w:rFonts w:ascii="Times New Roman" w:hAnsi="Times New Roman" w:cs="Times New Roman"/>
-          <w:sz w:val="24"/>
-          <w:szCs w:val="24"/>
-        </w:rPr>
-        <w:t>Anselin</w:t>
-      </w:r>
-      <w:proofErr w:type="spellEnd"/>
-      <w:r>
-        <w:rPr>
-          <w:rFonts w:ascii="Times New Roman" w:hAnsi="Times New Roman" w:cs="Times New Roman"/>
-          <w:sz w:val="24"/>
-          <w:szCs w:val="24"/>
-        </w:rPr>
-        <w:t xml:space="preserve">, L. (2005). Exploring spatial data with </w:t>
-      </w:r>
-      <w:proofErr w:type="spellStart"/>
-      <w:r>
-        <w:rPr>
-          <w:rFonts w:ascii="Times New Roman" w:hAnsi="Times New Roman" w:cs="Times New Roman"/>
-          <w:sz w:val="24"/>
-          <w:szCs w:val="24"/>
-        </w:rPr>
-        <w:t>GeoDa</w:t>
-      </w:r>
-      <w:proofErr w:type="spellEnd"/>
-      <w:r>
-        <w:rPr>
-          <w:rFonts w:ascii="Times New Roman" w:hAnsi="Times New Roman" w:cs="Times New Roman"/>
-          <w:sz w:val="24"/>
-          <w:szCs w:val="24"/>
-        </w:rPr>
-        <w:t xml:space="preserve"> workbook. Urbana, IL: Spatial Analysis Laboratory, Department of Geography, University of Illinois at Urbana-Champaign / Center for Spatially Integrated Social Science. Retrieved April 25, 2020 from </w:t>
+      <w:r>
+        <w:rPr>
+          <w:rFonts w:ascii="Times New Roman" w:hAnsi="Times New Roman" w:cs="Times New Roman"/>
+          <w:sz w:val="24"/>
+          <w:szCs w:val="24"/>
+        </w:rPr>
+        <w:t xml:space="preserve">Anselin, L. (2005). Exploring spatial data with GeoDa workbook. Urbana, IL: Spatial Analysis Laboratory, Department of Geography, University of Illinois at Urbana-Champaign / Center for Spatially Integrated Social Science. Retrieved April 25, 2020 from </w:t>
       </w:r>
       <w:r>
         <w:rPr>
@@ -7732,25 +8003,7 @@
           <w:sz w:val="24"/>
           <w:szCs w:val="24"/>
         </w:rPr>
-        <w:t>. (</w:t>
-      </w:r>
-      <w:proofErr w:type="spellStart"/>
-      <w:r>
-        <w:rPr>
-          <w:rFonts w:ascii="Times New Roman" w:hAnsi="Times New Roman" w:cs="Times New Roman"/>
-          <w:sz w:val="24"/>
-          <w:szCs w:val="24"/>
-        </w:rPr>
-        <w:t>n.d.</w:t>
-      </w:r>
-      <w:proofErr w:type="spellEnd"/>
-      <w:r>
-        <w:rPr>
-          <w:rFonts w:ascii="Times New Roman" w:hAnsi="Times New Roman" w:cs="Times New Roman"/>
-          <w:sz w:val="24"/>
-          <w:szCs w:val="24"/>
-        </w:rPr>
-        <w:t xml:space="preserve">). Greene County website. Retrieved March 15, 2020 from </w:t>
+        <w:t xml:space="preserve">. (n.d.). Greene County website. Retrieved March 15, 2020 from </w:t>
       </w:r>
       <w:r>
         <w:rPr>
@@ -7771,41 +8024,13 @@
           <w:szCs w:val="24"/>
         </w:rPr>
       </w:pPr>
-      <w:proofErr w:type="spellStart"/>
-      <w:r>
-        <w:rPr>
-          <w:rFonts w:ascii="Times New Roman" w:hAnsi="Times New Roman" w:cs="Times New Roman"/>
-          <w:sz w:val="24"/>
-          <w:szCs w:val="24"/>
-        </w:rPr>
-        <w:t>Danziger</w:t>
-      </w:r>
-      <w:proofErr w:type="spellEnd"/>
-      <w:r>
-        <w:rPr>
-          <w:rFonts w:ascii="Times New Roman" w:hAnsi="Times New Roman" w:cs="Times New Roman"/>
-          <w:sz w:val="24"/>
-          <w:szCs w:val="24"/>
-        </w:rPr>
-        <w:t xml:space="preserve">, S., &amp; </w:t>
-      </w:r>
-      <w:proofErr w:type="spellStart"/>
-      <w:r>
-        <w:rPr>
-          <w:rFonts w:ascii="Times New Roman" w:hAnsi="Times New Roman" w:cs="Times New Roman"/>
-          <w:sz w:val="24"/>
-          <w:szCs w:val="24"/>
-        </w:rPr>
-        <w:t>Gattschalk</w:t>
-      </w:r>
-      <w:proofErr w:type="spellEnd"/>
-      <w:r>
-        <w:rPr>
-          <w:rFonts w:ascii="Times New Roman" w:hAnsi="Times New Roman" w:cs="Times New Roman"/>
-          <w:sz w:val="24"/>
-          <w:szCs w:val="24"/>
-        </w:rPr>
-        <w:t xml:space="preserve">, P. (1987). </w:t>
+      <w:r>
+        <w:rPr>
+          <w:rFonts w:ascii="Times New Roman" w:hAnsi="Times New Roman" w:cs="Times New Roman"/>
+          <w:sz w:val="24"/>
+          <w:szCs w:val="24"/>
+        </w:rPr>
+        <w:t xml:space="preserve">Danziger, S., &amp; Gattschalk, P. (1987). </w:t>
       </w:r>
       <w:r>
         <w:rPr>
@@ -7909,27 +8134,7 @@
           <w:sz w:val="24"/>
           <w:szCs w:val="24"/>
         </w:rPr>
-        <w:t xml:space="preserve">Intentionally diverse: Raising Awareness in the Life360 Church Network of the </w:t>
-      </w:r>
-      <w:proofErr w:type="spellStart"/>
-      <w:r>
-        <w:rPr>
-          <w:rFonts w:ascii="Times New Roman" w:hAnsi="Times New Roman" w:cs="Times New Roman"/>
-          <w:i/>
-          <w:sz w:val="24"/>
-          <w:szCs w:val="24"/>
-        </w:rPr>
-        <w:t>Mutliethnic</w:t>
-      </w:r>
-      <w:proofErr w:type="spellEnd"/>
-      <w:r>
-        <w:rPr>
-          <w:rFonts w:ascii="Times New Roman" w:hAnsi="Times New Roman" w:cs="Times New Roman"/>
-          <w:i/>
-          <w:sz w:val="24"/>
-          <w:szCs w:val="24"/>
-        </w:rPr>
-        <w:t xml:space="preserve"> community in the Springfield, Missouri metropolitan area</w:t>
+        <w:t>Intentionally diverse: Raising Awareness in the Life360 Church Network of the Mutliethnic community in the Springfield, Missouri metropolitan area</w:t>
       </w:r>
       <w:r>
         <w:rPr>
@@ -7996,61 +8201,7 @@
           <w:sz w:val="24"/>
           <w:szCs w:val="24"/>
         </w:rPr>
-        <w:t xml:space="preserve">Gaskin, D., Thorpe, R., </w:t>
-      </w:r>
-      <w:proofErr w:type="spellStart"/>
-      <w:r>
-        <w:rPr>
-          <w:rFonts w:ascii="Times New Roman" w:hAnsi="Times New Roman" w:cs="Times New Roman"/>
-          <w:sz w:val="24"/>
-          <w:szCs w:val="24"/>
-        </w:rPr>
-        <w:t>McGinty</w:t>
-      </w:r>
-      <w:proofErr w:type="spellEnd"/>
-      <w:r>
-        <w:rPr>
-          <w:rFonts w:ascii="Times New Roman" w:hAnsi="Times New Roman" w:cs="Times New Roman"/>
-          <w:sz w:val="24"/>
-          <w:szCs w:val="24"/>
-        </w:rPr>
-        <w:t xml:space="preserve">, E. E., Bower, K., Rohde, C., Young, J. H., </w:t>
-      </w:r>
-      <w:proofErr w:type="spellStart"/>
-      <w:r>
-        <w:rPr>
-          <w:rFonts w:ascii="Times New Roman" w:hAnsi="Times New Roman" w:cs="Times New Roman"/>
-          <w:sz w:val="24"/>
-          <w:szCs w:val="24"/>
-        </w:rPr>
-        <w:t>LaVeist</w:t>
-      </w:r>
-      <w:proofErr w:type="spellEnd"/>
-      <w:r>
-        <w:rPr>
-          <w:rFonts w:ascii="Times New Roman" w:hAnsi="Times New Roman" w:cs="Times New Roman"/>
-          <w:sz w:val="24"/>
-          <w:szCs w:val="24"/>
-        </w:rPr>
-        <w:t xml:space="preserve">, T., &amp; </w:t>
-      </w:r>
-      <w:proofErr w:type="spellStart"/>
-      <w:r>
-        <w:rPr>
-          <w:rFonts w:ascii="Times New Roman" w:hAnsi="Times New Roman" w:cs="Times New Roman"/>
-          <w:sz w:val="24"/>
-          <w:szCs w:val="24"/>
-        </w:rPr>
-        <w:t>Dubay</w:t>
-      </w:r>
-      <w:proofErr w:type="spellEnd"/>
-      <w:r>
-        <w:rPr>
-          <w:rFonts w:ascii="Times New Roman" w:hAnsi="Times New Roman" w:cs="Times New Roman"/>
-          <w:sz w:val="24"/>
-          <w:szCs w:val="24"/>
-        </w:rPr>
-        <w:t xml:space="preserve">, L. </w:t>
+        <w:t xml:space="preserve">Gaskin, D., Thorpe, R., McGinty, E. E., Bower, K., Rohde, C., Young, J. H., LaVeist, T., &amp; Dubay, L. </w:t>
       </w:r>
       <w:r>
         <w:rPr>
@@ -8086,23 +8237,13 @@
         </w:rPr>
         <w:t xml:space="preserve"> </w:t>
       </w:r>
-      <w:proofErr w:type="spellStart"/>
-      <w:r>
-        <w:rPr>
-          <w:rFonts w:ascii="Times New Roman" w:hAnsi="Times New Roman" w:cs="Times New Roman"/>
-          <w:sz w:val="24"/>
-          <w:szCs w:val="24"/>
-        </w:rPr>
-        <w:t>doi</w:t>
-      </w:r>
-      <w:proofErr w:type="spellEnd"/>
-      <w:r>
-        <w:rPr>
-          <w:rFonts w:ascii="Times New Roman" w:hAnsi="Times New Roman" w:cs="Times New Roman"/>
-          <w:sz w:val="24"/>
-          <w:szCs w:val="24"/>
-        </w:rPr>
-        <w:t>: 10.2105/AJPH.2013.301420</w:t>
+      <w:r>
+        <w:rPr>
+          <w:rFonts w:ascii="Times New Roman" w:hAnsi="Times New Roman" w:cs="Times New Roman"/>
+          <w:sz w:val="24"/>
+          <w:szCs w:val="24"/>
+        </w:rPr>
+        <w:t>doi: 10.2105/AJPH.2013.301420</w:t>
       </w:r>
     </w:p>
     <w:p>
@@ -8115,23 +8256,13 @@
           <w:szCs w:val="24"/>
         </w:rPr>
       </w:pPr>
-      <w:proofErr w:type="spellStart"/>
-      <w:r>
-        <w:rPr>
-          <w:rFonts w:ascii="Times New Roman" w:hAnsi="Times New Roman" w:cs="Times New Roman"/>
-          <w:sz w:val="24"/>
-          <w:szCs w:val="24"/>
-        </w:rPr>
-        <w:t>Gebhardt</w:t>
-      </w:r>
-      <w:proofErr w:type="spellEnd"/>
-      <w:r>
-        <w:rPr>
-          <w:rFonts w:ascii="Times New Roman" w:hAnsi="Times New Roman" w:cs="Times New Roman"/>
-          <w:sz w:val="24"/>
-          <w:szCs w:val="24"/>
-        </w:rPr>
-        <w:t>, M.</w:t>
+      <w:r>
+        <w:rPr>
+          <w:rFonts w:ascii="Times New Roman" w:hAnsi="Times New Roman" w:cs="Times New Roman"/>
+          <w:sz w:val="24"/>
+          <w:szCs w:val="24"/>
+        </w:rPr>
+        <w:t>Gebhardt, M.</w:t>
       </w:r>
       <w:r>
         <w:rPr>
@@ -8249,23 +8380,13 @@
           <w:szCs w:val="24"/>
         </w:rPr>
       </w:pPr>
-      <w:proofErr w:type="spellStart"/>
-      <w:r>
-        <w:rPr>
-          <w:rFonts w:ascii="Times New Roman" w:hAnsi="Times New Roman" w:cs="Times New Roman"/>
-          <w:sz w:val="24"/>
-          <w:szCs w:val="24"/>
-        </w:rPr>
-        <w:t>GeoDa</w:t>
-      </w:r>
-      <w:proofErr w:type="spellEnd"/>
-      <w:r>
-        <w:rPr>
-          <w:rFonts w:ascii="Times New Roman" w:hAnsi="Times New Roman" w:cs="Times New Roman"/>
-          <w:sz w:val="24"/>
-          <w:szCs w:val="24"/>
-        </w:rPr>
-        <w:t xml:space="preserve"> 1.14 [Computer software]. Retrieved from </w:t>
+      <w:r>
+        <w:rPr>
+          <w:rFonts w:ascii="Times New Roman" w:hAnsi="Times New Roman" w:cs="Times New Roman"/>
+          <w:sz w:val="24"/>
+          <w:szCs w:val="24"/>
+        </w:rPr>
+        <w:t xml:space="preserve">GeoDa 1.14 [Computer software]. Retrieved from </w:t>
       </w:r>
       <w:r>
         <w:rPr>
@@ -8286,23 +8407,13 @@
           <w:szCs w:val="24"/>
         </w:rPr>
       </w:pPr>
-      <w:proofErr w:type="spellStart"/>
-      <w:r>
-        <w:rPr>
-          <w:rFonts w:ascii="Times New Roman" w:hAnsi="Times New Roman" w:cs="Times New Roman"/>
-          <w:sz w:val="24"/>
-          <w:szCs w:val="24"/>
-        </w:rPr>
-        <w:t>GeoDaSpace</w:t>
-      </w:r>
-      <w:proofErr w:type="spellEnd"/>
-      <w:r>
-        <w:rPr>
-          <w:rFonts w:ascii="Times New Roman" w:hAnsi="Times New Roman" w:cs="Times New Roman"/>
-          <w:sz w:val="24"/>
-          <w:szCs w:val="24"/>
-        </w:rPr>
-        <w:t xml:space="preserve"> 1.2 [Computer software]. Retrieved from </w:t>
+      <w:r>
+        <w:rPr>
+          <w:rFonts w:ascii="Times New Roman" w:hAnsi="Times New Roman" w:cs="Times New Roman"/>
+          <w:sz w:val="24"/>
+          <w:szCs w:val="24"/>
+        </w:rPr>
+        <w:t xml:space="preserve">GeoDaSpace 1.2 [Computer software]. Retrieved from </w:t>
       </w:r>
       <w:r>
         <w:rPr>
@@ -8597,25 +8708,7 @@
           <w:sz w:val="24"/>
           <w:szCs w:val="24"/>
         </w:rPr>
-        <w:t xml:space="preserve">Matthews, S. A. (2006). </w:t>
-      </w:r>
-      <w:proofErr w:type="spellStart"/>
-      <w:r>
-        <w:rPr>
-          <w:rFonts w:ascii="Times New Roman" w:hAnsi="Times New Roman" w:cs="Times New Roman"/>
-          <w:sz w:val="24"/>
-          <w:szCs w:val="24"/>
-        </w:rPr>
-        <w:t>GeoDa</w:t>
-      </w:r>
-      <w:proofErr w:type="spellEnd"/>
-      <w:r>
-        <w:rPr>
-          <w:rFonts w:ascii="Times New Roman" w:hAnsi="Times New Roman" w:cs="Times New Roman"/>
-          <w:sz w:val="24"/>
-          <w:szCs w:val="24"/>
-        </w:rPr>
-        <w:t xml:space="preserve"> and Spatial Regression Modeling [Lecture]. Center for Spatially Integrated Social Science, Population Research Institute, </w:t>
+        <w:t xml:space="preserve">Matthews, S. A. (2006). GeoDa and Spatial Regression Modeling [Lecture]. Center for Spatially Integrated Social Science, Population Research Institute, </w:t>
       </w:r>
       <w:r>
         <w:rPr>
@@ -8719,25 +8812,7 @@
           <w:szCs w:val="24"/>
         </w:rPr>
         <w:lastRenderedPageBreak/>
-        <w:t>Missouri Department of Elementary and Secondary Education [MDESE]. (</w:t>
-      </w:r>
-      <w:proofErr w:type="spellStart"/>
-      <w:r>
-        <w:rPr>
-          <w:rFonts w:ascii="Times New Roman" w:hAnsi="Times New Roman" w:cs="Times New Roman"/>
-          <w:sz w:val="24"/>
-          <w:szCs w:val="24"/>
-        </w:rPr>
-        <w:t>n.d.</w:t>
-      </w:r>
-      <w:proofErr w:type="spellEnd"/>
-      <w:r>
-        <w:rPr>
-          <w:rFonts w:ascii="Times New Roman" w:hAnsi="Times New Roman" w:cs="Times New Roman"/>
-          <w:sz w:val="24"/>
-          <w:szCs w:val="24"/>
-        </w:rPr>
-        <w:t xml:space="preserve">). </w:t>
+        <w:t xml:space="preserve">Missouri Department of Elementary and Secondary Education [MDESE]. (n.d.). </w:t>
       </w:r>
       <w:r>
         <w:rPr>
@@ -8775,49 +8850,21 @@
           <w:szCs w:val="24"/>
         </w:rPr>
       </w:pPr>
-      <w:proofErr w:type="spellStart"/>
-      <w:r>
-        <w:rPr>
-          <w:rFonts w:ascii="Times New Roman" w:hAnsi="Times New Roman" w:cs="Times New Roman"/>
-          <w:sz w:val="24"/>
-          <w:szCs w:val="24"/>
-        </w:rPr>
-        <w:t>Paschall</w:t>
-      </w:r>
-      <w:proofErr w:type="spellEnd"/>
-      <w:r>
-        <w:rPr>
-          <w:rFonts w:ascii="Times New Roman" w:hAnsi="Times New Roman" w:cs="Times New Roman"/>
-          <w:sz w:val="24"/>
-          <w:szCs w:val="24"/>
-        </w:rPr>
-        <w:t>, K.,</w:t>
-      </w:r>
-      <w:r>
-        <w:rPr>
-          <w:rFonts w:ascii="Times New Roman" w:hAnsi="Times New Roman" w:cs="Times New Roman"/>
-          <w:sz w:val="24"/>
-          <w:szCs w:val="24"/>
-        </w:rPr>
-        <w:t xml:space="preserve"> </w:t>
-      </w:r>
-      <w:proofErr w:type="spellStart"/>
-      <w:r>
-        <w:rPr>
-          <w:rFonts w:ascii="Times New Roman" w:hAnsi="Times New Roman" w:cs="Times New Roman"/>
-          <w:sz w:val="24"/>
-          <w:szCs w:val="24"/>
-        </w:rPr>
-        <w:t>Gershoff</w:t>
-      </w:r>
-      <w:proofErr w:type="spellEnd"/>
-      <w:r>
-        <w:rPr>
-          <w:rFonts w:ascii="Times New Roman" w:hAnsi="Times New Roman" w:cs="Times New Roman"/>
-          <w:sz w:val="24"/>
-          <w:szCs w:val="24"/>
-        </w:rPr>
-        <w:t>, E</w:t>
+      <w:r>
+        <w:rPr>
+          <w:rFonts w:ascii="Times New Roman" w:hAnsi="Times New Roman" w:cs="Times New Roman"/>
+          <w:sz w:val="24"/>
+          <w:szCs w:val="24"/>
+        </w:rPr>
+        <w:t>Paschall, K.,</w:t>
+      </w:r>
+      <w:r>
+        <w:rPr>
+          <w:rFonts w:ascii="Times New Roman" w:hAnsi="Times New Roman" w:cs="Times New Roman"/>
+          <w:sz w:val="24"/>
+          <w:szCs w:val="24"/>
+        </w:rPr>
+        <w:t xml:space="preserve"> Gershoff, E</w:t>
       </w:r>
       <w:r>
         <w:rPr>
@@ -8833,25 +8880,7 @@
           <w:sz w:val="24"/>
           <w:szCs w:val="24"/>
         </w:rPr>
-        <w:t xml:space="preserve"> </w:t>
-      </w:r>
-      <w:proofErr w:type="spellStart"/>
-      <w:r>
-        <w:rPr>
-          <w:rFonts w:ascii="Times New Roman" w:hAnsi="Times New Roman" w:cs="Times New Roman"/>
-          <w:sz w:val="24"/>
-          <w:szCs w:val="24"/>
-        </w:rPr>
-        <w:t>Kuhfeld</w:t>
-      </w:r>
-      <w:proofErr w:type="spellEnd"/>
-      <w:r>
-        <w:rPr>
-          <w:rFonts w:ascii="Times New Roman" w:hAnsi="Times New Roman" w:cs="Times New Roman"/>
-          <w:sz w:val="24"/>
-          <w:szCs w:val="24"/>
-        </w:rPr>
-        <w:t>, M</w:t>
+        <w:t xml:space="preserve"> Kuhfeld, M</w:t>
       </w:r>
       <w:r>
         <w:rPr>
@@ -9025,23 +9054,13 @@
           <w:szCs w:val="24"/>
         </w:rPr>
       </w:pPr>
-      <w:proofErr w:type="spellStart"/>
-      <w:r>
-        <w:rPr>
-          <w:rFonts w:ascii="Times New Roman" w:hAnsi="Times New Roman" w:cs="Times New Roman"/>
-          <w:sz w:val="24"/>
-          <w:szCs w:val="24"/>
-        </w:rPr>
-        <w:t>Shur</w:t>
-      </w:r>
-      <w:proofErr w:type="spellEnd"/>
-      <w:r>
-        <w:rPr>
-          <w:rFonts w:ascii="Times New Roman" w:hAnsi="Times New Roman" w:cs="Times New Roman"/>
-          <w:sz w:val="24"/>
-          <w:szCs w:val="24"/>
-        </w:rPr>
-        <w:t xml:space="preserve">, R. L. (2012). </w:t>
+      <w:r>
+        <w:rPr>
+          <w:rFonts w:ascii="Times New Roman" w:hAnsi="Times New Roman" w:cs="Times New Roman"/>
+          <w:sz w:val="24"/>
+          <w:szCs w:val="24"/>
+        </w:rPr>
+        <w:t xml:space="preserve">Shur, R. L. (2012). </w:t>
       </w:r>
       <w:r>
         <w:rPr>
@@ -9170,25 +9189,7 @@
           <w:sz w:val="24"/>
           <w:szCs w:val="24"/>
         </w:rPr>
-        <w:t xml:space="preserve"> </w:t>
-      </w:r>
-      <w:proofErr w:type="spellStart"/>
-      <w:r>
-        <w:rPr>
-          <w:rFonts w:ascii="Times New Roman" w:hAnsi="Times New Roman" w:cs="Times New Roman"/>
-          <w:sz w:val="24"/>
-          <w:szCs w:val="24"/>
-        </w:rPr>
-        <w:t>Shouse</w:t>
-      </w:r>
-      <w:proofErr w:type="spellEnd"/>
-      <w:r>
-        <w:rPr>
-          <w:rFonts w:ascii="Times New Roman" w:hAnsi="Times New Roman" w:cs="Times New Roman"/>
-          <w:sz w:val="24"/>
-          <w:szCs w:val="24"/>
-        </w:rPr>
-        <w:t>, R</w:t>
+        <w:t xml:space="preserve"> Shouse, R</w:t>
       </w:r>
       <w:r>
         <w:rPr>
@@ -9312,23 +9313,13 @@
         </w:rPr>
         <w:t xml:space="preserve"> </w:t>
       </w:r>
-      <w:proofErr w:type="spellStart"/>
-      <w:r>
-        <w:rPr>
-          <w:rFonts w:ascii="Times New Roman" w:hAnsi="Times New Roman" w:cs="Times New Roman"/>
-          <w:sz w:val="24"/>
-          <w:szCs w:val="24"/>
-        </w:rPr>
-        <w:t>doi</w:t>
-      </w:r>
-      <w:proofErr w:type="spellEnd"/>
-      <w:r>
-        <w:rPr>
-          <w:rFonts w:ascii="Times New Roman" w:hAnsi="Times New Roman" w:cs="Times New Roman"/>
-          <w:sz w:val="24"/>
-          <w:szCs w:val="24"/>
-        </w:rPr>
-        <w:t>: 10.2105/AJPH.2014.301997</w:t>
+      <w:r>
+        <w:rPr>
+          <w:rFonts w:ascii="Times New Roman" w:hAnsi="Times New Roman" w:cs="Times New Roman"/>
+          <w:sz w:val="24"/>
+          <w:szCs w:val="24"/>
+        </w:rPr>
+        <w:t>doi: 10.2105/AJPH.2014.301997</w:t>
       </w:r>
     </w:p>
     <w:p>
@@ -10799,25 +10790,7 @@
           <w:sz w:val="24"/>
           <w:szCs w:val="24"/>
         </w:rPr>
-        <w:t xml:space="preserve"> of the population is White for the </w:t>
-      </w:r>
-      <w:proofErr w:type="gramStart"/>
-      <w:r>
-        <w:rPr>
-          <w:rFonts w:ascii="Times New Roman" w:hAnsi="Times New Roman" w:cs="Times New Roman"/>
-          <w:sz w:val="24"/>
-          <w:szCs w:val="24"/>
-        </w:rPr>
-        <w:t>vast majority</w:t>
-      </w:r>
-      <w:proofErr w:type="gramEnd"/>
-      <w:r>
-        <w:rPr>
-          <w:rFonts w:ascii="Times New Roman" w:hAnsi="Times New Roman" w:cs="Times New Roman"/>
-          <w:sz w:val="24"/>
-          <w:szCs w:val="24"/>
-        </w:rPr>
-        <w:t xml:space="preserve"> of</w:t>
+        <w:t xml:space="preserve"> of the population is White for the vast majority of</w:t>
       </w:r>
       <w:r>
         <w:rPr>
@@ -14972,25 +14945,7 @@
           <w:sz w:val="24"/>
           <w:szCs w:val="24"/>
         </w:rPr>
-        <w:t xml:space="preserve">the population was White for the </w:t>
-      </w:r>
-      <w:proofErr w:type="gramStart"/>
-      <w:r>
-        <w:rPr>
-          <w:rFonts w:ascii="Times New Roman" w:hAnsi="Times New Roman" w:cs="Times New Roman"/>
-          <w:sz w:val="24"/>
-          <w:szCs w:val="24"/>
-        </w:rPr>
-        <w:t>vast majority</w:t>
-      </w:r>
-      <w:proofErr w:type="gramEnd"/>
-      <w:r>
-        <w:rPr>
-          <w:rFonts w:ascii="Times New Roman" w:hAnsi="Times New Roman" w:cs="Times New Roman"/>
-          <w:sz w:val="24"/>
-          <w:szCs w:val="24"/>
-        </w:rPr>
-        <w:t xml:space="preserve"> of</w:t>
+        <w:t>the population was White for the vast majority of</w:t>
       </w:r>
       <w:r>
         <w:rPr>
@@ -15852,7 +15807,7 @@
         <w:noProof/>
         <w:sz w:val="24"/>
       </w:rPr>
-      <w:t>20</w:t>
+      <w:t>2</w:t>
     </w:r>
     <w:r>
       <w:rPr>

</xml_diff>

<commit_message>
Reviewed numbering for tables and figures
</commit_message>
<xml_diff>
--- a/Project/Docs/Townes_SOC5670_2020_Spring_FinalProject_APA-format_v00.docx
+++ b/Project/Docs/Townes_SOC5670_2020_Spring_FinalProject_APA-format_v00.docx
@@ -302,7 +302,25 @@
           <w:sz w:val="24"/>
           <w:szCs w:val="24"/>
         </w:rPr>
-        <w:t xml:space="preserve">been aspatial in nature.  </w:t>
+        <w:t xml:space="preserve">been </w:t>
+      </w:r>
+      <w:proofErr w:type="spellStart"/>
+      <w:r>
+        <w:rPr>
+          <w:rFonts w:ascii="Times New Roman" w:hAnsi="Times New Roman" w:cs="Times New Roman"/>
+          <w:sz w:val="24"/>
+          <w:szCs w:val="24"/>
+        </w:rPr>
+        <w:t>aspatial</w:t>
+      </w:r>
+      <w:proofErr w:type="spellEnd"/>
+      <w:r>
+        <w:rPr>
+          <w:rFonts w:ascii="Times New Roman" w:hAnsi="Times New Roman" w:cs="Times New Roman"/>
+          <w:sz w:val="24"/>
+          <w:szCs w:val="24"/>
+        </w:rPr>
+        <w:t xml:space="preserve"> in nature.  </w:t>
       </w:r>
       <w:r>
         <w:rPr>
@@ -845,7 +863,25 @@
           <w:sz w:val="24"/>
           <w:szCs w:val="24"/>
         </w:rPr>
-        <w:t xml:space="preserve">been aspatial in nature.  </w:t>
+        <w:t xml:space="preserve">been </w:t>
+      </w:r>
+      <w:proofErr w:type="spellStart"/>
+      <w:r>
+        <w:rPr>
+          <w:rFonts w:ascii="Times New Roman" w:hAnsi="Times New Roman" w:cs="Times New Roman"/>
+          <w:sz w:val="24"/>
+          <w:szCs w:val="24"/>
+        </w:rPr>
+        <w:t>aspatial</w:t>
+      </w:r>
+      <w:proofErr w:type="spellEnd"/>
+      <w:r>
+        <w:rPr>
+          <w:rFonts w:ascii="Times New Roman" w:hAnsi="Times New Roman" w:cs="Times New Roman"/>
+          <w:sz w:val="24"/>
+          <w:szCs w:val="24"/>
+        </w:rPr>
+        <w:t xml:space="preserve"> in nature.  </w:t>
       </w:r>
       <w:r>
         <w:rPr>
@@ -1124,8 +1160,18 @@
           <w:sz w:val="24"/>
           <w:szCs w:val="24"/>
         </w:rPr>
-        <w:t>“County of Greene,” n.d.</w:t>
-      </w:r>
+        <w:t xml:space="preserve">“County of Greene,” </w:t>
+      </w:r>
+      <w:proofErr w:type="spellStart"/>
+      <w:r>
+        <w:rPr>
+          <w:rFonts w:ascii="Times New Roman" w:hAnsi="Times New Roman" w:cs="Times New Roman"/>
+          <w:sz w:val="24"/>
+          <w:szCs w:val="24"/>
+        </w:rPr>
+        <w:t>n.d.</w:t>
+      </w:r>
+      <w:proofErr w:type="spellEnd"/>
       <w:r>
         <w:rPr>
           <w:rFonts w:ascii="Times New Roman" w:hAnsi="Times New Roman" w:cs="Times New Roman"/>
@@ -1172,8 +1218,18 @@
           <w:sz w:val="24"/>
           <w:szCs w:val="24"/>
         </w:rPr>
-        <w:t>Department of Elementary and Secondary Education, n.d.</w:t>
-      </w:r>
+        <w:t xml:space="preserve">Department of Elementary and Secondary Education, </w:t>
+      </w:r>
+      <w:proofErr w:type="spellStart"/>
+      <w:r>
+        <w:rPr>
+          <w:rFonts w:ascii="Times New Roman" w:hAnsi="Times New Roman" w:cs="Times New Roman"/>
+          <w:sz w:val="24"/>
+          <w:szCs w:val="24"/>
+        </w:rPr>
+        <w:t>n.d.</w:t>
+      </w:r>
+      <w:proofErr w:type="spellEnd"/>
       <w:r>
         <w:rPr>
           <w:rFonts w:ascii="Times New Roman" w:hAnsi="Times New Roman" w:cs="Times New Roman"/>
@@ -1835,6 +1891,7 @@
         </w:rPr>
         <w:t>literature that focuses on race, poverty, and various social issues (</w:t>
       </w:r>
+      <w:proofErr w:type="spellStart"/>
       <w:r>
         <w:rPr>
           <w:rFonts w:ascii="Times New Roman" w:hAnsi="Times New Roman" w:cs="Times New Roman"/>
@@ -1849,7 +1906,34 @@
           <w:sz w:val="24"/>
           <w:szCs w:val="24"/>
         </w:rPr>
-        <w:t>er &amp; Gattschalk, 1987;</w:t>
+        <w:t>er</w:t>
+      </w:r>
+      <w:proofErr w:type="spellEnd"/>
+      <w:r>
+        <w:rPr>
+          <w:rFonts w:ascii="Times New Roman" w:hAnsi="Times New Roman" w:cs="Times New Roman"/>
+          <w:sz w:val="24"/>
+          <w:szCs w:val="24"/>
+        </w:rPr>
+        <w:t xml:space="preserve"> &amp; </w:t>
+      </w:r>
+      <w:proofErr w:type="spellStart"/>
+      <w:r>
+        <w:rPr>
+          <w:rFonts w:ascii="Times New Roman" w:hAnsi="Times New Roman" w:cs="Times New Roman"/>
+          <w:sz w:val="24"/>
+          <w:szCs w:val="24"/>
+        </w:rPr>
+        <w:t>Gattschalk</w:t>
+      </w:r>
+      <w:proofErr w:type="spellEnd"/>
+      <w:r>
+        <w:rPr>
+          <w:rFonts w:ascii="Times New Roman" w:hAnsi="Times New Roman" w:cs="Times New Roman"/>
+          <w:sz w:val="24"/>
+          <w:szCs w:val="24"/>
+        </w:rPr>
+        <w:t>, 1987;</w:t>
       </w:r>
       <w:r>
         <w:rPr>
@@ -1899,6 +1983,7 @@
         </w:rPr>
         <w:t xml:space="preserve">2014; </w:t>
       </w:r>
+      <w:proofErr w:type="spellStart"/>
       <w:r>
         <w:rPr>
           <w:rFonts w:ascii="Times New Roman" w:hAnsi="Times New Roman" w:cs="Times New Roman"/>
@@ -1907,6 +1992,7 @@
         </w:rPr>
         <w:t>Gebhardt</w:t>
       </w:r>
+      <w:proofErr w:type="spellEnd"/>
       <w:r>
         <w:rPr>
           <w:rFonts w:ascii="Times New Roman" w:hAnsi="Times New Roman" w:cs="Times New Roman"/>
@@ -1929,8 +2015,18 @@
           <w:sz w:val="24"/>
           <w:szCs w:val="24"/>
         </w:rPr>
-        <w:t>Madden, 2014; Michner</w:t>
-      </w:r>
+        <w:t xml:space="preserve">Madden, 2014; </w:t>
+      </w:r>
+      <w:proofErr w:type="spellStart"/>
+      <w:r>
+        <w:rPr>
+          <w:rFonts w:ascii="Times New Roman" w:hAnsi="Times New Roman" w:cs="Times New Roman"/>
+          <w:sz w:val="24"/>
+          <w:szCs w:val="24"/>
+        </w:rPr>
+        <w:t>Michner</w:t>
+      </w:r>
+      <w:proofErr w:type="spellEnd"/>
       <w:r>
         <w:rPr>
           <w:rFonts w:ascii="Times New Roman" w:hAnsi="Times New Roman" w:cs="Times New Roman"/>
@@ -1939,21 +2035,67 @@
         </w:rPr>
         <w:t xml:space="preserve">, 2016; </w:t>
       </w:r>
-      <w:r>
-        <w:rPr>
-          <w:rFonts w:ascii="Times New Roman" w:hAnsi="Times New Roman" w:cs="Times New Roman"/>
-          <w:sz w:val="24"/>
-          <w:szCs w:val="24"/>
-        </w:rPr>
-        <w:t>Paschall, Gershoff,</w:t>
-      </w:r>
-      <w:r>
-        <w:rPr>
-          <w:rFonts w:ascii="Times New Roman" w:hAnsi="Times New Roman" w:cs="Times New Roman"/>
-          <w:sz w:val="24"/>
-          <w:szCs w:val="24"/>
-        </w:rPr>
-        <w:t xml:space="preserve"> &amp; Kuhfeld, 2018</w:t>
+      <w:proofErr w:type="spellStart"/>
+      <w:r>
+        <w:rPr>
+          <w:rFonts w:ascii="Times New Roman" w:hAnsi="Times New Roman" w:cs="Times New Roman"/>
+          <w:sz w:val="24"/>
+          <w:szCs w:val="24"/>
+        </w:rPr>
+        <w:t>Paschall</w:t>
+      </w:r>
+      <w:proofErr w:type="spellEnd"/>
+      <w:r>
+        <w:rPr>
+          <w:rFonts w:ascii="Times New Roman" w:hAnsi="Times New Roman" w:cs="Times New Roman"/>
+          <w:sz w:val="24"/>
+          <w:szCs w:val="24"/>
+        </w:rPr>
+        <w:t xml:space="preserve">, </w:t>
+      </w:r>
+      <w:proofErr w:type="spellStart"/>
+      <w:r>
+        <w:rPr>
+          <w:rFonts w:ascii="Times New Roman" w:hAnsi="Times New Roman" w:cs="Times New Roman"/>
+          <w:sz w:val="24"/>
+          <w:szCs w:val="24"/>
+        </w:rPr>
+        <w:t>Gershoff</w:t>
+      </w:r>
+      <w:proofErr w:type="spellEnd"/>
+      <w:r>
+        <w:rPr>
+          <w:rFonts w:ascii="Times New Roman" w:hAnsi="Times New Roman" w:cs="Times New Roman"/>
+          <w:sz w:val="24"/>
+          <w:szCs w:val="24"/>
+        </w:rPr>
+        <w:t>,</w:t>
+      </w:r>
+      <w:r>
+        <w:rPr>
+          <w:rFonts w:ascii="Times New Roman" w:hAnsi="Times New Roman" w:cs="Times New Roman"/>
+          <w:sz w:val="24"/>
+          <w:szCs w:val="24"/>
+        </w:rPr>
+        <w:t xml:space="preserve"> &amp; </w:t>
+      </w:r>
+      <w:proofErr w:type="spellStart"/>
+      <w:r>
+        <w:rPr>
+          <w:rFonts w:ascii="Times New Roman" w:hAnsi="Times New Roman" w:cs="Times New Roman"/>
+          <w:sz w:val="24"/>
+          <w:szCs w:val="24"/>
+        </w:rPr>
+        <w:t>Kuhfeld</w:t>
+      </w:r>
+      <w:proofErr w:type="spellEnd"/>
+      <w:r>
+        <w:rPr>
+          <w:rFonts w:ascii="Times New Roman" w:hAnsi="Times New Roman" w:cs="Times New Roman"/>
+          <w:sz w:val="24"/>
+          <w:szCs w:val="24"/>
+        </w:rPr>
+        <w:t>, 2018</w:t>
       </w:r>
       <w:r>
         <w:rPr>
@@ -2124,7 +2266,25 @@
           <w:szCs w:val="24"/>
         </w:rPr>
         <w:lastRenderedPageBreak/>
-        <w:t>and Latinx p</w:t>
+        <w:t xml:space="preserve">and </w:t>
+      </w:r>
+      <w:proofErr w:type="spellStart"/>
+      <w:r>
+        <w:rPr>
+          <w:rFonts w:ascii="Times New Roman" w:hAnsi="Times New Roman" w:cs="Times New Roman"/>
+          <w:sz w:val="24"/>
+          <w:szCs w:val="24"/>
+        </w:rPr>
+        <w:t>Latinx</w:t>
+      </w:r>
+      <w:proofErr w:type="spellEnd"/>
+      <w:r>
+        <w:rPr>
+          <w:rFonts w:ascii="Times New Roman" w:hAnsi="Times New Roman" w:cs="Times New Roman"/>
+          <w:sz w:val="24"/>
+          <w:szCs w:val="24"/>
+        </w:rPr>
+        <w:t xml:space="preserve"> p</w:t>
       </w:r>
       <w:r>
         <w:rPr>
@@ -2310,7 +2470,25 @@
           <w:sz w:val="24"/>
           <w:szCs w:val="24"/>
         </w:rPr>
-        <w:t xml:space="preserve">.  Shur (2012) noted the </w:t>
+        <w:t xml:space="preserve">.  </w:t>
+      </w:r>
+      <w:proofErr w:type="spellStart"/>
+      <w:r>
+        <w:rPr>
+          <w:rFonts w:ascii="Times New Roman" w:hAnsi="Times New Roman" w:cs="Times New Roman"/>
+          <w:sz w:val="24"/>
+          <w:szCs w:val="24"/>
+        </w:rPr>
+        <w:t>Shur</w:t>
+      </w:r>
+      <w:proofErr w:type="spellEnd"/>
+      <w:r>
+        <w:rPr>
+          <w:rFonts w:ascii="Times New Roman" w:hAnsi="Times New Roman" w:cs="Times New Roman"/>
+          <w:sz w:val="24"/>
+          <w:szCs w:val="24"/>
+        </w:rPr>
+        <w:t xml:space="preserve"> (2012) noted the </w:t>
       </w:r>
       <w:r>
         <w:rPr>
@@ -2345,7 +2523,25 @@
           <w:sz w:val="24"/>
           <w:szCs w:val="24"/>
         </w:rPr>
-        <w:t>Harper (2007) examined a series of lynchings and subsequent expulsions of Blacks between 1894 and 1906 in Southwest Missouri</w:t>
+        <w:t xml:space="preserve">Harper (2007) examined a series of </w:t>
+      </w:r>
+      <w:proofErr w:type="spellStart"/>
+      <w:r>
+        <w:rPr>
+          <w:rFonts w:ascii="Times New Roman" w:hAnsi="Times New Roman" w:cs="Times New Roman"/>
+          <w:sz w:val="24"/>
+          <w:szCs w:val="24"/>
+        </w:rPr>
+        <w:t>lynchings</w:t>
+      </w:r>
+      <w:proofErr w:type="spellEnd"/>
+      <w:r>
+        <w:rPr>
+          <w:rFonts w:ascii="Times New Roman" w:hAnsi="Times New Roman" w:cs="Times New Roman"/>
+          <w:sz w:val="24"/>
+          <w:szCs w:val="24"/>
+        </w:rPr>
+        <w:t xml:space="preserve"> and subsequent expulsions of Blacks between 1894 and 1906 in Southwest Missouri</w:t>
       </w:r>
       <w:r>
         <w:rPr>
@@ -2409,7 +2605,25 @@
           <w:sz w:val="24"/>
           <w:szCs w:val="24"/>
         </w:rPr>
-        <w:t xml:space="preserve">but was allowed to continue practicing </w:t>
+        <w:t xml:space="preserve">but </w:t>
+      </w:r>
+      <w:proofErr w:type="gramStart"/>
+      <w:r>
+        <w:rPr>
+          <w:rFonts w:ascii="Times New Roman" w:hAnsi="Times New Roman" w:cs="Times New Roman"/>
+          <w:sz w:val="24"/>
+          <w:szCs w:val="24"/>
+        </w:rPr>
+        <w:t>was allowed to</w:t>
+      </w:r>
+      <w:proofErr w:type="gramEnd"/>
+      <w:r>
+        <w:rPr>
+          <w:rFonts w:ascii="Times New Roman" w:hAnsi="Times New Roman" w:cs="Times New Roman"/>
+          <w:sz w:val="24"/>
+          <w:szCs w:val="24"/>
+        </w:rPr>
+        <w:t xml:space="preserve"> continue practicing </w:t>
       </w:r>
       <w:r>
         <w:rPr>
@@ -2518,13 +2732,23 @@
           <w:szCs w:val="24"/>
         </w:rPr>
       </w:pPr>
-      <w:r>
-        <w:rPr>
-          <w:rFonts w:ascii="Times New Roman" w:hAnsi="Times New Roman" w:cs="Times New Roman"/>
-          <w:sz w:val="24"/>
-          <w:szCs w:val="24"/>
-        </w:rPr>
-        <w:t>According to Harper (2007), a</w:t>
+      <w:proofErr w:type="gramStart"/>
+      <w:r>
+        <w:rPr>
+          <w:rFonts w:ascii="Times New Roman" w:hAnsi="Times New Roman" w:cs="Times New Roman"/>
+          <w:sz w:val="24"/>
+          <w:szCs w:val="24"/>
+        </w:rPr>
+        <w:t>According to</w:t>
+      </w:r>
+      <w:proofErr w:type="gramEnd"/>
+      <w:r>
+        <w:rPr>
+          <w:rFonts w:ascii="Times New Roman" w:hAnsi="Times New Roman" w:cs="Times New Roman"/>
+          <w:sz w:val="24"/>
+          <w:szCs w:val="24"/>
+        </w:rPr>
+        <w:t xml:space="preserve"> Harper (2007), a</w:t>
       </w:r>
       <w:r>
         <w:rPr>
@@ -2648,7 +2872,25 @@
           <w:sz w:val="24"/>
           <w:szCs w:val="24"/>
         </w:rPr>
-        <w:t xml:space="preserve"> businesses in the main business district and purchasing homes on integrated streets (Shur, 2012).  </w:t>
+        <w:t xml:space="preserve"> businesses in the main business district and purchasing homes on integrated streets (</w:t>
+      </w:r>
+      <w:proofErr w:type="spellStart"/>
+      <w:r>
+        <w:rPr>
+          <w:rFonts w:ascii="Times New Roman" w:hAnsi="Times New Roman" w:cs="Times New Roman"/>
+          <w:sz w:val="24"/>
+          <w:szCs w:val="24"/>
+        </w:rPr>
+        <w:t>Shur</w:t>
+      </w:r>
+      <w:proofErr w:type="spellEnd"/>
+      <w:r>
+        <w:rPr>
+          <w:rFonts w:ascii="Times New Roman" w:hAnsi="Times New Roman" w:cs="Times New Roman"/>
+          <w:sz w:val="24"/>
+          <w:szCs w:val="24"/>
+        </w:rPr>
+        <w:t xml:space="preserve">, 2012).  </w:t>
       </w:r>
       <w:r>
         <w:rPr>
@@ -2736,7 +2978,25 @@
           <w:sz w:val="24"/>
           <w:szCs w:val="24"/>
         </w:rPr>
-        <w:t xml:space="preserve"> (Shur, p. 119).</w:t>
+        <w:t xml:space="preserve"> (</w:t>
+      </w:r>
+      <w:proofErr w:type="spellStart"/>
+      <w:r>
+        <w:rPr>
+          <w:rFonts w:ascii="Times New Roman" w:hAnsi="Times New Roman" w:cs="Times New Roman"/>
+          <w:sz w:val="24"/>
+          <w:szCs w:val="24"/>
+        </w:rPr>
+        <w:t>Shur</w:t>
+      </w:r>
+      <w:proofErr w:type="spellEnd"/>
+      <w:r>
+        <w:rPr>
+          <w:rFonts w:ascii="Times New Roman" w:hAnsi="Times New Roman" w:cs="Times New Roman"/>
+          <w:sz w:val="24"/>
+          <w:szCs w:val="24"/>
+        </w:rPr>
+        <w:t>, p. 119).</w:t>
       </w:r>
     </w:p>
     <w:p>
@@ -2796,6 +3056,7 @@
         </w:rPr>
         <w:t xml:space="preserve">, </w:t>
       </w:r>
+      <w:proofErr w:type="spellStart"/>
       <w:r>
         <w:rPr>
           <w:rFonts w:ascii="Times New Roman" w:hAnsi="Times New Roman" w:cs="Times New Roman"/>
@@ -2810,7 +3071,16 @@
           <w:sz w:val="24"/>
           <w:szCs w:val="24"/>
         </w:rPr>
-        <w:t xml:space="preserve">ynchings were a tool used by many communities </w:t>
+        <w:t>ynchings</w:t>
+      </w:r>
+      <w:proofErr w:type="spellEnd"/>
+      <w:r>
+        <w:rPr>
+          <w:rFonts w:ascii="Times New Roman" w:hAnsi="Times New Roman" w:cs="Times New Roman"/>
+          <w:sz w:val="24"/>
+          <w:szCs w:val="24"/>
+        </w:rPr>
+        <w:t xml:space="preserve"> were a tool used by many communities </w:t>
       </w:r>
       <w:r>
         <w:rPr>
@@ -2898,7 +3168,25 @@
           <w:sz w:val="24"/>
           <w:szCs w:val="24"/>
         </w:rPr>
-        <w:t>obs in southwest Missouri used lynchings as a method to expel Blacks from their communities (Sheppard, 2016)</w:t>
+        <w:t xml:space="preserve">obs in southwest Missouri used </w:t>
+      </w:r>
+      <w:proofErr w:type="spellStart"/>
+      <w:r>
+        <w:rPr>
+          <w:rFonts w:ascii="Times New Roman" w:hAnsi="Times New Roman" w:cs="Times New Roman"/>
+          <w:sz w:val="24"/>
+          <w:szCs w:val="24"/>
+        </w:rPr>
+        <w:t>lynchings</w:t>
+      </w:r>
+      <w:proofErr w:type="spellEnd"/>
+      <w:r>
+        <w:rPr>
+          <w:rFonts w:ascii="Times New Roman" w:hAnsi="Times New Roman" w:cs="Times New Roman"/>
+          <w:sz w:val="24"/>
+          <w:szCs w:val="24"/>
+        </w:rPr>
+        <w:t xml:space="preserve"> as a method to expel Blacks from their communities (Sheppard, 2016)</w:t>
       </w:r>
       <w:r>
         <w:rPr>
@@ -2957,7 +3245,25 @@
           <w:sz w:val="24"/>
           <w:szCs w:val="24"/>
         </w:rPr>
-        <w:t xml:space="preserve"> there were a series of lynchings in Springfield so gruesome in nature that they made national headlines (Wood, 2012, p. 90-91).</w:t>
+        <w:t xml:space="preserve"> there were a series of </w:t>
+      </w:r>
+      <w:proofErr w:type="spellStart"/>
+      <w:r>
+        <w:rPr>
+          <w:rFonts w:ascii="Times New Roman" w:hAnsi="Times New Roman" w:cs="Times New Roman"/>
+          <w:sz w:val="24"/>
+          <w:szCs w:val="24"/>
+        </w:rPr>
+        <w:t>lynchings</w:t>
+      </w:r>
+      <w:proofErr w:type="spellEnd"/>
+      <w:r>
+        <w:rPr>
+          <w:rFonts w:ascii="Times New Roman" w:hAnsi="Times New Roman" w:cs="Times New Roman"/>
+          <w:sz w:val="24"/>
+          <w:szCs w:val="24"/>
+        </w:rPr>
+        <w:t xml:space="preserve"> in Springfield so gruesome in nature that they made national headlines (Wood, 2012, p. 90-91).</w:t>
       </w:r>
       <w:r>
         <w:rPr>
@@ -2997,7 +3303,16 @@
           <w:sz w:val="24"/>
           <w:szCs w:val="24"/>
         </w:rPr>
-        <w:t xml:space="preserve"> lynching</w:t>
+        <w:t xml:space="preserve"> </w:t>
+      </w:r>
+      <w:proofErr w:type="spellStart"/>
+      <w:r>
+        <w:rPr>
+          <w:rFonts w:ascii="Times New Roman" w:hAnsi="Times New Roman" w:cs="Times New Roman"/>
+          <w:sz w:val="24"/>
+          <w:szCs w:val="24"/>
+        </w:rPr>
+        <w:t>lynching</w:t>
       </w:r>
       <w:r>
         <w:rPr>
@@ -3007,6 +3322,7 @@
         </w:rPr>
         <w:t>s</w:t>
       </w:r>
+      <w:proofErr w:type="spellEnd"/>
       <w:r>
         <w:rPr>
           <w:rFonts w:ascii="Times New Roman" w:hAnsi="Times New Roman" w:cs="Times New Roman"/>
@@ -3085,7 +3401,25 @@
           <w:sz w:val="24"/>
           <w:szCs w:val="24"/>
         </w:rPr>
-        <w:t xml:space="preserve">  Moreover, as Shur (2012) elucidated, Whites generally </w:t>
+        <w:t xml:space="preserve">  Moreover, as </w:t>
+      </w:r>
+      <w:proofErr w:type="spellStart"/>
+      <w:r>
+        <w:rPr>
+          <w:rFonts w:ascii="Times New Roman" w:hAnsi="Times New Roman" w:cs="Times New Roman"/>
+          <w:sz w:val="24"/>
+          <w:szCs w:val="24"/>
+        </w:rPr>
+        <w:t>Shur</w:t>
+      </w:r>
+      <w:proofErr w:type="spellEnd"/>
+      <w:r>
+        <w:rPr>
+          <w:rFonts w:ascii="Times New Roman" w:hAnsi="Times New Roman" w:cs="Times New Roman"/>
+          <w:sz w:val="24"/>
+          <w:szCs w:val="24"/>
+        </w:rPr>
+        <w:t xml:space="preserve"> (2012) elucidated, Whites generally </w:t>
       </w:r>
       <w:r>
         <w:rPr>
@@ -3646,15 +3980,33 @@
           <w:sz w:val="24"/>
           <w:szCs w:val="24"/>
         </w:rPr>
-        <w:t>I used STATA to create several interval-ratio variables (Table 2)</w:t>
-      </w:r>
-      <w:r>
-        <w:rPr>
-          <w:rFonts w:ascii="Times New Roman" w:hAnsi="Times New Roman" w:cs="Times New Roman"/>
-          <w:sz w:val="24"/>
-          <w:szCs w:val="24"/>
-        </w:rPr>
-        <w:t xml:space="preserve"> using code that was provided by Dr. J. S. Onésiemo Sandoval</w:t>
+        <w:t xml:space="preserve">I used STATA to create several interval-ratio variables </w:t>
+      </w:r>
+      <w:r>
+        <w:rPr>
+          <w:rFonts w:ascii="Times New Roman" w:hAnsi="Times New Roman" w:cs="Times New Roman"/>
+          <w:sz w:val="24"/>
+          <w:szCs w:val="24"/>
+        </w:rPr>
+        <w:t xml:space="preserve">using code that was provided by Dr. J. S. </w:t>
+      </w:r>
+      <w:proofErr w:type="spellStart"/>
+      <w:r>
+        <w:rPr>
+          <w:rFonts w:ascii="Times New Roman" w:hAnsi="Times New Roman" w:cs="Times New Roman"/>
+          <w:sz w:val="24"/>
+          <w:szCs w:val="24"/>
+        </w:rPr>
+        <w:t>Onésiemo</w:t>
+      </w:r>
+      <w:proofErr w:type="spellEnd"/>
+      <w:r>
+        <w:rPr>
+          <w:rFonts w:ascii="Times New Roman" w:hAnsi="Times New Roman" w:cs="Times New Roman"/>
+          <w:sz w:val="24"/>
+          <w:szCs w:val="24"/>
+        </w:rPr>
+        <w:t xml:space="preserve"> Sandoval</w:t>
       </w:r>
       <w:r>
         <w:rPr>
@@ -4353,8 +4705,18 @@
           <w:sz w:val="24"/>
           <w:szCs w:val="24"/>
         </w:rPr>
-        <w:t xml:space="preserve"> GeoDa</w:t>
-      </w:r>
+        <w:t xml:space="preserve"> </w:t>
+      </w:r>
+      <w:proofErr w:type="spellStart"/>
+      <w:r>
+        <w:rPr>
+          <w:rFonts w:ascii="Times New Roman" w:hAnsi="Times New Roman" w:cs="Times New Roman"/>
+          <w:sz w:val="24"/>
+          <w:szCs w:val="24"/>
+        </w:rPr>
+        <w:t>GeoDa</w:t>
+      </w:r>
+      <w:proofErr w:type="spellEnd"/>
       <w:r>
         <w:rPr>
           <w:rFonts w:ascii="Times New Roman" w:hAnsi="Times New Roman" w:cs="Times New Roman"/>
@@ -4371,13 +4733,23 @@
         </w:rPr>
         <w:t xml:space="preserve">and </w:t>
       </w:r>
-      <w:r>
-        <w:rPr>
-          <w:rFonts w:ascii="Times New Roman" w:hAnsi="Times New Roman" w:cs="Times New Roman"/>
-          <w:sz w:val="24"/>
-          <w:szCs w:val="24"/>
-        </w:rPr>
-        <w:t>GeoDaSpace software</w:t>
+      <w:proofErr w:type="spellStart"/>
+      <w:r>
+        <w:rPr>
+          <w:rFonts w:ascii="Times New Roman" w:hAnsi="Times New Roman" w:cs="Times New Roman"/>
+          <w:sz w:val="24"/>
+          <w:szCs w:val="24"/>
+        </w:rPr>
+        <w:t>GeoDaSpace</w:t>
+      </w:r>
+      <w:proofErr w:type="spellEnd"/>
+      <w:r>
+        <w:rPr>
+          <w:rFonts w:ascii="Times New Roman" w:hAnsi="Times New Roman" w:cs="Times New Roman"/>
+          <w:sz w:val="24"/>
+          <w:szCs w:val="24"/>
+        </w:rPr>
+        <w:t xml:space="preserve"> software</w:t>
       </w:r>
       <w:r>
         <w:rPr>
@@ -4403,6 +4775,7 @@
         </w:rPr>
         <w:t xml:space="preserve">s evidence of spatial processes associated with poverty, race, and </w:t>
       </w:r>
+      <w:proofErr w:type="spellStart"/>
       <w:r>
         <w:rPr>
           <w:rFonts w:ascii="Times New Roman" w:hAnsi="Times New Roman" w:cs="Times New Roman"/>
@@ -4411,6 +4784,7 @@
         </w:rPr>
         <w:t>varios</w:t>
       </w:r>
+      <w:proofErr w:type="spellEnd"/>
       <w:r>
         <w:rPr>
           <w:rFonts w:ascii="Times New Roman" w:hAnsi="Times New Roman" w:cs="Times New Roman"/>
@@ -4764,7 +5138,23 @@
           <w:sz w:val="24"/>
           <w:szCs w:val="24"/>
         </w:rPr>
-        <w:t xml:space="preserve">White populations in the study area (Figures </w:t>
+        <w:t>White populations in the study area (</w:t>
+      </w:r>
+      <w:r>
+        <w:rPr>
+          <w:rFonts w:ascii="Times New Roman" w:hAnsi="Times New Roman" w:cs="Times New Roman"/>
+          <w:sz w:val="24"/>
+          <w:szCs w:val="24"/>
+        </w:rPr>
+        <w:t xml:space="preserve">Table 2; </w:t>
+      </w:r>
+      <w:r>
+        <w:rPr>
+          <w:rFonts w:ascii="Times New Roman" w:hAnsi="Times New Roman" w:cs="Times New Roman"/>
+          <w:sz w:val="24"/>
+          <w:szCs w:val="24"/>
+        </w:rPr>
+        <w:t xml:space="preserve">Figures </w:t>
       </w:r>
       <w:r>
         <w:rPr>
@@ -4831,7 +5221,25 @@
           <w:sz w:val="24"/>
           <w:szCs w:val="24"/>
         </w:rPr>
-        <w:t xml:space="preserve">I used GeoDa to analyze the </w:t>
+        <w:t xml:space="preserve">I used </w:t>
+      </w:r>
+      <w:proofErr w:type="spellStart"/>
+      <w:r>
+        <w:rPr>
+          <w:rFonts w:ascii="Times New Roman" w:hAnsi="Times New Roman" w:cs="Times New Roman"/>
+          <w:sz w:val="24"/>
+          <w:szCs w:val="24"/>
+        </w:rPr>
+        <w:t>GeoDa</w:t>
+      </w:r>
+      <w:proofErr w:type="spellEnd"/>
+      <w:r>
+        <w:rPr>
+          <w:rFonts w:ascii="Times New Roman" w:hAnsi="Times New Roman" w:cs="Times New Roman"/>
+          <w:sz w:val="24"/>
+          <w:szCs w:val="24"/>
+        </w:rPr>
+        <w:t xml:space="preserve"> to analyze the </w:t>
       </w:r>
       <w:r>
         <w:rPr>
@@ -5150,23 +5558,7 @@
           <w:sz w:val="24"/>
           <w:szCs w:val="24"/>
         </w:rPr>
-        <w:t>poverty ratio</w:t>
-      </w:r>
-      <w:r>
-        <w:rPr>
-          <w:rFonts w:ascii="Times New Roman" w:hAnsi="Times New Roman" w:cs="Times New Roman"/>
-          <w:sz w:val="24"/>
-          <w:szCs w:val="24"/>
-        </w:rPr>
-        <w:t xml:space="preserve"> </w:t>
-      </w:r>
-      <w:r>
-        <w:rPr>
-          <w:rFonts w:ascii="Times New Roman" w:hAnsi="Times New Roman" w:cs="Times New Roman"/>
-          <w:sz w:val="24"/>
-          <w:szCs w:val="24"/>
-        </w:rPr>
-        <w:t xml:space="preserve">and </w:t>
+        <w:t xml:space="preserve">poverty ratio and </w:t>
       </w:r>
       <w:r>
         <w:rPr>
@@ -5257,7 +5649,25 @@
           <w:sz w:val="24"/>
           <w:szCs w:val="24"/>
         </w:rPr>
-        <w:t xml:space="preserve">I also used GeoDa to examine </w:t>
+        <w:t xml:space="preserve">I also used </w:t>
+      </w:r>
+      <w:proofErr w:type="spellStart"/>
+      <w:r>
+        <w:rPr>
+          <w:rFonts w:ascii="Times New Roman" w:hAnsi="Times New Roman" w:cs="Times New Roman"/>
+          <w:sz w:val="24"/>
+          <w:szCs w:val="24"/>
+        </w:rPr>
+        <w:t>GeoDa</w:t>
+      </w:r>
+      <w:proofErr w:type="spellEnd"/>
+      <w:r>
+        <w:rPr>
+          <w:rFonts w:ascii="Times New Roman" w:hAnsi="Times New Roman" w:cs="Times New Roman"/>
+          <w:sz w:val="24"/>
+          <w:szCs w:val="24"/>
+        </w:rPr>
+        <w:t xml:space="preserve"> to examine </w:t>
       </w:r>
       <w:r>
         <w:rPr>
@@ -5956,7 +6366,43 @@
           <w:sz w:val="24"/>
           <w:szCs w:val="24"/>
         </w:rPr>
-        <w:t xml:space="preserve">using GeoDa and GeoDaSpace </w:t>
+        <w:t xml:space="preserve">using </w:t>
+      </w:r>
+      <w:proofErr w:type="spellStart"/>
+      <w:r>
+        <w:rPr>
+          <w:rFonts w:ascii="Times New Roman" w:hAnsi="Times New Roman" w:cs="Times New Roman"/>
+          <w:sz w:val="24"/>
+          <w:szCs w:val="24"/>
+        </w:rPr>
+        <w:t>GeoDa</w:t>
+      </w:r>
+      <w:proofErr w:type="spellEnd"/>
+      <w:r>
+        <w:rPr>
+          <w:rFonts w:ascii="Times New Roman" w:hAnsi="Times New Roman" w:cs="Times New Roman"/>
+          <w:sz w:val="24"/>
+          <w:szCs w:val="24"/>
+        </w:rPr>
+        <w:t xml:space="preserve"> and </w:t>
+      </w:r>
+      <w:proofErr w:type="spellStart"/>
+      <w:r>
+        <w:rPr>
+          <w:rFonts w:ascii="Times New Roman" w:hAnsi="Times New Roman" w:cs="Times New Roman"/>
+          <w:sz w:val="24"/>
+          <w:szCs w:val="24"/>
+        </w:rPr>
+        <w:t>GeoDaSpace</w:t>
+      </w:r>
+      <w:proofErr w:type="spellEnd"/>
+      <w:r>
+        <w:rPr>
+          <w:rFonts w:ascii="Times New Roman" w:hAnsi="Times New Roman" w:cs="Times New Roman"/>
+          <w:sz w:val="24"/>
+          <w:szCs w:val="24"/>
+        </w:rPr>
+        <w:t xml:space="preserve"> </w:t>
       </w:r>
       <w:r>
         <w:rPr>
@@ -6023,7 +6469,15 @@
           <w:sz w:val="24"/>
           <w:szCs w:val="24"/>
         </w:rPr>
-        <w:t xml:space="preserve"> (Table 1)</w:t>
+        <w:t xml:space="preserve"> (Table 6</w:t>
+      </w:r>
+      <w:r>
+        <w:rPr>
+          <w:rFonts w:ascii="Times New Roman" w:hAnsi="Times New Roman" w:cs="Times New Roman"/>
+          <w:sz w:val="24"/>
+          <w:szCs w:val="24"/>
+        </w:rPr>
+        <w:t>)</w:t>
       </w:r>
       <w:r>
         <w:rPr>
@@ -6348,13 +6802,23 @@
         </w:rPr>
         <w:t xml:space="preserve"> (</w:t>
       </w:r>
-      <w:r>
-        <w:rPr>
-          <w:rFonts w:ascii="Times New Roman" w:hAnsi="Times New Roman" w:cs="Times New Roman"/>
-          <w:sz w:val="24"/>
-          <w:szCs w:val="24"/>
-        </w:rPr>
-        <w:t xml:space="preserve">Anselin, 2005, p. 194; </w:t>
+      <w:proofErr w:type="spellStart"/>
+      <w:r>
+        <w:rPr>
+          <w:rFonts w:ascii="Times New Roman" w:hAnsi="Times New Roman" w:cs="Times New Roman"/>
+          <w:sz w:val="24"/>
+          <w:szCs w:val="24"/>
+        </w:rPr>
+        <w:t>Anselin</w:t>
+      </w:r>
+      <w:proofErr w:type="spellEnd"/>
+      <w:r>
+        <w:rPr>
+          <w:rFonts w:ascii="Times New Roman" w:hAnsi="Times New Roman" w:cs="Times New Roman"/>
+          <w:sz w:val="24"/>
+          <w:szCs w:val="24"/>
+        </w:rPr>
+        <w:t xml:space="preserve">, 2005, p. 194; </w:t>
       </w:r>
       <w:r>
         <w:rPr>
@@ -7728,15 +8192,7 @@
           <w:sz w:val="24"/>
           <w:szCs w:val="24"/>
         </w:rPr>
-        <w:t xml:space="preserve">that may prove both </w:t>
-      </w:r>
-      <w:r>
-        <w:rPr>
-          <w:rFonts w:ascii="Times New Roman" w:hAnsi="Times New Roman" w:cs="Times New Roman"/>
-          <w:sz w:val="24"/>
-          <w:szCs w:val="24"/>
-        </w:rPr>
-        <w:t>interesting and insightful</w:t>
+        <w:t>that may prove both interesting and insightful</w:t>
       </w:r>
       <w:r>
         <w:rPr>
@@ -7795,13 +8251,41 @@
           <w:szCs w:val="24"/>
         </w:rPr>
       </w:pPr>
-      <w:r>
-        <w:rPr>
-          <w:rFonts w:ascii="Times New Roman" w:hAnsi="Times New Roman" w:cs="Times New Roman"/>
-          <w:sz w:val="24"/>
-          <w:szCs w:val="24"/>
-        </w:rPr>
-        <w:t xml:space="preserve">Anselin, L. (2005). Exploring spatial data with GeoDa workbook. Urbana, IL: Spatial Analysis Laboratory, Department of Geography, University of Illinois at Urbana-Champaign / Center for Spatially Integrated Social Science. Retrieved April 25, 2020 from </w:t>
+      <w:proofErr w:type="spellStart"/>
+      <w:r>
+        <w:rPr>
+          <w:rFonts w:ascii="Times New Roman" w:hAnsi="Times New Roman" w:cs="Times New Roman"/>
+          <w:sz w:val="24"/>
+          <w:szCs w:val="24"/>
+        </w:rPr>
+        <w:t>Anselin</w:t>
+      </w:r>
+      <w:proofErr w:type="spellEnd"/>
+      <w:r>
+        <w:rPr>
+          <w:rFonts w:ascii="Times New Roman" w:hAnsi="Times New Roman" w:cs="Times New Roman"/>
+          <w:sz w:val="24"/>
+          <w:szCs w:val="24"/>
+        </w:rPr>
+        <w:t xml:space="preserve">, L. (2005). Exploring spatial data with </w:t>
+      </w:r>
+      <w:proofErr w:type="spellStart"/>
+      <w:r>
+        <w:rPr>
+          <w:rFonts w:ascii="Times New Roman" w:hAnsi="Times New Roman" w:cs="Times New Roman"/>
+          <w:sz w:val="24"/>
+          <w:szCs w:val="24"/>
+        </w:rPr>
+        <w:t>GeoDa</w:t>
+      </w:r>
+      <w:proofErr w:type="spellEnd"/>
+      <w:r>
+        <w:rPr>
+          <w:rFonts w:ascii="Times New Roman" w:hAnsi="Times New Roman" w:cs="Times New Roman"/>
+          <w:sz w:val="24"/>
+          <w:szCs w:val="24"/>
+        </w:rPr>
+        <w:t xml:space="preserve"> workbook. Urbana, IL: Spatial Analysis Laboratory, Department of Geography, University of Illinois at Urbana-Champaign / Center for Spatially Integrated Social Science. Retrieved April 25, 2020 from </w:t>
       </w:r>
       <w:r>
         <w:rPr>
@@ -8003,7 +8487,25 @@
           <w:sz w:val="24"/>
           <w:szCs w:val="24"/>
         </w:rPr>
-        <w:t xml:space="preserve">. (n.d.). Greene County website. Retrieved March 15, 2020 from </w:t>
+        <w:t>. (</w:t>
+      </w:r>
+      <w:proofErr w:type="spellStart"/>
+      <w:r>
+        <w:rPr>
+          <w:rFonts w:ascii="Times New Roman" w:hAnsi="Times New Roman" w:cs="Times New Roman"/>
+          <w:sz w:val="24"/>
+          <w:szCs w:val="24"/>
+        </w:rPr>
+        <w:t>n.d.</w:t>
+      </w:r>
+      <w:proofErr w:type="spellEnd"/>
+      <w:r>
+        <w:rPr>
+          <w:rFonts w:ascii="Times New Roman" w:hAnsi="Times New Roman" w:cs="Times New Roman"/>
+          <w:sz w:val="24"/>
+          <w:szCs w:val="24"/>
+        </w:rPr>
+        <w:t xml:space="preserve">). Greene County website. Retrieved March 15, 2020 from </w:t>
       </w:r>
       <w:r>
         <w:rPr>
@@ -8024,13 +8526,41 @@
           <w:szCs w:val="24"/>
         </w:rPr>
       </w:pPr>
-      <w:r>
-        <w:rPr>
-          <w:rFonts w:ascii="Times New Roman" w:hAnsi="Times New Roman" w:cs="Times New Roman"/>
-          <w:sz w:val="24"/>
-          <w:szCs w:val="24"/>
-        </w:rPr>
-        <w:t xml:space="preserve">Danziger, S., &amp; Gattschalk, P. (1987). </w:t>
+      <w:proofErr w:type="spellStart"/>
+      <w:r>
+        <w:rPr>
+          <w:rFonts w:ascii="Times New Roman" w:hAnsi="Times New Roman" w:cs="Times New Roman"/>
+          <w:sz w:val="24"/>
+          <w:szCs w:val="24"/>
+        </w:rPr>
+        <w:t>Danziger</w:t>
+      </w:r>
+      <w:proofErr w:type="spellEnd"/>
+      <w:r>
+        <w:rPr>
+          <w:rFonts w:ascii="Times New Roman" w:hAnsi="Times New Roman" w:cs="Times New Roman"/>
+          <w:sz w:val="24"/>
+          <w:szCs w:val="24"/>
+        </w:rPr>
+        <w:t xml:space="preserve">, S., &amp; </w:t>
+      </w:r>
+      <w:proofErr w:type="spellStart"/>
+      <w:r>
+        <w:rPr>
+          <w:rFonts w:ascii="Times New Roman" w:hAnsi="Times New Roman" w:cs="Times New Roman"/>
+          <w:sz w:val="24"/>
+          <w:szCs w:val="24"/>
+        </w:rPr>
+        <w:t>Gattschalk</w:t>
+      </w:r>
+      <w:proofErr w:type="spellEnd"/>
+      <w:r>
+        <w:rPr>
+          <w:rFonts w:ascii="Times New Roman" w:hAnsi="Times New Roman" w:cs="Times New Roman"/>
+          <w:sz w:val="24"/>
+          <w:szCs w:val="24"/>
+        </w:rPr>
+        <w:t xml:space="preserve">, P. (1987). </w:t>
       </w:r>
       <w:r>
         <w:rPr>
@@ -8134,7 +8664,27 @@
           <w:sz w:val="24"/>
           <w:szCs w:val="24"/>
         </w:rPr>
-        <w:t>Intentionally diverse: Raising Awareness in the Life360 Church Network of the Mutliethnic community in the Springfield, Missouri metropolitan area</w:t>
+        <w:t xml:space="preserve">Intentionally diverse: Raising Awareness in the Life360 Church Network of the </w:t>
+      </w:r>
+      <w:proofErr w:type="spellStart"/>
+      <w:r>
+        <w:rPr>
+          <w:rFonts w:ascii="Times New Roman" w:hAnsi="Times New Roman" w:cs="Times New Roman"/>
+          <w:i/>
+          <w:sz w:val="24"/>
+          <w:szCs w:val="24"/>
+        </w:rPr>
+        <w:t>Mutliethnic</w:t>
+      </w:r>
+      <w:proofErr w:type="spellEnd"/>
+      <w:r>
+        <w:rPr>
+          <w:rFonts w:ascii="Times New Roman" w:hAnsi="Times New Roman" w:cs="Times New Roman"/>
+          <w:i/>
+          <w:sz w:val="24"/>
+          <w:szCs w:val="24"/>
+        </w:rPr>
+        <w:t xml:space="preserve"> community in the Springfield, Missouri metropolitan area</w:t>
       </w:r>
       <w:r>
         <w:rPr>
@@ -8201,7 +8751,61 @@
           <w:sz w:val="24"/>
           <w:szCs w:val="24"/>
         </w:rPr>
-        <w:t xml:space="preserve">Gaskin, D., Thorpe, R., McGinty, E. E., Bower, K., Rohde, C., Young, J. H., LaVeist, T., &amp; Dubay, L. </w:t>
+        <w:t xml:space="preserve">Gaskin, D., Thorpe, R., </w:t>
+      </w:r>
+      <w:proofErr w:type="spellStart"/>
+      <w:r>
+        <w:rPr>
+          <w:rFonts w:ascii="Times New Roman" w:hAnsi="Times New Roman" w:cs="Times New Roman"/>
+          <w:sz w:val="24"/>
+          <w:szCs w:val="24"/>
+        </w:rPr>
+        <w:t>McGinty</w:t>
+      </w:r>
+      <w:proofErr w:type="spellEnd"/>
+      <w:r>
+        <w:rPr>
+          <w:rFonts w:ascii="Times New Roman" w:hAnsi="Times New Roman" w:cs="Times New Roman"/>
+          <w:sz w:val="24"/>
+          <w:szCs w:val="24"/>
+        </w:rPr>
+        <w:t xml:space="preserve">, E. E., Bower, K., Rohde, C., Young, J. H., </w:t>
+      </w:r>
+      <w:proofErr w:type="spellStart"/>
+      <w:r>
+        <w:rPr>
+          <w:rFonts w:ascii="Times New Roman" w:hAnsi="Times New Roman" w:cs="Times New Roman"/>
+          <w:sz w:val="24"/>
+          <w:szCs w:val="24"/>
+        </w:rPr>
+        <w:t>LaVeist</w:t>
+      </w:r>
+      <w:proofErr w:type="spellEnd"/>
+      <w:r>
+        <w:rPr>
+          <w:rFonts w:ascii="Times New Roman" w:hAnsi="Times New Roman" w:cs="Times New Roman"/>
+          <w:sz w:val="24"/>
+          <w:szCs w:val="24"/>
+        </w:rPr>
+        <w:t xml:space="preserve">, T., &amp; </w:t>
+      </w:r>
+      <w:proofErr w:type="spellStart"/>
+      <w:r>
+        <w:rPr>
+          <w:rFonts w:ascii="Times New Roman" w:hAnsi="Times New Roman" w:cs="Times New Roman"/>
+          <w:sz w:val="24"/>
+          <w:szCs w:val="24"/>
+        </w:rPr>
+        <w:t>Dubay</w:t>
+      </w:r>
+      <w:proofErr w:type="spellEnd"/>
+      <w:r>
+        <w:rPr>
+          <w:rFonts w:ascii="Times New Roman" w:hAnsi="Times New Roman" w:cs="Times New Roman"/>
+          <w:sz w:val="24"/>
+          <w:szCs w:val="24"/>
+        </w:rPr>
+        <w:t xml:space="preserve">, L. </w:t>
       </w:r>
       <w:r>
         <w:rPr>
@@ -8237,13 +8841,23 @@
         </w:rPr>
         <w:t xml:space="preserve"> </w:t>
       </w:r>
-      <w:r>
-        <w:rPr>
-          <w:rFonts w:ascii="Times New Roman" w:hAnsi="Times New Roman" w:cs="Times New Roman"/>
-          <w:sz w:val="24"/>
-          <w:szCs w:val="24"/>
-        </w:rPr>
-        <w:t>doi: 10.2105/AJPH.2013.301420</w:t>
+      <w:proofErr w:type="spellStart"/>
+      <w:r>
+        <w:rPr>
+          <w:rFonts w:ascii="Times New Roman" w:hAnsi="Times New Roman" w:cs="Times New Roman"/>
+          <w:sz w:val="24"/>
+          <w:szCs w:val="24"/>
+        </w:rPr>
+        <w:t>doi</w:t>
+      </w:r>
+      <w:proofErr w:type="spellEnd"/>
+      <w:r>
+        <w:rPr>
+          <w:rFonts w:ascii="Times New Roman" w:hAnsi="Times New Roman" w:cs="Times New Roman"/>
+          <w:sz w:val="24"/>
+          <w:szCs w:val="24"/>
+        </w:rPr>
+        <w:t>: 10.2105/AJPH.2013.301420</w:t>
       </w:r>
     </w:p>
     <w:p>
@@ -8256,13 +8870,23 @@
           <w:szCs w:val="24"/>
         </w:rPr>
       </w:pPr>
-      <w:r>
-        <w:rPr>
-          <w:rFonts w:ascii="Times New Roman" w:hAnsi="Times New Roman" w:cs="Times New Roman"/>
-          <w:sz w:val="24"/>
-          <w:szCs w:val="24"/>
-        </w:rPr>
-        <w:t>Gebhardt, M.</w:t>
+      <w:proofErr w:type="spellStart"/>
+      <w:r>
+        <w:rPr>
+          <w:rFonts w:ascii="Times New Roman" w:hAnsi="Times New Roman" w:cs="Times New Roman"/>
+          <w:sz w:val="24"/>
+          <w:szCs w:val="24"/>
+        </w:rPr>
+        <w:t>Gebhardt</w:t>
+      </w:r>
+      <w:proofErr w:type="spellEnd"/>
+      <w:r>
+        <w:rPr>
+          <w:rFonts w:ascii="Times New Roman" w:hAnsi="Times New Roman" w:cs="Times New Roman"/>
+          <w:sz w:val="24"/>
+          <w:szCs w:val="24"/>
+        </w:rPr>
+        <w:t>, M.</w:t>
       </w:r>
       <w:r>
         <w:rPr>
@@ -8380,13 +9004,23 @@
           <w:szCs w:val="24"/>
         </w:rPr>
       </w:pPr>
-      <w:r>
-        <w:rPr>
-          <w:rFonts w:ascii="Times New Roman" w:hAnsi="Times New Roman" w:cs="Times New Roman"/>
-          <w:sz w:val="24"/>
-          <w:szCs w:val="24"/>
-        </w:rPr>
-        <w:t xml:space="preserve">GeoDa 1.14 [Computer software]. Retrieved from </w:t>
+      <w:proofErr w:type="spellStart"/>
+      <w:r>
+        <w:rPr>
+          <w:rFonts w:ascii="Times New Roman" w:hAnsi="Times New Roman" w:cs="Times New Roman"/>
+          <w:sz w:val="24"/>
+          <w:szCs w:val="24"/>
+        </w:rPr>
+        <w:t>GeoDa</w:t>
+      </w:r>
+      <w:proofErr w:type="spellEnd"/>
+      <w:r>
+        <w:rPr>
+          <w:rFonts w:ascii="Times New Roman" w:hAnsi="Times New Roman" w:cs="Times New Roman"/>
+          <w:sz w:val="24"/>
+          <w:szCs w:val="24"/>
+        </w:rPr>
+        <w:t xml:space="preserve"> 1.14 [Computer software]. Retrieved from </w:t>
       </w:r>
       <w:r>
         <w:rPr>
@@ -8407,13 +9041,23 @@
           <w:szCs w:val="24"/>
         </w:rPr>
       </w:pPr>
-      <w:r>
-        <w:rPr>
-          <w:rFonts w:ascii="Times New Roman" w:hAnsi="Times New Roman" w:cs="Times New Roman"/>
-          <w:sz w:val="24"/>
-          <w:szCs w:val="24"/>
-        </w:rPr>
-        <w:t xml:space="preserve">GeoDaSpace 1.2 [Computer software]. Retrieved from </w:t>
+      <w:proofErr w:type="spellStart"/>
+      <w:r>
+        <w:rPr>
+          <w:rFonts w:ascii="Times New Roman" w:hAnsi="Times New Roman" w:cs="Times New Roman"/>
+          <w:sz w:val="24"/>
+          <w:szCs w:val="24"/>
+        </w:rPr>
+        <w:t>GeoDaSpace</w:t>
+      </w:r>
+      <w:proofErr w:type="spellEnd"/>
+      <w:r>
+        <w:rPr>
+          <w:rFonts w:ascii="Times New Roman" w:hAnsi="Times New Roman" w:cs="Times New Roman"/>
+          <w:sz w:val="24"/>
+          <w:szCs w:val="24"/>
+        </w:rPr>
+        <w:t xml:space="preserve"> 1.2 [Computer software]. Retrieved from </w:t>
       </w:r>
       <w:r>
         <w:rPr>
@@ -8708,7 +9352,25 @@
           <w:sz w:val="24"/>
           <w:szCs w:val="24"/>
         </w:rPr>
-        <w:t xml:space="preserve">Matthews, S. A. (2006). GeoDa and Spatial Regression Modeling [Lecture]. Center for Spatially Integrated Social Science, Population Research Institute, </w:t>
+        <w:t xml:space="preserve">Matthews, S. A. (2006). </w:t>
+      </w:r>
+      <w:proofErr w:type="spellStart"/>
+      <w:r>
+        <w:rPr>
+          <w:rFonts w:ascii="Times New Roman" w:hAnsi="Times New Roman" w:cs="Times New Roman"/>
+          <w:sz w:val="24"/>
+          <w:szCs w:val="24"/>
+        </w:rPr>
+        <w:t>GeoDa</w:t>
+      </w:r>
+      <w:proofErr w:type="spellEnd"/>
+      <w:r>
+        <w:rPr>
+          <w:rFonts w:ascii="Times New Roman" w:hAnsi="Times New Roman" w:cs="Times New Roman"/>
+          <w:sz w:val="24"/>
+          <w:szCs w:val="24"/>
+        </w:rPr>
+        <w:t xml:space="preserve"> and Spatial Regression Modeling [Lecture]. Center for Spatially Integrated Social Science, Population Research Institute, </w:t>
       </w:r>
       <w:r>
         <w:rPr>
@@ -8812,7 +9474,25 @@
           <w:szCs w:val="24"/>
         </w:rPr>
         <w:lastRenderedPageBreak/>
-        <w:t xml:space="preserve">Missouri Department of Elementary and Secondary Education [MDESE]. (n.d.). </w:t>
+        <w:t>Missouri Department of Elementary and Secondary Education [MDESE]. (</w:t>
+      </w:r>
+      <w:proofErr w:type="spellStart"/>
+      <w:r>
+        <w:rPr>
+          <w:rFonts w:ascii="Times New Roman" w:hAnsi="Times New Roman" w:cs="Times New Roman"/>
+          <w:sz w:val="24"/>
+          <w:szCs w:val="24"/>
+        </w:rPr>
+        <w:t>n.d.</w:t>
+      </w:r>
+      <w:proofErr w:type="spellEnd"/>
+      <w:r>
+        <w:rPr>
+          <w:rFonts w:ascii="Times New Roman" w:hAnsi="Times New Roman" w:cs="Times New Roman"/>
+          <w:sz w:val="24"/>
+          <w:szCs w:val="24"/>
+        </w:rPr>
+        <w:t xml:space="preserve">). </w:t>
       </w:r>
       <w:r>
         <w:rPr>
@@ -8850,21 +9530,49 @@
           <w:szCs w:val="24"/>
         </w:rPr>
       </w:pPr>
-      <w:r>
-        <w:rPr>
-          <w:rFonts w:ascii="Times New Roman" w:hAnsi="Times New Roman" w:cs="Times New Roman"/>
-          <w:sz w:val="24"/>
-          <w:szCs w:val="24"/>
-        </w:rPr>
-        <w:t>Paschall, K.,</w:t>
-      </w:r>
-      <w:r>
-        <w:rPr>
-          <w:rFonts w:ascii="Times New Roman" w:hAnsi="Times New Roman" w:cs="Times New Roman"/>
-          <w:sz w:val="24"/>
-          <w:szCs w:val="24"/>
-        </w:rPr>
-        <w:t xml:space="preserve"> Gershoff, E</w:t>
+      <w:proofErr w:type="spellStart"/>
+      <w:r>
+        <w:rPr>
+          <w:rFonts w:ascii="Times New Roman" w:hAnsi="Times New Roman" w:cs="Times New Roman"/>
+          <w:sz w:val="24"/>
+          <w:szCs w:val="24"/>
+        </w:rPr>
+        <w:t>Paschall</w:t>
+      </w:r>
+      <w:proofErr w:type="spellEnd"/>
+      <w:r>
+        <w:rPr>
+          <w:rFonts w:ascii="Times New Roman" w:hAnsi="Times New Roman" w:cs="Times New Roman"/>
+          <w:sz w:val="24"/>
+          <w:szCs w:val="24"/>
+        </w:rPr>
+        <w:t>, K.,</w:t>
+      </w:r>
+      <w:r>
+        <w:rPr>
+          <w:rFonts w:ascii="Times New Roman" w:hAnsi="Times New Roman" w:cs="Times New Roman"/>
+          <w:sz w:val="24"/>
+          <w:szCs w:val="24"/>
+        </w:rPr>
+        <w:t xml:space="preserve"> </w:t>
+      </w:r>
+      <w:proofErr w:type="spellStart"/>
+      <w:r>
+        <w:rPr>
+          <w:rFonts w:ascii="Times New Roman" w:hAnsi="Times New Roman" w:cs="Times New Roman"/>
+          <w:sz w:val="24"/>
+          <w:szCs w:val="24"/>
+        </w:rPr>
+        <w:t>Gershoff</w:t>
+      </w:r>
+      <w:proofErr w:type="spellEnd"/>
+      <w:r>
+        <w:rPr>
+          <w:rFonts w:ascii="Times New Roman" w:hAnsi="Times New Roman" w:cs="Times New Roman"/>
+          <w:sz w:val="24"/>
+          <w:szCs w:val="24"/>
+        </w:rPr>
+        <w:t>, E</w:t>
       </w:r>
       <w:r>
         <w:rPr>
@@ -8880,7 +9588,25 @@
           <w:sz w:val="24"/>
           <w:szCs w:val="24"/>
         </w:rPr>
-        <w:t xml:space="preserve"> Kuhfeld, M</w:t>
+        <w:t xml:space="preserve"> </w:t>
+      </w:r>
+      <w:proofErr w:type="spellStart"/>
+      <w:r>
+        <w:rPr>
+          <w:rFonts w:ascii="Times New Roman" w:hAnsi="Times New Roman" w:cs="Times New Roman"/>
+          <w:sz w:val="24"/>
+          <w:szCs w:val="24"/>
+        </w:rPr>
+        <w:t>Kuhfeld</w:t>
+      </w:r>
+      <w:proofErr w:type="spellEnd"/>
+      <w:r>
+        <w:rPr>
+          <w:rFonts w:ascii="Times New Roman" w:hAnsi="Times New Roman" w:cs="Times New Roman"/>
+          <w:sz w:val="24"/>
+          <w:szCs w:val="24"/>
+        </w:rPr>
+        <w:t>, M</w:t>
       </w:r>
       <w:r>
         <w:rPr>
@@ -9054,13 +9780,23 @@
           <w:szCs w:val="24"/>
         </w:rPr>
       </w:pPr>
-      <w:r>
-        <w:rPr>
-          <w:rFonts w:ascii="Times New Roman" w:hAnsi="Times New Roman" w:cs="Times New Roman"/>
-          <w:sz w:val="24"/>
-          <w:szCs w:val="24"/>
-        </w:rPr>
-        <w:t xml:space="preserve">Shur, R. L. (2012). </w:t>
+      <w:proofErr w:type="spellStart"/>
+      <w:r>
+        <w:rPr>
+          <w:rFonts w:ascii="Times New Roman" w:hAnsi="Times New Roman" w:cs="Times New Roman"/>
+          <w:sz w:val="24"/>
+          <w:szCs w:val="24"/>
+        </w:rPr>
+        <w:t>Shur</w:t>
+      </w:r>
+      <w:proofErr w:type="spellEnd"/>
+      <w:r>
+        <w:rPr>
+          <w:rFonts w:ascii="Times New Roman" w:hAnsi="Times New Roman" w:cs="Times New Roman"/>
+          <w:sz w:val="24"/>
+          <w:szCs w:val="24"/>
+        </w:rPr>
+        <w:t xml:space="preserve">, R. L. (2012). </w:t>
       </w:r>
       <w:r>
         <w:rPr>
@@ -9189,7 +9925,25 @@
           <w:sz w:val="24"/>
           <w:szCs w:val="24"/>
         </w:rPr>
-        <w:t xml:space="preserve"> Shouse, R</w:t>
+        <w:t xml:space="preserve"> </w:t>
+      </w:r>
+      <w:proofErr w:type="spellStart"/>
+      <w:r>
+        <w:rPr>
+          <w:rFonts w:ascii="Times New Roman" w:hAnsi="Times New Roman" w:cs="Times New Roman"/>
+          <w:sz w:val="24"/>
+          <w:szCs w:val="24"/>
+        </w:rPr>
+        <w:t>Shouse</w:t>
+      </w:r>
+      <w:proofErr w:type="spellEnd"/>
+      <w:r>
+        <w:rPr>
+          <w:rFonts w:ascii="Times New Roman" w:hAnsi="Times New Roman" w:cs="Times New Roman"/>
+          <w:sz w:val="24"/>
+          <w:szCs w:val="24"/>
+        </w:rPr>
+        <w:t>, R</w:t>
       </w:r>
       <w:r>
         <w:rPr>
@@ -9313,13 +10067,23 @@
         </w:rPr>
         <w:t xml:space="preserve"> </w:t>
       </w:r>
-      <w:r>
-        <w:rPr>
-          <w:rFonts w:ascii="Times New Roman" w:hAnsi="Times New Roman" w:cs="Times New Roman"/>
-          <w:sz w:val="24"/>
-          <w:szCs w:val="24"/>
-        </w:rPr>
-        <w:t>doi: 10.2105/AJPH.2014.301997</w:t>
+      <w:proofErr w:type="spellStart"/>
+      <w:r>
+        <w:rPr>
+          <w:rFonts w:ascii="Times New Roman" w:hAnsi="Times New Roman" w:cs="Times New Roman"/>
+          <w:sz w:val="24"/>
+          <w:szCs w:val="24"/>
+        </w:rPr>
+        <w:t>doi</w:t>
+      </w:r>
+      <w:proofErr w:type="spellEnd"/>
+      <w:r>
+        <w:rPr>
+          <w:rFonts w:ascii="Times New Roman" w:hAnsi="Times New Roman" w:cs="Times New Roman"/>
+          <w:sz w:val="24"/>
+          <w:szCs w:val="24"/>
+        </w:rPr>
+        <w:t>: 10.2105/AJPH.2014.301997</w:t>
       </w:r>
     </w:p>
     <w:p>
@@ -10643,7 +11407,7 @@
             <v:path o:extrusionok="f" gradientshapeok="t" o:connecttype="rect"/>
             <o:lock v:ext="edit" aspectratio="t"/>
           </v:shapetype>
-          <v:shape id="_x0000_i1025" type="#_x0000_t75" style="width:467.25pt;height:605.25pt">
+          <v:shape id="_x0000_i1025" type="#_x0000_t75" style="width:467.15pt;height:605.3pt">
             <v:imagedata r:id="rId21" o:title="map_sprfd_mo_msa_tot_01"/>
           </v:shape>
         </w:pict>
@@ -10690,7 +11454,7 @@
         </w:rPr>
         <w:lastRenderedPageBreak/>
         <w:pict>
-          <v:shape id="_x0000_i1026" type="#_x0000_t75" style="width:467.25pt;height:605.25pt">
+          <v:shape id="_x0000_i1026" type="#_x0000_t75" style="width:467.15pt;height:605.3pt">
             <v:imagedata r:id="rId22" o:title="map_sprfd_mo_msa_pblk_01"/>
           </v:shape>
         </w:pict>
@@ -10737,7 +11501,7 @@
         </w:rPr>
         <w:lastRenderedPageBreak/>
         <w:pict>
-          <v:shape id="_x0000_i1027" type="#_x0000_t75" style="width:467.25pt;height:605.25pt">
+          <v:shape id="_x0000_i1027" type="#_x0000_t75" style="width:467.15pt;height:605.3pt">
             <v:imagedata r:id="rId23" o:title="map_sprfd_mo_msa_pwht_01"/>
           </v:shape>
         </w:pict>
@@ -10790,7 +11554,25 @@
           <w:sz w:val="24"/>
           <w:szCs w:val="24"/>
         </w:rPr>
-        <w:t xml:space="preserve"> of the population is White for the vast majority of</w:t>
+        <w:t xml:space="preserve"> of the population is White for the </w:t>
+      </w:r>
+      <w:proofErr w:type="gramStart"/>
+      <w:r>
+        <w:rPr>
+          <w:rFonts w:ascii="Times New Roman" w:hAnsi="Times New Roman" w:cs="Times New Roman"/>
+          <w:sz w:val="24"/>
+          <w:szCs w:val="24"/>
+        </w:rPr>
+        <w:t>vast majority</w:t>
+      </w:r>
+      <w:proofErr w:type="gramEnd"/>
+      <w:r>
+        <w:rPr>
+          <w:rFonts w:ascii="Times New Roman" w:hAnsi="Times New Roman" w:cs="Times New Roman"/>
+          <w:sz w:val="24"/>
+          <w:szCs w:val="24"/>
+        </w:rPr>
+        <w:t xml:space="preserve"> of</w:t>
       </w:r>
       <w:r>
         <w:rPr>
@@ -10816,7 +11598,7 @@
         </w:rPr>
         <w:lastRenderedPageBreak/>
         <w:pict>
-          <v:shape id="_x0000_i1028" type="#_x0000_t75" style="width:467.25pt;height:605.25pt">
+          <v:shape id="_x0000_i1028" type="#_x0000_t75" style="width:467.15pt;height:605.3pt">
             <v:imagedata r:id="rId24" o:title="map_sprfd_mo_msa_pov_01"/>
           </v:shape>
         </w:pict>
@@ -14027,7 +14809,55 @@
           <w:sz w:val="24"/>
           <w:szCs w:val="24"/>
         </w:rPr>
-        <w:t>patial autocorrelation found between percent Black population and poverty.</w:t>
+        <w:t>patial autoc</w:t>
+      </w:r>
+      <w:r>
+        <w:rPr>
+          <w:rFonts w:ascii="Times New Roman" w:hAnsi="Times New Roman" w:cs="Times New Roman"/>
+          <w:sz w:val="24"/>
+          <w:szCs w:val="24"/>
+        </w:rPr>
+        <w:t>orrelation found between</w:t>
+      </w:r>
+      <w:r>
+        <w:rPr>
+          <w:rFonts w:ascii="Times New Roman" w:hAnsi="Times New Roman" w:cs="Times New Roman"/>
+          <w:sz w:val="24"/>
+          <w:szCs w:val="24"/>
+        </w:rPr>
+        <w:t xml:space="preserve"> Black population</w:t>
+      </w:r>
+      <w:r>
+        <w:rPr>
+          <w:rFonts w:ascii="Times New Roman" w:hAnsi="Times New Roman" w:cs="Times New Roman"/>
+          <w:sz w:val="24"/>
+          <w:szCs w:val="24"/>
+        </w:rPr>
+        <w:t xml:space="preserve"> ratio</w:t>
+      </w:r>
+      <w:r>
+        <w:rPr>
+          <w:rFonts w:ascii="Times New Roman" w:hAnsi="Times New Roman" w:cs="Times New Roman"/>
+          <w:sz w:val="24"/>
+          <w:szCs w:val="24"/>
+        </w:rPr>
+        <w:t xml:space="preserve"> and poverty</w:t>
+      </w:r>
+      <w:r>
+        <w:rPr>
+          <w:rFonts w:ascii="Times New Roman" w:hAnsi="Times New Roman" w:cs="Times New Roman"/>
+          <w:sz w:val="24"/>
+          <w:szCs w:val="24"/>
+        </w:rPr>
+        <w:t xml:space="preserve"> ratio</w:t>
+      </w:r>
+      <w:r>
+        <w:rPr>
+          <w:rFonts w:ascii="Times New Roman" w:hAnsi="Times New Roman" w:cs="Times New Roman"/>
+          <w:sz w:val="24"/>
+          <w:szCs w:val="24"/>
+        </w:rPr>
+        <w:t>.</w:t>
       </w:r>
     </w:p>
     <w:p>
@@ -14803,7 +15633,55 @@
           <w:sz w:val="24"/>
           <w:szCs w:val="24"/>
         </w:rPr>
-        <w:t>patial autocorrelation found between percent White population and poverty.</w:t>
+        <w:t>patial autoco</w:t>
+      </w:r>
+      <w:r>
+        <w:rPr>
+          <w:rFonts w:ascii="Times New Roman" w:hAnsi="Times New Roman" w:cs="Times New Roman"/>
+          <w:sz w:val="24"/>
+          <w:szCs w:val="24"/>
+        </w:rPr>
+        <w:t xml:space="preserve">rrelation found between </w:t>
+      </w:r>
+      <w:r>
+        <w:rPr>
+          <w:rFonts w:ascii="Times New Roman" w:hAnsi="Times New Roman" w:cs="Times New Roman"/>
+          <w:sz w:val="24"/>
+          <w:szCs w:val="24"/>
+        </w:rPr>
+        <w:t>White population</w:t>
+      </w:r>
+      <w:r>
+        <w:rPr>
+          <w:rFonts w:ascii="Times New Roman" w:hAnsi="Times New Roman" w:cs="Times New Roman"/>
+          <w:sz w:val="24"/>
+          <w:szCs w:val="24"/>
+        </w:rPr>
+        <w:t xml:space="preserve"> ratio</w:t>
+      </w:r>
+      <w:r>
+        <w:rPr>
+          <w:rFonts w:ascii="Times New Roman" w:hAnsi="Times New Roman" w:cs="Times New Roman"/>
+          <w:sz w:val="24"/>
+          <w:szCs w:val="24"/>
+        </w:rPr>
+        <w:t xml:space="preserve"> and poverty</w:t>
+      </w:r>
+      <w:r>
+        <w:rPr>
+          <w:rFonts w:ascii="Times New Roman" w:hAnsi="Times New Roman" w:cs="Times New Roman"/>
+          <w:sz w:val="24"/>
+          <w:szCs w:val="24"/>
+        </w:rPr>
+        <w:t xml:space="preserve"> ratio</w:t>
+      </w:r>
+      <w:r>
+        <w:rPr>
+          <w:rFonts w:ascii="Times New Roman" w:hAnsi="Times New Roman" w:cs="Times New Roman"/>
+          <w:sz w:val="24"/>
+          <w:szCs w:val="24"/>
+        </w:rPr>
+        <w:t>.</w:t>
       </w:r>
     </w:p>
     <w:p>
@@ -14825,7 +15703,7 @@
         </w:rPr>
         <w:lastRenderedPageBreak/>
         <w:pict>
-          <v:shape id="_x0000_i1029" type="#_x0000_t75" style="width:467.25pt;height:605.25pt">
+          <v:shape id="_x0000_i1029" type="#_x0000_t75" style="width:467.15pt;height:605.3pt">
             <v:imagedata r:id="rId41" o:title="map_sprfd_mo_msa_grid_pblk_03"/>
           </v:shape>
         </w:pict>
@@ -14896,7 +15774,7 @@
         </w:rPr>
         <w:lastRenderedPageBreak/>
         <w:pict>
-          <v:shape id="_x0000_i1030" type="#_x0000_t75" style="width:467.25pt;height:605.25pt">
+          <v:shape id="_x0000_i1030" type="#_x0000_t75" style="width:467.15pt;height:605.3pt">
             <v:imagedata r:id="rId42" o:title="map_sprfd_mo_msa_grid_pwht_03"/>
           </v:shape>
         </w:pict>
@@ -14945,7 +15823,25 @@
           <w:sz w:val="24"/>
           <w:szCs w:val="24"/>
         </w:rPr>
-        <w:t>the population was White for the vast majority of</w:t>
+        <w:t xml:space="preserve">the population was White for the </w:t>
+      </w:r>
+      <w:proofErr w:type="gramStart"/>
+      <w:r>
+        <w:rPr>
+          <w:rFonts w:ascii="Times New Roman" w:hAnsi="Times New Roman" w:cs="Times New Roman"/>
+          <w:sz w:val="24"/>
+          <w:szCs w:val="24"/>
+        </w:rPr>
+        <w:t>vast majority</w:t>
+      </w:r>
+      <w:proofErr w:type="gramEnd"/>
+      <w:r>
+        <w:rPr>
+          <w:rFonts w:ascii="Times New Roman" w:hAnsi="Times New Roman" w:cs="Times New Roman"/>
+          <w:sz w:val="24"/>
+          <w:szCs w:val="24"/>
+        </w:rPr>
+        <w:t xml:space="preserve"> of</w:t>
       </w:r>
       <w:r>
         <w:rPr>
@@ -15807,7 +16703,7 @@
         <w:noProof/>
         <w:sz w:val="24"/>
       </w:rPr>
-      <w:t>2</w:t>
+      <w:t>21</w:t>
     </w:r>
     <w:r>
       <w:rPr>

</xml_diff>

<commit_message>
Minor edit to first sentence in the Conclusion and Critical Reflection
</commit_message>
<xml_diff>
--- a/Project/Docs/Townes_SOC5670_2020_Spring_FinalProject_APA-format_v00.docx
+++ b/Project/Docs/Townes_SOC5670_2020_Spring_FinalProject_APA-format_v00.docx
@@ -302,25 +302,7 @@
           <w:sz w:val="24"/>
           <w:szCs w:val="24"/>
         </w:rPr>
-        <w:t xml:space="preserve">been </w:t>
-      </w:r>
-      <w:proofErr w:type="spellStart"/>
-      <w:r>
-        <w:rPr>
-          <w:rFonts w:ascii="Times New Roman" w:hAnsi="Times New Roman" w:cs="Times New Roman"/>
-          <w:sz w:val="24"/>
-          <w:szCs w:val="24"/>
-        </w:rPr>
-        <w:t>aspatial</w:t>
-      </w:r>
-      <w:proofErr w:type="spellEnd"/>
-      <w:r>
-        <w:rPr>
-          <w:rFonts w:ascii="Times New Roman" w:hAnsi="Times New Roman" w:cs="Times New Roman"/>
-          <w:sz w:val="24"/>
-          <w:szCs w:val="24"/>
-        </w:rPr>
-        <w:t xml:space="preserve"> in nature.  </w:t>
+        <w:t xml:space="preserve">been aspatial in nature.  </w:t>
       </w:r>
       <w:r>
         <w:rPr>
@@ -863,25 +845,7 @@
           <w:sz w:val="24"/>
           <w:szCs w:val="24"/>
         </w:rPr>
-        <w:t xml:space="preserve">been </w:t>
-      </w:r>
-      <w:proofErr w:type="spellStart"/>
-      <w:r>
-        <w:rPr>
-          <w:rFonts w:ascii="Times New Roman" w:hAnsi="Times New Roman" w:cs="Times New Roman"/>
-          <w:sz w:val="24"/>
-          <w:szCs w:val="24"/>
-        </w:rPr>
-        <w:t>aspatial</w:t>
-      </w:r>
-      <w:proofErr w:type="spellEnd"/>
-      <w:r>
-        <w:rPr>
-          <w:rFonts w:ascii="Times New Roman" w:hAnsi="Times New Roman" w:cs="Times New Roman"/>
-          <w:sz w:val="24"/>
-          <w:szCs w:val="24"/>
-        </w:rPr>
-        <w:t xml:space="preserve"> in nature.  </w:t>
+        <w:t xml:space="preserve">been aspatial in nature.  </w:t>
       </w:r>
       <w:r>
         <w:rPr>
@@ -1160,18 +1124,8 @@
           <w:sz w:val="24"/>
           <w:szCs w:val="24"/>
         </w:rPr>
-        <w:t xml:space="preserve">“County of Greene,” </w:t>
-      </w:r>
-      <w:proofErr w:type="spellStart"/>
-      <w:r>
-        <w:rPr>
-          <w:rFonts w:ascii="Times New Roman" w:hAnsi="Times New Roman" w:cs="Times New Roman"/>
-          <w:sz w:val="24"/>
-          <w:szCs w:val="24"/>
-        </w:rPr>
-        <w:t>n.d.</w:t>
-      </w:r>
-      <w:proofErr w:type="spellEnd"/>
+        <w:t>“County of Greene,” n.d.</w:t>
+      </w:r>
       <w:r>
         <w:rPr>
           <w:rFonts w:ascii="Times New Roman" w:hAnsi="Times New Roman" w:cs="Times New Roman"/>
@@ -1218,18 +1172,8 @@
           <w:sz w:val="24"/>
           <w:szCs w:val="24"/>
         </w:rPr>
-        <w:t xml:space="preserve">Department of Elementary and Secondary Education, </w:t>
-      </w:r>
-      <w:proofErr w:type="spellStart"/>
-      <w:r>
-        <w:rPr>
-          <w:rFonts w:ascii="Times New Roman" w:hAnsi="Times New Roman" w:cs="Times New Roman"/>
-          <w:sz w:val="24"/>
-          <w:szCs w:val="24"/>
-        </w:rPr>
-        <w:t>n.d.</w:t>
-      </w:r>
-      <w:proofErr w:type="spellEnd"/>
+        <w:t>Department of Elementary and Secondary Education, n.d.</w:t>
+      </w:r>
       <w:r>
         <w:rPr>
           <w:rFonts w:ascii="Times New Roman" w:hAnsi="Times New Roman" w:cs="Times New Roman"/>
@@ -1891,7 +1835,6 @@
         </w:rPr>
         <w:t>literature that focuses on race, poverty, and various social issues (</w:t>
       </w:r>
-      <w:proofErr w:type="spellStart"/>
       <w:r>
         <w:rPr>
           <w:rFonts w:ascii="Times New Roman" w:hAnsi="Times New Roman" w:cs="Times New Roman"/>
@@ -1906,34 +1849,7 @@
           <w:sz w:val="24"/>
           <w:szCs w:val="24"/>
         </w:rPr>
-        <w:t>er</w:t>
-      </w:r>
-      <w:proofErr w:type="spellEnd"/>
-      <w:r>
-        <w:rPr>
-          <w:rFonts w:ascii="Times New Roman" w:hAnsi="Times New Roman" w:cs="Times New Roman"/>
-          <w:sz w:val="24"/>
-          <w:szCs w:val="24"/>
-        </w:rPr>
-        <w:t xml:space="preserve"> &amp; </w:t>
-      </w:r>
-      <w:proofErr w:type="spellStart"/>
-      <w:r>
-        <w:rPr>
-          <w:rFonts w:ascii="Times New Roman" w:hAnsi="Times New Roman" w:cs="Times New Roman"/>
-          <w:sz w:val="24"/>
-          <w:szCs w:val="24"/>
-        </w:rPr>
-        <w:t>Gattschalk</w:t>
-      </w:r>
-      <w:proofErr w:type="spellEnd"/>
-      <w:r>
-        <w:rPr>
-          <w:rFonts w:ascii="Times New Roman" w:hAnsi="Times New Roman" w:cs="Times New Roman"/>
-          <w:sz w:val="24"/>
-          <w:szCs w:val="24"/>
-        </w:rPr>
-        <w:t>, 1987;</w:t>
+        <w:t>er &amp; Gattschalk, 1987;</w:t>
       </w:r>
       <w:r>
         <w:rPr>
@@ -1983,7 +1899,6 @@
         </w:rPr>
         <w:t xml:space="preserve">2014; </w:t>
       </w:r>
-      <w:proofErr w:type="spellStart"/>
       <w:r>
         <w:rPr>
           <w:rFonts w:ascii="Times New Roman" w:hAnsi="Times New Roman" w:cs="Times New Roman"/>
@@ -1992,7 +1907,6 @@
         </w:rPr>
         <w:t>Gebhardt</w:t>
       </w:r>
-      <w:proofErr w:type="spellEnd"/>
       <w:r>
         <w:rPr>
           <w:rFonts w:ascii="Times New Roman" w:hAnsi="Times New Roman" w:cs="Times New Roman"/>
@@ -2015,18 +1929,8 @@
           <w:sz w:val="24"/>
           <w:szCs w:val="24"/>
         </w:rPr>
-        <w:t xml:space="preserve">Madden, 2014; </w:t>
-      </w:r>
-      <w:proofErr w:type="spellStart"/>
-      <w:r>
-        <w:rPr>
-          <w:rFonts w:ascii="Times New Roman" w:hAnsi="Times New Roman" w:cs="Times New Roman"/>
-          <w:sz w:val="24"/>
-          <w:szCs w:val="24"/>
-        </w:rPr>
-        <w:t>Michner</w:t>
-      </w:r>
-      <w:proofErr w:type="spellEnd"/>
+        <w:t>Madden, 2014; Michner</w:t>
+      </w:r>
       <w:r>
         <w:rPr>
           <w:rFonts w:ascii="Times New Roman" w:hAnsi="Times New Roman" w:cs="Times New Roman"/>
@@ -2035,67 +1939,21 @@
         </w:rPr>
         <w:t xml:space="preserve">, 2016; </w:t>
       </w:r>
-      <w:proofErr w:type="spellStart"/>
-      <w:r>
-        <w:rPr>
-          <w:rFonts w:ascii="Times New Roman" w:hAnsi="Times New Roman" w:cs="Times New Roman"/>
-          <w:sz w:val="24"/>
-          <w:szCs w:val="24"/>
-        </w:rPr>
-        <w:t>Paschall</w:t>
-      </w:r>
-      <w:proofErr w:type="spellEnd"/>
-      <w:r>
-        <w:rPr>
-          <w:rFonts w:ascii="Times New Roman" w:hAnsi="Times New Roman" w:cs="Times New Roman"/>
-          <w:sz w:val="24"/>
-          <w:szCs w:val="24"/>
-        </w:rPr>
-        <w:t xml:space="preserve">, </w:t>
-      </w:r>
-      <w:proofErr w:type="spellStart"/>
-      <w:r>
-        <w:rPr>
-          <w:rFonts w:ascii="Times New Roman" w:hAnsi="Times New Roman" w:cs="Times New Roman"/>
-          <w:sz w:val="24"/>
-          <w:szCs w:val="24"/>
-        </w:rPr>
-        <w:t>Gershoff</w:t>
-      </w:r>
-      <w:proofErr w:type="spellEnd"/>
-      <w:r>
-        <w:rPr>
-          <w:rFonts w:ascii="Times New Roman" w:hAnsi="Times New Roman" w:cs="Times New Roman"/>
-          <w:sz w:val="24"/>
-          <w:szCs w:val="24"/>
-        </w:rPr>
-        <w:t>,</w:t>
-      </w:r>
-      <w:r>
-        <w:rPr>
-          <w:rFonts w:ascii="Times New Roman" w:hAnsi="Times New Roman" w:cs="Times New Roman"/>
-          <w:sz w:val="24"/>
-          <w:szCs w:val="24"/>
-        </w:rPr>
-        <w:t xml:space="preserve"> &amp; </w:t>
-      </w:r>
-      <w:proofErr w:type="spellStart"/>
-      <w:r>
-        <w:rPr>
-          <w:rFonts w:ascii="Times New Roman" w:hAnsi="Times New Roman" w:cs="Times New Roman"/>
-          <w:sz w:val="24"/>
-          <w:szCs w:val="24"/>
-        </w:rPr>
-        <w:t>Kuhfeld</w:t>
-      </w:r>
-      <w:proofErr w:type="spellEnd"/>
-      <w:r>
-        <w:rPr>
-          <w:rFonts w:ascii="Times New Roman" w:hAnsi="Times New Roman" w:cs="Times New Roman"/>
-          <w:sz w:val="24"/>
-          <w:szCs w:val="24"/>
-        </w:rPr>
-        <w:t>, 2018</w:t>
+      <w:r>
+        <w:rPr>
+          <w:rFonts w:ascii="Times New Roman" w:hAnsi="Times New Roman" w:cs="Times New Roman"/>
+          <w:sz w:val="24"/>
+          <w:szCs w:val="24"/>
+        </w:rPr>
+        <w:t>Paschall, Gershoff,</w:t>
+      </w:r>
+      <w:r>
+        <w:rPr>
+          <w:rFonts w:ascii="Times New Roman" w:hAnsi="Times New Roman" w:cs="Times New Roman"/>
+          <w:sz w:val="24"/>
+          <w:szCs w:val="24"/>
+        </w:rPr>
+        <w:t xml:space="preserve"> &amp; Kuhfeld, 2018</w:t>
       </w:r>
       <w:r>
         <w:rPr>
@@ -2266,25 +2124,7 @@
           <w:szCs w:val="24"/>
         </w:rPr>
         <w:lastRenderedPageBreak/>
-        <w:t xml:space="preserve">and </w:t>
-      </w:r>
-      <w:proofErr w:type="spellStart"/>
-      <w:r>
-        <w:rPr>
-          <w:rFonts w:ascii="Times New Roman" w:hAnsi="Times New Roman" w:cs="Times New Roman"/>
-          <w:sz w:val="24"/>
-          <w:szCs w:val="24"/>
-        </w:rPr>
-        <w:t>Latinx</w:t>
-      </w:r>
-      <w:proofErr w:type="spellEnd"/>
-      <w:r>
-        <w:rPr>
-          <w:rFonts w:ascii="Times New Roman" w:hAnsi="Times New Roman" w:cs="Times New Roman"/>
-          <w:sz w:val="24"/>
-          <w:szCs w:val="24"/>
-        </w:rPr>
-        <w:t xml:space="preserve"> p</w:t>
+        <w:t>and Latinx p</w:t>
       </w:r>
       <w:r>
         <w:rPr>
@@ -2470,25 +2310,7 @@
           <w:sz w:val="24"/>
           <w:szCs w:val="24"/>
         </w:rPr>
-        <w:t xml:space="preserve">.  </w:t>
-      </w:r>
-      <w:proofErr w:type="spellStart"/>
-      <w:r>
-        <w:rPr>
-          <w:rFonts w:ascii="Times New Roman" w:hAnsi="Times New Roman" w:cs="Times New Roman"/>
-          <w:sz w:val="24"/>
-          <w:szCs w:val="24"/>
-        </w:rPr>
-        <w:t>Shur</w:t>
-      </w:r>
-      <w:proofErr w:type="spellEnd"/>
-      <w:r>
-        <w:rPr>
-          <w:rFonts w:ascii="Times New Roman" w:hAnsi="Times New Roman" w:cs="Times New Roman"/>
-          <w:sz w:val="24"/>
-          <w:szCs w:val="24"/>
-        </w:rPr>
-        <w:t xml:space="preserve"> (2012) noted the </w:t>
+        <w:t xml:space="preserve">.  Shur (2012) noted the </w:t>
       </w:r>
       <w:r>
         <w:rPr>
@@ -2523,25 +2345,7 @@
           <w:sz w:val="24"/>
           <w:szCs w:val="24"/>
         </w:rPr>
-        <w:t xml:space="preserve">Harper (2007) examined a series of </w:t>
-      </w:r>
-      <w:proofErr w:type="spellStart"/>
-      <w:r>
-        <w:rPr>
-          <w:rFonts w:ascii="Times New Roman" w:hAnsi="Times New Roman" w:cs="Times New Roman"/>
-          <w:sz w:val="24"/>
-          <w:szCs w:val="24"/>
-        </w:rPr>
-        <w:t>lynchings</w:t>
-      </w:r>
-      <w:proofErr w:type="spellEnd"/>
-      <w:r>
-        <w:rPr>
-          <w:rFonts w:ascii="Times New Roman" w:hAnsi="Times New Roman" w:cs="Times New Roman"/>
-          <w:sz w:val="24"/>
-          <w:szCs w:val="24"/>
-        </w:rPr>
-        <w:t xml:space="preserve"> and subsequent expulsions of Blacks between 1894 and 1906 in Southwest Missouri</w:t>
+        <w:t>Harper (2007) examined a series of lynchings and subsequent expulsions of Blacks between 1894 and 1906 in Southwest Missouri</w:t>
       </w:r>
       <w:r>
         <w:rPr>
@@ -2605,25 +2409,7 @@
           <w:sz w:val="24"/>
           <w:szCs w:val="24"/>
         </w:rPr>
-        <w:t xml:space="preserve">but </w:t>
-      </w:r>
-      <w:proofErr w:type="gramStart"/>
-      <w:r>
-        <w:rPr>
-          <w:rFonts w:ascii="Times New Roman" w:hAnsi="Times New Roman" w:cs="Times New Roman"/>
-          <w:sz w:val="24"/>
-          <w:szCs w:val="24"/>
-        </w:rPr>
-        <w:t>was allowed to</w:t>
-      </w:r>
-      <w:proofErr w:type="gramEnd"/>
-      <w:r>
-        <w:rPr>
-          <w:rFonts w:ascii="Times New Roman" w:hAnsi="Times New Roman" w:cs="Times New Roman"/>
-          <w:sz w:val="24"/>
-          <w:szCs w:val="24"/>
-        </w:rPr>
-        <w:t xml:space="preserve"> continue practicing </w:t>
+        <w:t xml:space="preserve">but was allowed to continue practicing </w:t>
       </w:r>
       <w:r>
         <w:rPr>
@@ -2732,23 +2518,13 @@
           <w:szCs w:val="24"/>
         </w:rPr>
       </w:pPr>
-      <w:proofErr w:type="gramStart"/>
-      <w:r>
-        <w:rPr>
-          <w:rFonts w:ascii="Times New Roman" w:hAnsi="Times New Roman" w:cs="Times New Roman"/>
-          <w:sz w:val="24"/>
-          <w:szCs w:val="24"/>
-        </w:rPr>
-        <w:t>According to</w:t>
-      </w:r>
-      <w:proofErr w:type="gramEnd"/>
-      <w:r>
-        <w:rPr>
-          <w:rFonts w:ascii="Times New Roman" w:hAnsi="Times New Roman" w:cs="Times New Roman"/>
-          <w:sz w:val="24"/>
-          <w:szCs w:val="24"/>
-        </w:rPr>
-        <w:t xml:space="preserve"> Harper (2007), a</w:t>
+      <w:r>
+        <w:rPr>
+          <w:rFonts w:ascii="Times New Roman" w:hAnsi="Times New Roman" w:cs="Times New Roman"/>
+          <w:sz w:val="24"/>
+          <w:szCs w:val="24"/>
+        </w:rPr>
+        <w:t>According to Harper (2007), a</w:t>
       </w:r>
       <w:r>
         <w:rPr>
@@ -2872,25 +2648,7 @@
           <w:sz w:val="24"/>
           <w:szCs w:val="24"/>
         </w:rPr>
-        <w:t xml:space="preserve"> businesses in the main business district and purchasing homes on integrated streets (</w:t>
-      </w:r>
-      <w:proofErr w:type="spellStart"/>
-      <w:r>
-        <w:rPr>
-          <w:rFonts w:ascii="Times New Roman" w:hAnsi="Times New Roman" w:cs="Times New Roman"/>
-          <w:sz w:val="24"/>
-          <w:szCs w:val="24"/>
-        </w:rPr>
-        <w:t>Shur</w:t>
-      </w:r>
-      <w:proofErr w:type="spellEnd"/>
-      <w:r>
-        <w:rPr>
-          <w:rFonts w:ascii="Times New Roman" w:hAnsi="Times New Roman" w:cs="Times New Roman"/>
-          <w:sz w:val="24"/>
-          <w:szCs w:val="24"/>
-        </w:rPr>
-        <w:t xml:space="preserve">, 2012).  </w:t>
+        <w:t xml:space="preserve"> businesses in the main business district and purchasing homes on integrated streets (Shur, 2012).  </w:t>
       </w:r>
       <w:r>
         <w:rPr>
@@ -2978,25 +2736,7 @@
           <w:sz w:val="24"/>
           <w:szCs w:val="24"/>
         </w:rPr>
-        <w:t xml:space="preserve"> (</w:t>
-      </w:r>
-      <w:proofErr w:type="spellStart"/>
-      <w:r>
-        <w:rPr>
-          <w:rFonts w:ascii="Times New Roman" w:hAnsi="Times New Roman" w:cs="Times New Roman"/>
-          <w:sz w:val="24"/>
-          <w:szCs w:val="24"/>
-        </w:rPr>
-        <w:t>Shur</w:t>
-      </w:r>
-      <w:proofErr w:type="spellEnd"/>
-      <w:r>
-        <w:rPr>
-          <w:rFonts w:ascii="Times New Roman" w:hAnsi="Times New Roman" w:cs="Times New Roman"/>
-          <w:sz w:val="24"/>
-          <w:szCs w:val="24"/>
-        </w:rPr>
-        <w:t>, p. 119).</w:t>
+        <w:t xml:space="preserve"> (Shur, p. 119).</w:t>
       </w:r>
     </w:p>
     <w:p>
@@ -3056,7 +2796,6 @@
         </w:rPr>
         <w:t xml:space="preserve">, </w:t>
       </w:r>
-      <w:proofErr w:type="spellStart"/>
       <w:r>
         <w:rPr>
           <w:rFonts w:ascii="Times New Roman" w:hAnsi="Times New Roman" w:cs="Times New Roman"/>
@@ -3071,16 +2810,7 @@
           <w:sz w:val="24"/>
           <w:szCs w:val="24"/>
         </w:rPr>
-        <w:t>ynchings</w:t>
-      </w:r>
-      <w:proofErr w:type="spellEnd"/>
-      <w:r>
-        <w:rPr>
-          <w:rFonts w:ascii="Times New Roman" w:hAnsi="Times New Roman" w:cs="Times New Roman"/>
-          <w:sz w:val="24"/>
-          <w:szCs w:val="24"/>
-        </w:rPr>
-        <w:t xml:space="preserve"> were a tool used by many communities </w:t>
+        <w:t xml:space="preserve">ynchings were a tool used by many communities </w:t>
       </w:r>
       <w:r>
         <w:rPr>
@@ -3168,25 +2898,7 @@
           <w:sz w:val="24"/>
           <w:szCs w:val="24"/>
         </w:rPr>
-        <w:t xml:space="preserve">obs in southwest Missouri used </w:t>
-      </w:r>
-      <w:proofErr w:type="spellStart"/>
-      <w:r>
-        <w:rPr>
-          <w:rFonts w:ascii="Times New Roman" w:hAnsi="Times New Roman" w:cs="Times New Roman"/>
-          <w:sz w:val="24"/>
-          <w:szCs w:val="24"/>
-        </w:rPr>
-        <w:t>lynchings</w:t>
-      </w:r>
-      <w:proofErr w:type="spellEnd"/>
-      <w:r>
-        <w:rPr>
-          <w:rFonts w:ascii="Times New Roman" w:hAnsi="Times New Roman" w:cs="Times New Roman"/>
-          <w:sz w:val="24"/>
-          <w:szCs w:val="24"/>
-        </w:rPr>
-        <w:t xml:space="preserve"> as a method to expel Blacks from their communities (Sheppard, 2016)</w:t>
+        <w:t>obs in southwest Missouri used lynchings as a method to expel Blacks from their communities (Sheppard, 2016)</w:t>
       </w:r>
       <w:r>
         <w:rPr>
@@ -3245,25 +2957,7 @@
           <w:sz w:val="24"/>
           <w:szCs w:val="24"/>
         </w:rPr>
-        <w:t xml:space="preserve"> there were a series of </w:t>
-      </w:r>
-      <w:proofErr w:type="spellStart"/>
-      <w:r>
-        <w:rPr>
-          <w:rFonts w:ascii="Times New Roman" w:hAnsi="Times New Roman" w:cs="Times New Roman"/>
-          <w:sz w:val="24"/>
-          <w:szCs w:val="24"/>
-        </w:rPr>
-        <w:t>lynchings</w:t>
-      </w:r>
-      <w:proofErr w:type="spellEnd"/>
-      <w:r>
-        <w:rPr>
-          <w:rFonts w:ascii="Times New Roman" w:hAnsi="Times New Roman" w:cs="Times New Roman"/>
-          <w:sz w:val="24"/>
-          <w:szCs w:val="24"/>
-        </w:rPr>
-        <w:t xml:space="preserve"> in Springfield so gruesome in nature that they made national headlines (Wood, 2012, p. 90-91).</w:t>
+        <w:t xml:space="preserve"> there were a series of lynchings in Springfield so gruesome in nature that they made national headlines (Wood, 2012, p. 90-91).</w:t>
       </w:r>
       <w:r>
         <w:rPr>
@@ -3303,16 +2997,7 @@
           <w:sz w:val="24"/>
           <w:szCs w:val="24"/>
         </w:rPr>
-        <w:t xml:space="preserve"> </w:t>
-      </w:r>
-      <w:proofErr w:type="spellStart"/>
-      <w:r>
-        <w:rPr>
-          <w:rFonts w:ascii="Times New Roman" w:hAnsi="Times New Roman" w:cs="Times New Roman"/>
-          <w:sz w:val="24"/>
-          <w:szCs w:val="24"/>
-        </w:rPr>
-        <w:t>lynching</w:t>
+        <w:t xml:space="preserve"> lynching</w:t>
       </w:r>
       <w:r>
         <w:rPr>
@@ -3322,7 +3007,6 @@
         </w:rPr>
         <w:t>s</w:t>
       </w:r>
-      <w:proofErr w:type="spellEnd"/>
       <w:r>
         <w:rPr>
           <w:rFonts w:ascii="Times New Roman" w:hAnsi="Times New Roman" w:cs="Times New Roman"/>
@@ -3401,25 +3085,7 @@
           <w:sz w:val="24"/>
           <w:szCs w:val="24"/>
         </w:rPr>
-        <w:t xml:space="preserve">  Moreover, as </w:t>
-      </w:r>
-      <w:proofErr w:type="spellStart"/>
-      <w:r>
-        <w:rPr>
-          <w:rFonts w:ascii="Times New Roman" w:hAnsi="Times New Roman" w:cs="Times New Roman"/>
-          <w:sz w:val="24"/>
-          <w:szCs w:val="24"/>
-        </w:rPr>
-        <w:t>Shur</w:t>
-      </w:r>
-      <w:proofErr w:type="spellEnd"/>
-      <w:r>
-        <w:rPr>
-          <w:rFonts w:ascii="Times New Roman" w:hAnsi="Times New Roman" w:cs="Times New Roman"/>
-          <w:sz w:val="24"/>
-          <w:szCs w:val="24"/>
-        </w:rPr>
-        <w:t xml:space="preserve"> (2012) elucidated, Whites generally </w:t>
+        <w:t xml:space="preserve">  Moreover, as Shur (2012) elucidated, Whites generally </w:t>
       </w:r>
       <w:r>
         <w:rPr>
@@ -3988,25 +3654,7 @@
           <w:sz w:val="24"/>
           <w:szCs w:val="24"/>
         </w:rPr>
-        <w:t xml:space="preserve">using code that was provided by Dr. J. S. </w:t>
-      </w:r>
-      <w:proofErr w:type="spellStart"/>
-      <w:r>
-        <w:rPr>
-          <w:rFonts w:ascii="Times New Roman" w:hAnsi="Times New Roman" w:cs="Times New Roman"/>
-          <w:sz w:val="24"/>
-          <w:szCs w:val="24"/>
-        </w:rPr>
-        <w:t>Onésiemo</w:t>
-      </w:r>
-      <w:proofErr w:type="spellEnd"/>
-      <w:r>
-        <w:rPr>
-          <w:rFonts w:ascii="Times New Roman" w:hAnsi="Times New Roman" w:cs="Times New Roman"/>
-          <w:sz w:val="24"/>
-          <w:szCs w:val="24"/>
-        </w:rPr>
-        <w:t xml:space="preserve"> Sandoval</w:t>
+        <w:t>using code that was provided by Dr. J. S. Onésiemo Sandoval</w:t>
       </w:r>
       <w:r>
         <w:rPr>
@@ -4705,18 +4353,8 @@
           <w:sz w:val="24"/>
           <w:szCs w:val="24"/>
         </w:rPr>
-        <w:t xml:space="preserve"> </w:t>
-      </w:r>
-      <w:proofErr w:type="spellStart"/>
-      <w:r>
-        <w:rPr>
-          <w:rFonts w:ascii="Times New Roman" w:hAnsi="Times New Roman" w:cs="Times New Roman"/>
-          <w:sz w:val="24"/>
-          <w:szCs w:val="24"/>
-        </w:rPr>
-        <w:t>GeoDa</w:t>
-      </w:r>
-      <w:proofErr w:type="spellEnd"/>
+        <w:t xml:space="preserve"> GeoDa</w:t>
+      </w:r>
       <w:r>
         <w:rPr>
           <w:rFonts w:ascii="Times New Roman" w:hAnsi="Times New Roman" w:cs="Times New Roman"/>
@@ -4733,23 +4371,13 @@
         </w:rPr>
         <w:t xml:space="preserve">and </w:t>
       </w:r>
-      <w:proofErr w:type="spellStart"/>
-      <w:r>
-        <w:rPr>
-          <w:rFonts w:ascii="Times New Roman" w:hAnsi="Times New Roman" w:cs="Times New Roman"/>
-          <w:sz w:val="24"/>
-          <w:szCs w:val="24"/>
-        </w:rPr>
-        <w:t>GeoDaSpace</w:t>
-      </w:r>
-      <w:proofErr w:type="spellEnd"/>
-      <w:r>
-        <w:rPr>
-          <w:rFonts w:ascii="Times New Roman" w:hAnsi="Times New Roman" w:cs="Times New Roman"/>
-          <w:sz w:val="24"/>
-          <w:szCs w:val="24"/>
-        </w:rPr>
-        <w:t xml:space="preserve"> software</w:t>
+      <w:r>
+        <w:rPr>
+          <w:rFonts w:ascii="Times New Roman" w:hAnsi="Times New Roman" w:cs="Times New Roman"/>
+          <w:sz w:val="24"/>
+          <w:szCs w:val="24"/>
+        </w:rPr>
+        <w:t>GeoDaSpace software</w:t>
       </w:r>
       <w:r>
         <w:rPr>
@@ -4775,7 +4403,6 @@
         </w:rPr>
         <w:t xml:space="preserve">s evidence of spatial processes associated with poverty, race, and </w:t>
       </w:r>
-      <w:proofErr w:type="spellStart"/>
       <w:r>
         <w:rPr>
           <w:rFonts w:ascii="Times New Roman" w:hAnsi="Times New Roman" w:cs="Times New Roman"/>
@@ -4784,7 +4411,6 @@
         </w:rPr>
         <w:t>varios</w:t>
       </w:r>
-      <w:proofErr w:type="spellEnd"/>
       <w:r>
         <w:rPr>
           <w:rFonts w:ascii="Times New Roman" w:hAnsi="Times New Roman" w:cs="Times New Roman"/>
@@ -5221,25 +4847,7 @@
           <w:sz w:val="24"/>
           <w:szCs w:val="24"/>
         </w:rPr>
-        <w:t xml:space="preserve">I used </w:t>
-      </w:r>
-      <w:proofErr w:type="spellStart"/>
-      <w:r>
-        <w:rPr>
-          <w:rFonts w:ascii="Times New Roman" w:hAnsi="Times New Roman" w:cs="Times New Roman"/>
-          <w:sz w:val="24"/>
-          <w:szCs w:val="24"/>
-        </w:rPr>
-        <w:t>GeoDa</w:t>
-      </w:r>
-      <w:proofErr w:type="spellEnd"/>
-      <w:r>
-        <w:rPr>
-          <w:rFonts w:ascii="Times New Roman" w:hAnsi="Times New Roman" w:cs="Times New Roman"/>
-          <w:sz w:val="24"/>
-          <w:szCs w:val="24"/>
-        </w:rPr>
-        <w:t xml:space="preserve"> to analyze the </w:t>
+        <w:t xml:space="preserve">I used GeoDa to analyze the </w:t>
       </w:r>
       <w:r>
         <w:rPr>
@@ -5649,25 +5257,7 @@
           <w:sz w:val="24"/>
           <w:szCs w:val="24"/>
         </w:rPr>
-        <w:t xml:space="preserve">I also used </w:t>
-      </w:r>
-      <w:proofErr w:type="spellStart"/>
-      <w:r>
-        <w:rPr>
-          <w:rFonts w:ascii="Times New Roman" w:hAnsi="Times New Roman" w:cs="Times New Roman"/>
-          <w:sz w:val="24"/>
-          <w:szCs w:val="24"/>
-        </w:rPr>
-        <w:t>GeoDa</w:t>
-      </w:r>
-      <w:proofErr w:type="spellEnd"/>
-      <w:r>
-        <w:rPr>
-          <w:rFonts w:ascii="Times New Roman" w:hAnsi="Times New Roman" w:cs="Times New Roman"/>
-          <w:sz w:val="24"/>
-          <w:szCs w:val="24"/>
-        </w:rPr>
-        <w:t xml:space="preserve"> to examine </w:t>
+        <w:t xml:space="preserve">I also used GeoDa to examine </w:t>
       </w:r>
       <w:r>
         <w:rPr>
@@ -6366,43 +5956,7 @@
           <w:sz w:val="24"/>
           <w:szCs w:val="24"/>
         </w:rPr>
-        <w:t xml:space="preserve">using </w:t>
-      </w:r>
-      <w:proofErr w:type="spellStart"/>
-      <w:r>
-        <w:rPr>
-          <w:rFonts w:ascii="Times New Roman" w:hAnsi="Times New Roman" w:cs="Times New Roman"/>
-          <w:sz w:val="24"/>
-          <w:szCs w:val="24"/>
-        </w:rPr>
-        <w:t>GeoDa</w:t>
-      </w:r>
-      <w:proofErr w:type="spellEnd"/>
-      <w:r>
-        <w:rPr>
-          <w:rFonts w:ascii="Times New Roman" w:hAnsi="Times New Roman" w:cs="Times New Roman"/>
-          <w:sz w:val="24"/>
-          <w:szCs w:val="24"/>
-        </w:rPr>
-        <w:t xml:space="preserve"> and </w:t>
-      </w:r>
-      <w:proofErr w:type="spellStart"/>
-      <w:r>
-        <w:rPr>
-          <w:rFonts w:ascii="Times New Roman" w:hAnsi="Times New Roman" w:cs="Times New Roman"/>
-          <w:sz w:val="24"/>
-          <w:szCs w:val="24"/>
-        </w:rPr>
-        <w:t>GeoDaSpace</w:t>
-      </w:r>
-      <w:proofErr w:type="spellEnd"/>
-      <w:r>
-        <w:rPr>
-          <w:rFonts w:ascii="Times New Roman" w:hAnsi="Times New Roman" w:cs="Times New Roman"/>
-          <w:sz w:val="24"/>
-          <w:szCs w:val="24"/>
-        </w:rPr>
-        <w:t xml:space="preserve"> </w:t>
+        <w:t xml:space="preserve">using GeoDa and GeoDaSpace </w:t>
       </w:r>
       <w:r>
         <w:rPr>
@@ -6802,23 +6356,13 @@
         </w:rPr>
         <w:t xml:space="preserve"> (</w:t>
       </w:r>
-      <w:proofErr w:type="spellStart"/>
-      <w:r>
-        <w:rPr>
-          <w:rFonts w:ascii="Times New Roman" w:hAnsi="Times New Roman" w:cs="Times New Roman"/>
-          <w:sz w:val="24"/>
-          <w:szCs w:val="24"/>
-        </w:rPr>
-        <w:t>Anselin</w:t>
-      </w:r>
-      <w:proofErr w:type="spellEnd"/>
-      <w:r>
-        <w:rPr>
-          <w:rFonts w:ascii="Times New Roman" w:hAnsi="Times New Roman" w:cs="Times New Roman"/>
-          <w:sz w:val="24"/>
-          <w:szCs w:val="24"/>
-        </w:rPr>
-        <w:t xml:space="preserve">, 2005, p. 194; </w:t>
+      <w:r>
+        <w:rPr>
+          <w:rFonts w:ascii="Times New Roman" w:hAnsi="Times New Roman" w:cs="Times New Roman"/>
+          <w:sz w:val="24"/>
+          <w:szCs w:val="24"/>
+        </w:rPr>
+        <w:t xml:space="preserve">Anselin, 2005, p. 194; </w:t>
       </w:r>
       <w:r>
         <w:rPr>
@@ -7825,23 +7369,7 @@
           <w:sz w:val="24"/>
           <w:szCs w:val="24"/>
         </w:rPr>
-        <w:t xml:space="preserve">This </w:t>
-      </w:r>
-      <w:r>
-        <w:rPr>
-          <w:rFonts w:ascii="Times New Roman" w:hAnsi="Times New Roman" w:cs="Times New Roman"/>
-          <w:sz w:val="24"/>
-          <w:szCs w:val="24"/>
-        </w:rPr>
-        <w:t xml:space="preserve">spatial </w:t>
-      </w:r>
-      <w:r>
-        <w:rPr>
-          <w:rFonts w:ascii="Times New Roman" w:hAnsi="Times New Roman" w:cs="Times New Roman"/>
-          <w:sz w:val="24"/>
-          <w:szCs w:val="24"/>
-        </w:rPr>
-        <w:t>analysis</w:t>
+        <w:t>The results of this study</w:t>
       </w:r>
       <w:r>
         <w:rPr>
@@ -7857,7 +7385,7 @@
           <w:sz w:val="24"/>
           <w:szCs w:val="24"/>
         </w:rPr>
-        <w:t>suggests that any spatial processes that may be</w:t>
+        <w:t>suggest that any spatial processes that may be</w:t>
       </w:r>
       <w:r>
         <w:rPr>
@@ -8251,41 +7779,13 @@
           <w:szCs w:val="24"/>
         </w:rPr>
       </w:pPr>
-      <w:proofErr w:type="spellStart"/>
-      <w:r>
-        <w:rPr>
-          <w:rFonts w:ascii="Times New Roman" w:hAnsi="Times New Roman" w:cs="Times New Roman"/>
-          <w:sz w:val="24"/>
-          <w:szCs w:val="24"/>
-        </w:rPr>
-        <w:t>Anselin</w:t>
-      </w:r>
-      <w:proofErr w:type="spellEnd"/>
-      <w:r>
-        <w:rPr>
-          <w:rFonts w:ascii="Times New Roman" w:hAnsi="Times New Roman" w:cs="Times New Roman"/>
-          <w:sz w:val="24"/>
-          <w:szCs w:val="24"/>
-        </w:rPr>
-        <w:t xml:space="preserve">, L. (2005). Exploring spatial data with </w:t>
-      </w:r>
-      <w:proofErr w:type="spellStart"/>
-      <w:r>
-        <w:rPr>
-          <w:rFonts w:ascii="Times New Roman" w:hAnsi="Times New Roman" w:cs="Times New Roman"/>
-          <w:sz w:val="24"/>
-          <w:szCs w:val="24"/>
-        </w:rPr>
-        <w:t>GeoDa</w:t>
-      </w:r>
-      <w:proofErr w:type="spellEnd"/>
-      <w:r>
-        <w:rPr>
-          <w:rFonts w:ascii="Times New Roman" w:hAnsi="Times New Roman" w:cs="Times New Roman"/>
-          <w:sz w:val="24"/>
-          <w:szCs w:val="24"/>
-        </w:rPr>
-        <w:t xml:space="preserve"> workbook. Urbana, IL: Spatial Analysis Laboratory, Department of Geography, University of Illinois at Urbana-Champaign / Center for Spatially Integrated Social Science. Retrieved April 25, 2020 from </w:t>
+      <w:r>
+        <w:rPr>
+          <w:rFonts w:ascii="Times New Roman" w:hAnsi="Times New Roman" w:cs="Times New Roman"/>
+          <w:sz w:val="24"/>
+          <w:szCs w:val="24"/>
+        </w:rPr>
+        <w:t xml:space="preserve">Anselin, L. (2005). Exploring spatial data with GeoDa workbook. Urbana, IL: Spatial Analysis Laboratory, Department of Geography, University of Illinois at Urbana-Champaign / Center for Spatially Integrated Social Science. Retrieved April 25, 2020 from </w:t>
       </w:r>
       <w:r>
         <w:rPr>
@@ -8487,25 +7987,7 @@
           <w:sz w:val="24"/>
           <w:szCs w:val="24"/>
         </w:rPr>
-        <w:t>. (</w:t>
-      </w:r>
-      <w:proofErr w:type="spellStart"/>
-      <w:r>
-        <w:rPr>
-          <w:rFonts w:ascii="Times New Roman" w:hAnsi="Times New Roman" w:cs="Times New Roman"/>
-          <w:sz w:val="24"/>
-          <w:szCs w:val="24"/>
-        </w:rPr>
-        <w:t>n.d.</w:t>
-      </w:r>
-      <w:proofErr w:type="spellEnd"/>
-      <w:r>
-        <w:rPr>
-          <w:rFonts w:ascii="Times New Roman" w:hAnsi="Times New Roman" w:cs="Times New Roman"/>
-          <w:sz w:val="24"/>
-          <w:szCs w:val="24"/>
-        </w:rPr>
-        <w:t xml:space="preserve">). Greene County website. Retrieved March 15, 2020 from </w:t>
+        <w:t xml:space="preserve">. (n.d.). Greene County website. Retrieved March 15, 2020 from </w:t>
       </w:r>
       <w:r>
         <w:rPr>
@@ -8526,41 +8008,13 @@
           <w:szCs w:val="24"/>
         </w:rPr>
       </w:pPr>
-      <w:proofErr w:type="spellStart"/>
-      <w:r>
-        <w:rPr>
-          <w:rFonts w:ascii="Times New Roman" w:hAnsi="Times New Roman" w:cs="Times New Roman"/>
-          <w:sz w:val="24"/>
-          <w:szCs w:val="24"/>
-        </w:rPr>
-        <w:t>Danziger</w:t>
-      </w:r>
-      <w:proofErr w:type="spellEnd"/>
-      <w:r>
-        <w:rPr>
-          <w:rFonts w:ascii="Times New Roman" w:hAnsi="Times New Roman" w:cs="Times New Roman"/>
-          <w:sz w:val="24"/>
-          <w:szCs w:val="24"/>
-        </w:rPr>
-        <w:t xml:space="preserve">, S., &amp; </w:t>
-      </w:r>
-      <w:proofErr w:type="spellStart"/>
-      <w:r>
-        <w:rPr>
-          <w:rFonts w:ascii="Times New Roman" w:hAnsi="Times New Roman" w:cs="Times New Roman"/>
-          <w:sz w:val="24"/>
-          <w:szCs w:val="24"/>
-        </w:rPr>
-        <w:t>Gattschalk</w:t>
-      </w:r>
-      <w:proofErr w:type="spellEnd"/>
-      <w:r>
-        <w:rPr>
-          <w:rFonts w:ascii="Times New Roman" w:hAnsi="Times New Roman" w:cs="Times New Roman"/>
-          <w:sz w:val="24"/>
-          <w:szCs w:val="24"/>
-        </w:rPr>
-        <w:t xml:space="preserve">, P. (1987). </w:t>
+      <w:r>
+        <w:rPr>
+          <w:rFonts w:ascii="Times New Roman" w:hAnsi="Times New Roman" w:cs="Times New Roman"/>
+          <w:sz w:val="24"/>
+          <w:szCs w:val="24"/>
+        </w:rPr>
+        <w:t xml:space="preserve">Danziger, S., &amp; Gattschalk, P. (1987). </w:t>
       </w:r>
       <w:r>
         <w:rPr>
@@ -8664,27 +8118,7 @@
           <w:sz w:val="24"/>
           <w:szCs w:val="24"/>
         </w:rPr>
-        <w:t xml:space="preserve">Intentionally diverse: Raising Awareness in the Life360 Church Network of the </w:t>
-      </w:r>
-      <w:proofErr w:type="spellStart"/>
-      <w:r>
-        <w:rPr>
-          <w:rFonts w:ascii="Times New Roman" w:hAnsi="Times New Roman" w:cs="Times New Roman"/>
-          <w:i/>
-          <w:sz w:val="24"/>
-          <w:szCs w:val="24"/>
-        </w:rPr>
-        <w:t>Mutliethnic</w:t>
-      </w:r>
-      <w:proofErr w:type="spellEnd"/>
-      <w:r>
-        <w:rPr>
-          <w:rFonts w:ascii="Times New Roman" w:hAnsi="Times New Roman" w:cs="Times New Roman"/>
-          <w:i/>
-          <w:sz w:val="24"/>
-          <w:szCs w:val="24"/>
-        </w:rPr>
-        <w:t xml:space="preserve"> community in the Springfield, Missouri metropolitan area</w:t>
+        <w:t>Intentionally diverse: Raising Awareness in the Life360 Church Network of the Mutliethnic community in the Springfield, Missouri metropolitan area</w:t>
       </w:r>
       <w:r>
         <w:rPr>
@@ -8751,61 +8185,7 @@
           <w:sz w:val="24"/>
           <w:szCs w:val="24"/>
         </w:rPr>
-        <w:t xml:space="preserve">Gaskin, D., Thorpe, R., </w:t>
-      </w:r>
-      <w:proofErr w:type="spellStart"/>
-      <w:r>
-        <w:rPr>
-          <w:rFonts w:ascii="Times New Roman" w:hAnsi="Times New Roman" w:cs="Times New Roman"/>
-          <w:sz w:val="24"/>
-          <w:szCs w:val="24"/>
-        </w:rPr>
-        <w:t>McGinty</w:t>
-      </w:r>
-      <w:proofErr w:type="spellEnd"/>
-      <w:r>
-        <w:rPr>
-          <w:rFonts w:ascii="Times New Roman" w:hAnsi="Times New Roman" w:cs="Times New Roman"/>
-          <w:sz w:val="24"/>
-          <w:szCs w:val="24"/>
-        </w:rPr>
-        <w:t xml:space="preserve">, E. E., Bower, K., Rohde, C., Young, J. H., </w:t>
-      </w:r>
-      <w:proofErr w:type="spellStart"/>
-      <w:r>
-        <w:rPr>
-          <w:rFonts w:ascii="Times New Roman" w:hAnsi="Times New Roman" w:cs="Times New Roman"/>
-          <w:sz w:val="24"/>
-          <w:szCs w:val="24"/>
-        </w:rPr>
-        <w:t>LaVeist</w:t>
-      </w:r>
-      <w:proofErr w:type="spellEnd"/>
-      <w:r>
-        <w:rPr>
-          <w:rFonts w:ascii="Times New Roman" w:hAnsi="Times New Roman" w:cs="Times New Roman"/>
-          <w:sz w:val="24"/>
-          <w:szCs w:val="24"/>
-        </w:rPr>
-        <w:t xml:space="preserve">, T., &amp; </w:t>
-      </w:r>
-      <w:proofErr w:type="spellStart"/>
-      <w:r>
-        <w:rPr>
-          <w:rFonts w:ascii="Times New Roman" w:hAnsi="Times New Roman" w:cs="Times New Roman"/>
-          <w:sz w:val="24"/>
-          <w:szCs w:val="24"/>
-        </w:rPr>
-        <w:t>Dubay</w:t>
-      </w:r>
-      <w:proofErr w:type="spellEnd"/>
-      <w:r>
-        <w:rPr>
-          <w:rFonts w:ascii="Times New Roman" w:hAnsi="Times New Roman" w:cs="Times New Roman"/>
-          <w:sz w:val="24"/>
-          <w:szCs w:val="24"/>
-        </w:rPr>
-        <w:t xml:space="preserve">, L. </w:t>
+        <w:t xml:space="preserve">Gaskin, D., Thorpe, R., McGinty, E. E., Bower, K., Rohde, C., Young, J. H., LaVeist, T., &amp; Dubay, L. </w:t>
       </w:r>
       <w:r>
         <w:rPr>
@@ -8841,23 +8221,13 @@
         </w:rPr>
         <w:t xml:space="preserve"> </w:t>
       </w:r>
-      <w:proofErr w:type="spellStart"/>
-      <w:r>
-        <w:rPr>
-          <w:rFonts w:ascii="Times New Roman" w:hAnsi="Times New Roman" w:cs="Times New Roman"/>
-          <w:sz w:val="24"/>
-          <w:szCs w:val="24"/>
-        </w:rPr>
-        <w:t>doi</w:t>
-      </w:r>
-      <w:proofErr w:type="spellEnd"/>
-      <w:r>
-        <w:rPr>
-          <w:rFonts w:ascii="Times New Roman" w:hAnsi="Times New Roman" w:cs="Times New Roman"/>
-          <w:sz w:val="24"/>
-          <w:szCs w:val="24"/>
-        </w:rPr>
-        <w:t>: 10.2105/AJPH.2013.301420</w:t>
+      <w:r>
+        <w:rPr>
+          <w:rFonts w:ascii="Times New Roman" w:hAnsi="Times New Roman" w:cs="Times New Roman"/>
+          <w:sz w:val="24"/>
+          <w:szCs w:val="24"/>
+        </w:rPr>
+        <w:t>doi: 10.2105/AJPH.2013.301420</w:t>
       </w:r>
     </w:p>
     <w:p>
@@ -8870,23 +8240,13 @@
           <w:szCs w:val="24"/>
         </w:rPr>
       </w:pPr>
-      <w:proofErr w:type="spellStart"/>
-      <w:r>
-        <w:rPr>
-          <w:rFonts w:ascii="Times New Roman" w:hAnsi="Times New Roman" w:cs="Times New Roman"/>
-          <w:sz w:val="24"/>
-          <w:szCs w:val="24"/>
-        </w:rPr>
-        <w:t>Gebhardt</w:t>
-      </w:r>
-      <w:proofErr w:type="spellEnd"/>
-      <w:r>
-        <w:rPr>
-          <w:rFonts w:ascii="Times New Roman" w:hAnsi="Times New Roman" w:cs="Times New Roman"/>
-          <w:sz w:val="24"/>
-          <w:szCs w:val="24"/>
-        </w:rPr>
-        <w:t>, M.</w:t>
+      <w:r>
+        <w:rPr>
+          <w:rFonts w:ascii="Times New Roman" w:hAnsi="Times New Roman" w:cs="Times New Roman"/>
+          <w:sz w:val="24"/>
+          <w:szCs w:val="24"/>
+        </w:rPr>
+        <w:t>Gebhardt, M.</w:t>
       </w:r>
       <w:r>
         <w:rPr>
@@ -9004,23 +8364,13 @@
           <w:szCs w:val="24"/>
         </w:rPr>
       </w:pPr>
-      <w:proofErr w:type="spellStart"/>
-      <w:r>
-        <w:rPr>
-          <w:rFonts w:ascii="Times New Roman" w:hAnsi="Times New Roman" w:cs="Times New Roman"/>
-          <w:sz w:val="24"/>
-          <w:szCs w:val="24"/>
-        </w:rPr>
-        <w:t>GeoDa</w:t>
-      </w:r>
-      <w:proofErr w:type="spellEnd"/>
-      <w:r>
-        <w:rPr>
-          <w:rFonts w:ascii="Times New Roman" w:hAnsi="Times New Roman" w:cs="Times New Roman"/>
-          <w:sz w:val="24"/>
-          <w:szCs w:val="24"/>
-        </w:rPr>
-        <w:t xml:space="preserve"> 1.14 [Computer software]. Retrieved from </w:t>
+      <w:r>
+        <w:rPr>
+          <w:rFonts w:ascii="Times New Roman" w:hAnsi="Times New Roman" w:cs="Times New Roman"/>
+          <w:sz w:val="24"/>
+          <w:szCs w:val="24"/>
+        </w:rPr>
+        <w:t xml:space="preserve">GeoDa 1.14 [Computer software]. Retrieved from </w:t>
       </w:r>
       <w:r>
         <w:rPr>
@@ -9041,23 +8391,13 @@
           <w:szCs w:val="24"/>
         </w:rPr>
       </w:pPr>
-      <w:proofErr w:type="spellStart"/>
-      <w:r>
-        <w:rPr>
-          <w:rFonts w:ascii="Times New Roman" w:hAnsi="Times New Roman" w:cs="Times New Roman"/>
-          <w:sz w:val="24"/>
-          <w:szCs w:val="24"/>
-        </w:rPr>
-        <w:t>GeoDaSpace</w:t>
-      </w:r>
-      <w:proofErr w:type="spellEnd"/>
-      <w:r>
-        <w:rPr>
-          <w:rFonts w:ascii="Times New Roman" w:hAnsi="Times New Roman" w:cs="Times New Roman"/>
-          <w:sz w:val="24"/>
-          <w:szCs w:val="24"/>
-        </w:rPr>
-        <w:t xml:space="preserve"> 1.2 [Computer software]. Retrieved from </w:t>
+      <w:r>
+        <w:rPr>
+          <w:rFonts w:ascii="Times New Roman" w:hAnsi="Times New Roman" w:cs="Times New Roman"/>
+          <w:sz w:val="24"/>
+          <w:szCs w:val="24"/>
+        </w:rPr>
+        <w:t xml:space="preserve">GeoDaSpace 1.2 [Computer software]. Retrieved from </w:t>
       </w:r>
       <w:r>
         <w:rPr>
@@ -9352,25 +8692,7 @@
           <w:sz w:val="24"/>
           <w:szCs w:val="24"/>
         </w:rPr>
-        <w:t xml:space="preserve">Matthews, S. A. (2006). </w:t>
-      </w:r>
-      <w:proofErr w:type="spellStart"/>
-      <w:r>
-        <w:rPr>
-          <w:rFonts w:ascii="Times New Roman" w:hAnsi="Times New Roman" w:cs="Times New Roman"/>
-          <w:sz w:val="24"/>
-          <w:szCs w:val="24"/>
-        </w:rPr>
-        <w:t>GeoDa</w:t>
-      </w:r>
-      <w:proofErr w:type="spellEnd"/>
-      <w:r>
-        <w:rPr>
-          <w:rFonts w:ascii="Times New Roman" w:hAnsi="Times New Roman" w:cs="Times New Roman"/>
-          <w:sz w:val="24"/>
-          <w:szCs w:val="24"/>
-        </w:rPr>
-        <w:t xml:space="preserve"> and Spatial Regression Modeling [Lecture]. Center for Spatially Integrated Social Science, Population Research Institute, </w:t>
+        <w:t xml:space="preserve">Matthews, S. A. (2006). GeoDa and Spatial Regression Modeling [Lecture]. Center for Spatially Integrated Social Science, Population Research Institute, </w:t>
       </w:r>
       <w:r>
         <w:rPr>
@@ -9474,25 +8796,7 @@
           <w:szCs w:val="24"/>
         </w:rPr>
         <w:lastRenderedPageBreak/>
-        <w:t>Missouri Department of Elementary and Secondary Education [MDESE]. (</w:t>
-      </w:r>
-      <w:proofErr w:type="spellStart"/>
-      <w:r>
-        <w:rPr>
-          <w:rFonts w:ascii="Times New Roman" w:hAnsi="Times New Roman" w:cs="Times New Roman"/>
-          <w:sz w:val="24"/>
-          <w:szCs w:val="24"/>
-        </w:rPr>
-        <w:t>n.d.</w:t>
-      </w:r>
-      <w:proofErr w:type="spellEnd"/>
-      <w:r>
-        <w:rPr>
-          <w:rFonts w:ascii="Times New Roman" w:hAnsi="Times New Roman" w:cs="Times New Roman"/>
-          <w:sz w:val="24"/>
-          <w:szCs w:val="24"/>
-        </w:rPr>
-        <w:t xml:space="preserve">). </w:t>
+        <w:t xml:space="preserve">Missouri Department of Elementary and Secondary Education [MDESE]. (n.d.). </w:t>
       </w:r>
       <w:r>
         <w:rPr>
@@ -9530,49 +8834,21 @@
           <w:szCs w:val="24"/>
         </w:rPr>
       </w:pPr>
-      <w:proofErr w:type="spellStart"/>
-      <w:r>
-        <w:rPr>
-          <w:rFonts w:ascii="Times New Roman" w:hAnsi="Times New Roman" w:cs="Times New Roman"/>
-          <w:sz w:val="24"/>
-          <w:szCs w:val="24"/>
-        </w:rPr>
-        <w:t>Paschall</w:t>
-      </w:r>
-      <w:proofErr w:type="spellEnd"/>
-      <w:r>
-        <w:rPr>
-          <w:rFonts w:ascii="Times New Roman" w:hAnsi="Times New Roman" w:cs="Times New Roman"/>
-          <w:sz w:val="24"/>
-          <w:szCs w:val="24"/>
-        </w:rPr>
-        <w:t>, K.,</w:t>
-      </w:r>
-      <w:r>
-        <w:rPr>
-          <w:rFonts w:ascii="Times New Roman" w:hAnsi="Times New Roman" w:cs="Times New Roman"/>
-          <w:sz w:val="24"/>
-          <w:szCs w:val="24"/>
-        </w:rPr>
-        <w:t xml:space="preserve"> </w:t>
-      </w:r>
-      <w:proofErr w:type="spellStart"/>
-      <w:r>
-        <w:rPr>
-          <w:rFonts w:ascii="Times New Roman" w:hAnsi="Times New Roman" w:cs="Times New Roman"/>
-          <w:sz w:val="24"/>
-          <w:szCs w:val="24"/>
-        </w:rPr>
-        <w:t>Gershoff</w:t>
-      </w:r>
-      <w:proofErr w:type="spellEnd"/>
-      <w:r>
-        <w:rPr>
-          <w:rFonts w:ascii="Times New Roman" w:hAnsi="Times New Roman" w:cs="Times New Roman"/>
-          <w:sz w:val="24"/>
-          <w:szCs w:val="24"/>
-        </w:rPr>
-        <w:t>, E</w:t>
+      <w:r>
+        <w:rPr>
+          <w:rFonts w:ascii="Times New Roman" w:hAnsi="Times New Roman" w:cs="Times New Roman"/>
+          <w:sz w:val="24"/>
+          <w:szCs w:val="24"/>
+        </w:rPr>
+        <w:t>Paschall, K.,</w:t>
+      </w:r>
+      <w:r>
+        <w:rPr>
+          <w:rFonts w:ascii="Times New Roman" w:hAnsi="Times New Roman" w:cs="Times New Roman"/>
+          <w:sz w:val="24"/>
+          <w:szCs w:val="24"/>
+        </w:rPr>
+        <w:t xml:space="preserve"> Gershoff, E</w:t>
       </w:r>
       <w:r>
         <w:rPr>
@@ -9588,25 +8864,7 @@
           <w:sz w:val="24"/>
           <w:szCs w:val="24"/>
         </w:rPr>
-        <w:t xml:space="preserve"> </w:t>
-      </w:r>
-      <w:proofErr w:type="spellStart"/>
-      <w:r>
-        <w:rPr>
-          <w:rFonts w:ascii="Times New Roman" w:hAnsi="Times New Roman" w:cs="Times New Roman"/>
-          <w:sz w:val="24"/>
-          <w:szCs w:val="24"/>
-        </w:rPr>
-        <w:t>Kuhfeld</w:t>
-      </w:r>
-      <w:proofErr w:type="spellEnd"/>
-      <w:r>
-        <w:rPr>
-          <w:rFonts w:ascii="Times New Roman" w:hAnsi="Times New Roman" w:cs="Times New Roman"/>
-          <w:sz w:val="24"/>
-          <w:szCs w:val="24"/>
-        </w:rPr>
-        <w:t>, M</w:t>
+        <w:t xml:space="preserve"> Kuhfeld, M</w:t>
       </w:r>
       <w:r>
         <w:rPr>
@@ -9780,23 +9038,13 @@
           <w:szCs w:val="24"/>
         </w:rPr>
       </w:pPr>
-      <w:proofErr w:type="spellStart"/>
-      <w:r>
-        <w:rPr>
-          <w:rFonts w:ascii="Times New Roman" w:hAnsi="Times New Roman" w:cs="Times New Roman"/>
-          <w:sz w:val="24"/>
-          <w:szCs w:val="24"/>
-        </w:rPr>
-        <w:t>Shur</w:t>
-      </w:r>
-      <w:proofErr w:type="spellEnd"/>
-      <w:r>
-        <w:rPr>
-          <w:rFonts w:ascii="Times New Roman" w:hAnsi="Times New Roman" w:cs="Times New Roman"/>
-          <w:sz w:val="24"/>
-          <w:szCs w:val="24"/>
-        </w:rPr>
-        <w:t xml:space="preserve">, R. L. (2012). </w:t>
+      <w:r>
+        <w:rPr>
+          <w:rFonts w:ascii="Times New Roman" w:hAnsi="Times New Roman" w:cs="Times New Roman"/>
+          <w:sz w:val="24"/>
+          <w:szCs w:val="24"/>
+        </w:rPr>
+        <w:t xml:space="preserve">Shur, R. L. (2012). </w:t>
       </w:r>
       <w:r>
         <w:rPr>
@@ -9925,25 +9173,7 @@
           <w:sz w:val="24"/>
           <w:szCs w:val="24"/>
         </w:rPr>
-        <w:t xml:space="preserve"> </w:t>
-      </w:r>
-      <w:proofErr w:type="spellStart"/>
-      <w:r>
-        <w:rPr>
-          <w:rFonts w:ascii="Times New Roman" w:hAnsi="Times New Roman" w:cs="Times New Roman"/>
-          <w:sz w:val="24"/>
-          <w:szCs w:val="24"/>
-        </w:rPr>
-        <w:t>Shouse</w:t>
-      </w:r>
-      <w:proofErr w:type="spellEnd"/>
-      <w:r>
-        <w:rPr>
-          <w:rFonts w:ascii="Times New Roman" w:hAnsi="Times New Roman" w:cs="Times New Roman"/>
-          <w:sz w:val="24"/>
-          <w:szCs w:val="24"/>
-        </w:rPr>
-        <w:t>, R</w:t>
+        <w:t xml:space="preserve"> Shouse, R</w:t>
       </w:r>
       <w:r>
         <w:rPr>
@@ -10067,23 +9297,13 @@
         </w:rPr>
         <w:t xml:space="preserve"> </w:t>
       </w:r>
-      <w:proofErr w:type="spellStart"/>
-      <w:r>
-        <w:rPr>
-          <w:rFonts w:ascii="Times New Roman" w:hAnsi="Times New Roman" w:cs="Times New Roman"/>
-          <w:sz w:val="24"/>
-          <w:szCs w:val="24"/>
-        </w:rPr>
-        <w:t>doi</w:t>
-      </w:r>
-      <w:proofErr w:type="spellEnd"/>
-      <w:r>
-        <w:rPr>
-          <w:rFonts w:ascii="Times New Roman" w:hAnsi="Times New Roman" w:cs="Times New Roman"/>
-          <w:sz w:val="24"/>
-          <w:szCs w:val="24"/>
-        </w:rPr>
-        <w:t>: 10.2105/AJPH.2014.301997</w:t>
+      <w:r>
+        <w:rPr>
+          <w:rFonts w:ascii="Times New Roman" w:hAnsi="Times New Roman" w:cs="Times New Roman"/>
+          <w:sz w:val="24"/>
+          <w:szCs w:val="24"/>
+        </w:rPr>
+        <w:t>doi: 10.2105/AJPH.2014.301997</w:t>
       </w:r>
     </w:p>
     <w:p>
@@ -11554,25 +10774,7 @@
           <w:sz w:val="24"/>
           <w:szCs w:val="24"/>
         </w:rPr>
-        <w:t xml:space="preserve"> of the population is White for the </w:t>
-      </w:r>
-      <w:proofErr w:type="gramStart"/>
-      <w:r>
-        <w:rPr>
-          <w:rFonts w:ascii="Times New Roman" w:hAnsi="Times New Roman" w:cs="Times New Roman"/>
-          <w:sz w:val="24"/>
-          <w:szCs w:val="24"/>
-        </w:rPr>
-        <w:t>vast majority</w:t>
-      </w:r>
-      <w:proofErr w:type="gramEnd"/>
-      <w:r>
-        <w:rPr>
-          <w:rFonts w:ascii="Times New Roman" w:hAnsi="Times New Roman" w:cs="Times New Roman"/>
-          <w:sz w:val="24"/>
-          <w:szCs w:val="24"/>
-        </w:rPr>
-        <w:t xml:space="preserve"> of</w:t>
+        <w:t xml:space="preserve"> of the population is White for the vast majority of</w:t>
       </w:r>
       <w:r>
         <w:rPr>
@@ -15823,25 +15025,7 @@
           <w:sz w:val="24"/>
           <w:szCs w:val="24"/>
         </w:rPr>
-        <w:t xml:space="preserve">the population was White for the </w:t>
-      </w:r>
-      <w:proofErr w:type="gramStart"/>
-      <w:r>
-        <w:rPr>
-          <w:rFonts w:ascii="Times New Roman" w:hAnsi="Times New Roman" w:cs="Times New Roman"/>
-          <w:sz w:val="24"/>
-          <w:szCs w:val="24"/>
-        </w:rPr>
-        <w:t>vast majority</w:t>
-      </w:r>
-      <w:proofErr w:type="gramEnd"/>
-      <w:r>
-        <w:rPr>
-          <w:rFonts w:ascii="Times New Roman" w:hAnsi="Times New Roman" w:cs="Times New Roman"/>
-          <w:sz w:val="24"/>
-          <w:szCs w:val="24"/>
-        </w:rPr>
-        <w:t xml:space="preserve"> of</w:t>
+        <w:t>the population was White for the vast majority of</w:t>
       </w:r>
       <w:r>
         <w:rPr>

</xml_diff>

<commit_message>
Modified title of paper for final project
</commit_message>
<xml_diff>
--- a/Project/Docs/Townes_SOC5670_2020_Spring_FinalProject_APA-format_v00.docx
+++ b/Project/Docs/Townes_SOC5670_2020_Spring_FinalProject_APA-format_v00.docx
@@ -102,7 +102,47 @@
           <w:sz w:val="24"/>
           <w:szCs w:val="24"/>
         </w:rPr>
-        <w:t xml:space="preserve">Spatial Analysis of Race and Poverty in </w:t>
+        <w:t>Spatial Analysis of</w:t>
+      </w:r>
+      <w:r>
+        <w:rPr>
+          <w:rFonts w:ascii="Times New Roman" w:hAnsi="Times New Roman" w:cs="Times New Roman"/>
+          <w:sz w:val="24"/>
+          <w:szCs w:val="24"/>
+        </w:rPr>
+        <w:t xml:space="preserve"> Poverty</w:t>
+      </w:r>
+      <w:r>
+        <w:rPr>
+          <w:rFonts w:ascii="Times New Roman" w:hAnsi="Times New Roman" w:cs="Times New Roman"/>
+          <w:sz w:val="24"/>
+          <w:szCs w:val="24"/>
+        </w:rPr>
+        <w:t xml:space="preserve"> </w:t>
+      </w:r>
+      <w:r>
+        <w:rPr>
+          <w:rFonts w:ascii="Times New Roman" w:hAnsi="Times New Roman" w:cs="Times New Roman"/>
+          <w:sz w:val="24"/>
+          <w:szCs w:val="24"/>
+        </w:rPr>
+        <w:t>and</w:t>
+      </w:r>
+      <w:r>
+        <w:rPr>
+          <w:rFonts w:ascii="Times New Roman" w:hAnsi="Times New Roman" w:cs="Times New Roman"/>
+          <w:sz w:val="24"/>
+          <w:szCs w:val="24"/>
+        </w:rPr>
+        <w:t xml:space="preserve"> </w:t>
+      </w:r>
+      <w:r>
+        <w:rPr>
+          <w:rFonts w:ascii="Times New Roman" w:hAnsi="Times New Roman" w:cs="Times New Roman"/>
+          <w:sz w:val="24"/>
+          <w:szCs w:val="24"/>
+        </w:rPr>
+        <w:t xml:space="preserve">Race in </w:t>
       </w:r>
       <w:r>
         <w:rPr>
@@ -15809,7 +15849,7 @@
         <w:rFonts w:ascii="Times New Roman" w:hAnsi="Times New Roman" w:cs="Times New Roman"/>
         <w:sz w:val="24"/>
       </w:rPr>
-      <w:t>A</w:t>
+      <w:t>Poverty and Race in</w:t>
     </w:r>
     <w:r>
       <w:rPr>
@@ -15817,13 +15857,6 @@
         <w:sz w:val="24"/>
       </w:rPr>
       <w:t xml:space="preserve"> </w:t>
-    </w:r>
-    <w:r>
-      <w:rPr>
-        <w:rFonts w:ascii="Times New Roman" w:hAnsi="Times New Roman" w:cs="Times New Roman"/>
-        <w:sz w:val="24"/>
-      </w:rPr>
-      <w:t xml:space="preserve">Spatial Analysis of </w:t>
     </w:r>
     <w:r>
       <w:rPr>
@@ -15933,7 +15966,7 @@
         <w:rFonts w:ascii="Times New Roman" w:hAnsi="Times New Roman" w:cs="Times New Roman"/>
         <w:sz w:val="24"/>
       </w:rPr>
-      <w:t>A</w:t>
+      <w:t>Poverty and Race in</w:t>
     </w:r>
     <w:r>
       <w:rPr>
@@ -15941,13 +15974,6 @@
         <w:sz w:val="24"/>
       </w:rPr>
       <w:t xml:space="preserve"> </w:t>
-    </w:r>
-    <w:r>
-      <w:rPr>
-        <w:rFonts w:ascii="Times New Roman" w:hAnsi="Times New Roman" w:cs="Times New Roman"/>
-        <w:sz w:val="24"/>
-      </w:rPr>
-      <w:t xml:space="preserve">Spatial Analysis of </w:t>
     </w:r>
     <w:r>
       <w:rPr>

</xml_diff>

<commit_message>
Final modifications to paper for Final Project
</commit_message>
<xml_diff>
--- a/Project/Docs/Townes_SOC5670_2020_Spring_FinalProject_APA-format_v00.docx
+++ b/Project/Docs/Townes_SOC5670_2020_Spring_FinalProject_APA-format_v00.docx
@@ -126,15 +126,7 @@
           <w:sz w:val="24"/>
           <w:szCs w:val="24"/>
         </w:rPr>
-        <w:t>and</w:t>
-      </w:r>
-      <w:r>
-        <w:rPr>
-          <w:rFonts w:ascii="Times New Roman" w:hAnsi="Times New Roman" w:cs="Times New Roman"/>
-          <w:sz w:val="24"/>
-          <w:szCs w:val="24"/>
-        </w:rPr>
-        <w:t xml:space="preserve"> </w:t>
+        <w:t xml:space="preserve">and </w:t>
       </w:r>
       <w:r>
         <w:rPr>
@@ -342,7 +334,25 @@
           <w:sz w:val="24"/>
           <w:szCs w:val="24"/>
         </w:rPr>
-        <w:t xml:space="preserve">been aspatial in nature.  </w:t>
+        <w:t xml:space="preserve">been </w:t>
+      </w:r>
+      <w:proofErr w:type="spellStart"/>
+      <w:r>
+        <w:rPr>
+          <w:rFonts w:ascii="Times New Roman" w:hAnsi="Times New Roman" w:cs="Times New Roman"/>
+          <w:sz w:val="24"/>
+          <w:szCs w:val="24"/>
+        </w:rPr>
+        <w:t>aspatial</w:t>
+      </w:r>
+      <w:proofErr w:type="spellEnd"/>
+      <w:r>
+        <w:rPr>
+          <w:rFonts w:ascii="Times New Roman" w:hAnsi="Times New Roman" w:cs="Times New Roman"/>
+          <w:sz w:val="24"/>
+          <w:szCs w:val="24"/>
+        </w:rPr>
+        <w:t xml:space="preserve"> in nature.  </w:t>
       </w:r>
       <w:r>
         <w:rPr>
@@ -789,7 +799,7 @@
           <w:sz w:val="24"/>
           <w:szCs w:val="24"/>
         </w:rPr>
-        <w:t xml:space="preserve">race, and other </w:t>
+        <w:t xml:space="preserve">race, and </w:t>
       </w:r>
       <w:r>
         <w:rPr>
@@ -805,7 +815,7 @@
           <w:sz w:val="24"/>
           <w:szCs w:val="24"/>
         </w:rPr>
-        <w:t xml:space="preserve">social issues.  </w:t>
+        <w:t xml:space="preserve">other social issues.  </w:t>
       </w:r>
       <w:r>
         <w:rPr>
@@ -885,7 +895,25 @@
           <w:sz w:val="24"/>
           <w:szCs w:val="24"/>
         </w:rPr>
-        <w:t xml:space="preserve">been aspatial in nature.  </w:t>
+        <w:t xml:space="preserve">been </w:t>
+      </w:r>
+      <w:proofErr w:type="spellStart"/>
+      <w:r>
+        <w:rPr>
+          <w:rFonts w:ascii="Times New Roman" w:hAnsi="Times New Roman" w:cs="Times New Roman"/>
+          <w:sz w:val="24"/>
+          <w:szCs w:val="24"/>
+        </w:rPr>
+        <w:t>aspatial</w:t>
+      </w:r>
+      <w:proofErr w:type="spellEnd"/>
+      <w:r>
+        <w:rPr>
+          <w:rFonts w:ascii="Times New Roman" w:hAnsi="Times New Roman" w:cs="Times New Roman"/>
+          <w:sz w:val="24"/>
+          <w:szCs w:val="24"/>
+        </w:rPr>
+        <w:t xml:space="preserve"> in nature.  </w:t>
       </w:r>
       <w:r>
         <w:rPr>
@@ -1164,8 +1192,18 @@
           <w:sz w:val="24"/>
           <w:szCs w:val="24"/>
         </w:rPr>
-        <w:t>“County of Greene,” n.d.</w:t>
-      </w:r>
+        <w:t xml:space="preserve">“County of Greene,” </w:t>
+      </w:r>
+      <w:proofErr w:type="spellStart"/>
+      <w:r>
+        <w:rPr>
+          <w:rFonts w:ascii="Times New Roman" w:hAnsi="Times New Roman" w:cs="Times New Roman"/>
+          <w:sz w:val="24"/>
+          <w:szCs w:val="24"/>
+        </w:rPr>
+        <w:t>n.d.</w:t>
+      </w:r>
+      <w:proofErr w:type="spellEnd"/>
       <w:r>
         <w:rPr>
           <w:rFonts w:ascii="Times New Roman" w:hAnsi="Times New Roman" w:cs="Times New Roman"/>
@@ -1212,8 +1250,18 @@
           <w:sz w:val="24"/>
           <w:szCs w:val="24"/>
         </w:rPr>
-        <w:t>Department of Elementary and Secondary Education, n.d.</w:t>
-      </w:r>
+        <w:t xml:space="preserve">Department of Elementary and Secondary Education, </w:t>
+      </w:r>
+      <w:proofErr w:type="spellStart"/>
+      <w:r>
+        <w:rPr>
+          <w:rFonts w:ascii="Times New Roman" w:hAnsi="Times New Roman" w:cs="Times New Roman"/>
+          <w:sz w:val="24"/>
+          <w:szCs w:val="24"/>
+        </w:rPr>
+        <w:t>n.d.</w:t>
+      </w:r>
+      <w:proofErr w:type="spellEnd"/>
       <w:r>
         <w:rPr>
           <w:rFonts w:ascii="Times New Roman" w:hAnsi="Times New Roman" w:cs="Times New Roman"/>
@@ -1875,6 +1923,7 @@
         </w:rPr>
         <w:t>literature that focuses on race, poverty, and various social issues (</w:t>
       </w:r>
+      <w:proofErr w:type="spellStart"/>
       <w:r>
         <w:rPr>
           <w:rFonts w:ascii="Times New Roman" w:hAnsi="Times New Roman" w:cs="Times New Roman"/>
@@ -1889,7 +1938,34 @@
           <w:sz w:val="24"/>
           <w:szCs w:val="24"/>
         </w:rPr>
-        <w:t>er &amp; Gattschalk, 1987;</w:t>
+        <w:t>er</w:t>
+      </w:r>
+      <w:proofErr w:type="spellEnd"/>
+      <w:r>
+        <w:rPr>
+          <w:rFonts w:ascii="Times New Roman" w:hAnsi="Times New Roman" w:cs="Times New Roman"/>
+          <w:sz w:val="24"/>
+          <w:szCs w:val="24"/>
+        </w:rPr>
+        <w:t xml:space="preserve"> &amp; </w:t>
+      </w:r>
+      <w:proofErr w:type="spellStart"/>
+      <w:r>
+        <w:rPr>
+          <w:rFonts w:ascii="Times New Roman" w:hAnsi="Times New Roman" w:cs="Times New Roman"/>
+          <w:sz w:val="24"/>
+          <w:szCs w:val="24"/>
+        </w:rPr>
+        <w:t>Gattschalk</w:t>
+      </w:r>
+      <w:proofErr w:type="spellEnd"/>
+      <w:r>
+        <w:rPr>
+          <w:rFonts w:ascii="Times New Roman" w:hAnsi="Times New Roman" w:cs="Times New Roman"/>
+          <w:sz w:val="24"/>
+          <w:szCs w:val="24"/>
+        </w:rPr>
+        <w:t>, 1987;</w:t>
       </w:r>
       <w:r>
         <w:rPr>
@@ -1939,6 +2015,7 @@
         </w:rPr>
         <w:t xml:space="preserve">2014; </w:t>
       </w:r>
+      <w:proofErr w:type="spellStart"/>
       <w:r>
         <w:rPr>
           <w:rFonts w:ascii="Times New Roman" w:hAnsi="Times New Roman" w:cs="Times New Roman"/>
@@ -1947,6 +2024,7 @@
         </w:rPr>
         <w:t>Gebhardt</w:t>
       </w:r>
+      <w:proofErr w:type="spellEnd"/>
       <w:r>
         <w:rPr>
           <w:rFonts w:ascii="Times New Roman" w:hAnsi="Times New Roman" w:cs="Times New Roman"/>
@@ -1969,8 +2047,18 @@
           <w:sz w:val="24"/>
           <w:szCs w:val="24"/>
         </w:rPr>
-        <w:t>Madden, 2014; Michner</w:t>
-      </w:r>
+        <w:t xml:space="preserve">Madden, 2014; </w:t>
+      </w:r>
+      <w:proofErr w:type="spellStart"/>
+      <w:r>
+        <w:rPr>
+          <w:rFonts w:ascii="Times New Roman" w:hAnsi="Times New Roman" w:cs="Times New Roman"/>
+          <w:sz w:val="24"/>
+          <w:szCs w:val="24"/>
+        </w:rPr>
+        <w:t>Michner</w:t>
+      </w:r>
+      <w:proofErr w:type="spellEnd"/>
       <w:r>
         <w:rPr>
           <w:rFonts w:ascii="Times New Roman" w:hAnsi="Times New Roman" w:cs="Times New Roman"/>
@@ -1979,21 +2067,67 @@
         </w:rPr>
         <w:t xml:space="preserve">, 2016; </w:t>
       </w:r>
-      <w:r>
-        <w:rPr>
-          <w:rFonts w:ascii="Times New Roman" w:hAnsi="Times New Roman" w:cs="Times New Roman"/>
-          <w:sz w:val="24"/>
-          <w:szCs w:val="24"/>
-        </w:rPr>
-        <w:t>Paschall, Gershoff,</w:t>
-      </w:r>
-      <w:r>
-        <w:rPr>
-          <w:rFonts w:ascii="Times New Roman" w:hAnsi="Times New Roman" w:cs="Times New Roman"/>
-          <w:sz w:val="24"/>
-          <w:szCs w:val="24"/>
-        </w:rPr>
-        <w:t xml:space="preserve"> &amp; Kuhfeld, 2018</w:t>
+      <w:proofErr w:type="spellStart"/>
+      <w:r>
+        <w:rPr>
+          <w:rFonts w:ascii="Times New Roman" w:hAnsi="Times New Roman" w:cs="Times New Roman"/>
+          <w:sz w:val="24"/>
+          <w:szCs w:val="24"/>
+        </w:rPr>
+        <w:t>Paschall</w:t>
+      </w:r>
+      <w:proofErr w:type="spellEnd"/>
+      <w:r>
+        <w:rPr>
+          <w:rFonts w:ascii="Times New Roman" w:hAnsi="Times New Roman" w:cs="Times New Roman"/>
+          <w:sz w:val="24"/>
+          <w:szCs w:val="24"/>
+        </w:rPr>
+        <w:t xml:space="preserve">, </w:t>
+      </w:r>
+      <w:proofErr w:type="spellStart"/>
+      <w:r>
+        <w:rPr>
+          <w:rFonts w:ascii="Times New Roman" w:hAnsi="Times New Roman" w:cs="Times New Roman"/>
+          <w:sz w:val="24"/>
+          <w:szCs w:val="24"/>
+        </w:rPr>
+        <w:t>Gershoff</w:t>
+      </w:r>
+      <w:proofErr w:type="spellEnd"/>
+      <w:r>
+        <w:rPr>
+          <w:rFonts w:ascii="Times New Roman" w:hAnsi="Times New Roman" w:cs="Times New Roman"/>
+          <w:sz w:val="24"/>
+          <w:szCs w:val="24"/>
+        </w:rPr>
+        <w:t>,</w:t>
+      </w:r>
+      <w:r>
+        <w:rPr>
+          <w:rFonts w:ascii="Times New Roman" w:hAnsi="Times New Roman" w:cs="Times New Roman"/>
+          <w:sz w:val="24"/>
+          <w:szCs w:val="24"/>
+        </w:rPr>
+        <w:t xml:space="preserve"> &amp; </w:t>
+      </w:r>
+      <w:proofErr w:type="spellStart"/>
+      <w:r>
+        <w:rPr>
+          <w:rFonts w:ascii="Times New Roman" w:hAnsi="Times New Roman" w:cs="Times New Roman"/>
+          <w:sz w:val="24"/>
+          <w:szCs w:val="24"/>
+        </w:rPr>
+        <w:t>Kuhfeld</w:t>
+      </w:r>
+      <w:proofErr w:type="spellEnd"/>
+      <w:r>
+        <w:rPr>
+          <w:rFonts w:ascii="Times New Roman" w:hAnsi="Times New Roman" w:cs="Times New Roman"/>
+          <w:sz w:val="24"/>
+          <w:szCs w:val="24"/>
+        </w:rPr>
+        <w:t>, 2018</w:t>
       </w:r>
       <w:r>
         <w:rPr>
@@ -2164,7 +2298,25 @@
           <w:szCs w:val="24"/>
         </w:rPr>
         <w:lastRenderedPageBreak/>
-        <w:t>and Latinx p</w:t>
+        <w:t xml:space="preserve">and </w:t>
+      </w:r>
+      <w:proofErr w:type="spellStart"/>
+      <w:r>
+        <w:rPr>
+          <w:rFonts w:ascii="Times New Roman" w:hAnsi="Times New Roman" w:cs="Times New Roman"/>
+          <w:sz w:val="24"/>
+          <w:szCs w:val="24"/>
+        </w:rPr>
+        <w:t>Latinx</w:t>
+      </w:r>
+      <w:proofErr w:type="spellEnd"/>
+      <w:r>
+        <w:rPr>
+          <w:rFonts w:ascii="Times New Roman" w:hAnsi="Times New Roman" w:cs="Times New Roman"/>
+          <w:sz w:val="24"/>
+          <w:szCs w:val="24"/>
+        </w:rPr>
+        <w:t xml:space="preserve"> p</w:t>
       </w:r>
       <w:r>
         <w:rPr>
@@ -2350,7 +2502,25 @@
           <w:sz w:val="24"/>
           <w:szCs w:val="24"/>
         </w:rPr>
-        <w:t xml:space="preserve">.  Shur (2012) noted the </w:t>
+        <w:t xml:space="preserve">.  </w:t>
+      </w:r>
+      <w:proofErr w:type="spellStart"/>
+      <w:r>
+        <w:rPr>
+          <w:rFonts w:ascii="Times New Roman" w:hAnsi="Times New Roman" w:cs="Times New Roman"/>
+          <w:sz w:val="24"/>
+          <w:szCs w:val="24"/>
+        </w:rPr>
+        <w:t>Shur</w:t>
+      </w:r>
+      <w:proofErr w:type="spellEnd"/>
+      <w:r>
+        <w:rPr>
+          <w:rFonts w:ascii="Times New Roman" w:hAnsi="Times New Roman" w:cs="Times New Roman"/>
+          <w:sz w:val="24"/>
+          <w:szCs w:val="24"/>
+        </w:rPr>
+        <w:t xml:space="preserve"> (2012) noted the </w:t>
       </w:r>
       <w:r>
         <w:rPr>
@@ -2385,7 +2555,25 @@
           <w:sz w:val="24"/>
           <w:szCs w:val="24"/>
         </w:rPr>
-        <w:t>Harper (2007) examined a series of lynchings and subsequent expulsions of Blacks between 1894 and 1906 in Southwest Missouri</w:t>
+        <w:t xml:space="preserve">Harper (2007) examined a series of </w:t>
+      </w:r>
+      <w:proofErr w:type="spellStart"/>
+      <w:r>
+        <w:rPr>
+          <w:rFonts w:ascii="Times New Roman" w:hAnsi="Times New Roman" w:cs="Times New Roman"/>
+          <w:sz w:val="24"/>
+          <w:szCs w:val="24"/>
+        </w:rPr>
+        <w:t>lynchings</w:t>
+      </w:r>
+      <w:proofErr w:type="spellEnd"/>
+      <w:r>
+        <w:rPr>
+          <w:rFonts w:ascii="Times New Roman" w:hAnsi="Times New Roman" w:cs="Times New Roman"/>
+          <w:sz w:val="24"/>
+          <w:szCs w:val="24"/>
+        </w:rPr>
+        <w:t xml:space="preserve"> and subsequent expulsions of Blacks between 1894 and 1906 in Southwest Missouri</w:t>
       </w:r>
       <w:r>
         <w:rPr>
@@ -2449,7 +2637,25 @@
           <w:sz w:val="24"/>
           <w:szCs w:val="24"/>
         </w:rPr>
-        <w:t xml:space="preserve">but was allowed to continue practicing </w:t>
+        <w:t xml:space="preserve">but </w:t>
+      </w:r>
+      <w:proofErr w:type="gramStart"/>
+      <w:r>
+        <w:rPr>
+          <w:rFonts w:ascii="Times New Roman" w:hAnsi="Times New Roman" w:cs="Times New Roman"/>
+          <w:sz w:val="24"/>
+          <w:szCs w:val="24"/>
+        </w:rPr>
+        <w:t>was allowed to</w:t>
+      </w:r>
+      <w:proofErr w:type="gramEnd"/>
+      <w:r>
+        <w:rPr>
+          <w:rFonts w:ascii="Times New Roman" w:hAnsi="Times New Roman" w:cs="Times New Roman"/>
+          <w:sz w:val="24"/>
+          <w:szCs w:val="24"/>
+        </w:rPr>
+        <w:t xml:space="preserve"> continue practicing </w:t>
       </w:r>
       <w:r>
         <w:rPr>
@@ -2558,13 +2764,23 @@
           <w:szCs w:val="24"/>
         </w:rPr>
       </w:pPr>
-      <w:r>
-        <w:rPr>
-          <w:rFonts w:ascii="Times New Roman" w:hAnsi="Times New Roman" w:cs="Times New Roman"/>
-          <w:sz w:val="24"/>
-          <w:szCs w:val="24"/>
-        </w:rPr>
-        <w:t>According to Harper (2007), a</w:t>
+      <w:proofErr w:type="gramStart"/>
+      <w:r>
+        <w:rPr>
+          <w:rFonts w:ascii="Times New Roman" w:hAnsi="Times New Roman" w:cs="Times New Roman"/>
+          <w:sz w:val="24"/>
+          <w:szCs w:val="24"/>
+        </w:rPr>
+        <w:t>According to</w:t>
+      </w:r>
+      <w:proofErr w:type="gramEnd"/>
+      <w:r>
+        <w:rPr>
+          <w:rFonts w:ascii="Times New Roman" w:hAnsi="Times New Roman" w:cs="Times New Roman"/>
+          <w:sz w:val="24"/>
+          <w:szCs w:val="24"/>
+        </w:rPr>
+        <w:t xml:space="preserve"> Harper (2007), a</w:t>
       </w:r>
       <w:r>
         <w:rPr>
@@ -2688,7 +2904,25 @@
           <w:sz w:val="24"/>
           <w:szCs w:val="24"/>
         </w:rPr>
-        <w:t xml:space="preserve"> businesses in the main business district and purchasing homes on integrated streets (Shur, 2012).  </w:t>
+        <w:t xml:space="preserve"> businesses in the main business district and purchasing homes on integrated streets (</w:t>
+      </w:r>
+      <w:proofErr w:type="spellStart"/>
+      <w:r>
+        <w:rPr>
+          <w:rFonts w:ascii="Times New Roman" w:hAnsi="Times New Roman" w:cs="Times New Roman"/>
+          <w:sz w:val="24"/>
+          <w:szCs w:val="24"/>
+        </w:rPr>
+        <w:t>Shur</w:t>
+      </w:r>
+      <w:proofErr w:type="spellEnd"/>
+      <w:r>
+        <w:rPr>
+          <w:rFonts w:ascii="Times New Roman" w:hAnsi="Times New Roman" w:cs="Times New Roman"/>
+          <w:sz w:val="24"/>
+          <w:szCs w:val="24"/>
+        </w:rPr>
+        <w:t xml:space="preserve">, 2012).  </w:t>
       </w:r>
       <w:r>
         <w:rPr>
@@ -2776,7 +3010,25 @@
           <w:sz w:val="24"/>
           <w:szCs w:val="24"/>
         </w:rPr>
-        <w:t xml:space="preserve"> (Shur, p. 119).</w:t>
+        <w:t xml:space="preserve"> (</w:t>
+      </w:r>
+      <w:proofErr w:type="spellStart"/>
+      <w:r>
+        <w:rPr>
+          <w:rFonts w:ascii="Times New Roman" w:hAnsi="Times New Roman" w:cs="Times New Roman"/>
+          <w:sz w:val="24"/>
+          <w:szCs w:val="24"/>
+        </w:rPr>
+        <w:t>Shur</w:t>
+      </w:r>
+      <w:proofErr w:type="spellEnd"/>
+      <w:r>
+        <w:rPr>
+          <w:rFonts w:ascii="Times New Roman" w:hAnsi="Times New Roman" w:cs="Times New Roman"/>
+          <w:sz w:val="24"/>
+          <w:szCs w:val="24"/>
+        </w:rPr>
+        <w:t>, p. 119).</w:t>
       </w:r>
     </w:p>
     <w:p>
@@ -2836,6 +3088,7 @@
         </w:rPr>
         <w:t xml:space="preserve">, </w:t>
       </w:r>
+      <w:proofErr w:type="spellStart"/>
       <w:r>
         <w:rPr>
           <w:rFonts w:ascii="Times New Roman" w:hAnsi="Times New Roman" w:cs="Times New Roman"/>
@@ -2850,7 +3103,16 @@
           <w:sz w:val="24"/>
           <w:szCs w:val="24"/>
         </w:rPr>
-        <w:t xml:space="preserve">ynchings were a tool used by many communities </w:t>
+        <w:t>ynchings</w:t>
+      </w:r>
+      <w:proofErr w:type="spellEnd"/>
+      <w:r>
+        <w:rPr>
+          <w:rFonts w:ascii="Times New Roman" w:hAnsi="Times New Roman" w:cs="Times New Roman"/>
+          <w:sz w:val="24"/>
+          <w:szCs w:val="24"/>
+        </w:rPr>
+        <w:t xml:space="preserve"> were a tool used by many communities </w:t>
       </w:r>
       <w:r>
         <w:rPr>
@@ -2938,7 +3200,25 @@
           <w:sz w:val="24"/>
           <w:szCs w:val="24"/>
         </w:rPr>
-        <w:t>obs in southwest Missouri used lynchings as a method to expel Blacks from their communities (Sheppard, 2016)</w:t>
+        <w:t xml:space="preserve">obs in southwest Missouri used </w:t>
+      </w:r>
+      <w:proofErr w:type="spellStart"/>
+      <w:r>
+        <w:rPr>
+          <w:rFonts w:ascii="Times New Roman" w:hAnsi="Times New Roman" w:cs="Times New Roman"/>
+          <w:sz w:val="24"/>
+          <w:szCs w:val="24"/>
+        </w:rPr>
+        <w:t>lynchings</w:t>
+      </w:r>
+      <w:proofErr w:type="spellEnd"/>
+      <w:r>
+        <w:rPr>
+          <w:rFonts w:ascii="Times New Roman" w:hAnsi="Times New Roman" w:cs="Times New Roman"/>
+          <w:sz w:val="24"/>
+          <w:szCs w:val="24"/>
+        </w:rPr>
+        <w:t xml:space="preserve"> as a method to expel Blacks from their communities (Sheppard, 2016)</w:t>
       </w:r>
       <w:r>
         <w:rPr>
@@ -2997,7 +3277,25 @@
           <w:sz w:val="24"/>
           <w:szCs w:val="24"/>
         </w:rPr>
-        <w:t xml:space="preserve"> there were a series of lynchings in Springfield so gruesome in nature that they made national headlines (Wood, 2012, p. 90-91).</w:t>
+        <w:t xml:space="preserve"> there were a series of </w:t>
+      </w:r>
+      <w:proofErr w:type="spellStart"/>
+      <w:r>
+        <w:rPr>
+          <w:rFonts w:ascii="Times New Roman" w:hAnsi="Times New Roman" w:cs="Times New Roman"/>
+          <w:sz w:val="24"/>
+          <w:szCs w:val="24"/>
+        </w:rPr>
+        <w:t>lynchings</w:t>
+      </w:r>
+      <w:proofErr w:type="spellEnd"/>
+      <w:r>
+        <w:rPr>
+          <w:rFonts w:ascii="Times New Roman" w:hAnsi="Times New Roman" w:cs="Times New Roman"/>
+          <w:sz w:val="24"/>
+          <w:szCs w:val="24"/>
+        </w:rPr>
+        <w:t xml:space="preserve"> in Springfield so gruesome in nature that they made national headlines (Wood, 2012, p. 90-91).</w:t>
       </w:r>
       <w:r>
         <w:rPr>
@@ -3037,7 +3335,16 @@
           <w:sz w:val="24"/>
           <w:szCs w:val="24"/>
         </w:rPr>
-        <w:t xml:space="preserve"> lynching</w:t>
+        <w:t xml:space="preserve"> </w:t>
+      </w:r>
+      <w:proofErr w:type="spellStart"/>
+      <w:r>
+        <w:rPr>
+          <w:rFonts w:ascii="Times New Roman" w:hAnsi="Times New Roman" w:cs="Times New Roman"/>
+          <w:sz w:val="24"/>
+          <w:szCs w:val="24"/>
+        </w:rPr>
+        <w:t>lynching</w:t>
       </w:r>
       <w:r>
         <w:rPr>
@@ -3047,6 +3354,7 @@
         </w:rPr>
         <w:t>s</w:t>
       </w:r>
+      <w:proofErr w:type="spellEnd"/>
       <w:r>
         <w:rPr>
           <w:rFonts w:ascii="Times New Roman" w:hAnsi="Times New Roman" w:cs="Times New Roman"/>
@@ -3125,7 +3433,25 @@
           <w:sz w:val="24"/>
           <w:szCs w:val="24"/>
         </w:rPr>
-        <w:t xml:space="preserve">  Moreover, as Shur (2012) elucidated, Whites generally </w:t>
+        <w:t xml:space="preserve">  Moreover, as </w:t>
+      </w:r>
+      <w:proofErr w:type="spellStart"/>
+      <w:r>
+        <w:rPr>
+          <w:rFonts w:ascii="Times New Roman" w:hAnsi="Times New Roman" w:cs="Times New Roman"/>
+          <w:sz w:val="24"/>
+          <w:szCs w:val="24"/>
+        </w:rPr>
+        <w:t>Shur</w:t>
+      </w:r>
+      <w:proofErr w:type="spellEnd"/>
+      <w:r>
+        <w:rPr>
+          <w:rFonts w:ascii="Times New Roman" w:hAnsi="Times New Roman" w:cs="Times New Roman"/>
+          <w:sz w:val="24"/>
+          <w:szCs w:val="24"/>
+        </w:rPr>
+        <w:t xml:space="preserve"> (2012) elucidated, Whites generally </w:t>
       </w:r>
       <w:r>
         <w:rPr>
@@ -3694,7 +4020,25 @@
           <w:sz w:val="24"/>
           <w:szCs w:val="24"/>
         </w:rPr>
-        <w:t>using code that was provided by Dr. J. S. Onésiemo Sandoval</w:t>
+        <w:t xml:space="preserve">using code that was provided by Dr. J. S. </w:t>
+      </w:r>
+      <w:proofErr w:type="spellStart"/>
+      <w:r>
+        <w:rPr>
+          <w:rFonts w:ascii="Times New Roman" w:hAnsi="Times New Roman" w:cs="Times New Roman"/>
+          <w:sz w:val="24"/>
+          <w:szCs w:val="24"/>
+        </w:rPr>
+        <w:t>Onésiemo</w:t>
+      </w:r>
+      <w:proofErr w:type="spellEnd"/>
+      <w:r>
+        <w:rPr>
+          <w:rFonts w:ascii="Times New Roman" w:hAnsi="Times New Roman" w:cs="Times New Roman"/>
+          <w:sz w:val="24"/>
+          <w:szCs w:val="24"/>
+        </w:rPr>
+        <w:t xml:space="preserve"> Sandoval</w:t>
       </w:r>
       <w:r>
         <w:rPr>
@@ -3753,7 +4097,23 @@
           <w:sz w:val="24"/>
           <w:szCs w:val="24"/>
         </w:rPr>
-        <w:t xml:space="preserve">I used ESRI ArcMap 10.6.1 to merge the interval-ratio variable with the shapefile for the study area.  To begin, I clipped the census tracts for the state of Missouri to the </w:t>
+        <w:t>I used ESRI ArcMap 10.6.1 to merge the interval-ratio variable</w:t>
+      </w:r>
+      <w:r>
+        <w:rPr>
+          <w:rFonts w:ascii="Times New Roman" w:hAnsi="Times New Roman" w:cs="Times New Roman"/>
+          <w:sz w:val="24"/>
+          <w:szCs w:val="24"/>
+        </w:rPr>
+        <w:t>s</w:t>
+      </w:r>
+      <w:r>
+        <w:rPr>
+          <w:rFonts w:ascii="Times New Roman" w:hAnsi="Times New Roman" w:cs="Times New Roman"/>
+          <w:sz w:val="24"/>
+          <w:szCs w:val="24"/>
+        </w:rPr>
+        <w:t xml:space="preserve"> with the shapefile for the study area.  To begin, I clipped the census tracts for the state of Missouri to the </w:t>
       </w:r>
       <w:r>
         <w:rPr>
@@ -4107,7 +4467,23 @@
           <w:sz w:val="24"/>
           <w:szCs w:val="24"/>
         </w:rPr>
-        <w:t>I also used ArcMap to create a shapefile of the study area with a one square kilometer grids rather than census tracts as a point of comparison.</w:t>
+        <w:t>I also used ArcMap to create a sh</w:t>
+      </w:r>
+      <w:r>
+        <w:rPr>
+          <w:rFonts w:ascii="Times New Roman" w:hAnsi="Times New Roman" w:cs="Times New Roman"/>
+          <w:sz w:val="24"/>
+          <w:szCs w:val="24"/>
+        </w:rPr>
+        <w:t>apefile of the study area with</w:t>
+      </w:r>
+      <w:r>
+        <w:rPr>
+          <w:rFonts w:ascii="Times New Roman" w:hAnsi="Times New Roman" w:cs="Times New Roman"/>
+          <w:sz w:val="24"/>
+          <w:szCs w:val="24"/>
+        </w:rPr>
+        <w:t xml:space="preserve"> one square kilometer grids rather than census tracts as a point of comparison.</w:t>
       </w:r>
       <w:r>
         <w:rPr>
@@ -4393,8 +4769,18 @@
           <w:sz w:val="24"/>
           <w:szCs w:val="24"/>
         </w:rPr>
-        <w:t xml:space="preserve"> GeoDa</w:t>
-      </w:r>
+        <w:t xml:space="preserve"> </w:t>
+      </w:r>
+      <w:proofErr w:type="spellStart"/>
+      <w:r>
+        <w:rPr>
+          <w:rFonts w:ascii="Times New Roman" w:hAnsi="Times New Roman" w:cs="Times New Roman"/>
+          <w:sz w:val="24"/>
+          <w:szCs w:val="24"/>
+        </w:rPr>
+        <w:t>GeoDa</w:t>
+      </w:r>
+      <w:proofErr w:type="spellEnd"/>
       <w:r>
         <w:rPr>
           <w:rFonts w:ascii="Times New Roman" w:hAnsi="Times New Roman" w:cs="Times New Roman"/>
@@ -4411,13 +4797,23 @@
         </w:rPr>
         <w:t xml:space="preserve">and </w:t>
       </w:r>
-      <w:r>
-        <w:rPr>
-          <w:rFonts w:ascii="Times New Roman" w:hAnsi="Times New Roman" w:cs="Times New Roman"/>
-          <w:sz w:val="24"/>
-          <w:szCs w:val="24"/>
-        </w:rPr>
-        <w:t>GeoDaSpace software</w:t>
+      <w:proofErr w:type="spellStart"/>
+      <w:r>
+        <w:rPr>
+          <w:rFonts w:ascii="Times New Roman" w:hAnsi="Times New Roman" w:cs="Times New Roman"/>
+          <w:sz w:val="24"/>
+          <w:szCs w:val="24"/>
+        </w:rPr>
+        <w:t>GeoDaSpace</w:t>
+      </w:r>
+      <w:proofErr w:type="spellEnd"/>
+      <w:r>
+        <w:rPr>
+          <w:rFonts w:ascii="Times New Roman" w:hAnsi="Times New Roman" w:cs="Times New Roman"/>
+          <w:sz w:val="24"/>
+          <w:szCs w:val="24"/>
+        </w:rPr>
+        <w:t xml:space="preserve"> software</w:t>
       </w:r>
       <w:r>
         <w:rPr>
@@ -4449,7 +4845,23 @@
           <w:sz w:val="24"/>
           <w:szCs w:val="24"/>
         </w:rPr>
-        <w:t>varios</w:t>
+        <w:t>vario</w:t>
+      </w:r>
+      <w:r>
+        <w:rPr>
+          <w:rFonts w:ascii="Times New Roman" w:hAnsi="Times New Roman" w:cs="Times New Roman"/>
+          <w:sz w:val="24"/>
+          <w:szCs w:val="24"/>
+        </w:rPr>
+        <w:t>u</w:t>
+      </w:r>
+      <w:r>
+        <w:rPr>
+          <w:rFonts w:ascii="Times New Roman" w:hAnsi="Times New Roman" w:cs="Times New Roman"/>
+          <w:sz w:val="24"/>
+          <w:szCs w:val="24"/>
+        </w:rPr>
+        <w:t>s</w:t>
       </w:r>
       <w:r>
         <w:rPr>
@@ -4545,7 +4957,31 @@
           <w:sz w:val="24"/>
           <w:szCs w:val="24"/>
         </w:rPr>
-        <w:t xml:space="preserve"> percent Black population, </w:t>
+        <w:t xml:space="preserve"> </w:t>
+      </w:r>
+      <w:r>
+        <w:rPr>
+          <w:rFonts w:ascii="Times New Roman" w:hAnsi="Times New Roman" w:cs="Times New Roman"/>
+          <w:sz w:val="24"/>
+          <w:szCs w:val="24"/>
+        </w:rPr>
+        <w:t>Black population</w:t>
+      </w:r>
+      <w:r>
+        <w:rPr>
+          <w:rFonts w:ascii="Times New Roman" w:hAnsi="Times New Roman" w:cs="Times New Roman"/>
+          <w:sz w:val="24"/>
+          <w:szCs w:val="24"/>
+        </w:rPr>
+        <w:t xml:space="preserve"> ratio</w:t>
+      </w:r>
+      <w:r>
+        <w:rPr>
+          <w:rFonts w:ascii="Times New Roman" w:hAnsi="Times New Roman" w:cs="Times New Roman"/>
+          <w:sz w:val="24"/>
+          <w:szCs w:val="24"/>
+        </w:rPr>
+        <w:t xml:space="preserve">, </w:t>
       </w:r>
       <w:r>
         <w:rPr>
@@ -4561,7 +4997,15 @@
           <w:sz w:val="24"/>
           <w:szCs w:val="24"/>
         </w:rPr>
-        <w:t xml:space="preserve">percent White population </w:t>
+        <w:t xml:space="preserve">White population </w:t>
+      </w:r>
+      <w:r>
+        <w:rPr>
+          <w:rFonts w:ascii="Times New Roman" w:hAnsi="Times New Roman" w:cs="Times New Roman"/>
+          <w:sz w:val="24"/>
+          <w:szCs w:val="24"/>
+        </w:rPr>
+        <w:t xml:space="preserve">ratio </w:t>
       </w:r>
       <w:r>
         <w:rPr>
@@ -4578,6 +5022,14 @@
           <w:szCs w:val="24"/>
         </w:rPr>
         <w:t xml:space="preserve"> through </w:t>
+      </w:r>
+      <w:r>
+        <w:rPr>
+          <w:rFonts w:ascii="Times New Roman" w:hAnsi="Times New Roman" w:cs="Times New Roman"/>
+          <w:sz w:val="24"/>
+          <w:szCs w:val="24"/>
+        </w:rPr>
+        <w:br/>
       </w:r>
       <w:r>
         <w:rPr>
@@ -4756,6 +5208,70 @@
           <w:sz w:val="24"/>
           <w:szCs w:val="24"/>
         </w:rPr>
+        <w:t xml:space="preserve"> Black</w:t>
+      </w:r>
+      <w:r>
+        <w:rPr>
+          <w:rFonts w:ascii="Times New Roman" w:hAnsi="Times New Roman" w:cs="Times New Roman"/>
+          <w:sz w:val="24"/>
+          <w:szCs w:val="24"/>
+        </w:rPr>
+        <w:t xml:space="preserve"> population</w:t>
+      </w:r>
+      <w:r>
+        <w:rPr>
+          <w:rFonts w:ascii="Times New Roman" w:hAnsi="Times New Roman" w:cs="Times New Roman"/>
+          <w:sz w:val="24"/>
+          <w:szCs w:val="24"/>
+        </w:rPr>
+        <w:t xml:space="preserve"> ratio</w:t>
+      </w:r>
+      <w:r>
+        <w:rPr>
+          <w:rFonts w:ascii="Times New Roman" w:hAnsi="Times New Roman" w:cs="Times New Roman"/>
+          <w:sz w:val="24"/>
+          <w:szCs w:val="24"/>
+        </w:rPr>
+        <w:t>,</w:t>
+      </w:r>
+      <w:r>
+        <w:rPr>
+          <w:rFonts w:ascii="Times New Roman" w:hAnsi="Times New Roman" w:cs="Times New Roman"/>
+          <w:sz w:val="24"/>
+          <w:szCs w:val="24"/>
+        </w:rPr>
+        <w:t xml:space="preserve"> and </w:t>
+      </w:r>
+      <w:r>
+        <w:rPr>
+          <w:rFonts w:ascii="Times New Roman" w:hAnsi="Times New Roman" w:cs="Times New Roman"/>
+          <w:sz w:val="24"/>
+          <w:szCs w:val="24"/>
+        </w:rPr>
+        <w:t>White population ratio</w:t>
+      </w:r>
+      <w:r>
+        <w:rPr>
+          <w:rFonts w:ascii="Times New Roman" w:hAnsi="Times New Roman" w:cs="Times New Roman"/>
+          <w:sz w:val="24"/>
+          <w:szCs w:val="24"/>
+        </w:rPr>
+        <w:t xml:space="preserve"> in the study area (</w:t>
+      </w:r>
+      <w:r>
+        <w:rPr>
+          <w:rFonts w:ascii="Times New Roman" w:hAnsi="Times New Roman" w:cs="Times New Roman"/>
+          <w:sz w:val="24"/>
+          <w:szCs w:val="24"/>
+        </w:rPr>
+        <w:t>Table 2 and</w:t>
+      </w:r>
+      <w:r>
+        <w:rPr>
+          <w:rFonts w:ascii="Times New Roman" w:hAnsi="Times New Roman" w:cs="Times New Roman"/>
+          <w:sz w:val="24"/>
+          <w:szCs w:val="24"/>
+        </w:rPr>
         <w:t xml:space="preserve"> </w:t>
       </w:r>
       <w:r>
@@ -4764,62 +5280,6 @@
           <w:sz w:val="24"/>
           <w:szCs w:val="24"/>
         </w:rPr>
-        <w:t xml:space="preserve">percent </w:t>
-      </w:r>
-      <w:r>
-        <w:rPr>
-          <w:rFonts w:ascii="Times New Roman" w:hAnsi="Times New Roman" w:cs="Times New Roman"/>
-          <w:sz w:val="24"/>
-          <w:szCs w:val="24"/>
-        </w:rPr>
-        <w:t>Black</w:t>
-      </w:r>
-      <w:r>
-        <w:rPr>
-          <w:rFonts w:ascii="Times New Roman" w:hAnsi="Times New Roman" w:cs="Times New Roman"/>
-          <w:sz w:val="24"/>
-          <w:szCs w:val="24"/>
-        </w:rPr>
-        <w:t xml:space="preserve"> population,</w:t>
-      </w:r>
-      <w:r>
-        <w:rPr>
-          <w:rFonts w:ascii="Times New Roman" w:hAnsi="Times New Roman" w:cs="Times New Roman"/>
-          <w:sz w:val="24"/>
-          <w:szCs w:val="24"/>
-        </w:rPr>
-        <w:t xml:space="preserve"> and </w:t>
-      </w:r>
-      <w:r>
-        <w:rPr>
-          <w:rFonts w:ascii="Times New Roman" w:hAnsi="Times New Roman" w:cs="Times New Roman"/>
-          <w:sz w:val="24"/>
-          <w:szCs w:val="24"/>
-        </w:rPr>
-        <w:t xml:space="preserve">percent </w:t>
-      </w:r>
-      <w:r>
-        <w:rPr>
-          <w:rFonts w:ascii="Times New Roman" w:hAnsi="Times New Roman" w:cs="Times New Roman"/>
-          <w:sz w:val="24"/>
-          <w:szCs w:val="24"/>
-        </w:rPr>
-        <w:t>White populations in the study area (</w:t>
-      </w:r>
-      <w:r>
-        <w:rPr>
-          <w:rFonts w:ascii="Times New Roman" w:hAnsi="Times New Roman" w:cs="Times New Roman"/>
-          <w:sz w:val="24"/>
-          <w:szCs w:val="24"/>
-        </w:rPr>
-        <w:t xml:space="preserve">Table 2; </w:t>
-      </w:r>
-      <w:r>
-        <w:rPr>
-          <w:rFonts w:ascii="Times New Roman" w:hAnsi="Times New Roman" w:cs="Times New Roman"/>
-          <w:sz w:val="24"/>
-          <w:szCs w:val="24"/>
-        </w:rPr>
         <w:t xml:space="preserve">Figures </w:t>
       </w:r>
       <w:r>
@@ -4844,7 +5304,7 @@
           <w:sz w:val="24"/>
           <w:szCs w:val="24"/>
         </w:rPr>
-        <w:t xml:space="preserve">  The means centers of these variables are geographically very close to each other.  The </w:t>
+        <w:t xml:space="preserve">  The mean centers of these variables are geographically very close to each other.  The </w:t>
       </w:r>
       <w:r>
         <w:rPr>
@@ -4887,7 +5347,25 @@
           <w:sz w:val="24"/>
           <w:szCs w:val="24"/>
         </w:rPr>
-        <w:t xml:space="preserve">I used GeoDa to analyze the </w:t>
+        <w:t xml:space="preserve">I used </w:t>
+      </w:r>
+      <w:proofErr w:type="spellStart"/>
+      <w:r>
+        <w:rPr>
+          <w:rFonts w:ascii="Times New Roman" w:hAnsi="Times New Roman" w:cs="Times New Roman"/>
+          <w:sz w:val="24"/>
+          <w:szCs w:val="24"/>
+        </w:rPr>
+        <w:t>GeoDa</w:t>
+      </w:r>
+      <w:proofErr w:type="spellEnd"/>
+      <w:r>
+        <w:rPr>
+          <w:rFonts w:ascii="Times New Roman" w:hAnsi="Times New Roman" w:cs="Times New Roman"/>
+          <w:sz w:val="24"/>
+          <w:szCs w:val="24"/>
+        </w:rPr>
+        <w:t xml:space="preserve"> to analyze the </w:t>
       </w:r>
       <w:r>
         <w:rPr>
@@ -5142,7 +5620,95 @@
           <w:sz w:val="24"/>
           <w:szCs w:val="24"/>
         </w:rPr>
-        <w:t xml:space="preserve">, which I planned to use as the dependent variable, and the percent Black and percent White populations, which I planned to use as two of several independent variables </w:t>
+        <w:t>, which I planned to use as the depe</w:t>
+      </w:r>
+      <w:r>
+        <w:rPr>
+          <w:rFonts w:ascii="Times New Roman" w:hAnsi="Times New Roman" w:cs="Times New Roman"/>
+          <w:sz w:val="24"/>
+          <w:szCs w:val="24"/>
+        </w:rPr>
+        <w:t xml:space="preserve">ndent variable, and the </w:t>
+      </w:r>
+      <w:r>
+        <w:rPr>
+          <w:rFonts w:ascii="Times New Roman" w:hAnsi="Times New Roman" w:cs="Times New Roman"/>
+          <w:sz w:val="24"/>
+          <w:szCs w:val="24"/>
+        </w:rPr>
+        <w:t>Black</w:t>
+      </w:r>
+      <w:r>
+        <w:rPr>
+          <w:rFonts w:ascii="Times New Roman" w:hAnsi="Times New Roman" w:cs="Times New Roman"/>
+          <w:sz w:val="24"/>
+          <w:szCs w:val="24"/>
+        </w:rPr>
+        <w:t xml:space="preserve"> population ratio</w:t>
+      </w:r>
+      <w:r>
+        <w:rPr>
+          <w:rFonts w:ascii="Times New Roman" w:hAnsi="Times New Roman" w:cs="Times New Roman"/>
+          <w:sz w:val="24"/>
+          <w:szCs w:val="24"/>
+        </w:rPr>
+        <w:t xml:space="preserve"> and </w:t>
+      </w:r>
+      <w:r>
+        <w:rPr>
+          <w:rFonts w:ascii="Times New Roman" w:hAnsi="Times New Roman" w:cs="Times New Roman"/>
+          <w:sz w:val="24"/>
+          <w:szCs w:val="24"/>
+        </w:rPr>
+        <w:t>White population ratio</w:t>
+      </w:r>
+      <w:r>
+        <w:rPr>
+          <w:rFonts w:ascii="Times New Roman" w:hAnsi="Times New Roman" w:cs="Times New Roman"/>
+          <w:sz w:val="24"/>
+          <w:szCs w:val="24"/>
+        </w:rPr>
+        <w:t xml:space="preserve">, which I planned to use as </w:t>
+      </w:r>
+      <w:r>
+        <w:rPr>
+          <w:rFonts w:ascii="Times New Roman" w:hAnsi="Times New Roman" w:cs="Times New Roman"/>
+          <w:sz w:val="24"/>
+          <w:szCs w:val="24"/>
+        </w:rPr>
+        <w:t xml:space="preserve">the </w:t>
+      </w:r>
+      <w:r>
+        <w:rPr>
+          <w:rFonts w:ascii="Times New Roman" w:hAnsi="Times New Roman" w:cs="Times New Roman"/>
+          <w:sz w:val="24"/>
+          <w:szCs w:val="24"/>
+        </w:rPr>
+        <w:t xml:space="preserve">two </w:t>
+      </w:r>
+      <w:r>
+        <w:rPr>
+          <w:rFonts w:ascii="Times New Roman" w:hAnsi="Times New Roman" w:cs="Times New Roman"/>
+          <w:sz w:val="24"/>
+          <w:szCs w:val="24"/>
+        </w:rPr>
+        <w:t>primary</w:t>
+      </w:r>
+      <w:r>
+        <w:rPr>
+          <w:rFonts w:ascii="Times New Roman" w:hAnsi="Times New Roman" w:cs="Times New Roman"/>
+          <w:sz w:val="24"/>
+          <w:szCs w:val="24"/>
+        </w:rPr>
+        <w:t xml:space="preserve"> independent variables </w:t>
+      </w:r>
+      <w:r>
+        <w:rPr>
+          <w:rFonts w:ascii="Times New Roman" w:hAnsi="Times New Roman" w:cs="Times New Roman"/>
+          <w:sz w:val="24"/>
+          <w:szCs w:val="24"/>
+        </w:rPr>
+        <w:t xml:space="preserve">of interest as well as combinations of various other independent variables </w:t>
       </w:r>
       <w:r>
         <w:rPr>
@@ -5174,7 +5740,47 @@
           <w:sz w:val="24"/>
           <w:szCs w:val="24"/>
         </w:rPr>
-        <w:t xml:space="preserve">  Percent Black population and percent White population exhibited a mild degree of </w:t>
+        <w:t xml:space="preserve">  </w:t>
+      </w:r>
+      <w:r>
+        <w:rPr>
+          <w:rFonts w:ascii="Times New Roman" w:hAnsi="Times New Roman" w:cs="Times New Roman"/>
+          <w:sz w:val="24"/>
+          <w:szCs w:val="24"/>
+        </w:rPr>
+        <w:t xml:space="preserve">Black population </w:t>
+      </w:r>
+      <w:r>
+        <w:rPr>
+          <w:rFonts w:ascii="Times New Roman" w:hAnsi="Times New Roman" w:cs="Times New Roman"/>
+          <w:sz w:val="24"/>
+          <w:szCs w:val="24"/>
+        </w:rPr>
+        <w:t xml:space="preserve">ratio </w:t>
+      </w:r>
+      <w:r>
+        <w:rPr>
+          <w:rFonts w:ascii="Times New Roman" w:hAnsi="Times New Roman" w:cs="Times New Roman"/>
+          <w:sz w:val="24"/>
+          <w:szCs w:val="24"/>
+        </w:rPr>
+        <w:t>and White population</w:t>
+      </w:r>
+      <w:r>
+        <w:rPr>
+          <w:rFonts w:ascii="Times New Roman" w:hAnsi="Times New Roman" w:cs="Times New Roman"/>
+          <w:sz w:val="24"/>
+          <w:szCs w:val="24"/>
+        </w:rPr>
+        <w:t xml:space="preserve"> ratio</w:t>
+      </w:r>
+      <w:r>
+        <w:rPr>
+          <w:rFonts w:ascii="Times New Roman" w:hAnsi="Times New Roman" w:cs="Times New Roman"/>
+          <w:sz w:val="24"/>
+          <w:szCs w:val="24"/>
+        </w:rPr>
+        <w:t xml:space="preserve"> exhibited a mild degree of </w:t>
       </w:r>
       <w:r>
         <w:rPr>
@@ -5278,7 +5884,39 @@
           <w:sz w:val="24"/>
           <w:szCs w:val="24"/>
         </w:rPr>
-        <w:t xml:space="preserve"> No health insurance status and percent Black population showed a mild level of positive spatial autocorrelation.</w:t>
+        <w:t xml:space="preserve"> No hea</w:t>
+      </w:r>
+      <w:r>
+        <w:rPr>
+          <w:rFonts w:ascii="Times New Roman" w:hAnsi="Times New Roman" w:cs="Times New Roman"/>
+          <w:sz w:val="24"/>
+          <w:szCs w:val="24"/>
+        </w:rPr>
+        <w:t>lth insurance status and</w:t>
+      </w:r>
+      <w:r>
+        <w:rPr>
+          <w:rFonts w:ascii="Times New Roman" w:hAnsi="Times New Roman" w:cs="Times New Roman"/>
+          <w:sz w:val="24"/>
+          <w:szCs w:val="24"/>
+        </w:rPr>
+        <w:t xml:space="preserve"> Black population</w:t>
+      </w:r>
+      <w:r>
+        <w:rPr>
+          <w:rFonts w:ascii="Times New Roman" w:hAnsi="Times New Roman" w:cs="Times New Roman"/>
+          <w:sz w:val="24"/>
+          <w:szCs w:val="24"/>
+        </w:rPr>
+        <w:t xml:space="preserve"> ratio</w:t>
+      </w:r>
+      <w:r>
+        <w:rPr>
+          <w:rFonts w:ascii="Times New Roman" w:hAnsi="Times New Roman" w:cs="Times New Roman"/>
+          <w:sz w:val="24"/>
+          <w:szCs w:val="24"/>
+        </w:rPr>
+        <w:t xml:space="preserve"> showed a mild level of positive spatial autocorrelation.</w:t>
       </w:r>
     </w:p>
     <w:p>
@@ -5297,7 +5935,25 @@
           <w:sz w:val="24"/>
           <w:szCs w:val="24"/>
         </w:rPr>
-        <w:t xml:space="preserve">I also used GeoDa to examine </w:t>
+        <w:t xml:space="preserve">I also used </w:t>
+      </w:r>
+      <w:proofErr w:type="spellStart"/>
+      <w:r>
+        <w:rPr>
+          <w:rFonts w:ascii="Times New Roman" w:hAnsi="Times New Roman" w:cs="Times New Roman"/>
+          <w:sz w:val="24"/>
+          <w:szCs w:val="24"/>
+        </w:rPr>
+        <w:t>GeoDa</w:t>
+      </w:r>
+      <w:proofErr w:type="spellEnd"/>
+      <w:r>
+        <w:rPr>
+          <w:rFonts w:ascii="Times New Roman" w:hAnsi="Times New Roman" w:cs="Times New Roman"/>
+          <w:sz w:val="24"/>
+          <w:szCs w:val="24"/>
+        </w:rPr>
+        <w:t xml:space="preserve"> to examine </w:t>
       </w:r>
       <w:r>
         <w:rPr>
@@ -5345,7 +6001,23 @@
           <w:sz w:val="24"/>
           <w:szCs w:val="24"/>
         </w:rPr>
-        <w:t xml:space="preserve"> Moran’s I statistics (Figures 7 through 9</w:t>
+        <w:t xml:space="preserve"> Moran’s I statistics (Figure 7 through </w:t>
+      </w:r>
+      <w:r>
+        <w:rPr>
+          <w:rFonts w:ascii="Times New Roman" w:hAnsi="Times New Roman" w:cs="Times New Roman"/>
+          <w:sz w:val="24"/>
+          <w:szCs w:val="24"/>
+        </w:rPr>
+        <w:t xml:space="preserve">Figure </w:t>
+      </w:r>
+      <w:r>
+        <w:rPr>
+          <w:rFonts w:ascii="Times New Roman" w:hAnsi="Times New Roman" w:cs="Times New Roman"/>
+          <w:sz w:val="24"/>
+          <w:szCs w:val="24"/>
+        </w:rPr>
+        <w:t>9</w:t>
       </w:r>
       <w:r>
         <w:rPr>
@@ -5444,7 +6116,23 @@
           <w:sz w:val="24"/>
           <w:szCs w:val="24"/>
         </w:rPr>
-        <w:t>Based on these initial results, I created bivariate LISA maps for the percent Black population with poverty</w:t>
+        <w:t>Based on these initial results, I created biva</w:t>
+      </w:r>
+      <w:r>
+        <w:rPr>
+          <w:rFonts w:ascii="Times New Roman" w:hAnsi="Times New Roman" w:cs="Times New Roman"/>
+          <w:sz w:val="24"/>
+          <w:szCs w:val="24"/>
+        </w:rPr>
+        <w:t xml:space="preserve">riate LISA maps for the </w:t>
+      </w:r>
+      <w:r>
+        <w:rPr>
+          <w:rFonts w:ascii="Times New Roman" w:hAnsi="Times New Roman" w:cs="Times New Roman"/>
+          <w:sz w:val="24"/>
+          <w:szCs w:val="24"/>
+        </w:rPr>
+        <w:t>Black population</w:t>
       </w:r>
       <w:r>
         <w:rPr>
@@ -5460,7 +6148,47 @@
           <w:sz w:val="24"/>
           <w:szCs w:val="24"/>
         </w:rPr>
-        <w:t xml:space="preserve"> and the percent White population with poverty </w:t>
+        <w:t xml:space="preserve"> with poverty</w:t>
+      </w:r>
+      <w:r>
+        <w:rPr>
+          <w:rFonts w:ascii="Times New Roman" w:hAnsi="Times New Roman" w:cs="Times New Roman"/>
+          <w:sz w:val="24"/>
+          <w:szCs w:val="24"/>
+        </w:rPr>
+        <w:t xml:space="preserve"> ratio</w:t>
+      </w:r>
+      <w:r>
+        <w:rPr>
+          <w:rFonts w:ascii="Times New Roman" w:hAnsi="Times New Roman" w:cs="Times New Roman"/>
+          <w:sz w:val="24"/>
+          <w:szCs w:val="24"/>
+        </w:rPr>
+        <w:t xml:space="preserve"> and the </w:t>
+      </w:r>
+      <w:r>
+        <w:rPr>
+          <w:rFonts w:ascii="Times New Roman" w:hAnsi="Times New Roman" w:cs="Times New Roman"/>
+          <w:sz w:val="24"/>
+          <w:szCs w:val="24"/>
+        </w:rPr>
+        <w:t>White population</w:t>
+      </w:r>
+      <w:r>
+        <w:rPr>
+          <w:rFonts w:ascii="Times New Roman" w:hAnsi="Times New Roman" w:cs="Times New Roman"/>
+          <w:sz w:val="24"/>
+          <w:szCs w:val="24"/>
+        </w:rPr>
+        <w:t xml:space="preserve"> ratio</w:t>
+      </w:r>
+      <w:r>
+        <w:rPr>
+          <w:rFonts w:ascii="Times New Roman" w:hAnsi="Times New Roman" w:cs="Times New Roman"/>
+          <w:sz w:val="24"/>
+          <w:szCs w:val="24"/>
+        </w:rPr>
+        <w:t xml:space="preserve"> with poverty </w:t>
       </w:r>
       <w:r>
         <w:rPr>
@@ -5484,6 +6212,14 @@
           <w:sz w:val="24"/>
           <w:szCs w:val="24"/>
         </w:rPr>
+        <w:br/>
+      </w:r>
+      <w:r>
+        <w:rPr>
+          <w:rFonts w:ascii="Times New Roman" w:hAnsi="Times New Roman" w:cs="Times New Roman"/>
+          <w:sz w:val="24"/>
+          <w:szCs w:val="24"/>
+        </w:rPr>
         <w:t xml:space="preserve">Figure </w:t>
       </w:r>
       <w:r>
@@ -5516,7 +6252,23 @@
           <w:sz w:val="24"/>
           <w:szCs w:val="24"/>
         </w:rPr>
-        <w:t xml:space="preserve"> level.  Most of these tracts exhibited positive spatial autocorrelation for percent Black population and poverty</w:t>
+        <w:t xml:space="preserve"> level.  Most of these tracts exhibited positive spatial autocorrelation for Black population </w:t>
+      </w:r>
+      <w:r>
+        <w:rPr>
+          <w:rFonts w:ascii="Times New Roman" w:hAnsi="Times New Roman" w:cs="Times New Roman"/>
+          <w:sz w:val="24"/>
+          <w:szCs w:val="24"/>
+        </w:rPr>
+        <w:t xml:space="preserve">ratio </w:t>
+      </w:r>
+      <w:r>
+        <w:rPr>
+          <w:rFonts w:ascii="Times New Roman" w:hAnsi="Times New Roman" w:cs="Times New Roman"/>
+          <w:sz w:val="24"/>
+          <w:szCs w:val="24"/>
+        </w:rPr>
+        <w:t>and poverty</w:t>
       </w:r>
       <w:r>
         <w:rPr>
@@ -5532,15 +6284,39 @@
           <w:sz w:val="24"/>
           <w:szCs w:val="24"/>
         </w:rPr>
-        <w:t xml:space="preserve"> but negative spatial autocorrelation for </w:t>
-      </w:r>
-      <w:r>
-        <w:rPr>
-          <w:rFonts w:ascii="Times New Roman" w:hAnsi="Times New Roman" w:cs="Times New Roman"/>
-          <w:sz w:val="24"/>
-          <w:szCs w:val="24"/>
-        </w:rPr>
-        <w:t xml:space="preserve">Percent White population and </w:t>
+        <w:t xml:space="preserve"> but negat</w:t>
+      </w:r>
+      <w:r>
+        <w:rPr>
+          <w:rFonts w:ascii="Times New Roman" w:hAnsi="Times New Roman" w:cs="Times New Roman"/>
+          <w:sz w:val="24"/>
+          <w:szCs w:val="24"/>
+        </w:rPr>
+        <w:t>ive spatial autocorrelation for</w:t>
+      </w:r>
+      <w:r>
+        <w:rPr>
+          <w:rFonts w:ascii="Times New Roman" w:hAnsi="Times New Roman" w:cs="Times New Roman"/>
+          <w:sz w:val="24"/>
+          <w:szCs w:val="24"/>
+        </w:rPr>
+        <w:t xml:space="preserve"> White population</w:t>
+      </w:r>
+      <w:r>
+        <w:rPr>
+          <w:rFonts w:ascii="Times New Roman" w:hAnsi="Times New Roman" w:cs="Times New Roman"/>
+          <w:sz w:val="24"/>
+          <w:szCs w:val="24"/>
+        </w:rPr>
+        <w:t xml:space="preserve"> ratio</w:t>
+      </w:r>
+      <w:r>
+        <w:rPr>
+          <w:rFonts w:ascii="Times New Roman" w:hAnsi="Times New Roman" w:cs="Times New Roman"/>
+          <w:sz w:val="24"/>
+          <w:szCs w:val="24"/>
+        </w:rPr>
+        <w:t xml:space="preserve"> and </w:t>
       </w:r>
       <w:r>
         <w:rPr>
@@ -5591,31 +6367,71 @@
           <w:sz w:val="24"/>
           <w:szCs w:val="24"/>
         </w:rPr>
-        <w:t xml:space="preserve">examined the percent Black </w:t>
-      </w:r>
-      <w:r>
-        <w:rPr>
-          <w:rFonts w:ascii="Times New Roman" w:hAnsi="Times New Roman" w:cs="Times New Roman"/>
-          <w:sz w:val="24"/>
-          <w:szCs w:val="24"/>
-        </w:rPr>
-        <w:t xml:space="preserve">population </w:t>
-      </w:r>
-      <w:r>
-        <w:rPr>
-          <w:rFonts w:ascii="Times New Roman" w:hAnsi="Times New Roman" w:cs="Times New Roman"/>
-          <w:sz w:val="24"/>
-          <w:szCs w:val="24"/>
-        </w:rPr>
-        <w:t>and percent White population</w:t>
-      </w:r>
-      <w:r>
-        <w:rPr>
-          <w:rFonts w:ascii="Times New Roman" w:hAnsi="Times New Roman" w:cs="Times New Roman"/>
-          <w:sz w:val="24"/>
-          <w:szCs w:val="24"/>
-        </w:rPr>
-        <w:t xml:space="preserve"> based on grid polygons (Figure</w:t>
+        <w:t xml:space="preserve">examined the </w:t>
+      </w:r>
+      <w:r>
+        <w:rPr>
+          <w:rFonts w:ascii="Times New Roman" w:hAnsi="Times New Roman" w:cs="Times New Roman"/>
+          <w:sz w:val="24"/>
+          <w:szCs w:val="24"/>
+        </w:rPr>
+        <w:t xml:space="preserve">Black </w:t>
+      </w:r>
+      <w:r>
+        <w:rPr>
+          <w:rFonts w:ascii="Times New Roman" w:hAnsi="Times New Roman" w:cs="Times New Roman"/>
+          <w:sz w:val="24"/>
+          <w:szCs w:val="24"/>
+        </w:rPr>
+        <w:t>population</w:t>
+      </w:r>
+      <w:r>
+        <w:rPr>
+          <w:rFonts w:ascii="Times New Roman" w:hAnsi="Times New Roman" w:cs="Times New Roman"/>
+          <w:sz w:val="24"/>
+          <w:szCs w:val="24"/>
+        </w:rPr>
+        <w:t xml:space="preserve"> ratio</w:t>
+      </w:r>
+      <w:r>
+        <w:rPr>
+          <w:rFonts w:ascii="Times New Roman" w:hAnsi="Times New Roman" w:cs="Times New Roman"/>
+          <w:sz w:val="24"/>
+          <w:szCs w:val="24"/>
+        </w:rPr>
+        <w:t xml:space="preserve"> </w:t>
+      </w:r>
+      <w:r>
+        <w:rPr>
+          <w:rFonts w:ascii="Times New Roman" w:hAnsi="Times New Roman" w:cs="Times New Roman"/>
+          <w:sz w:val="24"/>
+          <w:szCs w:val="24"/>
+        </w:rPr>
+        <w:t>and White population</w:t>
+      </w:r>
+      <w:r>
+        <w:rPr>
+          <w:rFonts w:ascii="Times New Roman" w:hAnsi="Times New Roman" w:cs="Times New Roman"/>
+          <w:sz w:val="24"/>
+          <w:szCs w:val="24"/>
+        </w:rPr>
+        <w:t xml:space="preserve"> </w:t>
+      </w:r>
+      <w:r>
+        <w:rPr>
+          <w:rFonts w:ascii="Times New Roman" w:hAnsi="Times New Roman" w:cs="Times New Roman"/>
+          <w:sz w:val="24"/>
+          <w:szCs w:val="24"/>
+        </w:rPr>
+        <w:t xml:space="preserve">ratio </w:t>
+      </w:r>
+      <w:r>
+        <w:rPr>
+          <w:rFonts w:ascii="Times New Roman" w:hAnsi="Times New Roman" w:cs="Times New Roman"/>
+          <w:sz w:val="24"/>
+          <w:szCs w:val="24"/>
+        </w:rPr>
+        <w:t>based on grid polygons (Figure</w:t>
       </w:r>
       <w:r>
         <w:rPr>
@@ -5703,7 +6519,64 @@
           <w:sz w:val="24"/>
           <w:szCs w:val="24"/>
         </w:rPr>
-        <w:t>I calculated global univariate Moran’s I statistics for the percent Black population and percent White population based on grid polygons</w:t>
+        <w:t>I calculated global univariate Moran</w:t>
+      </w:r>
+      <w:r>
+        <w:rPr>
+          <w:rFonts w:ascii="Times New Roman" w:hAnsi="Times New Roman" w:cs="Times New Roman"/>
+          <w:sz w:val="24"/>
+          <w:szCs w:val="24"/>
+        </w:rPr>
+        <w:t xml:space="preserve">’s I statistics for the </w:t>
+      </w:r>
+      <w:r>
+        <w:rPr>
+          <w:rFonts w:ascii="Times New Roman" w:hAnsi="Times New Roman" w:cs="Times New Roman"/>
+          <w:sz w:val="24"/>
+          <w:szCs w:val="24"/>
+        </w:rPr>
+        <w:t>Black population</w:t>
+      </w:r>
+      <w:r>
+        <w:rPr>
+          <w:rFonts w:ascii="Times New Roman" w:hAnsi="Times New Roman" w:cs="Times New Roman"/>
+          <w:sz w:val="24"/>
+          <w:szCs w:val="24"/>
+        </w:rPr>
+        <w:t xml:space="preserve"> ratio</w:t>
+      </w:r>
+      <w:r>
+        <w:rPr>
+          <w:rFonts w:ascii="Times New Roman" w:hAnsi="Times New Roman" w:cs="Times New Roman"/>
+          <w:sz w:val="24"/>
+          <w:szCs w:val="24"/>
+        </w:rPr>
+        <w:t xml:space="preserve"> and </w:t>
+      </w:r>
+      <w:r>
+        <w:rPr>
+          <w:rFonts w:ascii="Times New Roman" w:hAnsi="Times New Roman" w:cs="Times New Roman"/>
+          <w:sz w:val="24"/>
+          <w:szCs w:val="24"/>
+        </w:rPr>
+        <w:lastRenderedPageBreak/>
+        <w:t>White population</w:t>
+      </w:r>
+      <w:r>
+        <w:rPr>
+          <w:rFonts w:ascii="Times New Roman" w:hAnsi="Times New Roman" w:cs="Times New Roman"/>
+          <w:sz w:val="24"/>
+          <w:szCs w:val="24"/>
+        </w:rPr>
+        <w:t xml:space="preserve"> ratio</w:t>
+      </w:r>
+      <w:r>
+        <w:rPr>
+          <w:rFonts w:ascii="Times New Roman" w:hAnsi="Times New Roman" w:cs="Times New Roman"/>
+          <w:sz w:val="24"/>
+          <w:szCs w:val="24"/>
+        </w:rPr>
+        <w:t xml:space="preserve"> based on grid polygons</w:t>
       </w:r>
       <w:r>
         <w:rPr>
@@ -5743,16 +6616,7 @@
           <w:sz w:val="24"/>
           <w:szCs w:val="24"/>
         </w:rPr>
-        <w:t xml:space="preserve">se </w:t>
-      </w:r>
-      <w:r>
-        <w:rPr>
-          <w:rFonts w:ascii="Times New Roman" w:hAnsi="Times New Roman" w:cs="Times New Roman"/>
-          <w:sz w:val="24"/>
-          <w:szCs w:val="24"/>
-        </w:rPr>
-        <w:lastRenderedPageBreak/>
-        <w:t>results with</w:t>
+        <w:t>se results with</w:t>
       </w:r>
       <w:r>
         <w:rPr>
@@ -5924,6 +6788,22 @@
           <w:sz w:val="24"/>
           <w:szCs w:val="24"/>
         </w:rPr>
+        <w:t>various</w:t>
+      </w:r>
+      <w:r>
+        <w:rPr>
+          <w:rFonts w:ascii="Times New Roman" w:hAnsi="Times New Roman" w:cs="Times New Roman"/>
+          <w:sz w:val="24"/>
+          <w:szCs w:val="24"/>
+        </w:rPr>
+        <w:t xml:space="preserve"> </w:t>
+      </w:r>
+      <w:r>
+        <w:rPr>
+          <w:rFonts w:ascii="Times New Roman" w:hAnsi="Times New Roman" w:cs="Times New Roman"/>
+          <w:sz w:val="24"/>
+          <w:szCs w:val="24"/>
+        </w:rPr>
         <w:t>other</w:t>
       </w:r>
       <w:r>
@@ -5940,14 +6820,6 @@
           <w:sz w:val="24"/>
           <w:szCs w:val="24"/>
         </w:rPr>
-        <w:t xml:space="preserve">various </w:t>
-      </w:r>
-      <w:r>
-        <w:rPr>
-          <w:rFonts w:ascii="Times New Roman" w:hAnsi="Times New Roman" w:cs="Times New Roman"/>
-          <w:sz w:val="24"/>
-          <w:szCs w:val="24"/>
-        </w:rPr>
         <w:t xml:space="preserve">social indicators in the Springfield, Missouri metropolitan statistical area.  </w:t>
       </w:r>
       <w:r>
@@ -5996,7 +6868,43 @@
           <w:sz w:val="24"/>
           <w:szCs w:val="24"/>
         </w:rPr>
-        <w:t xml:space="preserve">using GeoDa and GeoDaSpace </w:t>
+        <w:t xml:space="preserve">using </w:t>
+      </w:r>
+      <w:proofErr w:type="spellStart"/>
+      <w:r>
+        <w:rPr>
+          <w:rFonts w:ascii="Times New Roman" w:hAnsi="Times New Roman" w:cs="Times New Roman"/>
+          <w:sz w:val="24"/>
+          <w:szCs w:val="24"/>
+        </w:rPr>
+        <w:t>GeoDa</w:t>
+      </w:r>
+      <w:proofErr w:type="spellEnd"/>
+      <w:r>
+        <w:rPr>
+          <w:rFonts w:ascii="Times New Roman" w:hAnsi="Times New Roman" w:cs="Times New Roman"/>
+          <w:sz w:val="24"/>
+          <w:szCs w:val="24"/>
+        </w:rPr>
+        <w:t xml:space="preserve"> and </w:t>
+      </w:r>
+      <w:proofErr w:type="spellStart"/>
+      <w:r>
+        <w:rPr>
+          <w:rFonts w:ascii="Times New Roman" w:hAnsi="Times New Roman" w:cs="Times New Roman"/>
+          <w:sz w:val="24"/>
+          <w:szCs w:val="24"/>
+        </w:rPr>
+        <w:t>GeoDaSpace</w:t>
+      </w:r>
+      <w:proofErr w:type="spellEnd"/>
+      <w:r>
+        <w:rPr>
+          <w:rFonts w:ascii="Times New Roman" w:hAnsi="Times New Roman" w:cs="Times New Roman"/>
+          <w:sz w:val="24"/>
+          <w:szCs w:val="24"/>
+        </w:rPr>
+        <w:t xml:space="preserve"> </w:t>
       </w:r>
       <w:r>
         <w:rPr>
@@ -6012,7 +6920,55 @@
           <w:sz w:val="24"/>
           <w:szCs w:val="24"/>
         </w:rPr>
-        <w:t xml:space="preserve">examine whether there are statistically significant associations between poverty, race, and </w:t>
+        <w:t>examine whether there are statistically significa</w:t>
+      </w:r>
+      <w:r>
+        <w:rPr>
+          <w:rFonts w:ascii="Times New Roman" w:hAnsi="Times New Roman" w:cs="Times New Roman"/>
+          <w:sz w:val="24"/>
+          <w:szCs w:val="24"/>
+        </w:rPr>
+        <w:t>nt associations between poverty</w:t>
+      </w:r>
+      <w:r>
+        <w:rPr>
+          <w:rFonts w:ascii="Times New Roman" w:hAnsi="Times New Roman" w:cs="Times New Roman"/>
+          <w:sz w:val="24"/>
+          <w:szCs w:val="24"/>
+        </w:rPr>
+        <w:t xml:space="preserve"> </w:t>
+      </w:r>
+      <w:r>
+        <w:rPr>
+          <w:rFonts w:ascii="Times New Roman" w:hAnsi="Times New Roman" w:cs="Times New Roman"/>
+          <w:sz w:val="24"/>
+          <w:szCs w:val="24"/>
+        </w:rPr>
+        <w:t xml:space="preserve">and </w:t>
+      </w:r>
+      <w:r>
+        <w:rPr>
+          <w:rFonts w:ascii="Times New Roman" w:hAnsi="Times New Roman" w:cs="Times New Roman"/>
+          <w:sz w:val="24"/>
+          <w:szCs w:val="24"/>
+        </w:rPr>
+        <w:t xml:space="preserve">race when </w:t>
+      </w:r>
+      <w:r>
+        <w:rPr>
+          <w:rFonts w:ascii="Times New Roman" w:hAnsi="Times New Roman" w:cs="Times New Roman"/>
+          <w:sz w:val="24"/>
+          <w:szCs w:val="24"/>
+        </w:rPr>
+        <w:t>controlling</w:t>
+      </w:r>
+      <w:r>
+        <w:rPr>
+          <w:rFonts w:ascii="Times New Roman" w:hAnsi="Times New Roman" w:cs="Times New Roman"/>
+          <w:sz w:val="24"/>
+          <w:szCs w:val="24"/>
+        </w:rPr>
+        <w:t xml:space="preserve"> for </w:t>
       </w:r>
       <w:r>
         <w:rPr>
@@ -6028,7 +6984,31 @@
           <w:sz w:val="24"/>
           <w:szCs w:val="24"/>
         </w:rPr>
-        <w:t xml:space="preserve"> social indicators when accounting for spatial autocorrelation in the analysis.</w:t>
+        <w:t xml:space="preserve"> social indicators</w:t>
+      </w:r>
+      <w:r>
+        <w:rPr>
+          <w:rFonts w:ascii="Times New Roman" w:hAnsi="Times New Roman" w:cs="Times New Roman"/>
+          <w:sz w:val="24"/>
+          <w:szCs w:val="24"/>
+        </w:rPr>
+        <w:t xml:space="preserve"> and</w:t>
+      </w:r>
+      <w:r>
+        <w:rPr>
+          <w:rFonts w:ascii="Times New Roman" w:hAnsi="Times New Roman" w:cs="Times New Roman"/>
+          <w:sz w:val="24"/>
+          <w:szCs w:val="24"/>
+        </w:rPr>
+        <w:t xml:space="preserve"> </w:t>
+      </w:r>
+      <w:r>
+        <w:rPr>
+          <w:rFonts w:ascii="Times New Roman" w:hAnsi="Times New Roman" w:cs="Times New Roman"/>
+          <w:sz w:val="24"/>
+          <w:szCs w:val="24"/>
+        </w:rPr>
+        <w:t>spatial autocorrelation in the analysis.</w:t>
       </w:r>
       <w:r>
         <w:rPr>
@@ -6147,7 +7127,23 @@
           <w:sz w:val="24"/>
           <w:szCs w:val="24"/>
         </w:rPr>
-        <w:t>I then calculated spatial lag regression models for each independen</w:t>
+        <w:t xml:space="preserve">I then calculated </w:t>
+      </w:r>
+      <w:r>
+        <w:rPr>
+          <w:rFonts w:ascii="Times New Roman" w:hAnsi="Times New Roman" w:cs="Times New Roman"/>
+          <w:sz w:val="24"/>
+          <w:szCs w:val="24"/>
+        </w:rPr>
+        <w:t xml:space="preserve">simple </w:t>
+      </w:r>
+      <w:r>
+        <w:rPr>
+          <w:rFonts w:ascii="Times New Roman" w:hAnsi="Times New Roman" w:cs="Times New Roman"/>
+          <w:sz w:val="24"/>
+          <w:szCs w:val="24"/>
+        </w:rPr>
+        <w:t>spatial lag regression models for each independen</w:t>
       </w:r>
       <w:r>
         <w:rPr>
@@ -6163,7 +7159,23 @@
           <w:sz w:val="24"/>
           <w:szCs w:val="24"/>
         </w:rPr>
-        <w:t xml:space="preserve">).  In addition to the Black population ratio, the independent variables included the White population ratio, education attainment index, median household income, and population density as a ratio variable.  In each case, the independent variable and the spatial lag variable were statistically significant.  All single variable models significantly improved the Akaike Information Criterion (AIC) value.  The models with median household income and population </w:t>
+        <w:t>).  In addition to the Black population ratio, the independent variables included the White population ratio, education attainment index, median household income, and population density as a ratio variable.  In each case, the independent variable and the spatial lag variable were statistically significant.  All single variable models significantly improved the Akaike Information Criterion (AIC) value</w:t>
+      </w:r>
+      <w:r>
+        <w:rPr>
+          <w:rFonts w:ascii="Times New Roman" w:hAnsi="Times New Roman" w:cs="Times New Roman"/>
+          <w:sz w:val="24"/>
+          <w:szCs w:val="24"/>
+        </w:rPr>
+        <w:t xml:space="preserve"> compared to the OLS baseline</w:t>
+      </w:r>
+      <w:r>
+        <w:rPr>
+          <w:rFonts w:ascii="Times New Roman" w:hAnsi="Times New Roman" w:cs="Times New Roman"/>
+          <w:sz w:val="24"/>
+          <w:szCs w:val="24"/>
+        </w:rPr>
+        <w:t xml:space="preserve">.  The models with </w:t>
       </w:r>
       <w:r>
         <w:rPr>
@@ -6172,7 +7184,7 @@
           <w:szCs w:val="24"/>
         </w:rPr>
         <w:lastRenderedPageBreak/>
-        <w:t>density demonstrated the greatest improvement in AIC value but the coefficients in each case were very small.</w:t>
+        <w:t>median household income and population density demonstrated the greatest improvement in AIC value but the coefficients in each case were very small.</w:t>
       </w:r>
       <w:r>
         <w:rPr>
@@ -6199,7 +7211,39 @@
           <w:sz w:val="24"/>
           <w:szCs w:val="24"/>
         </w:rPr>
-        <w:t>I repeated the process to calculate spatial error models for each independent variable individually (Table 7).  The results exhibited the same pattern as the spatial lag simple regression models.</w:t>
+        <w:t xml:space="preserve">I repeated the process to calculate </w:t>
+      </w:r>
+      <w:r>
+        <w:rPr>
+          <w:rFonts w:ascii="Times New Roman" w:hAnsi="Times New Roman" w:cs="Times New Roman"/>
+          <w:sz w:val="24"/>
+          <w:szCs w:val="24"/>
+        </w:rPr>
+        <w:t xml:space="preserve">simple </w:t>
+      </w:r>
+      <w:r>
+        <w:rPr>
+          <w:rFonts w:ascii="Times New Roman" w:hAnsi="Times New Roman" w:cs="Times New Roman"/>
+          <w:sz w:val="24"/>
+          <w:szCs w:val="24"/>
+        </w:rPr>
+        <w:t xml:space="preserve">spatial error models for each independent variable individually (Table 7).  The results exhibited the same pattern as the </w:t>
+      </w:r>
+      <w:r>
+        <w:rPr>
+          <w:rFonts w:ascii="Times New Roman" w:hAnsi="Times New Roman" w:cs="Times New Roman"/>
+          <w:sz w:val="24"/>
+          <w:szCs w:val="24"/>
+        </w:rPr>
+        <w:t xml:space="preserve">simple </w:t>
+      </w:r>
+      <w:r>
+        <w:rPr>
+          <w:rFonts w:ascii="Times New Roman" w:hAnsi="Times New Roman" w:cs="Times New Roman"/>
+          <w:sz w:val="24"/>
+          <w:szCs w:val="24"/>
+        </w:rPr>
+        <w:t>spatial lag regression models.</w:t>
       </w:r>
       <w:r>
         <w:rPr>
@@ -6247,7 +7291,23 @@
           <w:sz w:val="24"/>
           <w:szCs w:val="24"/>
         </w:rPr>
-        <w:t xml:space="preserve"> value.  </w:t>
+        <w:t xml:space="preserve"> value</w:t>
+      </w:r>
+      <w:r>
+        <w:rPr>
+          <w:rFonts w:ascii="Times New Roman" w:hAnsi="Times New Roman" w:cs="Times New Roman"/>
+          <w:sz w:val="24"/>
+          <w:szCs w:val="24"/>
+        </w:rPr>
+        <w:t xml:space="preserve"> compared to the OLS baseline</w:t>
+      </w:r>
+      <w:r>
+        <w:rPr>
+          <w:rFonts w:ascii="Times New Roman" w:hAnsi="Times New Roman" w:cs="Times New Roman"/>
+          <w:sz w:val="24"/>
+          <w:szCs w:val="24"/>
+        </w:rPr>
+        <w:t xml:space="preserve">.  </w:t>
       </w:r>
       <w:r>
         <w:rPr>
@@ -6272,6 +7332,14 @@
           <w:szCs w:val="24"/>
         </w:rPr>
         <w:t xml:space="preserve">  The spatial lag models produced greater improvement in AIC values than the spatial error models in each case except when the education attainment index and population density were the independent variables.</w:t>
+      </w:r>
+      <w:r>
+        <w:rPr>
+          <w:rFonts w:ascii="Times New Roman" w:hAnsi="Times New Roman" w:cs="Times New Roman"/>
+          <w:sz w:val="24"/>
+          <w:szCs w:val="24"/>
+        </w:rPr>
+        <w:t xml:space="preserve"> </w:t>
       </w:r>
     </w:p>
     <w:p>
@@ -6290,7 +7358,23 @@
           <w:sz w:val="24"/>
           <w:szCs w:val="24"/>
         </w:rPr>
-        <w:t>I then performed OLS, spatial lag, and spatial error regression analyses using all the independent variables in the models (Table 8).  In each case, the Black population ratio, White population ratio, and education attainment index were no longer significant</w:t>
+        <w:t xml:space="preserve">I then performed OLS, spatial lag, and spatial error regression analyses using all the independent variables in the models (Table 8).  In each case, the Black population ratio, White population ratio, and education attainment index were no longer </w:t>
+      </w:r>
+      <w:r>
+        <w:rPr>
+          <w:rFonts w:ascii="Times New Roman" w:hAnsi="Times New Roman" w:cs="Times New Roman"/>
+          <w:sz w:val="24"/>
+          <w:szCs w:val="24"/>
+        </w:rPr>
+        <w:t xml:space="preserve">statistically </w:t>
+      </w:r>
+      <w:r>
+        <w:rPr>
+          <w:rFonts w:ascii="Times New Roman" w:hAnsi="Times New Roman" w:cs="Times New Roman"/>
+          <w:sz w:val="24"/>
+          <w:szCs w:val="24"/>
+        </w:rPr>
+        <w:t>significant</w:t>
       </w:r>
       <w:r>
         <w:rPr>
@@ -6396,13 +7480,23 @@
         </w:rPr>
         <w:t xml:space="preserve"> (</w:t>
       </w:r>
-      <w:r>
-        <w:rPr>
-          <w:rFonts w:ascii="Times New Roman" w:hAnsi="Times New Roman" w:cs="Times New Roman"/>
-          <w:sz w:val="24"/>
-          <w:szCs w:val="24"/>
-        </w:rPr>
-        <w:t xml:space="preserve">Anselin, 2005, p. 194; </w:t>
+      <w:proofErr w:type="spellStart"/>
+      <w:r>
+        <w:rPr>
+          <w:rFonts w:ascii="Times New Roman" w:hAnsi="Times New Roman" w:cs="Times New Roman"/>
+          <w:sz w:val="24"/>
+          <w:szCs w:val="24"/>
+        </w:rPr>
+        <w:t>Anselin</w:t>
+      </w:r>
+      <w:proofErr w:type="spellEnd"/>
+      <w:r>
+        <w:rPr>
+          <w:rFonts w:ascii="Times New Roman" w:hAnsi="Times New Roman" w:cs="Times New Roman"/>
+          <w:sz w:val="24"/>
+          <w:szCs w:val="24"/>
+        </w:rPr>
+        <w:t xml:space="preserve">, 2005, p. 194; </w:t>
       </w:r>
       <w:r>
         <w:rPr>
@@ -6461,7 +7555,23 @@
           <w:sz w:val="24"/>
           <w:szCs w:val="24"/>
         </w:rPr>
-        <w:t>dichotomous population density variable (Table 9).  However, the results still indicated a significant level of multicollinearity.</w:t>
+        <w:t xml:space="preserve">dichotomous population density variable (Table 9).  However, the results still indicated a </w:t>
+      </w:r>
+      <w:r>
+        <w:rPr>
+          <w:rFonts w:ascii="Times New Roman" w:hAnsi="Times New Roman" w:cs="Times New Roman"/>
+          <w:sz w:val="24"/>
+          <w:szCs w:val="24"/>
+        </w:rPr>
+        <w:t xml:space="preserve">high </w:t>
+      </w:r>
+      <w:r>
+        <w:rPr>
+          <w:rFonts w:ascii="Times New Roman" w:hAnsi="Times New Roman" w:cs="Times New Roman"/>
+          <w:sz w:val="24"/>
+          <w:szCs w:val="24"/>
+        </w:rPr>
+        <w:t>level of multicollinearity.</w:t>
       </w:r>
     </w:p>
     <w:p>
@@ -6934,7 +8044,23 @@
           <w:sz w:val="24"/>
           <w:szCs w:val="24"/>
         </w:rPr>
-        <w:t xml:space="preserve"> a spatial lag, spatial error, and spatial lag and error regression using a queen method first order contingency weight matrix.  </w:t>
+        <w:t xml:space="preserve"> a spatial lag, spatial error, and spatial lag and error regression</w:t>
+      </w:r>
+      <w:r>
+        <w:rPr>
+          <w:rFonts w:ascii="Times New Roman" w:hAnsi="Times New Roman" w:cs="Times New Roman"/>
+          <w:sz w:val="24"/>
+          <w:szCs w:val="24"/>
+        </w:rPr>
+        <w:t>s</w:t>
+      </w:r>
+      <w:r>
+        <w:rPr>
+          <w:rFonts w:ascii="Times New Roman" w:hAnsi="Times New Roman" w:cs="Times New Roman"/>
+          <w:sz w:val="24"/>
+          <w:szCs w:val="24"/>
+        </w:rPr>
+        <w:t xml:space="preserve"> using a queen method first order contingency weight matrix.  </w:t>
       </w:r>
       <w:r>
         <w:rPr>
@@ -7269,15 +8395,31 @@
           <w:sz w:val="24"/>
           <w:szCs w:val="24"/>
         </w:rPr>
-        <w:t>The simple spatial lag and simple spatial error models suggested that the association between poverty ratio and the White population ratio was vectorially opposite of any association between poverty ratio and the Black population ratio (Table 6; Table 7).  However, t</w:t>
-      </w:r>
-      <w:r>
-        <w:rPr>
-          <w:rFonts w:ascii="Times New Roman" w:hAnsi="Times New Roman" w:cs="Times New Roman"/>
-          <w:sz w:val="24"/>
-          <w:szCs w:val="24"/>
-        </w:rPr>
-        <w:t xml:space="preserve">he results of </w:t>
+        <w:t xml:space="preserve">The simple spatial lag and simple spatial error models suggested that the association between poverty ratio and the White population ratio was vectorially opposite of any association between poverty ratio and the </w:t>
+      </w:r>
+      <w:r>
+        <w:rPr>
+          <w:rFonts w:ascii="Times New Roman" w:hAnsi="Times New Roman" w:cs="Times New Roman"/>
+          <w:sz w:val="24"/>
+          <w:szCs w:val="24"/>
+        </w:rPr>
+        <w:t>Black population ratio (Table 6 and</w:t>
+      </w:r>
+      <w:r>
+        <w:rPr>
+          <w:rFonts w:ascii="Times New Roman" w:hAnsi="Times New Roman" w:cs="Times New Roman"/>
+          <w:sz w:val="24"/>
+          <w:szCs w:val="24"/>
+        </w:rPr>
+        <w:t xml:space="preserve"> Table 7).  However, t</w:t>
+      </w:r>
+      <w:r>
+        <w:rPr>
+          <w:rFonts w:ascii="Times New Roman" w:hAnsi="Times New Roman" w:cs="Times New Roman"/>
+          <w:sz w:val="24"/>
+          <w:szCs w:val="24"/>
+        </w:rPr>
+        <w:t xml:space="preserve">he results </w:t>
       </w:r>
       <w:r>
         <w:rPr>
@@ -7286,7 +8428,23 @@
           <w:szCs w:val="24"/>
         </w:rPr>
         <w:lastRenderedPageBreak/>
-        <w:t xml:space="preserve">the Spatial Lag Modified Model 2 (Table 14) suggest that there is no statistically significant association between poverty ratio and the White population ratio when controlling for the </w:t>
+        <w:t>of the Spatial Lag Modified Model 2 (Table 14) suggest</w:t>
+      </w:r>
+      <w:r>
+        <w:rPr>
+          <w:rFonts w:ascii="Times New Roman" w:hAnsi="Times New Roman" w:cs="Times New Roman"/>
+          <w:sz w:val="24"/>
+          <w:szCs w:val="24"/>
+        </w:rPr>
+        <w:t>ed</w:t>
+      </w:r>
+      <w:r>
+        <w:rPr>
+          <w:rFonts w:ascii="Times New Roman" w:hAnsi="Times New Roman" w:cs="Times New Roman"/>
+          <w:sz w:val="24"/>
+          <w:szCs w:val="24"/>
+        </w:rPr>
+        <w:t xml:space="preserve"> that there is no statistically significant association between poverty ratio and the White population ratio when controlling for the </w:t>
       </w:r>
       <w:r>
         <w:rPr>
@@ -7337,7 +8495,39 @@
           <w:sz w:val="24"/>
           <w:szCs w:val="24"/>
         </w:rPr>
-        <w:t xml:space="preserve">There are several limitations of the analysis presented in this paper.  First, the analysis assumed that the relationship between poverty, race, education attainment, and population density were the same across the study area.  This assumption may not hold if there is local variation in the data.  Second, </w:t>
+        <w:t>There are several limitations of the analysis presented in this paper.  First, the analysis assumed that t</w:t>
+      </w:r>
+      <w:r>
+        <w:rPr>
+          <w:rFonts w:ascii="Times New Roman" w:hAnsi="Times New Roman" w:cs="Times New Roman"/>
+          <w:sz w:val="24"/>
+          <w:szCs w:val="24"/>
+        </w:rPr>
+        <w:t xml:space="preserve">he relationships between poverty and the explanatory variables (i.e., </w:t>
+      </w:r>
+      <w:r>
+        <w:rPr>
+          <w:rFonts w:ascii="Times New Roman" w:hAnsi="Times New Roman" w:cs="Times New Roman"/>
+          <w:sz w:val="24"/>
+          <w:szCs w:val="24"/>
+        </w:rPr>
+        <w:t>race, education attainment, and population density</w:t>
+      </w:r>
+      <w:r>
+        <w:rPr>
+          <w:rFonts w:ascii="Times New Roman" w:hAnsi="Times New Roman" w:cs="Times New Roman"/>
+          <w:sz w:val="24"/>
+          <w:szCs w:val="24"/>
+        </w:rPr>
+        <w:t>)</w:t>
+      </w:r>
+      <w:r>
+        <w:rPr>
+          <w:rFonts w:ascii="Times New Roman" w:hAnsi="Times New Roman" w:cs="Times New Roman"/>
+          <w:sz w:val="24"/>
+          <w:szCs w:val="24"/>
+        </w:rPr>
+        <w:t xml:space="preserve"> were the same across the study area.  This assumption may not hold if there is local variation in the data.  Second, </w:t>
       </w:r>
       <w:r>
         <w:rPr>
@@ -7353,7 +8543,23 @@
           <w:sz w:val="24"/>
           <w:szCs w:val="24"/>
         </w:rPr>
-        <w:t>the analysis only examined data for one point in time.  There could be a temporal aspect to associations among the variables.</w:t>
+        <w:t xml:space="preserve">the analysis only examined data </w:t>
+      </w:r>
+      <w:r>
+        <w:rPr>
+          <w:rFonts w:ascii="Times New Roman" w:hAnsi="Times New Roman" w:cs="Times New Roman"/>
+          <w:sz w:val="24"/>
+          <w:szCs w:val="24"/>
+        </w:rPr>
+        <w:t xml:space="preserve">representing </w:t>
+      </w:r>
+      <w:r>
+        <w:rPr>
+          <w:rFonts w:ascii="Times New Roman" w:hAnsi="Times New Roman" w:cs="Times New Roman"/>
+          <w:sz w:val="24"/>
+          <w:szCs w:val="24"/>
+        </w:rPr>
+        <w:t>one point in time.  There could be a temporal aspect to associations among the variables.</w:t>
       </w:r>
     </w:p>
     <w:p>
@@ -7425,7 +8631,23 @@
           <w:sz w:val="24"/>
           <w:szCs w:val="24"/>
         </w:rPr>
-        <w:t>suggest that any spatial processes that may be</w:t>
+        <w:t>suggest</w:t>
+      </w:r>
+      <w:r>
+        <w:rPr>
+          <w:rFonts w:ascii="Times New Roman" w:hAnsi="Times New Roman" w:cs="Times New Roman"/>
+          <w:sz w:val="24"/>
+          <w:szCs w:val="24"/>
+        </w:rPr>
+        <w:t>ed</w:t>
+      </w:r>
+      <w:r>
+        <w:rPr>
+          <w:rFonts w:ascii="Times New Roman" w:hAnsi="Times New Roman" w:cs="Times New Roman"/>
+          <w:sz w:val="24"/>
+          <w:szCs w:val="24"/>
+        </w:rPr>
+        <w:t xml:space="preserve"> that any spatial processes that may be</w:t>
       </w:r>
       <w:r>
         <w:rPr>
@@ -7572,15 +8794,7 @@
           <w:sz w:val="24"/>
           <w:szCs w:val="24"/>
         </w:rPr>
-        <w:t>outcome given the historical context of slavery and race relations in the region?</w:t>
-      </w:r>
-      <w:r>
-        <w:rPr>
-          <w:rFonts w:ascii="Times New Roman" w:hAnsi="Times New Roman" w:cs="Times New Roman"/>
-          <w:sz w:val="24"/>
-          <w:szCs w:val="24"/>
-        </w:rPr>
-        <w:t xml:space="preserve">  One theory is that the issue of race is not a </w:t>
+        <w:t xml:space="preserve">outcome given the historical </w:t>
       </w:r>
       <w:r>
         <w:rPr>
@@ -7589,7 +8803,15 @@
           <w:szCs w:val="24"/>
         </w:rPr>
         <w:lastRenderedPageBreak/>
-        <w:t xml:space="preserve">significant factor </w:t>
+        <w:t>context of slavery and race relations in the region?</w:t>
+      </w:r>
+      <w:r>
+        <w:rPr>
+          <w:rFonts w:ascii="Times New Roman" w:hAnsi="Times New Roman" w:cs="Times New Roman"/>
+          <w:sz w:val="24"/>
+          <w:szCs w:val="24"/>
+        </w:rPr>
+        <w:t xml:space="preserve">  One theory is that the issue of race is not a significant factor </w:t>
       </w:r>
       <w:r>
         <w:rPr>
@@ -7819,13 +9041,41 @@
           <w:szCs w:val="24"/>
         </w:rPr>
       </w:pPr>
-      <w:r>
-        <w:rPr>
-          <w:rFonts w:ascii="Times New Roman" w:hAnsi="Times New Roman" w:cs="Times New Roman"/>
-          <w:sz w:val="24"/>
-          <w:szCs w:val="24"/>
-        </w:rPr>
-        <w:t xml:space="preserve">Anselin, L. (2005). Exploring spatial data with GeoDa workbook. Urbana, IL: Spatial Analysis Laboratory, Department of Geography, University of Illinois at Urbana-Champaign / Center for Spatially Integrated Social Science. Retrieved April 25, 2020 from </w:t>
+      <w:proofErr w:type="spellStart"/>
+      <w:r>
+        <w:rPr>
+          <w:rFonts w:ascii="Times New Roman" w:hAnsi="Times New Roman" w:cs="Times New Roman"/>
+          <w:sz w:val="24"/>
+          <w:szCs w:val="24"/>
+        </w:rPr>
+        <w:t>Anselin</w:t>
+      </w:r>
+      <w:proofErr w:type="spellEnd"/>
+      <w:r>
+        <w:rPr>
+          <w:rFonts w:ascii="Times New Roman" w:hAnsi="Times New Roman" w:cs="Times New Roman"/>
+          <w:sz w:val="24"/>
+          <w:szCs w:val="24"/>
+        </w:rPr>
+        <w:t xml:space="preserve">, L. (2005). Exploring spatial data with </w:t>
+      </w:r>
+      <w:proofErr w:type="spellStart"/>
+      <w:r>
+        <w:rPr>
+          <w:rFonts w:ascii="Times New Roman" w:hAnsi="Times New Roman" w:cs="Times New Roman"/>
+          <w:sz w:val="24"/>
+          <w:szCs w:val="24"/>
+        </w:rPr>
+        <w:t>GeoDa</w:t>
+      </w:r>
+      <w:proofErr w:type="spellEnd"/>
+      <w:r>
+        <w:rPr>
+          <w:rFonts w:ascii="Times New Roman" w:hAnsi="Times New Roman" w:cs="Times New Roman"/>
+          <w:sz w:val="24"/>
+          <w:szCs w:val="24"/>
+        </w:rPr>
+        <w:t xml:space="preserve"> workbook. Urbana, IL: Spatial Analysis Laboratory, Department of Geography, University of Illinois at Urbana-Champaign / Center for Spatially Integrated Social Science. Retrieved April 25, 2020 from </w:t>
       </w:r>
       <w:r>
         <w:rPr>
@@ -8027,7 +9277,25 @@
           <w:sz w:val="24"/>
           <w:szCs w:val="24"/>
         </w:rPr>
-        <w:t xml:space="preserve">. (n.d.). Greene County website. Retrieved March 15, 2020 from </w:t>
+        <w:t>. (</w:t>
+      </w:r>
+      <w:proofErr w:type="spellStart"/>
+      <w:r>
+        <w:rPr>
+          <w:rFonts w:ascii="Times New Roman" w:hAnsi="Times New Roman" w:cs="Times New Roman"/>
+          <w:sz w:val="24"/>
+          <w:szCs w:val="24"/>
+        </w:rPr>
+        <w:t>n.d.</w:t>
+      </w:r>
+      <w:proofErr w:type="spellEnd"/>
+      <w:r>
+        <w:rPr>
+          <w:rFonts w:ascii="Times New Roman" w:hAnsi="Times New Roman" w:cs="Times New Roman"/>
+          <w:sz w:val="24"/>
+          <w:szCs w:val="24"/>
+        </w:rPr>
+        <w:t xml:space="preserve">). Greene County website. Retrieved March 15, 2020 from </w:t>
       </w:r>
       <w:r>
         <w:rPr>
@@ -8048,13 +9316,41 @@
           <w:szCs w:val="24"/>
         </w:rPr>
       </w:pPr>
-      <w:r>
-        <w:rPr>
-          <w:rFonts w:ascii="Times New Roman" w:hAnsi="Times New Roman" w:cs="Times New Roman"/>
-          <w:sz w:val="24"/>
-          <w:szCs w:val="24"/>
-        </w:rPr>
-        <w:t xml:space="preserve">Danziger, S., &amp; Gattschalk, P. (1987). </w:t>
+      <w:proofErr w:type="spellStart"/>
+      <w:r>
+        <w:rPr>
+          <w:rFonts w:ascii="Times New Roman" w:hAnsi="Times New Roman" w:cs="Times New Roman"/>
+          <w:sz w:val="24"/>
+          <w:szCs w:val="24"/>
+        </w:rPr>
+        <w:t>Danziger</w:t>
+      </w:r>
+      <w:proofErr w:type="spellEnd"/>
+      <w:r>
+        <w:rPr>
+          <w:rFonts w:ascii="Times New Roman" w:hAnsi="Times New Roman" w:cs="Times New Roman"/>
+          <w:sz w:val="24"/>
+          <w:szCs w:val="24"/>
+        </w:rPr>
+        <w:t xml:space="preserve">, S., &amp; </w:t>
+      </w:r>
+      <w:proofErr w:type="spellStart"/>
+      <w:r>
+        <w:rPr>
+          <w:rFonts w:ascii="Times New Roman" w:hAnsi="Times New Roman" w:cs="Times New Roman"/>
+          <w:sz w:val="24"/>
+          <w:szCs w:val="24"/>
+        </w:rPr>
+        <w:t>Gattschalk</w:t>
+      </w:r>
+      <w:proofErr w:type="spellEnd"/>
+      <w:r>
+        <w:rPr>
+          <w:rFonts w:ascii="Times New Roman" w:hAnsi="Times New Roman" w:cs="Times New Roman"/>
+          <w:sz w:val="24"/>
+          <w:szCs w:val="24"/>
+        </w:rPr>
+        <w:t xml:space="preserve">, P. (1987). </w:t>
       </w:r>
       <w:r>
         <w:rPr>
@@ -8158,7 +9454,27 @@
           <w:sz w:val="24"/>
           <w:szCs w:val="24"/>
         </w:rPr>
-        <w:t>Intentionally diverse: Raising Awareness in the Life360 Church Network of the Mutliethnic community in the Springfield, Missouri metropolitan area</w:t>
+        <w:t xml:space="preserve">Intentionally diverse: Raising Awareness in the Life360 Church Network of the </w:t>
+      </w:r>
+      <w:proofErr w:type="spellStart"/>
+      <w:r>
+        <w:rPr>
+          <w:rFonts w:ascii="Times New Roman" w:hAnsi="Times New Roman" w:cs="Times New Roman"/>
+          <w:i/>
+          <w:sz w:val="24"/>
+          <w:szCs w:val="24"/>
+        </w:rPr>
+        <w:t>Mutliethnic</w:t>
+      </w:r>
+      <w:proofErr w:type="spellEnd"/>
+      <w:r>
+        <w:rPr>
+          <w:rFonts w:ascii="Times New Roman" w:hAnsi="Times New Roman" w:cs="Times New Roman"/>
+          <w:i/>
+          <w:sz w:val="24"/>
+          <w:szCs w:val="24"/>
+        </w:rPr>
+        <w:t xml:space="preserve"> community in the Springfield, Missouri metropolitan area</w:t>
       </w:r>
       <w:r>
         <w:rPr>
@@ -8225,7 +9541,61 @@
           <w:sz w:val="24"/>
           <w:szCs w:val="24"/>
         </w:rPr>
-        <w:t xml:space="preserve">Gaskin, D., Thorpe, R., McGinty, E. E., Bower, K., Rohde, C., Young, J. H., LaVeist, T., &amp; Dubay, L. </w:t>
+        <w:t xml:space="preserve">Gaskin, D., Thorpe, R., </w:t>
+      </w:r>
+      <w:proofErr w:type="spellStart"/>
+      <w:r>
+        <w:rPr>
+          <w:rFonts w:ascii="Times New Roman" w:hAnsi="Times New Roman" w:cs="Times New Roman"/>
+          <w:sz w:val="24"/>
+          <w:szCs w:val="24"/>
+        </w:rPr>
+        <w:t>McGinty</w:t>
+      </w:r>
+      <w:proofErr w:type="spellEnd"/>
+      <w:r>
+        <w:rPr>
+          <w:rFonts w:ascii="Times New Roman" w:hAnsi="Times New Roman" w:cs="Times New Roman"/>
+          <w:sz w:val="24"/>
+          <w:szCs w:val="24"/>
+        </w:rPr>
+        <w:t xml:space="preserve">, E. E., Bower, K., Rohde, C., Young, J. H., </w:t>
+      </w:r>
+      <w:proofErr w:type="spellStart"/>
+      <w:r>
+        <w:rPr>
+          <w:rFonts w:ascii="Times New Roman" w:hAnsi="Times New Roman" w:cs="Times New Roman"/>
+          <w:sz w:val="24"/>
+          <w:szCs w:val="24"/>
+        </w:rPr>
+        <w:t>LaVeist</w:t>
+      </w:r>
+      <w:proofErr w:type="spellEnd"/>
+      <w:r>
+        <w:rPr>
+          <w:rFonts w:ascii="Times New Roman" w:hAnsi="Times New Roman" w:cs="Times New Roman"/>
+          <w:sz w:val="24"/>
+          <w:szCs w:val="24"/>
+        </w:rPr>
+        <w:t xml:space="preserve">, T., &amp; </w:t>
+      </w:r>
+      <w:proofErr w:type="spellStart"/>
+      <w:r>
+        <w:rPr>
+          <w:rFonts w:ascii="Times New Roman" w:hAnsi="Times New Roman" w:cs="Times New Roman"/>
+          <w:sz w:val="24"/>
+          <w:szCs w:val="24"/>
+        </w:rPr>
+        <w:t>Dubay</w:t>
+      </w:r>
+      <w:proofErr w:type="spellEnd"/>
+      <w:r>
+        <w:rPr>
+          <w:rFonts w:ascii="Times New Roman" w:hAnsi="Times New Roman" w:cs="Times New Roman"/>
+          <w:sz w:val="24"/>
+          <w:szCs w:val="24"/>
+        </w:rPr>
+        <w:t xml:space="preserve">, L. </w:t>
       </w:r>
       <w:r>
         <w:rPr>
@@ -8261,13 +9631,23 @@
         </w:rPr>
         <w:t xml:space="preserve"> </w:t>
       </w:r>
-      <w:r>
-        <w:rPr>
-          <w:rFonts w:ascii="Times New Roman" w:hAnsi="Times New Roman" w:cs="Times New Roman"/>
-          <w:sz w:val="24"/>
-          <w:szCs w:val="24"/>
-        </w:rPr>
-        <w:t>doi: 10.2105/AJPH.2013.301420</w:t>
+      <w:proofErr w:type="spellStart"/>
+      <w:r>
+        <w:rPr>
+          <w:rFonts w:ascii="Times New Roman" w:hAnsi="Times New Roman" w:cs="Times New Roman"/>
+          <w:sz w:val="24"/>
+          <w:szCs w:val="24"/>
+        </w:rPr>
+        <w:t>doi</w:t>
+      </w:r>
+      <w:proofErr w:type="spellEnd"/>
+      <w:r>
+        <w:rPr>
+          <w:rFonts w:ascii="Times New Roman" w:hAnsi="Times New Roman" w:cs="Times New Roman"/>
+          <w:sz w:val="24"/>
+          <w:szCs w:val="24"/>
+        </w:rPr>
+        <w:t>: 10.2105/AJPH.2013.301420</w:t>
       </w:r>
     </w:p>
     <w:p>
@@ -8280,13 +9660,23 @@
           <w:szCs w:val="24"/>
         </w:rPr>
       </w:pPr>
-      <w:r>
-        <w:rPr>
-          <w:rFonts w:ascii="Times New Roman" w:hAnsi="Times New Roman" w:cs="Times New Roman"/>
-          <w:sz w:val="24"/>
-          <w:szCs w:val="24"/>
-        </w:rPr>
-        <w:t>Gebhardt, M.</w:t>
+      <w:proofErr w:type="spellStart"/>
+      <w:r>
+        <w:rPr>
+          <w:rFonts w:ascii="Times New Roman" w:hAnsi="Times New Roman" w:cs="Times New Roman"/>
+          <w:sz w:val="24"/>
+          <w:szCs w:val="24"/>
+        </w:rPr>
+        <w:t>Gebhardt</w:t>
+      </w:r>
+      <w:proofErr w:type="spellEnd"/>
+      <w:r>
+        <w:rPr>
+          <w:rFonts w:ascii="Times New Roman" w:hAnsi="Times New Roman" w:cs="Times New Roman"/>
+          <w:sz w:val="24"/>
+          <w:szCs w:val="24"/>
+        </w:rPr>
+        <w:t>, M.</w:t>
       </w:r>
       <w:r>
         <w:rPr>
@@ -8404,13 +9794,23 @@
           <w:szCs w:val="24"/>
         </w:rPr>
       </w:pPr>
-      <w:r>
-        <w:rPr>
-          <w:rFonts w:ascii="Times New Roman" w:hAnsi="Times New Roman" w:cs="Times New Roman"/>
-          <w:sz w:val="24"/>
-          <w:szCs w:val="24"/>
-        </w:rPr>
-        <w:t xml:space="preserve">GeoDa 1.14 [Computer software]. Retrieved from </w:t>
+      <w:proofErr w:type="spellStart"/>
+      <w:r>
+        <w:rPr>
+          <w:rFonts w:ascii="Times New Roman" w:hAnsi="Times New Roman" w:cs="Times New Roman"/>
+          <w:sz w:val="24"/>
+          <w:szCs w:val="24"/>
+        </w:rPr>
+        <w:t>GeoDa</w:t>
+      </w:r>
+      <w:proofErr w:type="spellEnd"/>
+      <w:r>
+        <w:rPr>
+          <w:rFonts w:ascii="Times New Roman" w:hAnsi="Times New Roman" w:cs="Times New Roman"/>
+          <w:sz w:val="24"/>
+          <w:szCs w:val="24"/>
+        </w:rPr>
+        <w:t xml:space="preserve"> 1.14 [Computer software]. Retrieved from </w:t>
       </w:r>
       <w:r>
         <w:rPr>
@@ -8431,13 +9831,23 @@
           <w:szCs w:val="24"/>
         </w:rPr>
       </w:pPr>
-      <w:r>
-        <w:rPr>
-          <w:rFonts w:ascii="Times New Roman" w:hAnsi="Times New Roman" w:cs="Times New Roman"/>
-          <w:sz w:val="24"/>
-          <w:szCs w:val="24"/>
-        </w:rPr>
-        <w:t xml:space="preserve">GeoDaSpace 1.2 [Computer software]. Retrieved from </w:t>
+      <w:proofErr w:type="spellStart"/>
+      <w:r>
+        <w:rPr>
+          <w:rFonts w:ascii="Times New Roman" w:hAnsi="Times New Roman" w:cs="Times New Roman"/>
+          <w:sz w:val="24"/>
+          <w:szCs w:val="24"/>
+        </w:rPr>
+        <w:t>GeoDaSpace</w:t>
+      </w:r>
+      <w:proofErr w:type="spellEnd"/>
+      <w:r>
+        <w:rPr>
+          <w:rFonts w:ascii="Times New Roman" w:hAnsi="Times New Roman" w:cs="Times New Roman"/>
+          <w:sz w:val="24"/>
+          <w:szCs w:val="24"/>
+        </w:rPr>
+        <w:t xml:space="preserve"> 1.2 [Computer software]. Retrieved from </w:t>
       </w:r>
       <w:r>
         <w:rPr>
@@ -8732,7 +10142,25 @@
           <w:sz w:val="24"/>
           <w:szCs w:val="24"/>
         </w:rPr>
-        <w:t xml:space="preserve">Matthews, S. A. (2006). GeoDa and Spatial Regression Modeling [Lecture]. Center for Spatially Integrated Social Science, Population Research Institute, </w:t>
+        <w:t xml:space="preserve">Matthews, S. A. (2006). </w:t>
+      </w:r>
+      <w:proofErr w:type="spellStart"/>
+      <w:r>
+        <w:rPr>
+          <w:rFonts w:ascii="Times New Roman" w:hAnsi="Times New Roman" w:cs="Times New Roman"/>
+          <w:sz w:val="24"/>
+          <w:szCs w:val="24"/>
+        </w:rPr>
+        <w:t>GeoDa</w:t>
+      </w:r>
+      <w:proofErr w:type="spellEnd"/>
+      <w:r>
+        <w:rPr>
+          <w:rFonts w:ascii="Times New Roman" w:hAnsi="Times New Roman" w:cs="Times New Roman"/>
+          <w:sz w:val="24"/>
+          <w:szCs w:val="24"/>
+        </w:rPr>
+        <w:t xml:space="preserve"> and Spatial Regression Modeling [Lecture]. Center for Spatially Integrated Social Science, Population Research Institute, </w:t>
       </w:r>
       <w:r>
         <w:rPr>
@@ -8836,7 +10264,25 @@
           <w:szCs w:val="24"/>
         </w:rPr>
         <w:lastRenderedPageBreak/>
-        <w:t xml:space="preserve">Missouri Department of Elementary and Secondary Education [MDESE]. (n.d.). </w:t>
+        <w:t>Missouri Department of Elementary and Secondary Education [MDESE]. (</w:t>
+      </w:r>
+      <w:proofErr w:type="spellStart"/>
+      <w:r>
+        <w:rPr>
+          <w:rFonts w:ascii="Times New Roman" w:hAnsi="Times New Roman" w:cs="Times New Roman"/>
+          <w:sz w:val="24"/>
+          <w:szCs w:val="24"/>
+        </w:rPr>
+        <w:t>n.d.</w:t>
+      </w:r>
+      <w:proofErr w:type="spellEnd"/>
+      <w:r>
+        <w:rPr>
+          <w:rFonts w:ascii="Times New Roman" w:hAnsi="Times New Roman" w:cs="Times New Roman"/>
+          <w:sz w:val="24"/>
+          <w:szCs w:val="24"/>
+        </w:rPr>
+        <w:t xml:space="preserve">). </w:t>
       </w:r>
       <w:r>
         <w:rPr>
@@ -8874,21 +10320,49 @@
           <w:szCs w:val="24"/>
         </w:rPr>
       </w:pPr>
-      <w:r>
-        <w:rPr>
-          <w:rFonts w:ascii="Times New Roman" w:hAnsi="Times New Roman" w:cs="Times New Roman"/>
-          <w:sz w:val="24"/>
-          <w:szCs w:val="24"/>
-        </w:rPr>
-        <w:t>Paschall, K.,</w:t>
-      </w:r>
-      <w:r>
-        <w:rPr>
-          <w:rFonts w:ascii="Times New Roman" w:hAnsi="Times New Roman" w:cs="Times New Roman"/>
-          <w:sz w:val="24"/>
-          <w:szCs w:val="24"/>
-        </w:rPr>
-        <w:t xml:space="preserve"> Gershoff, E</w:t>
+      <w:proofErr w:type="spellStart"/>
+      <w:r>
+        <w:rPr>
+          <w:rFonts w:ascii="Times New Roman" w:hAnsi="Times New Roman" w:cs="Times New Roman"/>
+          <w:sz w:val="24"/>
+          <w:szCs w:val="24"/>
+        </w:rPr>
+        <w:t>Paschall</w:t>
+      </w:r>
+      <w:proofErr w:type="spellEnd"/>
+      <w:r>
+        <w:rPr>
+          <w:rFonts w:ascii="Times New Roman" w:hAnsi="Times New Roman" w:cs="Times New Roman"/>
+          <w:sz w:val="24"/>
+          <w:szCs w:val="24"/>
+        </w:rPr>
+        <w:t>, K.,</w:t>
+      </w:r>
+      <w:r>
+        <w:rPr>
+          <w:rFonts w:ascii="Times New Roman" w:hAnsi="Times New Roman" w:cs="Times New Roman"/>
+          <w:sz w:val="24"/>
+          <w:szCs w:val="24"/>
+        </w:rPr>
+        <w:t xml:space="preserve"> </w:t>
+      </w:r>
+      <w:proofErr w:type="spellStart"/>
+      <w:r>
+        <w:rPr>
+          <w:rFonts w:ascii="Times New Roman" w:hAnsi="Times New Roman" w:cs="Times New Roman"/>
+          <w:sz w:val="24"/>
+          <w:szCs w:val="24"/>
+        </w:rPr>
+        <w:t>Gershoff</w:t>
+      </w:r>
+      <w:proofErr w:type="spellEnd"/>
+      <w:r>
+        <w:rPr>
+          <w:rFonts w:ascii="Times New Roman" w:hAnsi="Times New Roman" w:cs="Times New Roman"/>
+          <w:sz w:val="24"/>
+          <w:szCs w:val="24"/>
+        </w:rPr>
+        <w:t>, E</w:t>
       </w:r>
       <w:r>
         <w:rPr>
@@ -8904,7 +10378,25 @@
           <w:sz w:val="24"/>
           <w:szCs w:val="24"/>
         </w:rPr>
-        <w:t xml:space="preserve"> Kuhfeld, M</w:t>
+        <w:t xml:space="preserve"> </w:t>
+      </w:r>
+      <w:proofErr w:type="spellStart"/>
+      <w:r>
+        <w:rPr>
+          <w:rFonts w:ascii="Times New Roman" w:hAnsi="Times New Roman" w:cs="Times New Roman"/>
+          <w:sz w:val="24"/>
+          <w:szCs w:val="24"/>
+        </w:rPr>
+        <w:t>Kuhfeld</w:t>
+      </w:r>
+      <w:proofErr w:type="spellEnd"/>
+      <w:r>
+        <w:rPr>
+          <w:rFonts w:ascii="Times New Roman" w:hAnsi="Times New Roman" w:cs="Times New Roman"/>
+          <w:sz w:val="24"/>
+          <w:szCs w:val="24"/>
+        </w:rPr>
+        <w:t>, M</w:t>
       </w:r>
       <w:r>
         <w:rPr>
@@ -9078,13 +10570,23 @@
           <w:szCs w:val="24"/>
         </w:rPr>
       </w:pPr>
-      <w:r>
-        <w:rPr>
-          <w:rFonts w:ascii="Times New Roman" w:hAnsi="Times New Roman" w:cs="Times New Roman"/>
-          <w:sz w:val="24"/>
-          <w:szCs w:val="24"/>
-        </w:rPr>
-        <w:t xml:space="preserve">Shur, R. L. (2012). </w:t>
+      <w:proofErr w:type="spellStart"/>
+      <w:r>
+        <w:rPr>
+          <w:rFonts w:ascii="Times New Roman" w:hAnsi="Times New Roman" w:cs="Times New Roman"/>
+          <w:sz w:val="24"/>
+          <w:szCs w:val="24"/>
+        </w:rPr>
+        <w:t>Shur</w:t>
+      </w:r>
+      <w:proofErr w:type="spellEnd"/>
+      <w:r>
+        <w:rPr>
+          <w:rFonts w:ascii="Times New Roman" w:hAnsi="Times New Roman" w:cs="Times New Roman"/>
+          <w:sz w:val="24"/>
+          <w:szCs w:val="24"/>
+        </w:rPr>
+        <w:t xml:space="preserve">, R. L. (2012). </w:t>
       </w:r>
       <w:r>
         <w:rPr>
@@ -9213,7 +10715,25 @@
           <w:sz w:val="24"/>
           <w:szCs w:val="24"/>
         </w:rPr>
-        <w:t xml:space="preserve"> Shouse, R</w:t>
+        <w:t xml:space="preserve"> </w:t>
+      </w:r>
+      <w:proofErr w:type="spellStart"/>
+      <w:r>
+        <w:rPr>
+          <w:rFonts w:ascii="Times New Roman" w:hAnsi="Times New Roman" w:cs="Times New Roman"/>
+          <w:sz w:val="24"/>
+          <w:szCs w:val="24"/>
+        </w:rPr>
+        <w:t>Shouse</w:t>
+      </w:r>
+      <w:proofErr w:type="spellEnd"/>
+      <w:r>
+        <w:rPr>
+          <w:rFonts w:ascii="Times New Roman" w:hAnsi="Times New Roman" w:cs="Times New Roman"/>
+          <w:sz w:val="24"/>
+          <w:szCs w:val="24"/>
+        </w:rPr>
+        <w:t>, R</w:t>
       </w:r>
       <w:r>
         <w:rPr>
@@ -9337,13 +10857,23 @@
         </w:rPr>
         <w:t xml:space="preserve"> </w:t>
       </w:r>
-      <w:r>
-        <w:rPr>
-          <w:rFonts w:ascii="Times New Roman" w:hAnsi="Times New Roman" w:cs="Times New Roman"/>
-          <w:sz w:val="24"/>
-          <w:szCs w:val="24"/>
-        </w:rPr>
-        <w:t>doi: 10.2105/AJPH.2014.301997</w:t>
+      <w:proofErr w:type="spellStart"/>
+      <w:r>
+        <w:rPr>
+          <w:rFonts w:ascii="Times New Roman" w:hAnsi="Times New Roman" w:cs="Times New Roman"/>
+          <w:sz w:val="24"/>
+          <w:szCs w:val="24"/>
+        </w:rPr>
+        <w:t>doi</w:t>
+      </w:r>
+      <w:proofErr w:type="spellEnd"/>
+      <w:r>
+        <w:rPr>
+          <w:rFonts w:ascii="Times New Roman" w:hAnsi="Times New Roman" w:cs="Times New Roman"/>
+          <w:sz w:val="24"/>
+          <w:szCs w:val="24"/>
+        </w:rPr>
+        <w:t>: 10.2105/AJPH.2014.301997</w:t>
       </w:r>
     </w:p>
     <w:p>
@@ -10814,7 +12344,25 @@
           <w:sz w:val="24"/>
           <w:szCs w:val="24"/>
         </w:rPr>
-        <w:t xml:space="preserve"> of the population is White for the vast majority of</w:t>
+        <w:t xml:space="preserve"> of the population is White for the </w:t>
+      </w:r>
+      <w:proofErr w:type="gramStart"/>
+      <w:r>
+        <w:rPr>
+          <w:rFonts w:ascii="Times New Roman" w:hAnsi="Times New Roman" w:cs="Times New Roman"/>
+          <w:sz w:val="24"/>
+          <w:szCs w:val="24"/>
+        </w:rPr>
+        <w:t>vast majority</w:t>
+      </w:r>
+      <w:proofErr w:type="gramEnd"/>
+      <w:r>
+        <w:rPr>
+          <w:rFonts w:ascii="Times New Roman" w:hAnsi="Times New Roman" w:cs="Times New Roman"/>
+          <w:sz w:val="24"/>
+          <w:szCs w:val="24"/>
+        </w:rPr>
+        <w:t xml:space="preserve"> of</w:t>
       </w:r>
       <w:r>
         <w:rPr>
@@ -15065,7 +16613,25 @@
           <w:sz w:val="24"/>
           <w:szCs w:val="24"/>
         </w:rPr>
-        <w:t>the population was White for the vast majority of</w:t>
+        <w:t xml:space="preserve">the population was White for the </w:t>
+      </w:r>
+      <w:proofErr w:type="gramStart"/>
+      <w:r>
+        <w:rPr>
+          <w:rFonts w:ascii="Times New Roman" w:hAnsi="Times New Roman" w:cs="Times New Roman"/>
+          <w:sz w:val="24"/>
+          <w:szCs w:val="24"/>
+        </w:rPr>
+        <w:t>vast majority</w:t>
+      </w:r>
+      <w:proofErr w:type="gramEnd"/>
+      <w:r>
+        <w:rPr>
+          <w:rFonts w:ascii="Times New Roman" w:hAnsi="Times New Roman" w:cs="Times New Roman"/>
+          <w:sz w:val="24"/>
+          <w:szCs w:val="24"/>
+        </w:rPr>
+        <w:t xml:space="preserve"> of</w:t>
       </w:r>
       <w:r>
         <w:rPr>
@@ -15920,7 +17486,7 @@
         <w:noProof/>
         <w:sz w:val="24"/>
       </w:rPr>
-      <w:t>21</w:t>
+      <w:t>2</w:t>
     </w:r>
     <w:r>
       <w:rPr>

</xml_diff>